<commit_message>
Added a few use case descriptions for crucial use cases.
</commit_message>
<xml_diff>
--- a/MMK_OSD_CashierApp/Documentations/MMK OSD - Cashier App Documentation.docx
+++ b/MMK_OSD_CashierApp/Documentations/MMK OSD - Cashier App Documentation.docx
@@ -287,7 +287,7 @@
           <w:r>
             <w:fldChar w:fldCharType="separate"/>
           </w:r>
-          <w:hyperlink w:anchor="_Toc169253379" w:history="1">
+          <w:hyperlink w:anchor="_Toc169375214" w:history="1">
             <w:r>
               <w:rPr>
                 <w:rStyle w:val="Hyperlink"/>
@@ -295,6 +295,115 @@
                 <w:noProof/>
                 <w:rtl/>
               </w:rPr>
+              <w:t>جدول‌ها و شکل‌ها</w:t>
+            </w:r>
+            <w:r>
+              <w:rPr>
+                <w:noProof/>
+                <w:webHidden/>
+                <w:rtl/>
+              </w:rPr>
+              <w:tab/>
+            </w:r>
+            <w:r>
+              <w:rPr>
+                <w:rStyle w:val="Hyperlink"/>
+                <w:noProof/>
+                <w:rtl/>
+              </w:rPr>
+              <w:fldChar w:fldCharType="begin"/>
+            </w:r>
+            <w:r>
+              <w:rPr>
+                <w:noProof/>
+                <w:webHidden/>
+                <w:rtl/>
+              </w:rPr>
+              <w:instrText xml:space="preserve"> </w:instrText>
+            </w:r>
+            <w:r>
+              <w:rPr>
+                <w:noProof/>
+                <w:webHidden/>
+              </w:rPr>
+              <w:instrText>PAGEREF</w:instrText>
+            </w:r>
+            <w:r>
+              <w:rPr>
+                <w:noProof/>
+                <w:webHidden/>
+                <w:rtl/>
+              </w:rPr>
+              <w:instrText xml:space="preserve"> _</w:instrText>
+            </w:r>
+            <w:r>
+              <w:rPr>
+                <w:noProof/>
+                <w:webHidden/>
+              </w:rPr>
+              <w:instrText>Toc169375214 \h</w:instrText>
+            </w:r>
+            <w:r>
+              <w:rPr>
+                <w:noProof/>
+                <w:webHidden/>
+                <w:rtl/>
+              </w:rPr>
+              <w:instrText xml:space="preserve"> </w:instrText>
+            </w:r>
+            <w:r>
+              <w:rPr>
+                <w:rStyle w:val="Hyperlink"/>
+                <w:noProof/>
+                <w:rtl/>
+              </w:rPr>
+            </w:r>
+            <w:r>
+              <w:rPr>
+                <w:rStyle w:val="Hyperlink"/>
+                <w:noProof/>
+                <w:rtl/>
+              </w:rPr>
+              <w:fldChar w:fldCharType="separate"/>
+            </w:r>
+            <w:r>
+              <w:rPr>
+                <w:noProof/>
+                <w:webHidden/>
+                <w:rtl/>
+              </w:rPr>
+              <w:t>3</w:t>
+            </w:r>
+            <w:r>
+              <w:rPr>
+                <w:rStyle w:val="Hyperlink"/>
+                <w:noProof/>
+                <w:rtl/>
+              </w:rPr>
+              <w:fldChar w:fldCharType="end"/>
+            </w:r>
+          </w:hyperlink>
+        </w:p>
+        <w:p>
+          <w:pPr>
+            <w:pStyle w:val="TOC1"/>
+            <w:tabs>
+              <w:tab w:val="right" w:leader="dot" w:pos="10456"/>
+            </w:tabs>
+            <w:rPr>
+              <w:rFonts w:eastAsiaTheme="minorEastAsia"/>
+              <w:noProof/>
+              <w:rtl/>
+            </w:rPr>
+          </w:pPr>
+          <w:hyperlink w:anchor="_Toc169375215" w:history="1">
+            <w:r>
+              <w:rPr>
+                <w:rStyle w:val="Hyperlink"/>
+                <w:rFonts w:cs="B Titr"/>
+                <w:noProof/>
+                <w:rtl/>
+              </w:rPr>
               <w:t>پ</w:t>
             </w:r>
             <w:r>
@@ -476,7 +585,7 @@
                 <w:noProof/>
                 <w:webHidden/>
               </w:rPr>
-              <w:instrText>Toc169253379 \h</w:instrText>
+              <w:instrText>Toc169375215 \h</w:instrText>
             </w:r>
             <w:r>
               <w:rPr>
@@ -531,7 +640,7 @@
               <w:rtl/>
             </w:rPr>
           </w:pPr>
-          <w:hyperlink w:anchor="_Toc169253380" w:history="1">
+          <w:hyperlink w:anchor="_Toc169375216" w:history="1">
             <w:r>
               <w:rPr>
                 <w:rStyle w:val="Hyperlink"/>
@@ -585,7 +694,7 @@
                 <w:noProof/>
                 <w:webHidden/>
               </w:rPr>
-              <w:instrText>Toc169253380 \h</w:instrText>
+              <w:instrText>Toc169375216 \h</w:instrText>
             </w:r>
             <w:r>
               <w:rPr>
@@ -617,6 +726,168 @@
                 <w:rtl/>
               </w:rPr>
               <w:t>7</w:t>
+            </w:r>
+            <w:r>
+              <w:rPr>
+                <w:rStyle w:val="Hyperlink"/>
+                <w:noProof/>
+                <w:rtl/>
+              </w:rPr>
+              <w:fldChar w:fldCharType="end"/>
+            </w:r>
+          </w:hyperlink>
+        </w:p>
+        <w:p>
+          <w:pPr>
+            <w:pStyle w:val="TOC1"/>
+            <w:tabs>
+              <w:tab w:val="right" w:leader="dot" w:pos="10456"/>
+            </w:tabs>
+            <w:rPr>
+              <w:rFonts w:eastAsiaTheme="minorEastAsia"/>
+              <w:noProof/>
+              <w:rtl/>
+            </w:rPr>
+          </w:pPr>
+          <w:hyperlink w:anchor="_Toc169375217" w:history="1">
+            <w:r>
+              <w:rPr>
+                <w:rStyle w:val="Hyperlink"/>
+                <w:rFonts w:cs="B Titr"/>
+                <w:noProof/>
+                <w:rtl/>
+              </w:rPr>
+              <w:t>نما</w:t>
+            </w:r>
+            <w:r>
+              <w:rPr>
+                <w:rStyle w:val="Hyperlink"/>
+                <w:rFonts w:cs="B Titr" w:hint="cs"/>
+                <w:noProof/>
+                <w:rtl/>
+              </w:rPr>
+              <w:t>ی</w:t>
+            </w:r>
+            <w:r>
+              <w:rPr>
+                <w:rStyle w:val="Hyperlink"/>
+                <w:rFonts w:cs="B Titr"/>
+                <w:noProof/>
+                <w:rtl/>
+              </w:rPr>
+              <w:t xml:space="preserve"> عملکرد</w:t>
+            </w:r>
+            <w:r>
+              <w:rPr>
+                <w:rStyle w:val="Hyperlink"/>
+                <w:rFonts w:cs="B Titr" w:hint="cs"/>
+                <w:noProof/>
+                <w:rtl/>
+              </w:rPr>
+              <w:t>ی</w:t>
+            </w:r>
+            <w:r>
+              <w:rPr>
+                <w:rStyle w:val="Hyperlink"/>
+                <w:rFonts w:cs="B Titr"/>
+                <w:noProof/>
+                <w:rtl/>
+              </w:rPr>
+              <w:t xml:space="preserve"> (</w:t>
+            </w:r>
+            <w:r>
+              <w:rPr>
+                <w:rStyle w:val="Hyperlink"/>
+                <w:rFonts w:cs="B Titr"/>
+                <w:noProof/>
+              </w:rPr>
+              <w:t>Functional View</w:t>
+            </w:r>
+            <w:r>
+              <w:rPr>
+                <w:rStyle w:val="Hyperlink"/>
+                <w:rFonts w:cs="B Titr"/>
+                <w:noProof/>
+                <w:rtl/>
+              </w:rPr>
+              <w:t>)</w:t>
+            </w:r>
+            <w:r>
+              <w:rPr>
+                <w:noProof/>
+                <w:webHidden/>
+                <w:rtl/>
+              </w:rPr>
+              <w:tab/>
+            </w:r>
+            <w:r>
+              <w:rPr>
+                <w:rStyle w:val="Hyperlink"/>
+                <w:noProof/>
+                <w:rtl/>
+              </w:rPr>
+              <w:fldChar w:fldCharType="begin"/>
+            </w:r>
+            <w:r>
+              <w:rPr>
+                <w:noProof/>
+                <w:webHidden/>
+                <w:rtl/>
+              </w:rPr>
+              <w:instrText xml:space="preserve"> </w:instrText>
+            </w:r>
+            <w:r>
+              <w:rPr>
+                <w:noProof/>
+                <w:webHidden/>
+              </w:rPr>
+              <w:instrText>PAGEREF</w:instrText>
+            </w:r>
+            <w:r>
+              <w:rPr>
+                <w:noProof/>
+                <w:webHidden/>
+                <w:rtl/>
+              </w:rPr>
+              <w:instrText xml:space="preserve"> _</w:instrText>
+            </w:r>
+            <w:r>
+              <w:rPr>
+                <w:noProof/>
+                <w:webHidden/>
+              </w:rPr>
+              <w:instrText>Toc169375217 \h</w:instrText>
+            </w:r>
+            <w:r>
+              <w:rPr>
+                <w:noProof/>
+                <w:webHidden/>
+                <w:rtl/>
+              </w:rPr>
+              <w:instrText xml:space="preserve"> </w:instrText>
+            </w:r>
+            <w:r>
+              <w:rPr>
+                <w:rStyle w:val="Hyperlink"/>
+                <w:noProof/>
+                <w:rtl/>
+              </w:rPr>
+            </w:r>
+            <w:r>
+              <w:rPr>
+                <w:rStyle w:val="Hyperlink"/>
+                <w:noProof/>
+                <w:rtl/>
+              </w:rPr>
+              <w:fldChar w:fldCharType="separate"/>
+            </w:r>
+            <w:r>
+              <w:rPr>
+                <w:noProof/>
+                <w:webHidden/>
+                <w:rtl/>
+              </w:rPr>
+              <w:t>10</w:t>
             </w:r>
             <w:r>
               <w:rPr>
@@ -731,33 +1002,37 @@
     </w:p>
     <w:p>
       <w:pPr>
+        <w:bidi w:val="0"/>
         <w:rPr>
           <w:rFonts w:cs="B Titr"/>
           <w:sz w:val="52"/>
           <w:szCs w:val="52"/>
-          <w:rtl/>
-        </w:rPr>
-      </w:pPr>
-    </w:p>
-    <w:p>
-      <w:pPr>
-        <w:bidi w:val="0"/>
-        <w:rPr>
-          <w:rFonts w:cs="B Titr"/>
-          <w:sz w:val="52"/>
-          <w:szCs w:val="52"/>
-        </w:rPr>
-      </w:pPr>
-    </w:p>
-    <w:p>
-      <w:pPr>
-        <w:bidi w:val="0"/>
-        <w:rPr>
-          <w:rFonts w:cs="B Titr"/>
-          <w:sz w:val="52"/>
-          <w:szCs w:val="52"/>
-        </w:rPr>
-      </w:pPr>
+        </w:rPr>
+      </w:pPr>
+    </w:p>
+    <w:p>
+      <w:pPr>
+        <w:pStyle w:val="Heading1"/>
+        <w:rPr>
+          <w:rFonts w:cs="B Titr" w:hint="cs"/>
+          <w:color w:val="auto"/>
+          <w:sz w:val="36"/>
+          <w:szCs w:val="36"/>
+        </w:rPr>
+      </w:pPr>
+      <w:bookmarkStart w:id="0" w:name="_Toc169375214"/>
+      <w:r>
+        <w:rPr>
+          <w:rFonts w:cs="B Titr" w:hint="cs"/>
+          <w:color w:val="auto"/>
+          <w:sz w:val="36"/>
+          <w:szCs w:val="36"/>
+          <w:rtl/>
+        </w:rPr>
+        <w:lastRenderedPageBreak/>
+        <w:t>جدول‌ها و شکل‌ها</w:t>
+      </w:r>
+      <w:bookmarkEnd w:id="0"/>
     </w:p>
     <w:p>
       <w:pPr>
@@ -815,7 +1090,7 @@
         </w:rPr>
         <w:fldChar w:fldCharType="separate"/>
       </w:r>
-      <w:hyperlink w:anchor="_Toc169295819" w:history="1">
+      <w:hyperlink w:anchor="_Toc169375152" w:history="1">
         <w:r>
           <w:rPr>
             <w:rStyle w:val="Hyperlink"/>
@@ -915,7 +1190,7 @@
             <w:noProof/>
             <w:webHidden/>
           </w:rPr>
-          <w:instrText>Toc169295819 \h</w:instrText>
+          <w:instrText>Toc169375152 \h</w:instrText>
         </w:r>
         <w:r>
           <w:rPr>
@@ -973,7 +1248,7 @@
           <w:rtl/>
         </w:rPr>
       </w:pPr>
-      <w:hyperlink w:anchor="_Toc169295820" w:history="1">
+      <w:hyperlink w:anchor="_Toc169375153" w:history="1">
         <w:r>
           <w:rPr>
             <w:rStyle w:val="Hyperlink"/>
@@ -1051,7 +1326,7 @@
             <w:noProof/>
             <w:webHidden/>
           </w:rPr>
-          <w:instrText>Toc169295820 \h</w:instrText>
+          <w:instrText>Toc169375153 \h</w:instrText>
         </w:r>
         <w:r>
           <w:rPr>
@@ -1109,7 +1384,7 @@
           <w:rtl/>
         </w:rPr>
       </w:pPr>
-      <w:hyperlink w:anchor="_Toc169295821" w:history="1">
+      <w:hyperlink w:anchor="_Toc169375154" w:history="1">
         <w:r>
           <w:rPr>
             <w:rStyle w:val="Hyperlink"/>
@@ -1220,7 +1495,7 @@
             <w:noProof/>
             <w:webHidden/>
           </w:rPr>
-          <w:instrText>Toc169295821 \h</w:instrText>
+          <w:instrText>Toc169375154 \h</w:instrText>
         </w:r>
         <w:r>
           <w:rPr>
@@ -1251,7 +1526,7 @@
             <w:webHidden/>
             <w:rtl/>
           </w:rPr>
-          <w:t>9</w:t>
+          <w:t>10</w:t>
         </w:r>
         <w:r>
           <w:rPr>
@@ -1265,6 +1540,519 @@
     </w:p>
     <w:p>
       <w:pPr>
+        <w:pStyle w:val="TableofFigures"/>
+        <w:tabs>
+          <w:tab w:val="right" w:leader="dot" w:pos="10456"/>
+        </w:tabs>
+        <w:rPr>
+          <w:rFonts w:eastAsiaTheme="minorEastAsia" w:cstheme="minorBidi"/>
+          <w:smallCaps w:val="0"/>
+          <w:noProof/>
+          <w:sz w:val="22"/>
+          <w:szCs w:val="22"/>
+          <w:rtl/>
+        </w:rPr>
+      </w:pPr>
+      <w:hyperlink w:anchor="_Toc169375155" w:history="1">
+        <w:r>
+          <w:rPr>
+            <w:rStyle w:val="Hyperlink"/>
+            <w:rFonts w:cs="B Nazanin"/>
+            <w:b/>
+            <w:bCs/>
+            <w:noProof/>
+            <w:rtl/>
+          </w:rPr>
+          <w:t>جدول 3- سند توص</w:t>
+        </w:r>
+        <w:r>
+          <w:rPr>
+            <w:rStyle w:val="Hyperlink"/>
+            <w:rFonts w:cs="B Nazanin" w:hint="cs"/>
+            <w:b/>
+            <w:bCs/>
+            <w:noProof/>
+            <w:rtl/>
+          </w:rPr>
+          <w:t>ی</w:t>
+        </w:r>
+        <w:r>
+          <w:rPr>
+            <w:rStyle w:val="Hyperlink"/>
+            <w:rFonts w:cs="B Nazanin"/>
+            <w:b/>
+            <w:bCs/>
+            <w:noProof/>
+            <w:rtl/>
+          </w:rPr>
+          <w:t>ف‌گر برا</w:t>
+        </w:r>
+        <w:r>
+          <w:rPr>
+            <w:rStyle w:val="Hyperlink"/>
+            <w:rFonts w:cs="B Nazanin" w:hint="cs"/>
+            <w:b/>
+            <w:bCs/>
+            <w:noProof/>
+            <w:rtl/>
+          </w:rPr>
+          <w:t>ی</w:t>
+        </w:r>
+        <w:r>
+          <w:rPr>
+            <w:rStyle w:val="Hyperlink"/>
+            <w:rFonts w:cs="B Nazanin"/>
+            <w:b/>
+            <w:bCs/>
+            <w:noProof/>
+            <w:rtl/>
+          </w:rPr>
+          <w:t xml:space="preserve"> مورد کاربر</w:t>
+        </w:r>
+        <w:r>
+          <w:rPr>
+            <w:rStyle w:val="Hyperlink"/>
+            <w:rFonts w:cs="B Nazanin" w:hint="cs"/>
+            <w:b/>
+            <w:bCs/>
+            <w:noProof/>
+            <w:rtl/>
+          </w:rPr>
+          <w:t>ی</w:t>
+        </w:r>
+        <w:r>
+          <w:rPr>
+            <w:rStyle w:val="Hyperlink"/>
+            <w:rFonts w:cs="B Nazanin"/>
+            <w:b/>
+            <w:bCs/>
+            <w:noProof/>
+            <w:rtl/>
+          </w:rPr>
+          <w:t xml:space="preserve"> « ثبت نام مشتر</w:t>
+        </w:r>
+        <w:r>
+          <w:rPr>
+            <w:rStyle w:val="Hyperlink"/>
+            <w:rFonts w:cs="B Nazanin" w:hint="cs"/>
+            <w:b/>
+            <w:bCs/>
+            <w:noProof/>
+            <w:rtl/>
+          </w:rPr>
+          <w:t>ی</w:t>
+        </w:r>
+        <w:r>
+          <w:rPr>
+            <w:rStyle w:val="Hyperlink"/>
+            <w:rFonts w:cs="B Nazanin"/>
+            <w:b/>
+            <w:bCs/>
+            <w:noProof/>
+            <w:rtl/>
+          </w:rPr>
+          <w:t xml:space="preserve"> در صندوق رفاه»</w:t>
+        </w:r>
+        <w:r>
+          <w:rPr>
+            <w:noProof/>
+            <w:webHidden/>
+            <w:rtl/>
+          </w:rPr>
+          <w:tab/>
+        </w:r>
+        <w:r>
+          <w:rPr>
+            <w:rStyle w:val="Hyperlink"/>
+            <w:noProof/>
+            <w:rtl/>
+          </w:rPr>
+          <w:fldChar w:fldCharType="begin"/>
+        </w:r>
+        <w:r>
+          <w:rPr>
+            <w:noProof/>
+            <w:webHidden/>
+            <w:rtl/>
+          </w:rPr>
+          <w:instrText xml:space="preserve"> </w:instrText>
+        </w:r>
+        <w:r>
+          <w:rPr>
+            <w:noProof/>
+            <w:webHidden/>
+          </w:rPr>
+          <w:instrText>PAGEREF</w:instrText>
+        </w:r>
+        <w:r>
+          <w:rPr>
+            <w:noProof/>
+            <w:webHidden/>
+            <w:rtl/>
+          </w:rPr>
+          <w:instrText xml:space="preserve"> _</w:instrText>
+        </w:r>
+        <w:r>
+          <w:rPr>
+            <w:noProof/>
+            <w:webHidden/>
+          </w:rPr>
+          <w:instrText>Toc169375155 \h</w:instrText>
+        </w:r>
+        <w:r>
+          <w:rPr>
+            <w:noProof/>
+            <w:webHidden/>
+            <w:rtl/>
+          </w:rPr>
+          <w:instrText xml:space="preserve"> </w:instrText>
+        </w:r>
+        <w:r>
+          <w:rPr>
+            <w:rStyle w:val="Hyperlink"/>
+            <w:noProof/>
+            <w:rtl/>
+          </w:rPr>
+        </w:r>
+        <w:r>
+          <w:rPr>
+            <w:rStyle w:val="Hyperlink"/>
+            <w:noProof/>
+            <w:rtl/>
+          </w:rPr>
+          <w:fldChar w:fldCharType="separate"/>
+        </w:r>
+        <w:r>
+          <w:rPr>
+            <w:noProof/>
+            <w:webHidden/>
+            <w:rtl/>
+          </w:rPr>
+          <w:t>11</w:t>
+        </w:r>
+        <w:r>
+          <w:rPr>
+            <w:rStyle w:val="Hyperlink"/>
+            <w:noProof/>
+            <w:rtl/>
+          </w:rPr>
+          <w:fldChar w:fldCharType="end"/>
+        </w:r>
+      </w:hyperlink>
+    </w:p>
+    <w:p>
+      <w:pPr>
+        <w:pStyle w:val="TableofFigures"/>
+        <w:tabs>
+          <w:tab w:val="right" w:leader="dot" w:pos="10456"/>
+        </w:tabs>
+        <w:rPr>
+          <w:rFonts w:eastAsiaTheme="minorEastAsia" w:cstheme="minorBidi"/>
+          <w:smallCaps w:val="0"/>
+          <w:noProof/>
+          <w:sz w:val="22"/>
+          <w:szCs w:val="22"/>
+          <w:rtl/>
+        </w:rPr>
+      </w:pPr>
+      <w:hyperlink w:anchor="_Toc169375156" w:history="1">
+        <w:r>
+          <w:rPr>
+            <w:rStyle w:val="Hyperlink"/>
+            <w:rFonts w:cs="B Nazanin"/>
+            <w:b/>
+            <w:bCs/>
+            <w:noProof/>
+            <w:rtl/>
+          </w:rPr>
+          <w:t>جدول 4</w:t>
+        </w:r>
+        <w:r>
+          <w:rPr>
+            <w:rStyle w:val="Hyperlink"/>
+            <w:rFonts w:cs="B Nazanin"/>
+            <w:b/>
+            <w:bCs/>
+            <w:noProof/>
+          </w:rPr>
+          <w:t xml:space="preserve">- </w:t>
+        </w:r>
+        <w:r>
+          <w:rPr>
+            <w:rStyle w:val="Hyperlink"/>
+            <w:rFonts w:cs="B Nazanin"/>
+            <w:b/>
+            <w:bCs/>
+            <w:noProof/>
+            <w:rtl/>
+          </w:rPr>
+          <w:t>سند توص</w:t>
+        </w:r>
+        <w:r>
+          <w:rPr>
+            <w:rStyle w:val="Hyperlink"/>
+            <w:rFonts w:cs="B Nazanin" w:hint="cs"/>
+            <w:b/>
+            <w:bCs/>
+            <w:noProof/>
+            <w:rtl/>
+          </w:rPr>
+          <w:t>ی</w:t>
+        </w:r>
+        <w:r>
+          <w:rPr>
+            <w:rStyle w:val="Hyperlink"/>
+            <w:rFonts w:cs="B Nazanin"/>
+            <w:b/>
+            <w:bCs/>
+            <w:noProof/>
+            <w:rtl/>
+          </w:rPr>
+          <w:t>ف‌گر برا</w:t>
+        </w:r>
+        <w:r>
+          <w:rPr>
+            <w:rStyle w:val="Hyperlink"/>
+            <w:rFonts w:cs="B Nazanin" w:hint="cs"/>
+            <w:b/>
+            <w:bCs/>
+            <w:noProof/>
+            <w:rtl/>
+          </w:rPr>
+          <w:t>ی</w:t>
+        </w:r>
+        <w:r>
+          <w:rPr>
+            <w:rStyle w:val="Hyperlink"/>
+            <w:rFonts w:cs="B Nazanin"/>
+            <w:b/>
+            <w:bCs/>
+            <w:noProof/>
+            <w:rtl/>
+          </w:rPr>
+          <w:t xml:space="preserve"> مورد کاربر</w:t>
+        </w:r>
+        <w:r>
+          <w:rPr>
+            <w:rStyle w:val="Hyperlink"/>
+            <w:rFonts w:cs="B Nazanin" w:hint="cs"/>
+            <w:b/>
+            <w:bCs/>
+            <w:noProof/>
+            <w:rtl/>
+          </w:rPr>
+          <w:t>ی</w:t>
+        </w:r>
+        <w:r>
+          <w:rPr>
+            <w:rStyle w:val="Hyperlink"/>
+            <w:rFonts w:cs="B Nazanin"/>
+            <w:b/>
+            <w:bCs/>
+            <w:noProof/>
+            <w:rtl/>
+          </w:rPr>
+          <w:t xml:space="preserve"> «مد</w:t>
+        </w:r>
+        <w:r>
+          <w:rPr>
+            <w:rStyle w:val="Hyperlink"/>
+            <w:rFonts w:cs="B Nazanin" w:hint="cs"/>
+            <w:b/>
+            <w:bCs/>
+            <w:noProof/>
+            <w:rtl/>
+          </w:rPr>
+          <w:t>ی</w:t>
+        </w:r>
+        <w:r>
+          <w:rPr>
+            <w:rStyle w:val="Hyperlink"/>
+            <w:rFonts w:cs="B Nazanin" w:hint="eastAsia"/>
+            <w:b/>
+            <w:bCs/>
+            <w:noProof/>
+            <w:rtl/>
+          </w:rPr>
+          <w:t>ر</w:t>
+        </w:r>
+        <w:r>
+          <w:rPr>
+            <w:rStyle w:val="Hyperlink"/>
+            <w:rFonts w:cs="B Nazanin" w:hint="cs"/>
+            <w:b/>
+            <w:bCs/>
+            <w:noProof/>
+            <w:rtl/>
+          </w:rPr>
+          <w:t>ی</w:t>
+        </w:r>
+        <w:r>
+          <w:rPr>
+            <w:rStyle w:val="Hyperlink"/>
+            <w:rFonts w:cs="B Nazanin" w:hint="eastAsia"/>
+            <w:b/>
+            <w:bCs/>
+            <w:noProof/>
+            <w:rtl/>
+          </w:rPr>
+          <w:t>ت</w:t>
+        </w:r>
+        <w:r>
+          <w:rPr>
+            <w:rStyle w:val="Hyperlink"/>
+            <w:rFonts w:cs="B Nazanin"/>
+            <w:b/>
+            <w:bCs/>
+            <w:noProof/>
+            <w:rtl/>
+          </w:rPr>
+          <w:t xml:space="preserve"> سبد خر</w:t>
+        </w:r>
+        <w:r>
+          <w:rPr>
+            <w:rStyle w:val="Hyperlink"/>
+            <w:rFonts w:cs="B Nazanin" w:hint="cs"/>
+            <w:b/>
+            <w:bCs/>
+            <w:noProof/>
+            <w:rtl/>
+          </w:rPr>
+          <w:t>ی</w:t>
+        </w:r>
+        <w:r>
+          <w:rPr>
+            <w:rStyle w:val="Hyperlink"/>
+            <w:rFonts w:cs="B Nazanin" w:hint="eastAsia"/>
+            <w:b/>
+            <w:bCs/>
+            <w:noProof/>
+            <w:rtl/>
+          </w:rPr>
+          <w:t>د</w:t>
+        </w:r>
+        <w:r>
+          <w:rPr>
+            <w:rStyle w:val="Hyperlink"/>
+            <w:rFonts w:cs="B Nazanin"/>
+            <w:b/>
+            <w:bCs/>
+            <w:noProof/>
+            <w:rtl/>
+          </w:rPr>
+          <w:t xml:space="preserve"> مشتر</w:t>
+        </w:r>
+        <w:r>
+          <w:rPr>
+            <w:rStyle w:val="Hyperlink"/>
+            <w:rFonts w:cs="B Nazanin" w:hint="cs"/>
+            <w:b/>
+            <w:bCs/>
+            <w:noProof/>
+            <w:rtl/>
+          </w:rPr>
+          <w:t>ی</w:t>
+        </w:r>
+        <w:r>
+          <w:rPr>
+            <w:rStyle w:val="Hyperlink"/>
+            <w:rFonts w:cs="B Nazanin"/>
+            <w:b/>
+            <w:bCs/>
+            <w:noProof/>
+            <w:rtl/>
+          </w:rPr>
+          <w:t>»</w:t>
+        </w:r>
+        <w:r>
+          <w:rPr>
+            <w:noProof/>
+            <w:webHidden/>
+            <w:rtl/>
+          </w:rPr>
+          <w:tab/>
+        </w:r>
+        <w:r>
+          <w:rPr>
+            <w:rStyle w:val="Hyperlink"/>
+            <w:noProof/>
+            <w:rtl/>
+          </w:rPr>
+          <w:fldChar w:fldCharType="begin"/>
+        </w:r>
+        <w:r>
+          <w:rPr>
+            <w:noProof/>
+            <w:webHidden/>
+            <w:rtl/>
+          </w:rPr>
+          <w:instrText xml:space="preserve"> </w:instrText>
+        </w:r>
+        <w:r>
+          <w:rPr>
+            <w:noProof/>
+            <w:webHidden/>
+          </w:rPr>
+          <w:instrText>PAGEREF</w:instrText>
+        </w:r>
+        <w:r>
+          <w:rPr>
+            <w:noProof/>
+            <w:webHidden/>
+            <w:rtl/>
+          </w:rPr>
+          <w:instrText xml:space="preserve"> _</w:instrText>
+        </w:r>
+        <w:r>
+          <w:rPr>
+            <w:noProof/>
+            <w:webHidden/>
+          </w:rPr>
+          <w:instrText>Toc169375156 \h</w:instrText>
+        </w:r>
+        <w:r>
+          <w:rPr>
+            <w:noProof/>
+            <w:webHidden/>
+            <w:rtl/>
+          </w:rPr>
+          <w:instrText xml:space="preserve"> </w:instrText>
+        </w:r>
+        <w:r>
+          <w:rPr>
+            <w:rStyle w:val="Hyperlink"/>
+            <w:noProof/>
+            <w:rtl/>
+          </w:rPr>
+        </w:r>
+        <w:r>
+          <w:rPr>
+            <w:rStyle w:val="Hyperlink"/>
+            <w:noProof/>
+            <w:rtl/>
+          </w:rPr>
+          <w:fldChar w:fldCharType="separate"/>
+        </w:r>
+        <w:r>
+          <w:rPr>
+            <w:noProof/>
+            <w:webHidden/>
+            <w:rtl/>
+          </w:rPr>
+          <w:t>12</w:t>
+        </w:r>
+        <w:r>
+          <w:rPr>
+            <w:rStyle w:val="Hyperlink"/>
+            <w:noProof/>
+            <w:rtl/>
+          </w:rPr>
+          <w:fldChar w:fldCharType="end"/>
+        </w:r>
+      </w:hyperlink>
+    </w:p>
+    <w:p>
+      <w:pPr>
         <w:bidi w:val="0"/>
         <w:rPr>
           <w:rFonts w:cs="B Titr"/>
@@ -1280,16 +2068,6 @@
         </w:rPr>
         <w:fldChar w:fldCharType="end"/>
       </w:r>
-    </w:p>
-    <w:p>
-      <w:pPr>
-        <w:bidi w:val="0"/>
-        <w:rPr>
-          <w:rFonts w:cs="B Titr"/>
-          <w:sz w:val="52"/>
-          <w:szCs w:val="52"/>
-        </w:rPr>
-      </w:pPr>
     </w:p>
     <w:p>
       <w:pPr>
@@ -1432,7 +2210,7 @@
           <w:rtl/>
         </w:rPr>
       </w:pPr>
-      <w:bookmarkStart w:id="0" w:name="_Toc169253379"/>
+      <w:bookmarkStart w:id="1" w:name="_Toc169375215"/>
       <w:r>
         <w:rPr>
           <w:rFonts w:cs="B Titr" w:hint="cs"/>
@@ -1444,7 +2222,7 @@
         <w:lastRenderedPageBreak/>
         <w:t>پیش‌درآمدی بر ایده نرم‌افزاری (سناریوی کلی)</w:t>
       </w:r>
-      <w:bookmarkEnd w:id="0"/>
+      <w:bookmarkEnd w:id="1"/>
     </w:p>
     <w:p>
       <w:pPr>
@@ -2334,7 +3112,7 @@
           <w:rtl/>
         </w:rPr>
       </w:pPr>
-      <w:bookmarkStart w:id="1" w:name="_Toc169253380"/>
+      <w:bookmarkStart w:id="2" w:name="_Toc169375216"/>
       <w:r>
         <w:rPr>
           <w:rFonts w:cs="B Titr" w:hint="cs"/>
@@ -2344,7 +3122,7 @@
         <w:lastRenderedPageBreak/>
         <w:t>لغت‌نامه پروژه</w:t>
       </w:r>
-      <w:bookmarkEnd w:id="1"/>
+      <w:bookmarkEnd w:id="2"/>
     </w:p>
     <w:tbl>
       <w:tblPr>
@@ -3408,8 +4186,8 @@
           <w:rtl/>
         </w:rPr>
       </w:pPr>
-      <w:bookmarkStart w:id="2" w:name="_Toc169295787"/>
-      <w:bookmarkStart w:id="3" w:name="_Toc169295819"/>
+      <w:bookmarkStart w:id="3" w:name="_Toc169295787"/>
+      <w:bookmarkStart w:id="4" w:name="_Toc169375152"/>
       <w:r>
         <w:rPr>
           <w:rFonts w:cs="B Nazanin"/>
@@ -3542,8 +4320,8 @@
         </w:rPr>
         <w:t>- موجودیت‌های پروژه</w:t>
       </w:r>
-      <w:bookmarkEnd w:id="2"/>
       <w:bookmarkEnd w:id="3"/>
+      <w:bookmarkEnd w:id="4"/>
     </w:p>
     <w:p>
       <w:pPr>
@@ -4428,7 +5206,7 @@
             <w:pPr>
               <w:jc w:val="center"/>
               <w:rPr>
-                <w:rFonts w:cs="B Nazanin" w:hint="cs"/>
+                <w:rFonts w:cs="B Nazanin"/>
                 <w:sz w:val="36"/>
                 <w:szCs w:val="36"/>
                 <w:rtl/>
@@ -4479,7 +5257,7 @@
               <w:keepNext/>
               <w:jc w:val="center"/>
               <w:rPr>
-                <w:rFonts w:cs="B Nazanin" w:hint="cs"/>
+                <w:rFonts w:cs="B Nazanin"/>
                 <w:sz w:val="36"/>
                 <w:szCs w:val="36"/>
                 <w:rtl/>
@@ -4506,7 +5284,7 @@
             <w:pPr>
               <w:jc w:val="center"/>
               <w:rPr>
-                <w:rFonts w:cs="B Nazanin" w:hint="cs"/>
+                <w:rFonts w:cs="B Nazanin"/>
                 <w:sz w:val="36"/>
                 <w:szCs w:val="36"/>
                 <w:rtl/>
@@ -4532,7 +5310,7 @@
             <w:pPr>
               <w:jc w:val="center"/>
               <w:rPr>
-                <w:rFonts w:cs="B Nazanin" w:hint="cs"/>
+                <w:rFonts w:cs="B Nazanin"/>
                 <w:sz w:val="36"/>
                 <w:szCs w:val="36"/>
                 <w:rtl/>
@@ -4558,7 +5336,7 @@
             <w:pPr>
               <w:jc w:val="center"/>
               <w:rPr>
-                <w:rFonts w:cs="B Nazanin" w:hint="cs"/>
+                <w:rFonts w:cs="B Nazanin"/>
                 <w:sz w:val="36"/>
                 <w:szCs w:val="36"/>
                 <w:rtl/>
@@ -4610,7 +5388,7 @@
             <w:pPr>
               <w:jc w:val="center"/>
               <w:rPr>
-                <w:rFonts w:cs="B Nazanin" w:hint="cs"/>
+                <w:rFonts w:cs="B Nazanin"/>
                 <w:sz w:val="36"/>
                 <w:szCs w:val="36"/>
                 <w:rtl/>
@@ -4686,7 +5464,7 @@
               <w:keepNext/>
               <w:jc w:val="center"/>
               <w:rPr>
-                <w:rFonts w:cs="B Nazanin" w:hint="cs"/>
+                <w:rFonts w:cs="B Nazanin"/>
                 <w:sz w:val="36"/>
                 <w:szCs w:val="36"/>
                 <w:rtl/>
@@ -4713,7 +5491,7 @@
             <w:pPr>
               <w:jc w:val="center"/>
               <w:rPr>
-                <w:rFonts w:cs="B Nazanin" w:hint="cs"/>
+                <w:rFonts w:cs="B Nazanin"/>
                 <w:sz w:val="36"/>
                 <w:szCs w:val="36"/>
                 <w:rtl/>
@@ -4739,7 +5517,7 @@
             <w:pPr>
               <w:jc w:val="center"/>
               <w:rPr>
-                <w:rFonts w:cs="B Nazanin" w:hint="cs"/>
+                <w:rFonts w:cs="B Nazanin"/>
                 <w:sz w:val="36"/>
                 <w:szCs w:val="36"/>
                 <w:rtl/>
@@ -4816,7 +5594,7 @@
             <w:pPr>
               <w:jc w:val="center"/>
               <w:rPr>
-                <w:rFonts w:cs="B Nazanin" w:hint="cs"/>
+                <w:rFonts w:cs="B Nazanin"/>
                 <w:sz w:val="36"/>
                 <w:szCs w:val="36"/>
                 <w:rtl/>
@@ -4842,7 +5620,7 @@
             <w:pPr>
               <w:jc w:val="center"/>
               <w:rPr>
-                <w:rFonts w:cs="B Nazanin" w:hint="cs"/>
+                <w:rFonts w:cs="B Nazanin"/>
                 <w:sz w:val="36"/>
                 <w:szCs w:val="36"/>
                 <w:rtl/>
@@ -4925,8 +5703,8 @@
           <w:rtl/>
         </w:rPr>
       </w:pPr>
-      <w:bookmarkStart w:id="4" w:name="_Toc169295788"/>
-      <w:bookmarkStart w:id="5" w:name="_Toc169295820"/>
+      <w:bookmarkStart w:id="5" w:name="_Toc169295788"/>
+      <w:bookmarkStart w:id="6" w:name="_Toc169375153"/>
       <w:r>
         <w:rPr>
           <w:rFonts w:cs="B Nazanin"/>
@@ -5072,8 +5850,8 @@
         </w:rPr>
         <w:t>- فعل‌های پروژه</w:t>
       </w:r>
-      <w:bookmarkEnd w:id="4"/>
       <w:bookmarkEnd w:id="5"/>
+      <w:bookmarkEnd w:id="6"/>
     </w:p>
     <w:p>
       <w:pPr>
@@ -5212,17 +5990,63 @@
       <w:pPr>
         <w:bidi w:val="0"/>
       </w:pPr>
+    </w:p>
+    <w:p>
+      <w:pPr>
+        <w:pStyle w:val="Heading1"/>
+        <w:rPr>
+          <w:rFonts w:cs="B Titr" w:hint="cs"/>
+          <w:color w:val="auto"/>
+          <w:sz w:val="36"/>
+          <w:szCs w:val="36"/>
+        </w:rPr>
+      </w:pPr>
+      <w:bookmarkStart w:id="7" w:name="_Toc169375217"/>
+      <w:r>
+        <w:rPr>
+          <w:rFonts w:cs="B Titr" w:hint="cs"/>
+          <w:color w:val="auto"/>
+          <w:sz w:val="36"/>
+          <w:szCs w:val="36"/>
+          <w:rtl/>
+        </w:rPr>
+        <w:lastRenderedPageBreak/>
+        <w:t>نمای عملکردی (</w:t>
+      </w:r>
+      <w:r>
+        <w:rPr>
+          <w:rFonts w:cs="B Titr"/>
+          <w:color w:val="auto"/>
+          <w:sz w:val="36"/>
+          <w:szCs w:val="36"/>
+        </w:rPr>
+        <w:t>Functional View</w:t>
+      </w:r>
+      <w:r>
+        <w:rPr>
+          <w:rFonts w:cs="B Titr" w:hint="cs"/>
+          <w:color w:val="auto"/>
+          <w:sz w:val="36"/>
+          <w:szCs w:val="36"/>
+          <w:rtl/>
+        </w:rPr>
+        <w:t>)</w:t>
+      </w:r>
+      <w:bookmarkEnd w:id="7"/>
     </w:p>
     <w:p>
       <w:pPr>
         <w:keepNext/>
         <w:jc w:val="center"/>
+        <w:rPr>
+          <w:rFonts w:hint="cs"/>
+          <w:rtl/>
+        </w:rPr>
       </w:pPr>
       <w:r>
         <w:rPr>
           <w:noProof/>
         </w:rPr>
-        <w:lastRenderedPageBreak/>
         <w:drawing>
           <wp:inline distT="0" distB="0" distL="0" distR="0" wp14:anchorId="29ED6F9B" wp14:editId="6F1F64E0">
             <wp:extent cx="8105766" cy="4839264"/>
@@ -5288,8 +6112,8 @@
           <w:rtl/>
         </w:rPr>
       </w:pPr>
-      <w:bookmarkStart w:id="6" w:name="_Toc169295703"/>
-      <w:bookmarkStart w:id="7" w:name="_Toc169295821"/>
+      <w:bookmarkStart w:id="8" w:name="_Toc169295703"/>
+      <w:bookmarkStart w:id="9" w:name="_Toc169375154"/>
       <w:r>
         <w:rPr>
           <w:rFonts w:cs="B Nazanin"/>
@@ -5584,8 +6408,2053 @@
         </w:rPr>
         <w:t>)</w:t>
       </w:r>
-      <w:bookmarkEnd w:id="6"/>
-      <w:bookmarkEnd w:id="7"/>
+      <w:bookmarkEnd w:id="8"/>
+      <w:bookmarkEnd w:id="9"/>
+    </w:p>
+    <w:p>
+      <w:pPr>
+        <w:rPr>
+          <w:rtl/>
+        </w:rPr>
+      </w:pPr>
+    </w:p>
+    <w:p>
+      <w:pPr>
+        <w:rPr>
+          <w:rFonts w:hint="cs"/>
+          <w:rtl/>
+        </w:rPr>
+      </w:pPr>
+    </w:p>
+    <w:tbl>
+      <w:tblPr>
+        <w:tblStyle w:val="TableGrid"/>
+        <w:bidiVisual/>
+        <w:tblW w:w="4997" w:type="pct"/>
+        <w:tblLook w:val="04A0" w:firstRow="1" w:lastRow="0" w:firstColumn="1" w:lastColumn="0" w:noHBand="0" w:noVBand="1"/>
+      </w:tblPr>
+      <w:tblGrid>
+        <w:gridCol w:w="3938"/>
+        <w:gridCol w:w="1135"/>
+        <w:gridCol w:w="468"/>
+        <w:gridCol w:w="4909"/>
+      </w:tblGrid>
+      <w:tr>
+        <w:tc>
+          <w:tcPr>
+            <w:tcW w:w="1884" w:type="pct"/>
+          </w:tcPr>
+          <w:p>
+            <w:pPr>
+              <w:bidi w:val="0"/>
+            </w:pPr>
+            <w:r>
+              <w:rPr>
+                <w:b/>
+                <w:bCs/>
+              </w:rPr>
+              <w:t>Importance Level:</w:t>
+            </w:r>
+            <w:r>
+              <w:t xml:space="preserve">          High</w:t>
+            </w:r>
+          </w:p>
+        </w:tc>
+        <w:tc>
+          <w:tcPr>
+            <w:tcW w:w="543" w:type="pct"/>
+          </w:tcPr>
+          <w:p>
+            <w:pPr>
+              <w:bidi w:val="0"/>
+              <w:rPr>
+                <w:rtl/>
+              </w:rPr>
+            </w:pPr>
+            <w:r>
+              <w:rPr>
+                <w:b/>
+                <w:bCs/>
+              </w:rPr>
+              <w:t>ID:</w:t>
+            </w:r>
+            <w:r>
+              <w:t xml:space="preserve">          1</w:t>
+            </w:r>
+          </w:p>
+        </w:tc>
+        <w:tc>
+          <w:tcPr>
+            <w:tcW w:w="2574" w:type="pct"/>
+            <w:gridSpan w:val="2"/>
+          </w:tcPr>
+          <w:p>
+            <w:pPr>
+              <w:bidi w:val="0"/>
+              <w:rPr>
+                <w:rtl/>
+              </w:rPr>
+            </w:pPr>
+            <w:r>
+              <w:rPr>
+                <w:b/>
+                <w:bCs/>
+              </w:rPr>
+              <w:t>Use Case Name:</w:t>
+            </w:r>
+            <w:r>
+              <w:t xml:space="preserve">          </w:t>
+            </w:r>
+            <w:r>
+              <w:t>Register Customer in Discount Plan</w:t>
+            </w:r>
+          </w:p>
+        </w:tc>
+      </w:tr>
+      <w:tr>
+        <w:tc>
+          <w:tcPr>
+            <w:tcW w:w="2651" w:type="pct"/>
+            <w:gridSpan w:val="3"/>
+          </w:tcPr>
+          <w:p>
+            <w:pPr>
+              <w:bidi w:val="0"/>
+              <w:rPr>
+                <w:rtl/>
+              </w:rPr>
+            </w:pPr>
+            <w:r>
+              <w:rPr>
+                <w:b/>
+                <w:bCs/>
+              </w:rPr>
+              <w:t>Use Case Type:</w:t>
+            </w:r>
+            <w:r>
+              <w:t xml:space="preserve">                                            Detail, Essential</w:t>
+            </w:r>
+          </w:p>
+        </w:tc>
+        <w:tc>
+          <w:tcPr>
+            <w:tcW w:w="2349" w:type="pct"/>
+          </w:tcPr>
+          <w:p>
+            <w:pPr>
+              <w:bidi w:val="0"/>
+              <w:rPr>
+                <w:rtl/>
+              </w:rPr>
+            </w:pPr>
+            <w:r>
+              <w:rPr>
+                <w:b/>
+                <w:bCs/>
+              </w:rPr>
+              <w:t>Primary Actor:</w:t>
+            </w:r>
+            <w:r>
+              <w:t xml:space="preserve">             Customer</w:t>
+            </w:r>
+          </w:p>
+        </w:tc>
+      </w:tr>
+      <w:tr>
+        <w:tc>
+          <w:tcPr>
+            <w:tcW w:w="5000" w:type="pct"/>
+            <w:gridSpan w:val="4"/>
+          </w:tcPr>
+          <w:p>
+            <w:pPr>
+              <w:bidi w:val="0"/>
+            </w:pPr>
+            <w:r>
+              <w:rPr>
+                <w:b/>
+                <w:bCs/>
+              </w:rPr>
+              <w:t>Brief Description:</w:t>
+            </w:r>
+          </w:p>
+          <w:p>
+            <w:pPr>
+              <w:bidi w:val="0"/>
+              <w:rPr>
+                <w:rtl/>
+              </w:rPr>
+            </w:pPr>
+            <w:r>
+              <w:t xml:space="preserve">                                        </w:t>
+            </w:r>
+            <w:r>
+              <w:t xml:space="preserve">This use case allows either Customer or Cashier to register a Customer in </w:t>
+            </w:r>
+            <w:r>
+              <w:t xml:space="preserve">Discount </w:t>
+            </w:r>
+            <w:r>
+              <w:t>Plan and start tracking their purchase history.</w:t>
+            </w:r>
+          </w:p>
+        </w:tc>
+      </w:tr>
+      <w:tr>
+        <w:tc>
+          <w:tcPr>
+            <w:tcW w:w="5000" w:type="pct"/>
+            <w:gridSpan w:val="4"/>
+          </w:tcPr>
+          <w:p>
+            <w:pPr>
+              <w:bidi w:val="0"/>
+            </w:pPr>
+            <w:r>
+              <w:rPr>
+                <w:b/>
+                <w:bCs/>
+              </w:rPr>
+              <w:t>Trigger:</w:t>
+            </w:r>
+            <w:r>
+              <w:t xml:space="preserve">                          Customer </w:t>
+            </w:r>
+            <w:r>
+              <w:t>allows Cashier</w:t>
+            </w:r>
+            <w:r>
+              <w:t xml:space="preserve"> to </w:t>
+            </w:r>
+            <w:r>
+              <w:t>register them in Discount Plan</w:t>
+            </w:r>
+            <w:r>
+              <w:t>.</w:t>
+            </w:r>
+          </w:p>
+          <w:p>
+            <w:pPr>
+              <w:bidi w:val="0"/>
+            </w:pPr>
+            <w:r>
+              <w:rPr>
+                <w:b/>
+                <w:bCs/>
+              </w:rPr>
+              <w:t>Type:</w:t>
+            </w:r>
+            <w:r>
+              <w:t xml:space="preserve">                              External</w:t>
+            </w:r>
+          </w:p>
+          <w:p>
+            <w:pPr>
+              <w:bidi w:val="0"/>
+            </w:pPr>
+          </w:p>
+          <w:p>
+            <w:pPr>
+              <w:bidi w:val="0"/>
+            </w:pPr>
+            <w:r>
+              <w:rPr>
+                <w:b/>
+                <w:bCs/>
+              </w:rPr>
+              <w:t>Pre-Condition:</w:t>
+            </w:r>
+            <w:r>
+              <w:t xml:space="preserve">             </w:t>
+            </w:r>
+            <w:r>
+              <w:t>Cashier has finished processing Customer's purchase.</w:t>
+            </w:r>
+          </w:p>
+          <w:p>
+            <w:pPr>
+              <w:bidi w:val="0"/>
+              <w:rPr>
+                <w:rtl/>
+              </w:rPr>
+            </w:pPr>
+            <w:r>
+              <w:rPr>
+                <w:b/>
+                <w:bCs/>
+              </w:rPr>
+              <w:t>Post-Condition:</w:t>
+            </w:r>
+            <w:r>
+              <w:t xml:space="preserve">           </w:t>
+            </w:r>
+            <w:r>
+              <w:t>Customer has been registered successfully</w:t>
+            </w:r>
+            <w:r>
+              <w:t>.</w:t>
+            </w:r>
+          </w:p>
+        </w:tc>
+      </w:tr>
+      <w:tr>
+        <w:tc>
+          <w:tcPr>
+            <w:tcW w:w="5000" w:type="pct"/>
+            <w:gridSpan w:val="4"/>
+          </w:tcPr>
+          <w:p>
+            <w:pPr>
+              <w:bidi w:val="0"/>
+              <w:rPr>
+                <w:b/>
+                <w:bCs/>
+              </w:rPr>
+            </w:pPr>
+            <w:r>
+              <w:rPr>
+                <w:b/>
+                <w:bCs/>
+              </w:rPr>
+              <w:t>Relationships:</w:t>
+            </w:r>
+          </w:p>
+          <w:p>
+            <w:pPr>
+              <w:bidi w:val="0"/>
+            </w:pPr>
+            <w:r>
+              <w:rPr>
+                <w:b/>
+                <w:bCs/>
+              </w:rPr>
+              <w:t xml:space="preserve">                                       Association:</w:t>
+            </w:r>
+            <w:r>
+              <w:t xml:space="preserve">        Customer</w:t>
+            </w:r>
+            <w:r>
+              <w:t>, Cashier</w:t>
+            </w:r>
+          </w:p>
+          <w:p>
+            <w:pPr>
+              <w:bidi w:val="0"/>
+            </w:pPr>
+            <w:r>
+              <w:rPr>
+                <w:b/>
+                <w:bCs/>
+              </w:rPr>
+              <w:t xml:space="preserve">                                       Include:</w:t>
+            </w:r>
+            <w:r>
+              <w:t xml:space="preserve">               </w:t>
+            </w:r>
+          </w:p>
+          <w:p>
+            <w:pPr>
+              <w:bidi w:val="0"/>
+            </w:pPr>
+            <w:r>
+              <w:rPr>
+                <w:b/>
+                <w:bCs/>
+              </w:rPr>
+              <w:t xml:space="preserve">                                       Extend:</w:t>
+            </w:r>
+            <w:r>
+              <w:t xml:space="preserve">               </w:t>
+            </w:r>
+          </w:p>
+          <w:p>
+            <w:pPr>
+              <w:bidi w:val="0"/>
+              <w:rPr>
+                <w:rtl/>
+              </w:rPr>
+            </w:pPr>
+            <w:r>
+              <w:rPr>
+                <w:b/>
+                <w:bCs/>
+              </w:rPr>
+              <w:t xml:space="preserve">                                       Generalization:</w:t>
+            </w:r>
+            <w:r>
+              <w:t xml:space="preserve">               </w:t>
+            </w:r>
+          </w:p>
+        </w:tc>
+      </w:tr>
+      <w:tr>
+        <w:tc>
+          <w:tcPr>
+            <w:tcW w:w="5000" w:type="pct"/>
+            <w:gridSpan w:val="4"/>
+          </w:tcPr>
+          <w:p>
+            <w:pPr>
+              <w:bidi w:val="0"/>
+              <w:rPr>
+                <w:b/>
+                <w:bCs/>
+              </w:rPr>
+            </w:pPr>
+            <w:r>
+              <w:rPr>
+                <w:b/>
+                <w:bCs/>
+              </w:rPr>
+              <w:t>Normal flow of events:</w:t>
+            </w:r>
+          </w:p>
+          <w:p>
+            <w:pPr>
+              <w:pStyle w:val="ListParagraph"/>
+              <w:numPr>
+                <w:ilvl w:val="0"/>
+                <w:numId w:val="2"/>
+              </w:numPr>
+              <w:bidi w:val="0"/>
+            </w:pPr>
+            <w:r>
+              <w:t>Cashier asks customer if they want to be registered in discount plan.</w:t>
+            </w:r>
+          </w:p>
+          <w:p>
+            <w:pPr>
+              <w:pStyle w:val="ListParagraph"/>
+              <w:numPr>
+                <w:ilvl w:val="0"/>
+                <w:numId w:val="2"/>
+              </w:numPr>
+              <w:bidi w:val="0"/>
+            </w:pPr>
+            <w:r>
+              <w:t>Customer agrees.</w:t>
+            </w:r>
+          </w:p>
+          <w:p>
+            <w:pPr>
+              <w:pStyle w:val="ListParagraph"/>
+              <w:numPr>
+                <w:ilvl w:val="0"/>
+                <w:numId w:val="2"/>
+              </w:numPr>
+              <w:bidi w:val="0"/>
+            </w:pPr>
+            <w:r>
+              <w:t>Cashier asks customer their information and request their national ID card to be scanned by system.</w:t>
+            </w:r>
+          </w:p>
+          <w:p>
+            <w:pPr>
+              <w:pStyle w:val="ListParagraph"/>
+              <w:numPr>
+                <w:ilvl w:val="0"/>
+                <w:numId w:val="2"/>
+              </w:numPr>
+              <w:bidi w:val="0"/>
+            </w:pPr>
+            <w:r>
+              <w:t>Information is reviewed by Cashier and Customer's acknowledgement.</w:t>
+            </w:r>
+          </w:p>
+          <w:p>
+            <w:pPr>
+              <w:pStyle w:val="ListParagraph"/>
+              <w:numPr>
+                <w:ilvl w:val="0"/>
+                <w:numId w:val="2"/>
+              </w:numPr>
+              <w:bidi w:val="0"/>
+            </w:pPr>
+            <w:r>
+              <w:t>Terms of Service and End-User License Agreement is informed to the Customer.</w:t>
+            </w:r>
+          </w:p>
+          <w:p>
+            <w:pPr>
+              <w:pStyle w:val="ListParagraph"/>
+              <w:numPr>
+                <w:ilvl w:val="0"/>
+                <w:numId w:val="2"/>
+              </w:numPr>
+              <w:bidi w:val="0"/>
+            </w:pPr>
+            <w:r>
+              <w:t>Customer record has been created in database.</w:t>
+            </w:r>
+          </w:p>
+        </w:tc>
+      </w:tr>
+      <w:tr>
+        <w:tc>
+          <w:tcPr>
+            <w:tcW w:w="5000" w:type="pct"/>
+            <w:gridSpan w:val="4"/>
+          </w:tcPr>
+          <w:p>
+            <w:pPr>
+              <w:bidi w:val="0"/>
+              <w:rPr>
+                <w:b/>
+                <w:bCs/>
+              </w:rPr>
+            </w:pPr>
+            <w:r>
+              <w:rPr>
+                <w:b/>
+                <w:bCs/>
+              </w:rPr>
+              <w:t>Sub-flows:</w:t>
+            </w:r>
+          </w:p>
+          <w:p>
+            <w:pPr>
+              <w:bidi w:val="0"/>
+              <w:rPr>
+                <w:rFonts w:hint="cs"/>
+                <w:rtl/>
+              </w:rPr>
+            </w:pPr>
+          </w:p>
+        </w:tc>
+      </w:tr>
+      <w:tr>
+        <w:tc>
+          <w:tcPr>
+            <w:tcW w:w="5000" w:type="pct"/>
+            <w:gridSpan w:val="4"/>
+          </w:tcPr>
+          <w:p>
+            <w:pPr>
+              <w:bidi w:val="0"/>
+              <w:rPr>
+                <w:b/>
+                <w:bCs/>
+              </w:rPr>
+            </w:pPr>
+            <w:r>
+              <w:rPr>
+                <w:b/>
+                <w:bCs/>
+              </w:rPr>
+              <w:t>Alternate/Exceptional Flows:</w:t>
+            </w:r>
+          </w:p>
+          <w:p>
+            <w:pPr>
+              <w:bidi w:val="0"/>
+              <w:rPr>
+                <w:b/>
+                <w:bCs/>
+              </w:rPr>
+            </w:pPr>
+            <w:r>
+              <w:t xml:space="preserve">                                       </w:t>
+            </w:r>
+            <w:r>
+              <w:rPr>
+                <w:b/>
+                <w:bCs/>
+              </w:rPr>
+              <w:t>2.</w:t>
+            </w:r>
+          </w:p>
+          <w:p>
+            <w:pPr>
+              <w:bidi w:val="0"/>
+            </w:pPr>
+            <w:r>
+              <w:rPr>
+                <w:b/>
+                <w:bCs/>
+              </w:rPr>
+              <w:t xml:space="preserve">                                              </w:t>
+            </w:r>
+            <w:r>
+              <w:t>Customer might had registered.</w:t>
+            </w:r>
+          </w:p>
+          <w:p>
+            <w:pPr>
+              <w:bidi w:val="0"/>
+              <w:rPr>
+                <w:rFonts w:hint="cs"/>
+                <w:b/>
+                <w:bCs/>
+                <w:rtl/>
+              </w:rPr>
+            </w:pPr>
+            <w:r>
+              <w:t xml:space="preserve">                                       </w:t>
+            </w:r>
+            <w:r>
+              <w:rPr>
+                <w:b/>
+                <w:bCs/>
+              </w:rPr>
+              <w:t>5.</w:t>
+            </w:r>
+          </w:p>
+          <w:p>
+            <w:pPr>
+              <w:keepNext/>
+              <w:bidi w:val="0"/>
+            </w:pPr>
+            <w:r>
+              <w:t xml:space="preserve">                                              Customer may not agree</w:t>
+            </w:r>
+            <w:r>
+              <w:rPr>
+                <w:rFonts w:hint="cs"/>
+                <w:rtl/>
+              </w:rPr>
+              <w:t xml:space="preserve"> </w:t>
+            </w:r>
+            <w:r>
+              <w:t>to terms.</w:t>
+            </w:r>
+          </w:p>
+        </w:tc>
+      </w:tr>
+    </w:tbl>
+    <w:p>
+      <w:pPr>
+        <w:pStyle w:val="Caption"/>
+        <w:jc w:val="center"/>
+        <w:rPr>
+          <w:rFonts w:cs="B Nazanin"/>
+          <w:b/>
+          <w:bCs/>
+          <w:noProof/>
+          <w:color w:val="auto"/>
+          <w:sz w:val="24"/>
+          <w:szCs w:val="24"/>
+          <w:rtl/>
+        </w:rPr>
+      </w:pPr>
+      <w:bookmarkStart w:id="10" w:name="_Toc169375155"/>
+      <w:r>
+        <w:rPr>
+          <w:rFonts w:cs="B Nazanin"/>
+          <w:b/>
+          <w:bCs/>
+          <w:noProof/>
+          <w:color w:val="auto"/>
+          <w:sz w:val="24"/>
+          <w:szCs w:val="24"/>
+          <w:rtl/>
+        </w:rPr>
+        <w:t xml:space="preserve">جدول </w:t>
+      </w:r>
+      <w:r>
+        <w:rPr>
+          <w:rFonts w:cs="B Nazanin"/>
+          <w:b/>
+          <w:bCs/>
+          <w:noProof/>
+          <w:color w:val="auto"/>
+          <w:sz w:val="24"/>
+          <w:szCs w:val="24"/>
+          <w:rtl/>
+        </w:rPr>
+        <w:fldChar w:fldCharType="begin"/>
+      </w:r>
+      <w:r>
+        <w:rPr>
+          <w:rFonts w:cs="B Nazanin"/>
+          <w:b/>
+          <w:bCs/>
+          <w:noProof/>
+          <w:color w:val="auto"/>
+          <w:sz w:val="24"/>
+          <w:szCs w:val="24"/>
+          <w:rtl/>
+        </w:rPr>
+        <w:instrText xml:space="preserve"> </w:instrText>
+      </w:r>
+      <w:r>
+        <w:rPr>
+          <w:rFonts w:cs="B Nazanin"/>
+          <w:b/>
+          <w:bCs/>
+          <w:noProof/>
+          <w:color w:val="auto"/>
+          <w:sz w:val="24"/>
+          <w:szCs w:val="24"/>
+        </w:rPr>
+        <w:instrText>SEQ</w:instrText>
+      </w:r>
+      <w:r>
+        <w:rPr>
+          <w:rFonts w:cs="B Nazanin"/>
+          <w:b/>
+          <w:bCs/>
+          <w:noProof/>
+          <w:color w:val="auto"/>
+          <w:sz w:val="24"/>
+          <w:szCs w:val="24"/>
+          <w:rtl/>
+        </w:rPr>
+        <w:instrText xml:space="preserve"> جدول \* </w:instrText>
+      </w:r>
+      <w:r>
+        <w:rPr>
+          <w:rFonts w:cs="B Nazanin"/>
+          <w:b/>
+          <w:bCs/>
+          <w:noProof/>
+          <w:color w:val="auto"/>
+          <w:sz w:val="24"/>
+          <w:szCs w:val="24"/>
+        </w:rPr>
+        <w:instrText>ARABIC</w:instrText>
+      </w:r>
+      <w:r>
+        <w:rPr>
+          <w:rFonts w:cs="B Nazanin"/>
+          <w:b/>
+          <w:bCs/>
+          <w:noProof/>
+          <w:color w:val="auto"/>
+          <w:sz w:val="24"/>
+          <w:szCs w:val="24"/>
+          <w:rtl/>
+        </w:rPr>
+        <w:instrText xml:space="preserve"> </w:instrText>
+      </w:r>
+      <w:r>
+        <w:rPr>
+          <w:rFonts w:cs="B Nazanin"/>
+          <w:b/>
+          <w:bCs/>
+          <w:noProof/>
+          <w:color w:val="auto"/>
+          <w:sz w:val="24"/>
+          <w:szCs w:val="24"/>
+          <w:rtl/>
+        </w:rPr>
+        <w:fldChar w:fldCharType="separate"/>
+      </w:r>
+      <w:r>
+        <w:rPr>
+          <w:rFonts w:cs="B Nazanin"/>
+          <w:b/>
+          <w:bCs/>
+          <w:noProof/>
+          <w:color w:val="auto"/>
+          <w:sz w:val="24"/>
+          <w:szCs w:val="24"/>
+          <w:rtl/>
+        </w:rPr>
+        <w:t>3</w:t>
+      </w:r>
+      <w:r>
+        <w:rPr>
+          <w:rFonts w:cs="B Nazanin"/>
+          <w:b/>
+          <w:bCs/>
+          <w:noProof/>
+          <w:color w:val="auto"/>
+          <w:sz w:val="24"/>
+          <w:szCs w:val="24"/>
+          <w:rtl/>
+        </w:rPr>
+        <w:fldChar w:fldCharType="end"/>
+      </w:r>
+      <w:r>
+        <w:rPr>
+          <w:rFonts w:cs="B Nazanin" w:hint="cs"/>
+          <w:b/>
+          <w:bCs/>
+          <w:noProof/>
+          <w:color w:val="auto"/>
+          <w:sz w:val="24"/>
+          <w:szCs w:val="24"/>
+          <w:rtl/>
+        </w:rPr>
+        <w:t xml:space="preserve">- </w:t>
+      </w:r>
+      <w:r>
+        <w:rPr>
+          <w:rFonts w:cs="B Nazanin"/>
+          <w:b/>
+          <w:bCs/>
+          <w:noProof/>
+          <w:color w:val="auto"/>
+          <w:sz w:val="24"/>
+          <w:szCs w:val="24"/>
+          <w:rtl/>
+        </w:rPr>
+        <w:t>سند توص</w:t>
+      </w:r>
+      <w:r>
+        <w:rPr>
+          <w:rFonts w:cs="B Nazanin" w:hint="cs"/>
+          <w:b/>
+          <w:bCs/>
+          <w:noProof/>
+          <w:color w:val="auto"/>
+          <w:sz w:val="24"/>
+          <w:szCs w:val="24"/>
+          <w:rtl/>
+        </w:rPr>
+        <w:t>ی</w:t>
+      </w:r>
+      <w:r>
+        <w:rPr>
+          <w:rFonts w:cs="B Nazanin" w:hint="eastAsia"/>
+          <w:b/>
+          <w:bCs/>
+          <w:noProof/>
+          <w:color w:val="auto"/>
+          <w:sz w:val="24"/>
+          <w:szCs w:val="24"/>
+          <w:rtl/>
+        </w:rPr>
+        <w:t>ف‌گر</w:t>
+      </w:r>
+      <w:r>
+        <w:rPr>
+          <w:rFonts w:cs="B Nazanin"/>
+          <w:b/>
+          <w:bCs/>
+          <w:noProof/>
+          <w:color w:val="auto"/>
+          <w:sz w:val="24"/>
+          <w:szCs w:val="24"/>
+          <w:rtl/>
+        </w:rPr>
+        <w:t xml:space="preserve"> برا</w:t>
+      </w:r>
+      <w:r>
+        <w:rPr>
+          <w:rFonts w:cs="B Nazanin" w:hint="cs"/>
+          <w:b/>
+          <w:bCs/>
+          <w:noProof/>
+          <w:color w:val="auto"/>
+          <w:sz w:val="24"/>
+          <w:szCs w:val="24"/>
+          <w:rtl/>
+        </w:rPr>
+        <w:t>ی</w:t>
+      </w:r>
+      <w:r>
+        <w:rPr>
+          <w:rFonts w:cs="B Nazanin"/>
+          <w:b/>
+          <w:bCs/>
+          <w:noProof/>
+          <w:color w:val="auto"/>
+          <w:sz w:val="24"/>
+          <w:szCs w:val="24"/>
+          <w:rtl/>
+        </w:rPr>
+        <w:t xml:space="preserve"> مورد کاربر</w:t>
+      </w:r>
+      <w:r>
+        <w:rPr>
+          <w:rFonts w:cs="B Nazanin" w:hint="cs"/>
+          <w:b/>
+          <w:bCs/>
+          <w:noProof/>
+          <w:color w:val="auto"/>
+          <w:sz w:val="24"/>
+          <w:szCs w:val="24"/>
+          <w:rtl/>
+        </w:rPr>
+        <w:t>ی</w:t>
+      </w:r>
+      <w:r>
+        <w:rPr>
+          <w:rFonts w:cs="B Nazanin" w:hint="cs"/>
+          <w:b/>
+          <w:bCs/>
+          <w:noProof/>
+          <w:color w:val="auto"/>
+          <w:sz w:val="24"/>
+          <w:szCs w:val="24"/>
+          <w:rtl/>
+        </w:rPr>
+        <w:t xml:space="preserve"> «</w:t>
+      </w:r>
+      <w:r>
+        <w:rPr>
+          <w:rFonts w:cs="B Nazanin"/>
+          <w:b/>
+          <w:bCs/>
+          <w:noProof/>
+          <w:color w:val="auto"/>
+          <w:sz w:val="24"/>
+          <w:szCs w:val="24"/>
+          <w:rtl/>
+        </w:rPr>
+        <w:t xml:space="preserve"> ثبت نام مشتر</w:t>
+      </w:r>
+      <w:r>
+        <w:rPr>
+          <w:rFonts w:cs="B Nazanin" w:hint="cs"/>
+          <w:b/>
+          <w:bCs/>
+          <w:noProof/>
+          <w:color w:val="auto"/>
+          <w:sz w:val="24"/>
+          <w:szCs w:val="24"/>
+          <w:rtl/>
+        </w:rPr>
+        <w:t>ی</w:t>
+      </w:r>
+      <w:r>
+        <w:rPr>
+          <w:rFonts w:cs="B Nazanin"/>
+          <w:b/>
+          <w:bCs/>
+          <w:noProof/>
+          <w:color w:val="auto"/>
+          <w:sz w:val="24"/>
+          <w:szCs w:val="24"/>
+          <w:rtl/>
+        </w:rPr>
+        <w:t xml:space="preserve"> در صندوق رفاه</w:t>
+      </w:r>
+      <w:r>
+        <w:rPr>
+          <w:rFonts w:cs="B Nazanin" w:hint="cs"/>
+          <w:b/>
+          <w:bCs/>
+          <w:noProof/>
+          <w:color w:val="auto"/>
+          <w:sz w:val="24"/>
+          <w:szCs w:val="24"/>
+          <w:rtl/>
+        </w:rPr>
+        <w:t>»</w:t>
+      </w:r>
+      <w:bookmarkEnd w:id="10"/>
+    </w:p>
+    <w:p>
+      <w:pPr>
+        <w:rPr>
+          <w:rtl/>
+        </w:rPr>
+      </w:pPr>
+    </w:p>
+    <w:p>
+      <w:pPr>
+        <w:rPr>
+          <w:rtl/>
+        </w:rPr>
+      </w:pPr>
+    </w:p>
+    <w:p>
+      <w:pPr>
+        <w:rPr>
+          <w:rtl/>
+        </w:rPr>
+      </w:pPr>
+    </w:p>
+    <w:p>
+      <w:pPr>
+        <w:rPr>
+          <w:rtl/>
+        </w:rPr>
+      </w:pPr>
+    </w:p>
+    <w:p>
+      <w:pPr>
+        <w:rPr>
+          <w:rtl/>
+        </w:rPr>
+      </w:pPr>
+    </w:p>
+    <w:p>
+      <w:pPr>
+        <w:rPr>
+          <w:rtl/>
+        </w:rPr>
+      </w:pPr>
+    </w:p>
+    <w:p>
+      <w:pPr>
+        <w:rPr>
+          <w:rtl/>
+        </w:rPr>
+      </w:pPr>
+    </w:p>
+    <w:p>
+      <w:pPr>
+        <w:rPr>
+          <w:rtl/>
+        </w:rPr>
+      </w:pPr>
+    </w:p>
+    <w:p>
+      <w:pPr>
+        <w:rPr>
+          <w:rtl/>
+        </w:rPr>
+      </w:pPr>
+    </w:p>
+    <w:p>
+      <w:pPr>
+        <w:rPr>
+          <w:rtl/>
+        </w:rPr>
+      </w:pPr>
+    </w:p>
+    <w:p>
+      <w:pPr>
+        <w:rPr>
+          <w:rtl/>
+        </w:rPr>
+      </w:pPr>
+    </w:p>
+    <w:p>
+      <w:pPr>
+        <w:rPr>
+          <w:rtl/>
+        </w:rPr>
+      </w:pPr>
+    </w:p>
+    <w:p>
+      <w:pPr>
+        <w:rPr>
+          <w:rtl/>
+        </w:rPr>
+      </w:pPr>
+    </w:p>
+    <w:tbl>
+      <w:tblPr>
+        <w:tblStyle w:val="TableGrid"/>
+        <w:bidiVisual/>
+        <w:tblW w:w="4997" w:type="pct"/>
+        <w:tblLook w:val="04A0" w:firstRow="1" w:lastRow="0" w:firstColumn="1" w:lastColumn="0" w:noHBand="0" w:noVBand="1"/>
+      </w:tblPr>
+      <w:tblGrid>
+        <w:gridCol w:w="3938"/>
+        <w:gridCol w:w="1135"/>
+        <w:gridCol w:w="468"/>
+        <w:gridCol w:w="4909"/>
+      </w:tblGrid>
+      <w:tr>
+        <w:tc>
+          <w:tcPr>
+            <w:tcW w:w="1884" w:type="pct"/>
+          </w:tcPr>
+          <w:p>
+            <w:pPr>
+              <w:bidi w:val="0"/>
+            </w:pPr>
+            <w:r>
+              <w:rPr>
+                <w:b/>
+                <w:bCs/>
+              </w:rPr>
+              <w:lastRenderedPageBreak/>
+              <w:t>Importance Level:</w:t>
+            </w:r>
+            <w:r>
+              <w:t xml:space="preserve">          High</w:t>
+            </w:r>
+          </w:p>
+        </w:tc>
+        <w:tc>
+          <w:tcPr>
+            <w:tcW w:w="543" w:type="pct"/>
+          </w:tcPr>
+          <w:p>
+            <w:pPr>
+              <w:bidi w:val="0"/>
+              <w:rPr>
+                <w:rtl/>
+              </w:rPr>
+            </w:pPr>
+            <w:r>
+              <w:rPr>
+                <w:b/>
+                <w:bCs/>
+              </w:rPr>
+              <w:t>ID:</w:t>
+            </w:r>
+            <w:r>
+              <w:t xml:space="preserve">          </w:t>
+            </w:r>
+            <w:r>
+              <w:t>2</w:t>
+            </w:r>
+          </w:p>
+        </w:tc>
+        <w:tc>
+          <w:tcPr>
+            <w:tcW w:w="2574" w:type="pct"/>
+            <w:gridSpan w:val="2"/>
+          </w:tcPr>
+          <w:p>
+            <w:pPr>
+              <w:bidi w:val="0"/>
+              <w:rPr>
+                <w:rtl/>
+              </w:rPr>
+            </w:pPr>
+            <w:r>
+              <w:rPr>
+                <w:b/>
+                <w:bCs/>
+              </w:rPr>
+              <w:t>Use Case Name:</w:t>
+            </w:r>
+            <w:r>
+              <w:t xml:space="preserve">          </w:t>
+            </w:r>
+            <w:r>
+              <w:t>Manage Customer Cart</w:t>
+            </w:r>
+          </w:p>
+        </w:tc>
+      </w:tr>
+      <w:tr>
+        <w:tc>
+          <w:tcPr>
+            <w:tcW w:w="2651" w:type="pct"/>
+            <w:gridSpan w:val="3"/>
+          </w:tcPr>
+          <w:p>
+            <w:pPr>
+              <w:bidi w:val="0"/>
+              <w:rPr>
+                <w:rtl/>
+              </w:rPr>
+            </w:pPr>
+            <w:r>
+              <w:rPr>
+                <w:b/>
+                <w:bCs/>
+              </w:rPr>
+              <w:t>Use Case Type:</w:t>
+            </w:r>
+            <w:r>
+              <w:t xml:space="preserve">                                            Detail, Essential</w:t>
+            </w:r>
+          </w:p>
+        </w:tc>
+        <w:tc>
+          <w:tcPr>
+            <w:tcW w:w="2349" w:type="pct"/>
+          </w:tcPr>
+          <w:p>
+            <w:pPr>
+              <w:bidi w:val="0"/>
+              <w:rPr>
+                <w:rtl/>
+              </w:rPr>
+            </w:pPr>
+            <w:r>
+              <w:rPr>
+                <w:b/>
+                <w:bCs/>
+              </w:rPr>
+              <w:t>Primary Actor:</w:t>
+            </w:r>
+            <w:r>
+              <w:t xml:space="preserve">             </w:t>
+            </w:r>
+            <w:r>
+              <w:t>Cashier</w:t>
+            </w:r>
+          </w:p>
+        </w:tc>
+      </w:tr>
+      <w:tr>
+        <w:tc>
+          <w:tcPr>
+            <w:tcW w:w="5000" w:type="pct"/>
+            <w:gridSpan w:val="4"/>
+          </w:tcPr>
+          <w:p>
+            <w:pPr>
+              <w:bidi w:val="0"/>
+            </w:pPr>
+            <w:r>
+              <w:rPr>
+                <w:b/>
+                <w:bCs/>
+              </w:rPr>
+              <w:t>Brief Description:</w:t>
+            </w:r>
+          </w:p>
+          <w:p>
+            <w:pPr>
+              <w:bidi w:val="0"/>
+              <w:rPr>
+                <w:rtl/>
+              </w:rPr>
+            </w:pPr>
+            <w:r>
+              <w:t xml:space="preserve">                                        This use case </w:t>
+            </w:r>
+            <w:r>
+              <w:t>enables cashier to manage Customer's purchase</w:t>
+            </w:r>
+          </w:p>
+        </w:tc>
+      </w:tr>
+      <w:tr>
+        <w:tc>
+          <w:tcPr>
+            <w:tcW w:w="5000" w:type="pct"/>
+            <w:gridSpan w:val="4"/>
+          </w:tcPr>
+          <w:p>
+            <w:pPr>
+              <w:bidi w:val="0"/>
+            </w:pPr>
+            <w:r>
+              <w:rPr>
+                <w:b/>
+                <w:bCs/>
+              </w:rPr>
+              <w:t>Trigger:</w:t>
+            </w:r>
+            <w:r>
+              <w:t xml:space="preserve">                          </w:t>
+            </w:r>
+            <w:r>
+              <w:t>Cashier visits a new customer</w:t>
+            </w:r>
+          </w:p>
+          <w:p>
+            <w:pPr>
+              <w:bidi w:val="0"/>
+            </w:pPr>
+            <w:r>
+              <w:rPr>
+                <w:b/>
+                <w:bCs/>
+              </w:rPr>
+              <w:t>Type:</w:t>
+            </w:r>
+            <w:r>
+              <w:t xml:space="preserve">                              External</w:t>
+            </w:r>
+          </w:p>
+          <w:p>
+            <w:pPr>
+              <w:bidi w:val="0"/>
+            </w:pPr>
+          </w:p>
+          <w:p>
+            <w:pPr>
+              <w:bidi w:val="0"/>
+            </w:pPr>
+            <w:r>
+              <w:rPr>
+                <w:b/>
+                <w:bCs/>
+              </w:rPr>
+              <w:t>Pre-Condition:</w:t>
+            </w:r>
+            <w:r>
+              <w:t xml:space="preserve">             </w:t>
+            </w:r>
+            <w:r>
+              <w:t>A customer arrives at cashier desk's conveyor belt.</w:t>
+            </w:r>
+          </w:p>
+          <w:p>
+            <w:pPr>
+              <w:bidi w:val="0"/>
+              <w:rPr>
+                <w:rtl/>
+              </w:rPr>
+            </w:pPr>
+            <w:r>
+              <w:rPr>
+                <w:b/>
+                <w:bCs/>
+              </w:rPr>
+              <w:t>Post-Condition:</w:t>
+            </w:r>
+            <w:r>
+              <w:t xml:space="preserve">           </w:t>
+            </w:r>
+            <w:r>
+              <w:t>Customer's purchase details have been submitted in system.</w:t>
+            </w:r>
+          </w:p>
+        </w:tc>
+      </w:tr>
+      <w:tr>
+        <w:tc>
+          <w:tcPr>
+            <w:tcW w:w="5000" w:type="pct"/>
+            <w:gridSpan w:val="4"/>
+          </w:tcPr>
+          <w:p>
+            <w:pPr>
+              <w:bidi w:val="0"/>
+              <w:rPr>
+                <w:b/>
+                <w:bCs/>
+              </w:rPr>
+            </w:pPr>
+            <w:r>
+              <w:rPr>
+                <w:b/>
+                <w:bCs/>
+              </w:rPr>
+              <w:t>Relationships:</w:t>
+            </w:r>
+          </w:p>
+          <w:p>
+            <w:pPr>
+              <w:bidi w:val="0"/>
+            </w:pPr>
+            <w:r>
+              <w:rPr>
+                <w:b/>
+                <w:bCs/>
+              </w:rPr>
+              <w:t xml:space="preserve">                                       Association:</w:t>
+            </w:r>
+            <w:r>
+              <w:t xml:space="preserve">        </w:t>
+            </w:r>
+            <w:r>
+              <w:t>Cashier</w:t>
+            </w:r>
+          </w:p>
+          <w:p>
+            <w:pPr>
+              <w:bidi w:val="0"/>
+            </w:pPr>
+            <w:r>
+              <w:rPr>
+                <w:b/>
+                <w:bCs/>
+              </w:rPr>
+              <w:t xml:space="preserve">                                       Include:</w:t>
+            </w:r>
+            <w:r>
+              <w:t xml:space="preserve">               </w:t>
+            </w:r>
+          </w:p>
+          <w:p>
+            <w:pPr>
+              <w:bidi w:val="0"/>
+            </w:pPr>
+            <w:r>
+              <w:rPr>
+                <w:b/>
+                <w:bCs/>
+              </w:rPr>
+              <w:t xml:space="preserve">                                       Extend:</w:t>
+            </w:r>
+            <w:r>
+              <w:t xml:space="preserve">               </w:t>
+            </w:r>
+          </w:p>
+          <w:p>
+            <w:pPr>
+              <w:bidi w:val="0"/>
+              <w:rPr>
+                <w:rtl/>
+              </w:rPr>
+            </w:pPr>
+            <w:r>
+              <w:rPr>
+                <w:b/>
+                <w:bCs/>
+              </w:rPr>
+              <w:t xml:space="preserve">                                       Generalization:</w:t>
+            </w:r>
+            <w:r>
+              <w:t xml:space="preserve">               </w:t>
+            </w:r>
+          </w:p>
+        </w:tc>
+      </w:tr>
+      <w:tr>
+        <w:tc>
+          <w:tcPr>
+            <w:tcW w:w="5000" w:type="pct"/>
+            <w:gridSpan w:val="4"/>
+          </w:tcPr>
+          <w:p>
+            <w:pPr>
+              <w:bidi w:val="0"/>
+              <w:rPr>
+                <w:b/>
+                <w:bCs/>
+              </w:rPr>
+            </w:pPr>
+            <w:r>
+              <w:rPr>
+                <w:b/>
+                <w:bCs/>
+              </w:rPr>
+              <w:t>Normal flow of events:</w:t>
+            </w:r>
+          </w:p>
+          <w:p>
+            <w:pPr>
+              <w:pStyle w:val="ListParagraph"/>
+              <w:numPr>
+                <w:ilvl w:val="0"/>
+                <w:numId w:val="6"/>
+              </w:numPr>
+              <w:bidi w:val="0"/>
+            </w:pPr>
+            <w:r>
+              <w:t>Customer starts loading products on conveyor belt.</w:t>
+            </w:r>
+          </w:p>
+          <w:p>
+            <w:pPr>
+              <w:pStyle w:val="ListParagraph"/>
+              <w:numPr>
+                <w:ilvl w:val="0"/>
+                <w:numId w:val="6"/>
+              </w:numPr>
+              <w:bidi w:val="0"/>
+            </w:pPr>
+            <w:r>
+              <w:t>Conveyor belt is moved by a pedal, used by Cashier.</w:t>
+            </w:r>
+          </w:p>
+          <w:p>
+            <w:pPr>
+              <w:pStyle w:val="ListParagraph"/>
+              <w:numPr>
+                <w:ilvl w:val="0"/>
+                <w:numId w:val="6"/>
+              </w:numPr>
+              <w:bidi w:val="0"/>
+            </w:pPr>
+            <w:r>
+              <w:t xml:space="preserve">For each product, perform </w:t>
+            </w:r>
+            <w:proofErr w:type="spellStart"/>
+            <w:r>
+              <w:t>Subflow</w:t>
+            </w:r>
+            <w:proofErr w:type="spellEnd"/>
+            <w:r>
+              <w:t xml:space="preserve"> 1 -&gt; Enter product information.</w:t>
+            </w:r>
+          </w:p>
+          <w:p>
+            <w:pPr>
+              <w:pStyle w:val="ListParagraph"/>
+              <w:numPr>
+                <w:ilvl w:val="0"/>
+                <w:numId w:val="6"/>
+              </w:numPr>
+              <w:bidi w:val="0"/>
+            </w:pPr>
+            <w:r>
+              <w:t>System calculates total price.</w:t>
+            </w:r>
+          </w:p>
+          <w:p>
+            <w:pPr>
+              <w:pStyle w:val="ListParagraph"/>
+              <w:numPr>
+                <w:ilvl w:val="0"/>
+                <w:numId w:val="6"/>
+              </w:numPr>
+              <w:bidi w:val="0"/>
+            </w:pPr>
+            <w:r>
+              <w:t>Check if customer is eligible for discount offers</w:t>
+            </w:r>
+            <w:r>
+              <w:t>, and subtract from total price.</w:t>
+            </w:r>
+          </w:p>
+          <w:p>
+            <w:pPr>
+              <w:pStyle w:val="ListParagraph"/>
+              <w:numPr>
+                <w:ilvl w:val="0"/>
+                <w:numId w:val="6"/>
+              </w:numPr>
+              <w:bidi w:val="0"/>
+            </w:pPr>
+            <w:r>
+              <w:t>Transfer products to Customer's bag.</w:t>
+            </w:r>
+          </w:p>
+        </w:tc>
+      </w:tr>
+      <w:tr>
+        <w:tc>
+          <w:tcPr>
+            <w:tcW w:w="5000" w:type="pct"/>
+            <w:gridSpan w:val="4"/>
+          </w:tcPr>
+          <w:p>
+            <w:pPr>
+              <w:bidi w:val="0"/>
+              <w:rPr>
+                <w:b/>
+                <w:bCs/>
+              </w:rPr>
+            </w:pPr>
+            <w:r>
+              <w:rPr>
+                <w:b/>
+                <w:bCs/>
+              </w:rPr>
+              <w:t>Sub-flows:</w:t>
+            </w:r>
+          </w:p>
+          <w:p>
+            <w:pPr>
+              <w:bidi w:val="0"/>
+              <w:rPr>
+                <w:b/>
+                <w:bCs/>
+              </w:rPr>
+            </w:pPr>
+            <w:r>
+              <w:rPr>
+                <w:b/>
+                <w:bCs/>
+              </w:rPr>
+              <w:t xml:space="preserve">                                       S-1:  Enter Product Information:</w:t>
+            </w:r>
+          </w:p>
+          <w:p>
+            <w:pPr>
+              <w:pStyle w:val="ListParagraph"/>
+              <w:numPr>
+                <w:ilvl w:val="0"/>
+                <w:numId w:val="8"/>
+              </w:numPr>
+              <w:bidi w:val="0"/>
+            </w:pPr>
+            <w:r>
+              <w:t>Obtain product from belt.</w:t>
+            </w:r>
+          </w:p>
+          <w:p>
+            <w:pPr>
+              <w:pStyle w:val="ListParagraph"/>
+              <w:numPr>
+                <w:ilvl w:val="0"/>
+                <w:numId w:val="8"/>
+              </w:numPr>
+              <w:bidi w:val="0"/>
+            </w:pPr>
+            <w:r>
+              <w:t>Use the barcode/QR Code scanner to get product information from database.</w:t>
+            </w:r>
+          </w:p>
+          <w:p>
+            <w:pPr>
+              <w:pStyle w:val="ListParagraph"/>
+              <w:numPr>
+                <w:ilvl w:val="0"/>
+                <w:numId w:val="8"/>
+              </w:numPr>
+              <w:bidi w:val="0"/>
+            </w:pPr>
+            <w:r>
+              <w:t>If barcode/QR Code was not readable, enter product information manually.</w:t>
+            </w:r>
+          </w:p>
+          <w:p>
+            <w:pPr>
+              <w:pStyle w:val="ListParagraph"/>
+              <w:numPr>
+                <w:ilvl w:val="0"/>
+                <w:numId w:val="8"/>
+              </w:numPr>
+              <w:bidi w:val="0"/>
+            </w:pPr>
+            <w:r>
+              <w:t>Return</w:t>
+            </w:r>
+            <w:r>
+              <w:t xml:space="preserve"> product to belt.</w:t>
+            </w:r>
+          </w:p>
+          <w:p>
+            <w:pPr>
+              <w:bidi w:val="0"/>
+              <w:rPr>
+                <w:rFonts w:hint="cs"/>
+                <w:rtl/>
+              </w:rPr>
+            </w:pPr>
+          </w:p>
+        </w:tc>
+      </w:tr>
+      <w:tr>
+        <w:tc>
+          <w:tcPr>
+            <w:tcW w:w="5000" w:type="pct"/>
+            <w:gridSpan w:val="4"/>
+          </w:tcPr>
+          <w:p>
+            <w:pPr>
+              <w:bidi w:val="0"/>
+              <w:rPr>
+                <w:b/>
+                <w:bCs/>
+              </w:rPr>
+            </w:pPr>
+            <w:r>
+              <w:rPr>
+                <w:b/>
+                <w:bCs/>
+              </w:rPr>
+              <w:t>Alternate/Exceptional Flows:</w:t>
+            </w:r>
+          </w:p>
+          <w:p>
+            <w:pPr>
+              <w:bidi w:val="0"/>
+              <w:rPr>
+                <w:b/>
+                <w:bCs/>
+              </w:rPr>
+            </w:pPr>
+            <w:r>
+              <w:t xml:space="preserve">                                       </w:t>
+            </w:r>
+            <w:r>
+              <w:rPr>
+                <w:b/>
+                <w:bCs/>
+              </w:rPr>
+              <w:t>5</w:t>
+            </w:r>
+            <w:r>
+              <w:rPr>
+                <w:b/>
+                <w:bCs/>
+              </w:rPr>
+              <w:t>.</w:t>
+            </w:r>
+          </w:p>
+          <w:p>
+            <w:pPr>
+              <w:bidi w:val="0"/>
+            </w:pPr>
+            <w:r>
+              <w:rPr>
+                <w:b/>
+                <w:bCs/>
+              </w:rPr>
+              <w:t xml:space="preserve">                                              </w:t>
+            </w:r>
+            <w:r>
+              <w:t xml:space="preserve">Customer </w:t>
+            </w:r>
+            <w:r>
+              <w:t>may not have been registered in discount program</w:t>
+            </w:r>
+            <w:r>
+              <w:t>.</w:t>
+            </w:r>
+          </w:p>
+          <w:p>
+            <w:pPr>
+              <w:bidi w:val="0"/>
+              <w:rPr>
+                <w:rFonts w:hint="cs"/>
+                <w:b/>
+                <w:bCs/>
+                <w:rtl/>
+              </w:rPr>
+            </w:pPr>
+            <w:r>
+              <w:t xml:space="preserve">                                       </w:t>
+            </w:r>
+            <w:r>
+              <w:rPr>
+                <w:b/>
+                <w:bCs/>
+              </w:rPr>
+              <w:t>S-1: 2, 3</w:t>
+            </w:r>
+          </w:p>
+          <w:p>
+            <w:pPr>
+              <w:keepNext/>
+              <w:bidi w:val="0"/>
+            </w:pPr>
+            <w:r>
+              <w:t xml:space="preserve">                                              </w:t>
+            </w:r>
+            <w:r>
+              <w:t>Product code may be invalid.</w:t>
+            </w:r>
+          </w:p>
+        </w:tc>
+      </w:tr>
+    </w:tbl>
+    <w:p>
+      <w:pPr>
+        <w:pStyle w:val="Caption"/>
+        <w:jc w:val="center"/>
+        <w:rPr>
+          <w:rFonts w:cs="B Nazanin"/>
+          <w:b/>
+          <w:bCs/>
+          <w:noProof/>
+          <w:color w:val="auto"/>
+          <w:sz w:val="24"/>
+          <w:szCs w:val="24"/>
+          <w:rtl/>
+        </w:rPr>
+      </w:pPr>
+      <w:bookmarkStart w:id="11" w:name="_Toc169375156"/>
+      <w:r>
+        <w:rPr>
+          <w:rFonts w:cs="B Nazanin"/>
+          <w:b/>
+          <w:bCs/>
+          <w:noProof/>
+          <w:color w:val="auto"/>
+          <w:sz w:val="24"/>
+          <w:szCs w:val="24"/>
+          <w:rtl/>
+        </w:rPr>
+        <w:t xml:space="preserve">جدول </w:t>
+      </w:r>
+      <w:r>
+        <w:rPr>
+          <w:rFonts w:cs="B Nazanin"/>
+          <w:b/>
+          <w:bCs/>
+          <w:noProof/>
+          <w:color w:val="auto"/>
+          <w:sz w:val="24"/>
+          <w:szCs w:val="24"/>
+          <w:rtl/>
+        </w:rPr>
+        <w:fldChar w:fldCharType="begin"/>
+      </w:r>
+      <w:r>
+        <w:rPr>
+          <w:rFonts w:cs="B Nazanin"/>
+          <w:b/>
+          <w:bCs/>
+          <w:noProof/>
+          <w:color w:val="auto"/>
+          <w:sz w:val="24"/>
+          <w:szCs w:val="24"/>
+          <w:rtl/>
+        </w:rPr>
+        <w:instrText xml:space="preserve"> </w:instrText>
+      </w:r>
+      <w:r>
+        <w:rPr>
+          <w:rFonts w:cs="B Nazanin"/>
+          <w:b/>
+          <w:bCs/>
+          <w:noProof/>
+          <w:color w:val="auto"/>
+          <w:sz w:val="24"/>
+          <w:szCs w:val="24"/>
+        </w:rPr>
+        <w:instrText>SEQ</w:instrText>
+      </w:r>
+      <w:r>
+        <w:rPr>
+          <w:rFonts w:cs="B Nazanin"/>
+          <w:b/>
+          <w:bCs/>
+          <w:noProof/>
+          <w:color w:val="auto"/>
+          <w:sz w:val="24"/>
+          <w:szCs w:val="24"/>
+          <w:rtl/>
+        </w:rPr>
+        <w:instrText xml:space="preserve"> جدول \* </w:instrText>
+      </w:r>
+      <w:r>
+        <w:rPr>
+          <w:rFonts w:cs="B Nazanin"/>
+          <w:b/>
+          <w:bCs/>
+          <w:noProof/>
+          <w:color w:val="auto"/>
+          <w:sz w:val="24"/>
+          <w:szCs w:val="24"/>
+        </w:rPr>
+        <w:instrText>ARABIC</w:instrText>
+      </w:r>
+      <w:r>
+        <w:rPr>
+          <w:rFonts w:cs="B Nazanin"/>
+          <w:b/>
+          <w:bCs/>
+          <w:noProof/>
+          <w:color w:val="auto"/>
+          <w:sz w:val="24"/>
+          <w:szCs w:val="24"/>
+          <w:rtl/>
+        </w:rPr>
+        <w:instrText xml:space="preserve"> </w:instrText>
+      </w:r>
+      <w:r>
+        <w:rPr>
+          <w:rFonts w:cs="B Nazanin"/>
+          <w:b/>
+          <w:bCs/>
+          <w:noProof/>
+          <w:color w:val="auto"/>
+          <w:sz w:val="24"/>
+          <w:szCs w:val="24"/>
+          <w:rtl/>
+        </w:rPr>
+        <w:fldChar w:fldCharType="separate"/>
+      </w:r>
+      <w:r>
+        <w:rPr>
+          <w:rFonts w:cs="B Nazanin"/>
+          <w:b/>
+          <w:bCs/>
+          <w:noProof/>
+          <w:color w:val="auto"/>
+          <w:sz w:val="24"/>
+          <w:szCs w:val="24"/>
+          <w:rtl/>
+        </w:rPr>
+        <w:t>4</w:t>
+      </w:r>
+      <w:r>
+        <w:rPr>
+          <w:rFonts w:cs="B Nazanin"/>
+          <w:b/>
+          <w:bCs/>
+          <w:noProof/>
+          <w:color w:val="auto"/>
+          <w:sz w:val="24"/>
+          <w:szCs w:val="24"/>
+          <w:rtl/>
+        </w:rPr>
+        <w:fldChar w:fldCharType="end"/>
+      </w:r>
+      <w:r>
+        <w:rPr>
+          <w:rFonts w:cs="B Nazanin"/>
+          <w:b/>
+          <w:bCs/>
+          <w:noProof/>
+          <w:color w:val="auto"/>
+          <w:sz w:val="24"/>
+          <w:szCs w:val="24"/>
+        </w:rPr>
+        <w:t xml:space="preserve"> </w:t>
+      </w:r>
+      <w:r>
+        <w:rPr>
+          <w:rFonts w:cs="B Nazanin"/>
+          <w:b/>
+          <w:bCs/>
+          <w:noProof/>
+          <w:color w:val="auto"/>
+          <w:sz w:val="24"/>
+          <w:szCs w:val="24"/>
+        </w:rPr>
+        <w:t xml:space="preserve">- </w:t>
+      </w:r>
+      <w:r>
+        <w:rPr>
+          <w:rFonts w:cs="B Nazanin"/>
+          <w:b/>
+          <w:bCs/>
+          <w:noProof/>
+          <w:color w:val="auto"/>
+          <w:sz w:val="24"/>
+          <w:szCs w:val="24"/>
+          <w:rtl/>
+        </w:rPr>
+        <w:t>سند توص</w:t>
+      </w:r>
+      <w:r>
+        <w:rPr>
+          <w:rFonts w:cs="B Nazanin" w:hint="cs"/>
+          <w:b/>
+          <w:bCs/>
+          <w:noProof/>
+          <w:color w:val="auto"/>
+          <w:sz w:val="24"/>
+          <w:szCs w:val="24"/>
+          <w:rtl/>
+        </w:rPr>
+        <w:t>ی</w:t>
+      </w:r>
+      <w:r>
+        <w:rPr>
+          <w:rFonts w:cs="B Nazanin" w:hint="eastAsia"/>
+          <w:b/>
+          <w:bCs/>
+          <w:noProof/>
+          <w:color w:val="auto"/>
+          <w:sz w:val="24"/>
+          <w:szCs w:val="24"/>
+          <w:rtl/>
+        </w:rPr>
+        <w:t>ف‌گر</w:t>
+      </w:r>
+      <w:r>
+        <w:rPr>
+          <w:rFonts w:cs="B Nazanin"/>
+          <w:b/>
+          <w:bCs/>
+          <w:noProof/>
+          <w:color w:val="auto"/>
+          <w:sz w:val="24"/>
+          <w:szCs w:val="24"/>
+          <w:rtl/>
+        </w:rPr>
+        <w:t xml:space="preserve"> برا</w:t>
+      </w:r>
+      <w:r>
+        <w:rPr>
+          <w:rFonts w:cs="B Nazanin" w:hint="cs"/>
+          <w:b/>
+          <w:bCs/>
+          <w:noProof/>
+          <w:color w:val="auto"/>
+          <w:sz w:val="24"/>
+          <w:szCs w:val="24"/>
+          <w:rtl/>
+        </w:rPr>
+        <w:t>ی</w:t>
+      </w:r>
+      <w:r>
+        <w:rPr>
+          <w:rFonts w:cs="B Nazanin"/>
+          <w:b/>
+          <w:bCs/>
+          <w:noProof/>
+          <w:color w:val="auto"/>
+          <w:sz w:val="24"/>
+          <w:szCs w:val="24"/>
+          <w:rtl/>
+        </w:rPr>
+        <w:t xml:space="preserve"> مورد کاربر</w:t>
+      </w:r>
+      <w:r>
+        <w:rPr>
+          <w:rFonts w:cs="B Nazanin" w:hint="cs"/>
+          <w:b/>
+          <w:bCs/>
+          <w:noProof/>
+          <w:color w:val="auto"/>
+          <w:sz w:val="24"/>
+          <w:szCs w:val="24"/>
+          <w:rtl/>
+        </w:rPr>
+        <w:t>ی</w:t>
+      </w:r>
+      <w:r>
+        <w:rPr>
+          <w:rFonts w:cs="B Nazanin"/>
+          <w:b/>
+          <w:bCs/>
+          <w:noProof/>
+          <w:color w:val="auto"/>
+          <w:sz w:val="24"/>
+          <w:szCs w:val="24"/>
+          <w:rtl/>
+        </w:rPr>
+        <w:t xml:space="preserve"> «</w:t>
+      </w:r>
+      <w:r>
+        <w:rPr>
+          <w:rFonts w:cs="B Nazanin" w:hint="cs"/>
+          <w:b/>
+          <w:bCs/>
+          <w:noProof/>
+          <w:color w:val="auto"/>
+          <w:sz w:val="24"/>
+          <w:szCs w:val="24"/>
+          <w:rtl/>
+        </w:rPr>
+        <w:t>مدیریت سبد خرید مشتری»</w:t>
+      </w:r>
+      <w:bookmarkEnd w:id="11"/>
+    </w:p>
+    <w:p>
+      <w:pPr>
+        <w:rPr>
+          <w:rtl/>
+        </w:rPr>
+      </w:pPr>
+    </w:p>
+    <w:p>
+      <w:pPr>
+        <w:rPr>
+          <w:rtl/>
+        </w:rPr>
+      </w:pPr>
+    </w:p>
+    <w:p>
+      <w:pPr>
+        <w:rPr>
+          <w:rtl/>
+        </w:rPr>
+      </w:pPr>
+    </w:p>
+    <w:p>
+      <w:pPr>
+        <w:rPr>
+          <w:rtl/>
+        </w:rPr>
+      </w:pPr>
+    </w:p>
+    <w:p>
+      <w:pPr>
+        <w:rPr>
+          <w:rtl/>
+        </w:rPr>
+      </w:pPr>
+    </w:p>
+    <w:p>
+      <w:pPr>
+        <w:rPr>
+          <w:rtl/>
+        </w:rPr>
+      </w:pPr>
+    </w:p>
+    <w:p>
+      <w:pPr>
+        <w:rPr>
+          <w:rtl/>
+        </w:rPr>
+      </w:pPr>
+    </w:p>
+    <w:p>
+      <w:pPr>
+        <w:rPr>
+          <w:rtl/>
+        </w:rPr>
+      </w:pPr>
+    </w:p>
+    <w:p>
+      <w:pPr>
+        <w:rPr>
+          <w:rtl/>
+        </w:rPr>
+      </w:pPr>
+    </w:p>
+    <w:p>
+      <w:pPr>
+        <w:rPr>
+          <w:rtl/>
+        </w:rPr>
+      </w:pPr>
     </w:p>
     <w:p>
       <w:pPr>
@@ -5735,7 +8604,6 @@
                               <w:pPr>
                                 <w:jc w:val="center"/>
                                 <w:rPr>
-                                  <w:rFonts w:hint="cs"/>
                                   <w:rtl/>
                                 </w:rPr>
                               </w:pPr>
@@ -5846,7 +8714,6 @@
                         <w:pPr>
                           <w:jc w:val="center"/>
                           <w:rPr>
-                            <w:rFonts w:hint="cs"/>
                             <w:rtl/>
                           </w:rPr>
                         </w:pPr>
@@ -5921,8 +8788,13 @@
         <w:rtl/>
       </w:rPr>
     </w:pPr>
+    <w:proofErr w:type="spellStart"/>
     <w:r>
-      <w:t>Mehrbod Molla Kazemi – Cashier Management System Application – Official Documentation</w:t>
+      <w:t>Mehrbod</w:t>
+    </w:r>
+    <w:proofErr w:type="spellEnd"/>
+    <w:r>
+      <w:t xml:space="preserve"> Molla Kazemi – Cashier Management System Application – Official Documentation</w:t>
     </w:r>
   </w:p>
   <w:p>
@@ -6025,8 +8897,676 @@
       </w:pPr>
     </w:lvl>
   </w:abstractNum>
+  <w:abstractNum w:abstractNumId="1" w15:restartNumberingAfterBreak="0">
+    <w:nsid w:val="0FEB546D"/>
+    <w:multiLevelType w:val="hybridMultilevel"/>
+    <w:tmpl w:val="4C26DA84"/>
+    <w:lvl w:ilvl="0" w:tplc="2556CF40">
+      <w:start w:val="19"/>
+      <w:numFmt w:val="bullet"/>
+      <w:lvlText w:val="-"/>
+      <w:lvlJc w:val="left"/>
+      <w:pPr>
+        <w:ind w:left="2748" w:hanging="360"/>
+      </w:pPr>
+      <w:rPr>
+        <w:rFonts w:ascii="Calibri" w:eastAsiaTheme="minorHAnsi" w:hAnsi="Calibri" w:cs="Calibri" w:hint="default"/>
+      </w:rPr>
+    </w:lvl>
+    <w:lvl w:ilvl="1" w:tplc="04090003" w:tentative="1">
+      <w:start w:val="1"/>
+      <w:numFmt w:val="bullet"/>
+      <w:lvlText w:val="o"/>
+      <w:lvlJc w:val="left"/>
+      <w:pPr>
+        <w:ind w:left="3468" w:hanging="360"/>
+      </w:pPr>
+      <w:rPr>
+        <w:rFonts w:ascii="Courier New" w:hAnsi="Courier New" w:cs="Courier New" w:hint="default"/>
+      </w:rPr>
+    </w:lvl>
+    <w:lvl w:ilvl="2" w:tplc="04090005" w:tentative="1">
+      <w:start w:val="1"/>
+      <w:numFmt w:val="bullet"/>
+      <w:lvlText w:val=""/>
+      <w:lvlJc w:val="left"/>
+      <w:pPr>
+        <w:ind w:left="4188" w:hanging="360"/>
+      </w:pPr>
+      <w:rPr>
+        <w:rFonts w:ascii="Wingdings" w:hAnsi="Wingdings" w:hint="default"/>
+      </w:rPr>
+    </w:lvl>
+    <w:lvl w:ilvl="3" w:tplc="04090001" w:tentative="1">
+      <w:start w:val="1"/>
+      <w:numFmt w:val="bullet"/>
+      <w:lvlText w:val=""/>
+      <w:lvlJc w:val="left"/>
+      <w:pPr>
+        <w:ind w:left="4908" w:hanging="360"/>
+      </w:pPr>
+      <w:rPr>
+        <w:rFonts w:ascii="Symbol" w:hAnsi="Symbol" w:hint="default"/>
+      </w:rPr>
+    </w:lvl>
+    <w:lvl w:ilvl="4" w:tplc="04090003" w:tentative="1">
+      <w:start w:val="1"/>
+      <w:numFmt w:val="bullet"/>
+      <w:lvlText w:val="o"/>
+      <w:lvlJc w:val="left"/>
+      <w:pPr>
+        <w:ind w:left="5628" w:hanging="360"/>
+      </w:pPr>
+      <w:rPr>
+        <w:rFonts w:ascii="Courier New" w:hAnsi="Courier New" w:cs="Courier New" w:hint="default"/>
+      </w:rPr>
+    </w:lvl>
+    <w:lvl w:ilvl="5" w:tplc="04090005" w:tentative="1">
+      <w:start w:val="1"/>
+      <w:numFmt w:val="bullet"/>
+      <w:lvlText w:val=""/>
+      <w:lvlJc w:val="left"/>
+      <w:pPr>
+        <w:ind w:left="6348" w:hanging="360"/>
+      </w:pPr>
+      <w:rPr>
+        <w:rFonts w:ascii="Wingdings" w:hAnsi="Wingdings" w:hint="default"/>
+      </w:rPr>
+    </w:lvl>
+    <w:lvl w:ilvl="6" w:tplc="04090001" w:tentative="1">
+      <w:start w:val="1"/>
+      <w:numFmt w:val="bullet"/>
+      <w:lvlText w:val=""/>
+      <w:lvlJc w:val="left"/>
+      <w:pPr>
+        <w:ind w:left="7068" w:hanging="360"/>
+      </w:pPr>
+      <w:rPr>
+        <w:rFonts w:ascii="Symbol" w:hAnsi="Symbol" w:hint="default"/>
+      </w:rPr>
+    </w:lvl>
+    <w:lvl w:ilvl="7" w:tplc="04090003" w:tentative="1">
+      <w:start w:val="1"/>
+      <w:numFmt w:val="bullet"/>
+      <w:lvlText w:val="o"/>
+      <w:lvlJc w:val="left"/>
+      <w:pPr>
+        <w:ind w:left="7788" w:hanging="360"/>
+      </w:pPr>
+      <w:rPr>
+        <w:rFonts w:ascii="Courier New" w:hAnsi="Courier New" w:cs="Courier New" w:hint="default"/>
+      </w:rPr>
+    </w:lvl>
+    <w:lvl w:ilvl="8" w:tplc="04090005" w:tentative="1">
+      <w:start w:val="1"/>
+      <w:numFmt w:val="bullet"/>
+      <w:lvlText w:val=""/>
+      <w:lvlJc w:val="left"/>
+      <w:pPr>
+        <w:ind w:left="8508" w:hanging="360"/>
+      </w:pPr>
+      <w:rPr>
+        <w:rFonts w:ascii="Wingdings" w:hAnsi="Wingdings" w:hint="default"/>
+      </w:rPr>
+    </w:lvl>
+  </w:abstractNum>
+  <w:abstractNum w:abstractNumId="2" w15:restartNumberingAfterBreak="0">
+    <w:nsid w:val="15297987"/>
+    <w:multiLevelType w:val="hybridMultilevel"/>
+    <w:tmpl w:val="42ECEA9C"/>
+    <w:lvl w:ilvl="0" w:tplc="FFFFFFFF">
+      <w:start w:val="1"/>
+      <w:numFmt w:val="decimal"/>
+      <w:lvlText w:val="%1."/>
+      <w:lvlJc w:val="left"/>
+      <w:pPr>
+        <w:ind w:left="2304" w:hanging="360"/>
+      </w:pPr>
+      <w:rPr>
+        <w:rFonts w:hint="default"/>
+      </w:rPr>
+    </w:lvl>
+    <w:lvl w:ilvl="1" w:tplc="FFFFFFFF" w:tentative="1">
+      <w:start w:val="1"/>
+      <w:numFmt w:val="lowerLetter"/>
+      <w:lvlText w:val="%2."/>
+      <w:lvlJc w:val="left"/>
+      <w:pPr>
+        <w:ind w:left="3024" w:hanging="360"/>
+      </w:pPr>
+    </w:lvl>
+    <w:lvl w:ilvl="2" w:tplc="FFFFFFFF" w:tentative="1">
+      <w:start w:val="1"/>
+      <w:numFmt w:val="lowerRoman"/>
+      <w:lvlText w:val="%3."/>
+      <w:lvlJc w:val="right"/>
+      <w:pPr>
+        <w:ind w:left="3744" w:hanging="180"/>
+      </w:pPr>
+    </w:lvl>
+    <w:lvl w:ilvl="3" w:tplc="FFFFFFFF" w:tentative="1">
+      <w:start w:val="1"/>
+      <w:numFmt w:val="decimal"/>
+      <w:lvlText w:val="%4."/>
+      <w:lvlJc w:val="left"/>
+      <w:pPr>
+        <w:ind w:left="4464" w:hanging="360"/>
+      </w:pPr>
+    </w:lvl>
+    <w:lvl w:ilvl="4" w:tplc="FFFFFFFF" w:tentative="1">
+      <w:start w:val="1"/>
+      <w:numFmt w:val="lowerLetter"/>
+      <w:lvlText w:val="%5."/>
+      <w:lvlJc w:val="left"/>
+      <w:pPr>
+        <w:ind w:left="5184" w:hanging="360"/>
+      </w:pPr>
+    </w:lvl>
+    <w:lvl w:ilvl="5" w:tplc="FFFFFFFF" w:tentative="1">
+      <w:start w:val="1"/>
+      <w:numFmt w:val="lowerRoman"/>
+      <w:lvlText w:val="%6."/>
+      <w:lvlJc w:val="right"/>
+      <w:pPr>
+        <w:ind w:left="5904" w:hanging="180"/>
+      </w:pPr>
+    </w:lvl>
+    <w:lvl w:ilvl="6" w:tplc="FFFFFFFF" w:tentative="1">
+      <w:start w:val="1"/>
+      <w:numFmt w:val="decimal"/>
+      <w:lvlText w:val="%7."/>
+      <w:lvlJc w:val="left"/>
+      <w:pPr>
+        <w:ind w:left="6624" w:hanging="360"/>
+      </w:pPr>
+    </w:lvl>
+    <w:lvl w:ilvl="7" w:tplc="FFFFFFFF" w:tentative="1">
+      <w:start w:val="1"/>
+      <w:numFmt w:val="lowerLetter"/>
+      <w:lvlText w:val="%8."/>
+      <w:lvlJc w:val="left"/>
+      <w:pPr>
+        <w:ind w:left="7344" w:hanging="360"/>
+      </w:pPr>
+    </w:lvl>
+    <w:lvl w:ilvl="8" w:tplc="FFFFFFFF" w:tentative="1">
+      <w:start w:val="1"/>
+      <w:numFmt w:val="lowerRoman"/>
+      <w:lvlText w:val="%9."/>
+      <w:lvlJc w:val="right"/>
+      <w:pPr>
+        <w:ind w:left="8064" w:hanging="180"/>
+      </w:pPr>
+    </w:lvl>
+  </w:abstractNum>
+  <w:abstractNum w:abstractNumId="3" w15:restartNumberingAfterBreak="0">
+    <w:nsid w:val="25444DDA"/>
+    <w:multiLevelType w:val="hybridMultilevel"/>
+    <w:tmpl w:val="B0ECF928"/>
+    <w:lvl w:ilvl="0" w:tplc="83D4C172">
+      <w:start w:val="1"/>
+      <w:numFmt w:val="decimal"/>
+      <w:lvlText w:val="%1-"/>
+      <w:lvlJc w:val="left"/>
+      <w:pPr>
+        <w:ind w:left="2748" w:hanging="360"/>
+      </w:pPr>
+      <w:rPr>
+        <w:rFonts w:hint="default"/>
+      </w:rPr>
+    </w:lvl>
+    <w:lvl w:ilvl="1" w:tplc="04090019" w:tentative="1">
+      <w:start w:val="1"/>
+      <w:numFmt w:val="lowerLetter"/>
+      <w:lvlText w:val="%2."/>
+      <w:lvlJc w:val="left"/>
+      <w:pPr>
+        <w:ind w:left="3468" w:hanging="360"/>
+      </w:pPr>
+    </w:lvl>
+    <w:lvl w:ilvl="2" w:tplc="0409001B" w:tentative="1">
+      <w:start w:val="1"/>
+      <w:numFmt w:val="lowerRoman"/>
+      <w:lvlText w:val="%3."/>
+      <w:lvlJc w:val="right"/>
+      <w:pPr>
+        <w:ind w:left="4188" w:hanging="180"/>
+      </w:pPr>
+    </w:lvl>
+    <w:lvl w:ilvl="3" w:tplc="0409000F" w:tentative="1">
+      <w:start w:val="1"/>
+      <w:numFmt w:val="decimal"/>
+      <w:lvlText w:val="%4."/>
+      <w:lvlJc w:val="left"/>
+      <w:pPr>
+        <w:ind w:left="4908" w:hanging="360"/>
+      </w:pPr>
+    </w:lvl>
+    <w:lvl w:ilvl="4" w:tplc="04090019" w:tentative="1">
+      <w:start w:val="1"/>
+      <w:numFmt w:val="lowerLetter"/>
+      <w:lvlText w:val="%5."/>
+      <w:lvlJc w:val="left"/>
+      <w:pPr>
+        <w:ind w:left="5628" w:hanging="360"/>
+      </w:pPr>
+    </w:lvl>
+    <w:lvl w:ilvl="5" w:tplc="0409001B" w:tentative="1">
+      <w:start w:val="1"/>
+      <w:numFmt w:val="lowerRoman"/>
+      <w:lvlText w:val="%6."/>
+      <w:lvlJc w:val="right"/>
+      <w:pPr>
+        <w:ind w:left="6348" w:hanging="180"/>
+      </w:pPr>
+    </w:lvl>
+    <w:lvl w:ilvl="6" w:tplc="0409000F" w:tentative="1">
+      <w:start w:val="1"/>
+      <w:numFmt w:val="decimal"/>
+      <w:lvlText w:val="%7."/>
+      <w:lvlJc w:val="left"/>
+      <w:pPr>
+        <w:ind w:left="7068" w:hanging="360"/>
+      </w:pPr>
+    </w:lvl>
+    <w:lvl w:ilvl="7" w:tplc="04090019" w:tentative="1">
+      <w:start w:val="1"/>
+      <w:numFmt w:val="lowerLetter"/>
+      <w:lvlText w:val="%8."/>
+      <w:lvlJc w:val="left"/>
+      <w:pPr>
+        <w:ind w:left="7788" w:hanging="360"/>
+      </w:pPr>
+    </w:lvl>
+    <w:lvl w:ilvl="8" w:tplc="0409001B" w:tentative="1">
+      <w:start w:val="1"/>
+      <w:numFmt w:val="lowerRoman"/>
+      <w:lvlText w:val="%9."/>
+      <w:lvlJc w:val="right"/>
+      <w:pPr>
+        <w:ind w:left="8508" w:hanging="180"/>
+      </w:pPr>
+    </w:lvl>
+  </w:abstractNum>
+  <w:abstractNum w:abstractNumId="4" w15:restartNumberingAfterBreak="0">
+    <w:nsid w:val="46B72EDD"/>
+    <w:multiLevelType w:val="hybridMultilevel"/>
+    <w:tmpl w:val="42ECEA9C"/>
+    <w:lvl w:ilvl="0" w:tplc="5D120B98">
+      <w:start w:val="1"/>
+      <w:numFmt w:val="decimal"/>
+      <w:lvlText w:val="%1."/>
+      <w:lvlJc w:val="left"/>
+      <w:pPr>
+        <w:ind w:left="2304" w:hanging="360"/>
+      </w:pPr>
+      <w:rPr>
+        <w:rFonts w:hint="default"/>
+      </w:rPr>
+    </w:lvl>
+    <w:lvl w:ilvl="1" w:tplc="04090019" w:tentative="1">
+      <w:start w:val="1"/>
+      <w:numFmt w:val="lowerLetter"/>
+      <w:lvlText w:val="%2."/>
+      <w:lvlJc w:val="left"/>
+      <w:pPr>
+        <w:ind w:left="3024" w:hanging="360"/>
+      </w:pPr>
+    </w:lvl>
+    <w:lvl w:ilvl="2" w:tplc="0409001B" w:tentative="1">
+      <w:start w:val="1"/>
+      <w:numFmt w:val="lowerRoman"/>
+      <w:lvlText w:val="%3."/>
+      <w:lvlJc w:val="right"/>
+      <w:pPr>
+        <w:ind w:left="3744" w:hanging="180"/>
+      </w:pPr>
+    </w:lvl>
+    <w:lvl w:ilvl="3" w:tplc="0409000F" w:tentative="1">
+      <w:start w:val="1"/>
+      <w:numFmt w:val="decimal"/>
+      <w:lvlText w:val="%4."/>
+      <w:lvlJc w:val="left"/>
+      <w:pPr>
+        <w:ind w:left="4464" w:hanging="360"/>
+      </w:pPr>
+    </w:lvl>
+    <w:lvl w:ilvl="4" w:tplc="04090019" w:tentative="1">
+      <w:start w:val="1"/>
+      <w:numFmt w:val="lowerLetter"/>
+      <w:lvlText w:val="%5."/>
+      <w:lvlJc w:val="left"/>
+      <w:pPr>
+        <w:ind w:left="5184" w:hanging="360"/>
+      </w:pPr>
+    </w:lvl>
+    <w:lvl w:ilvl="5" w:tplc="0409001B" w:tentative="1">
+      <w:start w:val="1"/>
+      <w:numFmt w:val="lowerRoman"/>
+      <w:lvlText w:val="%6."/>
+      <w:lvlJc w:val="right"/>
+      <w:pPr>
+        <w:ind w:left="5904" w:hanging="180"/>
+      </w:pPr>
+    </w:lvl>
+    <w:lvl w:ilvl="6" w:tplc="0409000F" w:tentative="1">
+      <w:start w:val="1"/>
+      <w:numFmt w:val="decimal"/>
+      <w:lvlText w:val="%7."/>
+      <w:lvlJc w:val="left"/>
+      <w:pPr>
+        <w:ind w:left="6624" w:hanging="360"/>
+      </w:pPr>
+    </w:lvl>
+    <w:lvl w:ilvl="7" w:tplc="04090019" w:tentative="1">
+      <w:start w:val="1"/>
+      <w:numFmt w:val="lowerLetter"/>
+      <w:lvlText w:val="%8."/>
+      <w:lvlJc w:val="left"/>
+      <w:pPr>
+        <w:ind w:left="7344" w:hanging="360"/>
+      </w:pPr>
+    </w:lvl>
+    <w:lvl w:ilvl="8" w:tplc="0409001B" w:tentative="1">
+      <w:start w:val="1"/>
+      <w:numFmt w:val="lowerRoman"/>
+      <w:lvlText w:val="%9."/>
+      <w:lvlJc w:val="right"/>
+      <w:pPr>
+        <w:ind w:left="8064" w:hanging="180"/>
+      </w:pPr>
+    </w:lvl>
+  </w:abstractNum>
+  <w:abstractNum w:abstractNumId="5" w15:restartNumberingAfterBreak="0">
+    <w:nsid w:val="5A2F73C8"/>
+    <w:multiLevelType w:val="hybridMultilevel"/>
+    <w:tmpl w:val="8FDA1EFE"/>
+    <w:lvl w:ilvl="0" w:tplc="2F540C8A">
+      <w:start w:val="1"/>
+      <w:numFmt w:val="decimal"/>
+      <w:lvlText w:val="%1."/>
+      <w:lvlJc w:val="left"/>
+      <w:pPr>
+        <w:ind w:left="2796" w:hanging="360"/>
+      </w:pPr>
+      <w:rPr>
+        <w:rFonts w:hint="default"/>
+      </w:rPr>
+    </w:lvl>
+    <w:lvl w:ilvl="1" w:tplc="04090019" w:tentative="1">
+      <w:start w:val="1"/>
+      <w:numFmt w:val="lowerLetter"/>
+      <w:lvlText w:val="%2."/>
+      <w:lvlJc w:val="left"/>
+      <w:pPr>
+        <w:ind w:left="3516" w:hanging="360"/>
+      </w:pPr>
+    </w:lvl>
+    <w:lvl w:ilvl="2" w:tplc="0409001B" w:tentative="1">
+      <w:start w:val="1"/>
+      <w:numFmt w:val="lowerRoman"/>
+      <w:lvlText w:val="%3."/>
+      <w:lvlJc w:val="right"/>
+      <w:pPr>
+        <w:ind w:left="4236" w:hanging="180"/>
+      </w:pPr>
+    </w:lvl>
+    <w:lvl w:ilvl="3" w:tplc="0409000F" w:tentative="1">
+      <w:start w:val="1"/>
+      <w:numFmt w:val="decimal"/>
+      <w:lvlText w:val="%4."/>
+      <w:lvlJc w:val="left"/>
+      <w:pPr>
+        <w:ind w:left="4956" w:hanging="360"/>
+      </w:pPr>
+    </w:lvl>
+    <w:lvl w:ilvl="4" w:tplc="04090019" w:tentative="1">
+      <w:start w:val="1"/>
+      <w:numFmt w:val="lowerLetter"/>
+      <w:lvlText w:val="%5."/>
+      <w:lvlJc w:val="left"/>
+      <w:pPr>
+        <w:ind w:left="5676" w:hanging="360"/>
+      </w:pPr>
+    </w:lvl>
+    <w:lvl w:ilvl="5" w:tplc="0409001B" w:tentative="1">
+      <w:start w:val="1"/>
+      <w:numFmt w:val="lowerRoman"/>
+      <w:lvlText w:val="%6."/>
+      <w:lvlJc w:val="right"/>
+      <w:pPr>
+        <w:ind w:left="6396" w:hanging="180"/>
+      </w:pPr>
+    </w:lvl>
+    <w:lvl w:ilvl="6" w:tplc="0409000F" w:tentative="1">
+      <w:start w:val="1"/>
+      <w:numFmt w:val="decimal"/>
+      <w:lvlText w:val="%7."/>
+      <w:lvlJc w:val="left"/>
+      <w:pPr>
+        <w:ind w:left="7116" w:hanging="360"/>
+      </w:pPr>
+    </w:lvl>
+    <w:lvl w:ilvl="7" w:tplc="04090019" w:tentative="1">
+      <w:start w:val="1"/>
+      <w:numFmt w:val="lowerLetter"/>
+      <w:lvlText w:val="%8."/>
+      <w:lvlJc w:val="left"/>
+      <w:pPr>
+        <w:ind w:left="7836" w:hanging="360"/>
+      </w:pPr>
+    </w:lvl>
+    <w:lvl w:ilvl="8" w:tplc="0409001B" w:tentative="1">
+      <w:start w:val="1"/>
+      <w:numFmt w:val="lowerRoman"/>
+      <w:lvlText w:val="%9."/>
+      <w:lvlJc w:val="right"/>
+      <w:pPr>
+        <w:ind w:left="8556" w:hanging="180"/>
+      </w:pPr>
+    </w:lvl>
+  </w:abstractNum>
+  <w:abstractNum w:abstractNumId="6" w15:restartNumberingAfterBreak="0">
+    <w:nsid w:val="5FCA0E4A"/>
+    <w:multiLevelType w:val="hybridMultilevel"/>
+    <w:tmpl w:val="5AB40B5C"/>
+    <w:lvl w:ilvl="0" w:tplc="58E0FBEC">
+      <w:start w:val="1"/>
+      <w:numFmt w:val="decimal"/>
+      <w:lvlText w:val="%1."/>
+      <w:lvlJc w:val="left"/>
+      <w:pPr>
+        <w:ind w:left="2748" w:hanging="360"/>
+      </w:pPr>
+      <w:rPr>
+        <w:rFonts w:hint="default"/>
+      </w:rPr>
+    </w:lvl>
+    <w:lvl w:ilvl="1" w:tplc="04090019" w:tentative="1">
+      <w:start w:val="1"/>
+      <w:numFmt w:val="lowerLetter"/>
+      <w:lvlText w:val="%2."/>
+      <w:lvlJc w:val="left"/>
+      <w:pPr>
+        <w:ind w:left="3468" w:hanging="360"/>
+      </w:pPr>
+    </w:lvl>
+    <w:lvl w:ilvl="2" w:tplc="0409001B" w:tentative="1">
+      <w:start w:val="1"/>
+      <w:numFmt w:val="lowerRoman"/>
+      <w:lvlText w:val="%3."/>
+      <w:lvlJc w:val="right"/>
+      <w:pPr>
+        <w:ind w:left="4188" w:hanging="180"/>
+      </w:pPr>
+    </w:lvl>
+    <w:lvl w:ilvl="3" w:tplc="0409000F" w:tentative="1">
+      <w:start w:val="1"/>
+      <w:numFmt w:val="decimal"/>
+      <w:lvlText w:val="%4."/>
+      <w:lvlJc w:val="left"/>
+      <w:pPr>
+        <w:ind w:left="4908" w:hanging="360"/>
+      </w:pPr>
+    </w:lvl>
+    <w:lvl w:ilvl="4" w:tplc="04090019" w:tentative="1">
+      <w:start w:val="1"/>
+      <w:numFmt w:val="lowerLetter"/>
+      <w:lvlText w:val="%5."/>
+      <w:lvlJc w:val="left"/>
+      <w:pPr>
+        <w:ind w:left="5628" w:hanging="360"/>
+      </w:pPr>
+    </w:lvl>
+    <w:lvl w:ilvl="5" w:tplc="0409001B" w:tentative="1">
+      <w:start w:val="1"/>
+      <w:numFmt w:val="lowerRoman"/>
+      <w:lvlText w:val="%6."/>
+      <w:lvlJc w:val="right"/>
+      <w:pPr>
+        <w:ind w:left="6348" w:hanging="180"/>
+      </w:pPr>
+    </w:lvl>
+    <w:lvl w:ilvl="6" w:tplc="0409000F" w:tentative="1">
+      <w:start w:val="1"/>
+      <w:numFmt w:val="decimal"/>
+      <w:lvlText w:val="%7."/>
+      <w:lvlJc w:val="left"/>
+      <w:pPr>
+        <w:ind w:left="7068" w:hanging="360"/>
+      </w:pPr>
+    </w:lvl>
+    <w:lvl w:ilvl="7" w:tplc="04090019" w:tentative="1">
+      <w:start w:val="1"/>
+      <w:numFmt w:val="lowerLetter"/>
+      <w:lvlText w:val="%8."/>
+      <w:lvlJc w:val="left"/>
+      <w:pPr>
+        <w:ind w:left="7788" w:hanging="360"/>
+      </w:pPr>
+    </w:lvl>
+    <w:lvl w:ilvl="8" w:tplc="0409001B" w:tentative="1">
+      <w:start w:val="1"/>
+      <w:numFmt w:val="lowerRoman"/>
+      <w:lvlText w:val="%9."/>
+      <w:lvlJc w:val="right"/>
+      <w:pPr>
+        <w:ind w:left="8508" w:hanging="180"/>
+      </w:pPr>
+    </w:lvl>
+  </w:abstractNum>
+  <w:abstractNum w:abstractNumId="7" w15:restartNumberingAfterBreak="0">
+    <w:nsid w:val="7BCC154D"/>
+    <w:multiLevelType w:val="hybridMultilevel"/>
+    <w:tmpl w:val="02AE0C6A"/>
+    <w:lvl w:ilvl="0" w:tplc="C3341D64">
+      <w:start w:val="1"/>
+      <w:numFmt w:val="decimal"/>
+      <w:lvlText w:val="%1."/>
+      <w:lvlJc w:val="left"/>
+      <w:pPr>
+        <w:ind w:left="2808" w:hanging="360"/>
+      </w:pPr>
+      <w:rPr>
+        <w:rFonts w:hint="default"/>
+      </w:rPr>
+    </w:lvl>
+    <w:lvl w:ilvl="1" w:tplc="04090019" w:tentative="1">
+      <w:start w:val="1"/>
+      <w:numFmt w:val="lowerLetter"/>
+      <w:lvlText w:val="%2."/>
+      <w:lvlJc w:val="left"/>
+      <w:pPr>
+        <w:ind w:left="3528" w:hanging="360"/>
+      </w:pPr>
+    </w:lvl>
+    <w:lvl w:ilvl="2" w:tplc="0409001B" w:tentative="1">
+      <w:start w:val="1"/>
+      <w:numFmt w:val="lowerRoman"/>
+      <w:lvlText w:val="%3."/>
+      <w:lvlJc w:val="right"/>
+      <w:pPr>
+        <w:ind w:left="4248" w:hanging="180"/>
+      </w:pPr>
+    </w:lvl>
+    <w:lvl w:ilvl="3" w:tplc="0409000F" w:tentative="1">
+      <w:start w:val="1"/>
+      <w:numFmt w:val="decimal"/>
+      <w:lvlText w:val="%4."/>
+      <w:lvlJc w:val="left"/>
+      <w:pPr>
+        <w:ind w:left="4968" w:hanging="360"/>
+      </w:pPr>
+    </w:lvl>
+    <w:lvl w:ilvl="4" w:tplc="04090019" w:tentative="1">
+      <w:start w:val="1"/>
+      <w:numFmt w:val="lowerLetter"/>
+      <w:lvlText w:val="%5."/>
+      <w:lvlJc w:val="left"/>
+      <w:pPr>
+        <w:ind w:left="5688" w:hanging="360"/>
+      </w:pPr>
+    </w:lvl>
+    <w:lvl w:ilvl="5" w:tplc="0409001B" w:tentative="1">
+      <w:start w:val="1"/>
+      <w:numFmt w:val="lowerRoman"/>
+      <w:lvlText w:val="%6."/>
+      <w:lvlJc w:val="right"/>
+      <w:pPr>
+        <w:ind w:left="6408" w:hanging="180"/>
+      </w:pPr>
+    </w:lvl>
+    <w:lvl w:ilvl="6" w:tplc="0409000F" w:tentative="1">
+      <w:start w:val="1"/>
+      <w:numFmt w:val="decimal"/>
+      <w:lvlText w:val="%7."/>
+      <w:lvlJc w:val="left"/>
+      <w:pPr>
+        <w:ind w:left="7128" w:hanging="360"/>
+      </w:pPr>
+    </w:lvl>
+    <w:lvl w:ilvl="7" w:tplc="04090019" w:tentative="1">
+      <w:start w:val="1"/>
+      <w:numFmt w:val="lowerLetter"/>
+      <w:lvlText w:val="%8."/>
+      <w:lvlJc w:val="left"/>
+      <w:pPr>
+        <w:ind w:left="7848" w:hanging="360"/>
+      </w:pPr>
+    </w:lvl>
+    <w:lvl w:ilvl="8" w:tplc="0409001B" w:tentative="1">
+      <w:start w:val="1"/>
+      <w:numFmt w:val="lowerRoman"/>
+      <w:lvlText w:val="%9."/>
+      <w:lvlJc w:val="right"/>
+      <w:pPr>
+        <w:ind w:left="8568" w:hanging="180"/>
+      </w:pPr>
+    </w:lvl>
+  </w:abstractNum>
   <w:num w:numId="1" w16cid:durableId="521356569">
     <w:abstractNumId w:val="0"/>
+  </w:num>
+  <w:num w:numId="2" w16cid:durableId="1322320086">
+    <w:abstractNumId w:val="4"/>
+  </w:num>
+  <w:num w:numId="3" w16cid:durableId="2102944030">
+    <w:abstractNumId w:val="5"/>
+  </w:num>
+  <w:num w:numId="4" w16cid:durableId="564530465">
+    <w:abstractNumId w:val="7"/>
+  </w:num>
+  <w:num w:numId="5" w16cid:durableId="223881048">
+    <w:abstractNumId w:val="1"/>
+  </w:num>
+  <w:num w:numId="6" w16cid:durableId="2117406879">
+    <w:abstractNumId w:val="2"/>
+  </w:num>
+  <w:num w:numId="7" w16cid:durableId="1619875573">
+    <w:abstractNumId w:val="3"/>
+  </w:num>
+  <w:num w:numId="8" w16cid:durableId="1849517563">
+    <w:abstractNumId w:val="6"/>
   </w:num>
 </w:numbering>
 </file>
@@ -6431,7 +9971,7 @@
   <w:style w:type="paragraph" w:default="1" w:styleId="Normal">
     <w:name w:val="Normal"/>
     <w:qFormat/>
-    <w:rsid w:val="002348BA"/>
+    <w:rsid w:val="00E904B8"/>
     <w:pPr>
       <w:bidi/>
     </w:pPr>

</xml_diff>

<commit_message>
Modified project nouns and implementing class diagram.
</commit_message>
<xml_diff>
--- a/MMK_OSD_CashierApp/Documentations/MMK OSD - Cashier App Documentation.docx
+++ b/MMK_OSD_CashierApp/Documentations/MMK OSD - Cashier App Documentation.docx
@@ -454,7 +454,7 @@
           <w:r>
             <w:fldChar w:fldCharType="separate"/>
           </w:r>
-          <w:hyperlink w:anchor="_Toc170151799" w:history="1">
+          <w:hyperlink w:anchor="_Toc170165252" w:history="1">
             <w:r>
               <w:rPr>
                 <w:rStyle w:val="Hyperlink"/>
@@ -474,41 +474,64 @@
             </w:r>
             <w:r>
               <w:rPr>
+                <w:rStyle w:val="Hyperlink"/>
+                <w:noProof/>
+                <w:rtl/>
+              </w:rPr>
+              <w:fldChar w:fldCharType="begin"/>
+            </w:r>
+            <w:r>
+              <w:rPr>
                 <w:noProof/>
                 <w:webHidden/>
                 <w:rtl/>
               </w:rPr>
-              <w:fldChar w:fldCharType="begin"/>
+              <w:instrText xml:space="preserve"> </w:instrText>
             </w:r>
             <w:r>
               <w:rPr>
                 <w:noProof/>
                 <w:webHidden/>
-                <w:rtl/>
-              </w:rPr>
-              <w:instrText xml:space="preserve"> </w:instrText>
+              </w:rPr>
+              <w:instrText>PAGEREF</w:instrText>
             </w:r>
             <w:r>
               <w:rPr>
                 <w:noProof/>
                 <w:webHidden/>
-              </w:rPr>
-              <w:instrText>PAGEREF</w:instrText>
+                <w:rtl/>
+              </w:rPr>
+              <w:instrText xml:space="preserve"> _</w:instrText>
             </w:r>
             <w:r>
               <w:rPr>
                 <w:noProof/>
                 <w:webHidden/>
-                <w:rtl/>
-              </w:rPr>
-              <w:instrText xml:space="preserve"> _</w:instrText>
+              </w:rPr>
+              <w:instrText>Toc170165252 \h</w:instrText>
             </w:r>
             <w:r>
               <w:rPr>
                 <w:noProof/>
                 <w:webHidden/>
-              </w:rPr>
-              <w:instrText>Toc170151799 \h</w:instrText>
+                <w:rtl/>
+              </w:rPr>
+              <w:instrText xml:space="preserve"> </w:instrText>
+            </w:r>
+            <w:r>
+              <w:rPr>
+                <w:rStyle w:val="Hyperlink"/>
+                <w:noProof/>
+                <w:rtl/>
+              </w:rPr>
+            </w:r>
+            <w:r>
+              <w:rPr>
+                <w:rStyle w:val="Hyperlink"/>
+                <w:noProof/>
+                <w:rtl/>
+              </w:rPr>
+              <w:fldChar w:fldCharType="separate"/>
             </w:r>
             <w:r>
               <w:rPr>
@@ -516,35 +539,12 @@
                 <w:webHidden/>
                 <w:rtl/>
               </w:rPr>
-              <w:instrText xml:space="preserve"> </w:instrText>
-            </w:r>
-            <w:r>
-              <w:rPr>
+              <w:t>4</w:t>
+            </w:r>
+            <w:r>
+              <w:rPr>
+                <w:rStyle w:val="Hyperlink"/>
                 <w:noProof/>
-                <w:webHidden/>
-                <w:rtl/>
-              </w:rPr>
-            </w:r>
-            <w:r>
-              <w:rPr>
-                <w:noProof/>
-                <w:webHidden/>
-                <w:rtl/>
-              </w:rPr>
-              <w:fldChar w:fldCharType="separate"/>
-            </w:r>
-            <w:r>
-              <w:rPr>
-                <w:noProof/>
-                <w:webHidden/>
-                <w:rtl/>
-              </w:rPr>
-              <w:t>4</w:t>
-            </w:r>
-            <w:r>
-              <w:rPr>
-                <w:noProof/>
-                <w:webHidden/>
                 <w:rtl/>
               </w:rPr>
               <w:fldChar w:fldCharType="end"/>
@@ -563,7 +563,7 @@
               <w:rtl/>
             </w:rPr>
           </w:pPr>
-          <w:hyperlink w:anchor="_Toc170151800" w:history="1">
+          <w:hyperlink w:anchor="_Toc170165253" w:history="1">
             <w:r>
               <w:rPr>
                 <w:rStyle w:val="Hyperlink"/>
@@ -718,41 +718,64 @@
             </w:r>
             <w:r>
               <w:rPr>
+                <w:rStyle w:val="Hyperlink"/>
+                <w:noProof/>
+                <w:rtl/>
+              </w:rPr>
+              <w:fldChar w:fldCharType="begin"/>
+            </w:r>
+            <w:r>
+              <w:rPr>
                 <w:noProof/>
                 <w:webHidden/>
                 <w:rtl/>
               </w:rPr>
-              <w:fldChar w:fldCharType="begin"/>
+              <w:instrText xml:space="preserve"> </w:instrText>
             </w:r>
             <w:r>
               <w:rPr>
                 <w:noProof/>
                 <w:webHidden/>
-                <w:rtl/>
-              </w:rPr>
-              <w:instrText xml:space="preserve"> </w:instrText>
+              </w:rPr>
+              <w:instrText>PAGEREF</w:instrText>
             </w:r>
             <w:r>
               <w:rPr>
                 <w:noProof/>
                 <w:webHidden/>
-              </w:rPr>
-              <w:instrText>PAGEREF</w:instrText>
+                <w:rtl/>
+              </w:rPr>
+              <w:instrText xml:space="preserve"> _</w:instrText>
             </w:r>
             <w:r>
               <w:rPr>
                 <w:noProof/>
                 <w:webHidden/>
-                <w:rtl/>
-              </w:rPr>
-              <w:instrText xml:space="preserve"> _</w:instrText>
+              </w:rPr>
+              <w:instrText>Toc170165253 \h</w:instrText>
             </w:r>
             <w:r>
               <w:rPr>
                 <w:noProof/>
                 <w:webHidden/>
-              </w:rPr>
-              <w:instrText>Toc170151800 \h</w:instrText>
+                <w:rtl/>
+              </w:rPr>
+              <w:instrText xml:space="preserve"> </w:instrText>
+            </w:r>
+            <w:r>
+              <w:rPr>
+                <w:rStyle w:val="Hyperlink"/>
+                <w:noProof/>
+                <w:rtl/>
+              </w:rPr>
+            </w:r>
+            <w:r>
+              <w:rPr>
+                <w:rStyle w:val="Hyperlink"/>
+                <w:noProof/>
+                <w:rtl/>
+              </w:rPr>
+              <w:fldChar w:fldCharType="separate"/>
             </w:r>
             <w:r>
               <w:rPr>
@@ -760,35 +783,12 @@
                 <w:webHidden/>
                 <w:rtl/>
               </w:rPr>
-              <w:instrText xml:space="preserve"> </w:instrText>
-            </w:r>
-            <w:r>
-              <w:rPr>
+              <w:t>5</w:t>
+            </w:r>
+            <w:r>
+              <w:rPr>
+                <w:rStyle w:val="Hyperlink"/>
                 <w:noProof/>
-                <w:webHidden/>
-                <w:rtl/>
-              </w:rPr>
-            </w:r>
-            <w:r>
-              <w:rPr>
-                <w:noProof/>
-                <w:webHidden/>
-                <w:rtl/>
-              </w:rPr>
-              <w:fldChar w:fldCharType="separate"/>
-            </w:r>
-            <w:r>
-              <w:rPr>
-                <w:noProof/>
-                <w:webHidden/>
-                <w:rtl/>
-              </w:rPr>
-              <w:t>5</w:t>
-            </w:r>
-            <w:r>
-              <w:rPr>
-                <w:noProof/>
-                <w:webHidden/>
                 <w:rtl/>
               </w:rPr>
               <w:fldChar w:fldCharType="end"/>
@@ -807,7 +807,7 @@
               <w:rtl/>
             </w:rPr>
           </w:pPr>
-          <w:hyperlink w:anchor="_Toc170151801" w:history="1">
+          <w:hyperlink w:anchor="_Toc170165254" w:history="1">
             <w:r>
               <w:rPr>
                 <w:rStyle w:val="Hyperlink"/>
@@ -827,41 +827,64 @@
             </w:r>
             <w:r>
               <w:rPr>
+                <w:rStyle w:val="Hyperlink"/>
+                <w:noProof/>
+                <w:rtl/>
+              </w:rPr>
+              <w:fldChar w:fldCharType="begin"/>
+            </w:r>
+            <w:r>
+              <w:rPr>
                 <w:noProof/>
                 <w:webHidden/>
                 <w:rtl/>
               </w:rPr>
-              <w:fldChar w:fldCharType="begin"/>
+              <w:instrText xml:space="preserve"> </w:instrText>
             </w:r>
             <w:r>
               <w:rPr>
                 <w:noProof/>
                 <w:webHidden/>
-                <w:rtl/>
-              </w:rPr>
-              <w:instrText xml:space="preserve"> </w:instrText>
+              </w:rPr>
+              <w:instrText>PAGEREF</w:instrText>
             </w:r>
             <w:r>
               <w:rPr>
                 <w:noProof/>
                 <w:webHidden/>
-              </w:rPr>
-              <w:instrText>PAGEREF</w:instrText>
+                <w:rtl/>
+              </w:rPr>
+              <w:instrText xml:space="preserve"> _</w:instrText>
             </w:r>
             <w:r>
               <w:rPr>
                 <w:noProof/>
                 <w:webHidden/>
-                <w:rtl/>
-              </w:rPr>
-              <w:instrText xml:space="preserve"> _</w:instrText>
+              </w:rPr>
+              <w:instrText>Toc170165254 \h</w:instrText>
             </w:r>
             <w:r>
               <w:rPr>
                 <w:noProof/>
                 <w:webHidden/>
-              </w:rPr>
-              <w:instrText>Toc170151801 \h</w:instrText>
+                <w:rtl/>
+              </w:rPr>
+              <w:instrText xml:space="preserve"> </w:instrText>
+            </w:r>
+            <w:r>
+              <w:rPr>
+                <w:rStyle w:val="Hyperlink"/>
+                <w:noProof/>
+                <w:rtl/>
+              </w:rPr>
+            </w:r>
+            <w:r>
+              <w:rPr>
+                <w:rStyle w:val="Hyperlink"/>
+                <w:noProof/>
+                <w:rtl/>
+              </w:rPr>
+              <w:fldChar w:fldCharType="separate"/>
             </w:r>
             <w:r>
               <w:rPr>
@@ -869,35 +892,12 @@
                 <w:webHidden/>
                 <w:rtl/>
               </w:rPr>
-              <w:instrText xml:space="preserve"> </w:instrText>
-            </w:r>
-            <w:r>
-              <w:rPr>
+              <w:t>7</w:t>
+            </w:r>
+            <w:r>
+              <w:rPr>
+                <w:rStyle w:val="Hyperlink"/>
                 <w:noProof/>
-                <w:webHidden/>
-                <w:rtl/>
-              </w:rPr>
-            </w:r>
-            <w:r>
-              <w:rPr>
-                <w:noProof/>
-                <w:webHidden/>
-                <w:rtl/>
-              </w:rPr>
-              <w:fldChar w:fldCharType="separate"/>
-            </w:r>
-            <w:r>
-              <w:rPr>
-                <w:noProof/>
-                <w:webHidden/>
-                <w:rtl/>
-              </w:rPr>
-              <w:t>8</w:t>
-            </w:r>
-            <w:r>
-              <w:rPr>
-                <w:noProof/>
-                <w:webHidden/>
                 <w:rtl/>
               </w:rPr>
               <w:fldChar w:fldCharType="end"/>
@@ -916,7 +916,7 @@
               <w:rtl/>
             </w:rPr>
           </w:pPr>
-          <w:hyperlink w:anchor="_Toc170151802" w:history="1">
+          <w:hyperlink w:anchor="_Toc170165255" w:history="1">
             <w:r>
               <w:rPr>
                 <w:rStyle w:val="Hyperlink"/>
@@ -965,7 +965,7 @@
             <w:r>
               <w:rPr>
                 <w:rStyle w:val="Hyperlink"/>
-                <w:rFonts w:cs="B Titr"/>
+                <w:rFonts w:asciiTheme="majorBidi" w:hAnsiTheme="majorBidi"/>
                 <w:noProof/>
               </w:rPr>
               <w:t>Functional View</w:t>
@@ -989,41 +989,64 @@
             </w:r>
             <w:r>
               <w:rPr>
+                <w:rStyle w:val="Hyperlink"/>
+                <w:noProof/>
+                <w:rtl/>
+              </w:rPr>
+              <w:fldChar w:fldCharType="begin"/>
+            </w:r>
+            <w:r>
+              <w:rPr>
                 <w:noProof/>
                 <w:webHidden/>
                 <w:rtl/>
               </w:rPr>
-              <w:fldChar w:fldCharType="begin"/>
+              <w:instrText xml:space="preserve"> </w:instrText>
             </w:r>
             <w:r>
               <w:rPr>
                 <w:noProof/>
                 <w:webHidden/>
-                <w:rtl/>
-              </w:rPr>
-              <w:instrText xml:space="preserve"> </w:instrText>
+              </w:rPr>
+              <w:instrText>PAGEREF</w:instrText>
             </w:r>
             <w:r>
               <w:rPr>
                 <w:noProof/>
                 <w:webHidden/>
-              </w:rPr>
-              <w:instrText>PAGEREF</w:instrText>
+                <w:rtl/>
+              </w:rPr>
+              <w:instrText xml:space="preserve"> _</w:instrText>
             </w:r>
             <w:r>
               <w:rPr>
                 <w:noProof/>
                 <w:webHidden/>
-                <w:rtl/>
-              </w:rPr>
-              <w:instrText xml:space="preserve"> _</w:instrText>
+              </w:rPr>
+              <w:instrText>Toc170165255 \h</w:instrText>
             </w:r>
             <w:r>
               <w:rPr>
                 <w:noProof/>
                 <w:webHidden/>
-              </w:rPr>
-              <w:instrText>Toc170151802 \h</w:instrText>
+                <w:rtl/>
+              </w:rPr>
+              <w:instrText xml:space="preserve"> </w:instrText>
+            </w:r>
+            <w:r>
+              <w:rPr>
+                <w:rStyle w:val="Hyperlink"/>
+                <w:noProof/>
+                <w:rtl/>
+              </w:rPr>
+            </w:r>
+            <w:r>
+              <w:rPr>
+                <w:rStyle w:val="Hyperlink"/>
+                <w:noProof/>
+                <w:rtl/>
+              </w:rPr>
+              <w:fldChar w:fldCharType="separate"/>
             </w:r>
             <w:r>
               <w:rPr>
@@ -1031,7 +1054,92 @@
                 <w:webHidden/>
                 <w:rtl/>
               </w:rPr>
-              <w:instrText xml:space="preserve"> </w:instrText>
+              <w:t>10</w:t>
+            </w:r>
+            <w:r>
+              <w:rPr>
+                <w:rStyle w:val="Hyperlink"/>
+                <w:noProof/>
+                <w:rtl/>
+              </w:rPr>
+              <w:fldChar w:fldCharType="end"/>
+            </w:r>
+          </w:hyperlink>
+        </w:p>
+        <w:p>
+          <w:pPr>
+            <w:pStyle w:val="TOC1"/>
+            <w:tabs>
+              <w:tab w:val="right" w:leader="dot" w:pos="10456"/>
+            </w:tabs>
+            <w:rPr>
+              <w:rFonts w:eastAsiaTheme="minorEastAsia"/>
+              <w:noProof/>
+              <w:rtl/>
+            </w:rPr>
+          </w:pPr>
+          <w:hyperlink w:anchor="_Toc170165256" w:history="1">
+            <w:r>
+              <w:rPr>
+                <w:rStyle w:val="Hyperlink"/>
+                <w:rFonts w:cs="B Titr"/>
+                <w:noProof/>
+                <w:rtl/>
+              </w:rPr>
+              <w:t>نما</w:t>
+            </w:r>
+            <w:r>
+              <w:rPr>
+                <w:rStyle w:val="Hyperlink"/>
+                <w:rFonts w:cs="B Titr" w:hint="cs"/>
+                <w:noProof/>
+                <w:rtl/>
+              </w:rPr>
+              <w:t>ی</w:t>
+            </w:r>
+            <w:r>
+              <w:rPr>
+                <w:rStyle w:val="Hyperlink"/>
+                <w:rFonts w:cs="B Titr"/>
+                <w:noProof/>
+                <w:rtl/>
+              </w:rPr>
+              <w:t xml:space="preserve"> ساختار</w:t>
+            </w:r>
+            <w:r>
+              <w:rPr>
+                <w:rStyle w:val="Hyperlink"/>
+                <w:rFonts w:cs="B Titr" w:hint="cs"/>
+                <w:noProof/>
+                <w:rtl/>
+              </w:rPr>
+              <w:t>ی</w:t>
+            </w:r>
+            <w:r>
+              <w:rPr>
+                <w:rStyle w:val="Hyperlink"/>
+                <w:rFonts w:cs="B Titr"/>
+                <w:noProof/>
+                <w:rtl/>
+              </w:rPr>
+              <w:t xml:space="preserve"> (</w:t>
+            </w:r>
+            <w:r>
+              <w:rPr>
+                <w:rStyle w:val="Hyperlink"/>
+                <w:rFonts w:asciiTheme="majorBidi" w:hAnsiTheme="majorBidi"/>
+                <w:noProof/>
+              </w:rPr>
+              <w:t>Structural View</w:t>
+            </w:r>
+            <w:r>
+              <w:rPr>
+                <w:rStyle w:val="Hyperlink"/>
+                <w:rFonts w:cs="B Titr"/>
+                <w:noProof/>
+                <w:rtl/>
+              </w:rPr>
+              <w:t>)</w:t>
             </w:r>
             <w:r>
               <w:rPr>
@@ -1039,6 +1147,15 @@
                 <w:webHidden/>
                 <w:rtl/>
               </w:rPr>
+              <w:tab/>
+            </w:r>
+            <w:r>
+              <w:rPr>
+                <w:rStyle w:val="Hyperlink"/>
+                <w:noProof/>
+                <w:rtl/>
+              </w:rPr>
+              <w:fldChar w:fldCharType="begin"/>
             </w:r>
             <w:r>
               <w:rPr>
@@ -1046,20 +1163,65 @@
                 <w:webHidden/>
                 <w:rtl/>
               </w:rPr>
-              <w:fldChar w:fldCharType="separate"/>
+              <w:instrText xml:space="preserve"> </w:instrText>
             </w:r>
             <w:r>
               <w:rPr>
                 <w:noProof/>
                 <w:webHidden/>
-                <w:rtl/>
-              </w:rPr>
-              <w:t>10</w:t>
+              </w:rPr>
+              <w:instrText>PAGEREF</w:instrText>
             </w:r>
             <w:r>
               <w:rPr>
                 <w:noProof/>
                 <w:webHidden/>
+                <w:rtl/>
+              </w:rPr>
+              <w:instrText xml:space="preserve"> _</w:instrText>
+            </w:r>
+            <w:r>
+              <w:rPr>
+                <w:noProof/>
+                <w:webHidden/>
+              </w:rPr>
+              <w:instrText>Toc170165256 \h</w:instrText>
+            </w:r>
+            <w:r>
+              <w:rPr>
+                <w:noProof/>
+                <w:webHidden/>
+                <w:rtl/>
+              </w:rPr>
+              <w:instrText xml:space="preserve"> </w:instrText>
+            </w:r>
+            <w:r>
+              <w:rPr>
+                <w:rStyle w:val="Hyperlink"/>
+                <w:noProof/>
+                <w:rtl/>
+              </w:rPr>
+            </w:r>
+            <w:r>
+              <w:rPr>
+                <w:rStyle w:val="Hyperlink"/>
+                <w:noProof/>
+                <w:rtl/>
+              </w:rPr>
+              <w:fldChar w:fldCharType="separate"/>
+            </w:r>
+            <w:r>
+              <w:rPr>
+                <w:noProof/>
+                <w:webHidden/>
+                <w:rtl/>
+              </w:rPr>
+              <w:t>19</w:t>
+            </w:r>
+            <w:r>
+              <w:rPr>
+                <w:rStyle w:val="Hyperlink"/>
+                <w:noProof/>
                 <w:rtl/>
               </w:rPr>
               <w:fldChar w:fldCharType="end"/>
@@ -1187,7 +1349,7 @@
           <w:szCs w:val="28"/>
         </w:rPr>
       </w:pPr>
-      <w:bookmarkStart w:id="0" w:name="_Toc170151799"/>
+      <w:bookmarkStart w:id="0" w:name="_Toc170165252"/>
       <w:r>
         <w:rPr>
           <w:rFonts w:cs="B Titr" w:hint="cs"/>
@@ -2387,7 +2549,7 @@
           <w:rtl/>
         </w:rPr>
       </w:pPr>
-      <w:bookmarkStart w:id="1" w:name="_Toc170151800"/>
+      <w:bookmarkStart w:id="1" w:name="_Toc170165253"/>
       <w:r>
         <w:rPr>
           <w:rFonts w:cs="B Titr" w:hint="cs"/>
@@ -3308,7 +3470,7 @@
           <w:rtl/>
         </w:rPr>
       </w:pPr>
-      <w:bookmarkStart w:id="2" w:name="_Toc170151801"/>
+      <w:bookmarkStart w:id="2" w:name="_Toc170165254"/>
       <w:r>
         <w:rPr>
           <w:rFonts w:cs="B Titr" w:hint="cs"/>
@@ -4124,7 +4286,7 @@
                 <w:szCs w:val="32"/>
                 <w:rtl/>
               </w:rPr>
-              <w:t>سبد خرید</w:t>
+              <w:t>سابقه خرید</w:t>
             </w:r>
           </w:p>
         </w:tc>
@@ -4172,7 +4334,7 @@
                 <w:sz w:val="36"/>
                 <w:szCs w:val="36"/>
               </w:rPr>
-              <w:t>Cart</w:t>
+              <w:t>Purchase</w:t>
             </w:r>
           </w:p>
         </w:tc>
@@ -4329,7 +4491,7 @@
                 <w:szCs w:val="32"/>
                 <w:rtl/>
               </w:rPr>
-              <w:t>تسمه</w:t>
+              <w:t>انبار</w:t>
             </w:r>
           </w:p>
         </w:tc>
@@ -4378,7 +4540,7 @@
                 <w:sz w:val="36"/>
                 <w:szCs w:val="36"/>
               </w:rPr>
-              <w:t>Conveyor Belt</w:t>
+              <w:t>Inventory</w:t>
             </w:r>
           </w:p>
         </w:tc>
@@ -4832,9 +4994,10 @@
             <w:pPr>
               <w:jc w:val="center"/>
               <w:rPr>
-                <w:rFonts w:asciiTheme="majorBidi" w:hAnsiTheme="majorBidi" w:cstheme="majorBidi"/>
+                <w:rFonts w:asciiTheme="majorBidi" w:hAnsiTheme="majorBidi" w:cstheme="majorBidi" w:hint="cs"/>
                 <w:sz w:val="36"/>
                 <w:szCs w:val="36"/>
+                <w:rtl/>
               </w:rPr>
             </w:pPr>
             <w:r>
@@ -6214,7 +6377,7 @@
           <w:szCs w:val="28"/>
         </w:rPr>
       </w:pPr>
-      <w:bookmarkStart w:id="7" w:name="_Toc170151802"/>
+      <w:bookmarkStart w:id="7" w:name="_Toc170165255"/>
       <w:r>
         <w:rPr>
           <w:rFonts w:cs="B Titr" w:hint="cs"/>
@@ -8930,6 +9093,13 @@
         </w:rPr>
       </w:pPr>
     </w:p>
+    <w:p>
+      <w:pPr>
+        <w:rPr>
+          <w:rtl/>
+        </w:rPr>
+      </w:pPr>
+    </w:p>
     <w:tbl>
       <w:tblPr>
         <w:tblStyle w:val="TableGrid"/>
@@ -8957,6 +9127,7 @@
                 <w:b/>
                 <w:bCs/>
               </w:rPr>
+              <w:lastRenderedPageBreak/>
               <w:t>Importance Level:</w:t>
             </w:r>
             <w:r>
@@ -9038,7 +9209,6 @@
                 <w:b/>
                 <w:bCs/>
               </w:rPr>
-              <w:lastRenderedPageBreak/>
               <w:t>Use Case Type:</w:t>
             </w:r>
             <w:r>
@@ -10097,7 +10267,6 @@
                 <w:b/>
                 <w:bCs/>
               </w:rPr>
-              <w:lastRenderedPageBreak/>
               <w:t>Importance Level:</w:t>
             </w:r>
             <w:r>
@@ -11113,7 +11282,6 @@
                 <w:b/>
                 <w:bCs/>
               </w:rPr>
-              <w:lastRenderedPageBreak/>
               <w:t>Importance Level:</w:t>
             </w:r>
             <w:r>
@@ -12316,7 +12484,6 @@
                 <w:b/>
                 <w:bCs/>
               </w:rPr>
-              <w:lastRenderedPageBreak/>
               <w:t>Importance Level:</w:t>
             </w:r>
             <w:r>
@@ -13480,7 +13647,6 @@
                 <w:b/>
                 <w:bCs/>
               </w:rPr>
-              <w:lastRenderedPageBreak/>
               <w:t>Importance Level:</w:t>
             </w:r>
             <w:r>
@@ -14925,7 +15091,6 @@
                 <w:b/>
                 <w:bCs/>
               </w:rPr>
-              <w:lastRenderedPageBreak/>
               <w:t>Importance Level:</w:t>
             </w:r>
             <w:r>
@@ -15278,7 +15443,8 @@
             <w:pPr>
               <w:bidi w:val="0"/>
               <w:rPr>
-                <w:rFonts w:asciiTheme="majorBidi" w:hAnsiTheme="majorBidi" w:cstheme="majorBidi"/>
+                <w:rFonts w:asciiTheme="majorBidi" w:hAnsiTheme="majorBidi" w:cstheme="majorBidi" w:hint="cs"/>
+                <w:rtl/>
               </w:rPr>
             </w:pPr>
             <w:r>
@@ -15644,6 +15810,55 @@
         <w:pStyle w:val="Caption"/>
         <w:jc w:val="center"/>
         <w:rPr>
+          <w:rFonts w:cs="B Nazanin"/>
+          <w:b/>
+          <w:bCs/>
+          <w:noProof/>
+          <w:color w:val="auto"/>
+          <w:sz w:val="24"/>
+          <w:szCs w:val="24"/>
+          <w:rtl/>
+        </w:rPr>
+      </w:pPr>
+      <w:r>
+        <w:rPr>
+          <w:rFonts w:cs="B Nazanin"/>
+          <w:b/>
+          <w:bCs/>
+          <w:noProof/>
+          <w:color w:val="auto"/>
+          <w:sz w:val="24"/>
+          <w:szCs w:val="24"/>
+          <w:rtl/>
+        </w:rPr>
+        <w:t xml:space="preserve">جدول </w:t>
+      </w:r>
+      <w:r>
+        <w:rPr>
+          <w:rFonts w:cs="B Nazanin"/>
+          <w:b/>
+          <w:bCs/>
+          <w:noProof/>
+          <w:color w:val="auto"/>
+          <w:sz w:val="24"/>
+          <w:szCs w:val="24"/>
+        </w:rPr>
+        <w:fldChar w:fldCharType="begin"/>
+      </w:r>
+      <w:r>
+        <w:rPr>
+          <w:rFonts w:cs="B Nazanin"/>
+          <w:b/>
+          <w:bCs/>
+          <w:noProof/>
+          <w:color w:val="auto"/>
+          <w:sz w:val="24"/>
+          <w:szCs w:val="24"/>
+        </w:rPr>
+        <w:instrText xml:space="preserve"> </w:instrText>
+      </w:r>
+      <w:r>
+        <w:rPr>
           <w:rFonts w:cs="B Nazanin" w:hint="cs"/>
           <w:b/>
           <w:bCs/>
@@ -15652,7 +15867,33 @@
           <w:sz w:val="24"/>
           <w:szCs w:val="24"/>
         </w:rPr>
-      </w:pPr>
+        <w:instrText xml:space="preserve">SEQ </w:instrText>
+      </w:r>
+      <w:r>
+        <w:rPr>
+          <w:rFonts w:cs="B Nazanin" w:hint="cs"/>
+          <w:b/>
+          <w:bCs/>
+          <w:noProof/>
+          <w:color w:val="auto"/>
+          <w:sz w:val="24"/>
+          <w:szCs w:val="24"/>
+          <w:rtl/>
+        </w:rPr>
+        <w:instrText>جدول</w:instrText>
+      </w:r>
+      <w:r>
+        <w:rPr>
+          <w:rFonts w:cs="B Nazanin" w:hint="cs"/>
+          <w:b/>
+          <w:bCs/>
+          <w:noProof/>
+          <w:color w:val="auto"/>
+          <w:sz w:val="24"/>
+          <w:szCs w:val="24"/>
+        </w:rPr>
+        <w:instrText xml:space="preserve"> \* ARABIC</w:instrText>
+      </w:r>
       <w:r>
         <w:rPr>
           <w:rFonts w:cs="B Nazanin"/>
@@ -15662,9 +15903,8 @@
           <w:color w:val="auto"/>
           <w:sz w:val="24"/>
           <w:szCs w:val="24"/>
-          <w:rtl/>
-        </w:rPr>
-        <w:t xml:space="preserve">جدول </w:t>
+        </w:rPr>
+        <w:instrText xml:space="preserve"> </w:instrText>
       </w:r>
       <w:r>
         <w:rPr>
@@ -15676,7 +15916,7 @@
           <w:sz w:val="24"/>
           <w:szCs w:val="24"/>
         </w:rPr>
-        <w:fldChar w:fldCharType="begin"/>
+        <w:fldChar w:fldCharType="separate"/>
       </w:r>
       <w:r>
         <w:rPr>
@@ -15688,7 +15928,31 @@
           <w:sz w:val="24"/>
           <w:szCs w:val="24"/>
         </w:rPr>
-        <w:instrText xml:space="preserve"> </w:instrText>
+        <w:t>10</w:t>
+      </w:r>
+      <w:r>
+        <w:rPr>
+          <w:rFonts w:cs="B Nazanin"/>
+          <w:b/>
+          <w:bCs/>
+          <w:noProof/>
+          <w:color w:val="auto"/>
+          <w:sz w:val="24"/>
+          <w:szCs w:val="24"/>
+        </w:rPr>
+        <w:fldChar w:fldCharType="end"/>
+      </w:r>
+      <w:r>
+        <w:rPr>
+          <w:rFonts w:cs="B Nazanin"/>
+          <w:b/>
+          <w:bCs/>
+          <w:noProof/>
+          <w:color w:val="auto"/>
+          <w:sz w:val="24"/>
+          <w:szCs w:val="24"/>
+        </w:rPr>
+        <w:t xml:space="preserve"> </w:t>
       </w:r>
       <w:r>
         <w:rPr>
@@ -15699,8 +15963,22 @@
           <w:color w:val="auto"/>
           <w:sz w:val="24"/>
           <w:szCs w:val="24"/>
-        </w:rPr>
-        <w:instrText xml:space="preserve">SEQ </w:instrText>
+          <w:rtl/>
+        </w:rPr>
+        <w:t xml:space="preserve"> - </w:t>
+      </w:r>
+      <w:r>
+        <w:rPr>
+          <w:rFonts w:cs="B Nazanin"/>
+          <w:b/>
+          <w:bCs/>
+          <w:noProof/>
+          <w:color w:val="auto"/>
+          <w:sz w:val="24"/>
+          <w:szCs w:val="24"/>
+          <w:rtl/>
+        </w:rPr>
+        <w:t>سند توص</w:t>
       </w:r>
       <w:r>
         <w:rPr>
@@ -15713,7 +15991,33 @@
           <w:szCs w:val="24"/>
           <w:rtl/>
         </w:rPr>
-        <w:instrText>جدول</w:instrText>
+        <w:t>ی</w:t>
+      </w:r>
+      <w:r>
+        <w:rPr>
+          <w:rFonts w:cs="B Nazanin" w:hint="eastAsia"/>
+          <w:b/>
+          <w:bCs/>
+          <w:noProof/>
+          <w:color w:val="auto"/>
+          <w:sz w:val="24"/>
+          <w:szCs w:val="24"/>
+          <w:rtl/>
+        </w:rPr>
+        <w:t>ف‌گر</w:t>
+      </w:r>
+      <w:r>
+        <w:rPr>
+          <w:rFonts w:cs="B Nazanin"/>
+          <w:b/>
+          <w:bCs/>
+          <w:noProof/>
+          <w:color w:val="auto"/>
+          <w:sz w:val="24"/>
+          <w:szCs w:val="24"/>
+          <w:rtl/>
+        </w:rPr>
+        <w:t xml:space="preserve"> برا</w:t>
       </w:r>
       <w:r>
         <w:rPr>
@@ -15724,8 +16028,9 @@
           <w:color w:val="auto"/>
           <w:sz w:val="24"/>
           <w:szCs w:val="24"/>
-        </w:rPr>
-        <w:instrText xml:space="preserve"> \* ARABIC</w:instrText>
+          <w:rtl/>
+        </w:rPr>
+        <w:t>ی</w:t>
       </w:r>
       <w:r>
         <w:rPr>
@@ -15736,8 +16041,22 @@
           <w:color w:val="auto"/>
           <w:sz w:val="24"/>
           <w:szCs w:val="24"/>
-        </w:rPr>
-        <w:instrText xml:space="preserve"> </w:instrText>
+          <w:rtl/>
+        </w:rPr>
+        <w:t xml:space="preserve"> مورد کاربر</w:t>
+      </w:r>
+      <w:r>
+        <w:rPr>
+          <w:rFonts w:cs="B Nazanin" w:hint="cs"/>
+          <w:b/>
+          <w:bCs/>
+          <w:noProof/>
+          <w:color w:val="auto"/>
+          <w:sz w:val="24"/>
+          <w:szCs w:val="24"/>
+          <w:rtl/>
+        </w:rPr>
+        <w:t>ی</w:t>
       </w:r>
       <w:r>
         <w:rPr>
@@ -15748,44 +16067,9 @@
           <w:color w:val="auto"/>
           <w:sz w:val="24"/>
           <w:szCs w:val="24"/>
-        </w:rPr>
-        <w:fldChar w:fldCharType="separate"/>
-      </w:r>
-      <w:r>
-        <w:rPr>
-          <w:rFonts w:cs="B Nazanin"/>
-          <w:b/>
-          <w:bCs/>
-          <w:noProof/>
-          <w:color w:val="auto"/>
-          <w:sz w:val="24"/>
-          <w:szCs w:val="24"/>
-        </w:rPr>
-        <w:t>10</w:t>
-      </w:r>
-      <w:r>
-        <w:rPr>
-          <w:rFonts w:cs="B Nazanin"/>
-          <w:b/>
-          <w:bCs/>
-          <w:noProof/>
-          <w:color w:val="auto"/>
-          <w:sz w:val="24"/>
-          <w:szCs w:val="24"/>
-        </w:rPr>
-        <w:fldChar w:fldCharType="end"/>
-      </w:r>
-      <w:r>
-        <w:rPr>
-          <w:rFonts w:cs="B Nazanin"/>
-          <w:b/>
-          <w:bCs/>
-          <w:noProof/>
-          <w:color w:val="auto"/>
-          <w:sz w:val="24"/>
-          <w:szCs w:val="24"/>
-        </w:rPr>
-        <w:t xml:space="preserve"> </w:t>
+          <w:rtl/>
+        </w:rPr>
+        <w:t xml:space="preserve"> «</w:t>
       </w:r>
       <w:r>
         <w:rPr>
@@ -15798,33 +16082,7 @@
           <w:szCs w:val="24"/>
           <w:rtl/>
         </w:rPr>
-        <w:t xml:space="preserve"> - </w:t>
-      </w:r>
-      <w:r>
-        <w:rPr>
-          <w:rFonts w:cs="B Nazanin"/>
-          <w:b/>
-          <w:bCs/>
-          <w:noProof/>
-          <w:color w:val="auto"/>
-          <w:sz w:val="24"/>
-          <w:szCs w:val="24"/>
-          <w:rtl/>
-        </w:rPr>
-        <w:t>سند توص</w:t>
-      </w:r>
-      <w:r>
-        <w:rPr>
-          <w:rFonts w:cs="B Nazanin" w:hint="cs"/>
-          <w:b/>
-          <w:bCs/>
-          <w:noProof/>
-          <w:color w:val="auto"/>
-          <w:sz w:val="24"/>
-          <w:szCs w:val="24"/>
-          <w:rtl/>
-        </w:rPr>
-        <w:t>ی</w:t>
+        <w:t>درخواست تحویل کالای جدید</w:t>
       </w:r>
       <w:r>
         <w:rPr>
@@ -15837,99 +16095,186 @@
           <w:szCs w:val="24"/>
           <w:rtl/>
         </w:rPr>
-        <w:t>ف‌گر</w:t>
-      </w:r>
-      <w:r>
-        <w:rPr>
-          <w:rFonts w:cs="B Nazanin"/>
-          <w:b/>
-          <w:bCs/>
-          <w:noProof/>
-          <w:color w:val="auto"/>
-          <w:sz w:val="24"/>
-          <w:szCs w:val="24"/>
-          <w:rtl/>
-        </w:rPr>
-        <w:t xml:space="preserve"> برا</w:t>
-      </w:r>
-      <w:r>
-        <w:rPr>
-          <w:rFonts w:cs="B Nazanin" w:hint="cs"/>
-          <w:b/>
-          <w:bCs/>
-          <w:noProof/>
-          <w:color w:val="auto"/>
-          <w:sz w:val="24"/>
-          <w:szCs w:val="24"/>
-          <w:rtl/>
-        </w:rPr>
-        <w:t>ی</w:t>
-      </w:r>
-      <w:r>
-        <w:rPr>
-          <w:rFonts w:cs="B Nazanin"/>
-          <w:b/>
-          <w:bCs/>
-          <w:noProof/>
-          <w:color w:val="auto"/>
-          <w:sz w:val="24"/>
-          <w:szCs w:val="24"/>
-          <w:rtl/>
-        </w:rPr>
-        <w:t xml:space="preserve"> مورد کاربر</w:t>
-      </w:r>
-      <w:r>
-        <w:rPr>
-          <w:rFonts w:cs="B Nazanin" w:hint="cs"/>
-          <w:b/>
-          <w:bCs/>
-          <w:noProof/>
-          <w:color w:val="auto"/>
-          <w:sz w:val="24"/>
-          <w:szCs w:val="24"/>
-          <w:rtl/>
-        </w:rPr>
-        <w:t>ی</w:t>
-      </w:r>
-      <w:r>
-        <w:rPr>
-          <w:rFonts w:cs="B Nazanin"/>
-          <w:b/>
-          <w:bCs/>
-          <w:noProof/>
-          <w:color w:val="auto"/>
-          <w:sz w:val="24"/>
-          <w:szCs w:val="24"/>
-          <w:rtl/>
-        </w:rPr>
-        <w:t xml:space="preserve"> «</w:t>
-      </w:r>
-      <w:r>
-        <w:rPr>
-          <w:rFonts w:cs="B Nazanin" w:hint="cs"/>
-          <w:b/>
-          <w:bCs/>
-          <w:noProof/>
-          <w:color w:val="auto"/>
-          <w:sz w:val="24"/>
-          <w:szCs w:val="24"/>
-          <w:rtl/>
-        </w:rPr>
-        <w:t>درخواست تحویل کالای جدید</w:t>
-      </w:r>
-      <w:r>
-        <w:rPr>
-          <w:rFonts w:cs="B Nazanin" w:hint="eastAsia"/>
-          <w:b/>
-          <w:bCs/>
-          <w:noProof/>
-          <w:color w:val="auto"/>
-          <w:sz w:val="24"/>
-          <w:szCs w:val="24"/>
-          <w:rtl/>
-        </w:rPr>
         <w:t>»</w:t>
       </w:r>
+    </w:p>
+    <w:p>
+      <w:pPr>
+        <w:rPr>
+          <w:rtl/>
+        </w:rPr>
+      </w:pPr>
+    </w:p>
+    <w:p>
+      <w:pPr>
+        <w:rPr>
+          <w:rtl/>
+        </w:rPr>
+      </w:pPr>
+    </w:p>
+    <w:p>
+      <w:pPr>
+        <w:rPr>
+          <w:rtl/>
+        </w:rPr>
+      </w:pPr>
+    </w:p>
+    <w:p>
+      <w:pPr>
+        <w:rPr>
+          <w:rtl/>
+        </w:rPr>
+      </w:pPr>
+    </w:p>
+    <w:p>
+      <w:pPr>
+        <w:rPr>
+          <w:rtl/>
+        </w:rPr>
+      </w:pPr>
+    </w:p>
+    <w:p>
+      <w:pPr>
+        <w:rPr>
+          <w:rtl/>
+        </w:rPr>
+      </w:pPr>
+    </w:p>
+    <w:p>
+      <w:pPr>
+        <w:rPr>
+          <w:rtl/>
+        </w:rPr>
+      </w:pPr>
+    </w:p>
+    <w:p>
+      <w:pPr>
+        <w:rPr>
+          <w:rtl/>
+        </w:rPr>
+      </w:pPr>
+    </w:p>
+    <w:p>
+      <w:pPr>
+        <w:rPr>
+          <w:rtl/>
+        </w:rPr>
+      </w:pPr>
+    </w:p>
+    <w:p>
+      <w:pPr>
+        <w:rPr>
+          <w:rtl/>
+        </w:rPr>
+      </w:pPr>
+    </w:p>
+    <w:p>
+      <w:pPr>
+        <w:rPr>
+          <w:rtl/>
+        </w:rPr>
+      </w:pPr>
+    </w:p>
+    <w:p>
+      <w:pPr>
+        <w:rPr>
+          <w:rtl/>
+        </w:rPr>
+      </w:pPr>
+    </w:p>
+    <w:p>
+      <w:pPr>
+        <w:rPr>
+          <w:rtl/>
+        </w:rPr>
+      </w:pPr>
+    </w:p>
+    <w:p>
+      <w:pPr>
+        <w:rPr>
+          <w:rtl/>
+        </w:rPr>
+      </w:pPr>
+    </w:p>
+    <w:p>
+      <w:pPr>
+        <w:pStyle w:val="Heading1"/>
+        <w:rPr>
+          <w:rFonts w:cs="B Titr"/>
+          <w:color w:val="auto"/>
+          <w:sz w:val="28"/>
+          <w:szCs w:val="28"/>
+        </w:rPr>
+      </w:pPr>
+      <w:bookmarkStart w:id="12" w:name="_Toc170165256"/>
+      <w:r>
+        <w:rPr>
+          <w:rFonts w:cs="B Titr" w:hint="cs"/>
+          <w:color w:val="auto"/>
+          <w:sz w:val="28"/>
+          <w:szCs w:val="28"/>
+          <w:rtl/>
+        </w:rPr>
+        <w:lastRenderedPageBreak/>
+        <w:t xml:space="preserve">نمای </w:t>
+      </w:r>
+      <w:r>
+        <w:rPr>
+          <w:rFonts w:cs="B Titr" w:hint="cs"/>
+          <w:color w:val="auto"/>
+          <w:sz w:val="28"/>
+          <w:szCs w:val="28"/>
+          <w:rtl/>
+        </w:rPr>
+        <w:t>ساختاری</w:t>
+      </w:r>
+      <w:r>
+        <w:rPr>
+          <w:rFonts w:cs="B Titr" w:hint="cs"/>
+          <w:color w:val="auto"/>
+          <w:sz w:val="28"/>
+          <w:szCs w:val="28"/>
+          <w:rtl/>
+        </w:rPr>
+        <w:t xml:space="preserve"> (</w:t>
+      </w:r>
+      <w:r>
+        <w:rPr>
+          <w:rFonts w:asciiTheme="majorBidi" w:hAnsiTheme="majorBidi"/>
+          <w:color w:val="auto"/>
+          <w:sz w:val="28"/>
+          <w:szCs w:val="28"/>
+        </w:rPr>
+        <w:t>Structural</w:t>
+      </w:r>
+      <w:r>
+        <w:rPr>
+          <w:rFonts w:asciiTheme="majorBidi" w:hAnsiTheme="majorBidi"/>
+          <w:color w:val="auto"/>
+          <w:sz w:val="28"/>
+          <w:szCs w:val="28"/>
+        </w:rPr>
+        <w:t xml:space="preserve"> View</w:t>
+      </w:r>
+      <w:r>
+        <w:rPr>
+          <w:rFonts w:cs="B Titr" w:hint="cs"/>
+          <w:color w:val="auto"/>
+          <w:sz w:val="28"/>
+          <w:szCs w:val="28"/>
+          <w:rtl/>
+        </w:rPr>
+        <w:t>)</w:t>
+      </w:r>
+      <w:bookmarkEnd w:id="12"/>
+    </w:p>
+    <w:p/>
+    <w:p>
+      <w:pPr>
+        <w:rPr>
+          <w:rFonts w:hint="cs"/>
+        </w:rPr>
+      </w:pPr>
     </w:p>
     <w:sectPr>
       <w:headerReference w:type="default" r:id="rId10"/>
@@ -16243,19 +16588,11 @@
         <w:rtl/>
       </w:rPr>
     </w:pPr>
-    <w:proofErr w:type="spellStart"/>
     <w:r>
       <w:rPr>
         <w:rFonts w:asciiTheme="majorBidi" w:hAnsiTheme="majorBidi" w:cstheme="majorBidi"/>
       </w:rPr>
-      <w:t>Mehrbod</w:t>
-    </w:r>
-    <w:proofErr w:type="spellEnd"/>
-    <w:r>
-      <w:rPr>
-        <w:rFonts w:asciiTheme="majorBidi" w:hAnsiTheme="majorBidi" w:cstheme="majorBidi"/>
-      </w:rPr>
-      <w:t xml:space="preserve"> Molla Kazemi – Cashier Management Application – Official Documentation</w:t>
+      <w:t>Mehrbod Molla Kazemi – Cashier Management Application – Official Documentation</w:t>
     </w:r>
   </w:p>
   <w:p>

</xml_diff>

<commit_message>
Designed class diagram for project's structural view and added to documentation.
</commit_message>
<xml_diff>
--- a/MMK_OSD_CashierApp/Documentations/MMK OSD - Cashier App Documentation.docx
+++ b/MMK_OSD_CashierApp/Documentations/MMK OSD - Cashier App Documentation.docx
@@ -1429,7 +1429,7 @@
         </w:rPr>
         <w:fldChar w:fldCharType="separate"/>
       </w:r>
-      <w:hyperlink w:anchor="_Toc169375152" w:history="1">
+      <w:hyperlink w:anchor="_Toc170319407" w:history="1">
         <w:r>
           <w:rPr>
             <w:rStyle w:val="Hyperlink"/>
@@ -1495,8 +1495,8 @@
         </w:r>
         <w:r>
           <w:rPr>
-            <w:rStyle w:val="Hyperlink"/>
-            <w:noProof/>
+            <w:noProof/>
+            <w:webHidden/>
             <w:rtl/>
           </w:rPr>
           <w:fldChar w:fldCharType="begin"/>
@@ -1529,7 +1529,7 @@
             <w:noProof/>
             <w:webHidden/>
           </w:rPr>
-          <w:instrText>Toc169375152 \h</w:instrText>
+          <w:instrText>Toc170319407 \h</w:instrText>
         </w:r>
         <w:r>
           <w:rPr>
@@ -1541,15 +1541,15 @@
         </w:r>
         <w:r>
           <w:rPr>
-            <w:rStyle w:val="Hyperlink"/>
-            <w:noProof/>
-            <w:rtl/>
-          </w:rPr>
-        </w:r>
-        <w:r>
-          <w:rPr>
-            <w:rStyle w:val="Hyperlink"/>
-            <w:noProof/>
+            <w:noProof/>
+            <w:webHidden/>
+            <w:rtl/>
+          </w:rPr>
+        </w:r>
+        <w:r>
+          <w:rPr>
+            <w:noProof/>
+            <w:webHidden/>
             <w:rtl/>
           </w:rPr>
           <w:fldChar w:fldCharType="separate"/>
@@ -1564,8 +1564,8 @@
         </w:r>
         <w:r>
           <w:rPr>
-            <w:rStyle w:val="Hyperlink"/>
-            <w:noProof/>
+            <w:noProof/>
+            <w:webHidden/>
             <w:rtl/>
           </w:rPr>
           <w:fldChar w:fldCharType="end"/>
@@ -1587,7 +1587,7 @@
           <w:rtl/>
         </w:rPr>
       </w:pPr>
-      <w:hyperlink w:anchor="_Toc169375153" w:history="1">
+      <w:hyperlink w:anchor="_Toc170319408" w:history="1">
         <w:r>
           <w:rPr>
             <w:rStyle w:val="Hyperlink"/>
@@ -1631,8 +1631,8 @@
         </w:r>
         <w:r>
           <w:rPr>
-            <w:rStyle w:val="Hyperlink"/>
-            <w:noProof/>
+            <w:noProof/>
+            <w:webHidden/>
             <w:rtl/>
           </w:rPr>
           <w:fldChar w:fldCharType="begin"/>
@@ -1665,7 +1665,7 @@
             <w:noProof/>
             <w:webHidden/>
           </w:rPr>
-          <w:instrText>Toc169375153 \h</w:instrText>
+          <w:instrText>Toc170319408 \h</w:instrText>
         </w:r>
         <w:r>
           <w:rPr>
@@ -1677,15 +1677,15 @@
         </w:r>
         <w:r>
           <w:rPr>
-            <w:rStyle w:val="Hyperlink"/>
-            <w:noProof/>
-            <w:rtl/>
-          </w:rPr>
-        </w:r>
-        <w:r>
-          <w:rPr>
-            <w:rStyle w:val="Hyperlink"/>
-            <w:noProof/>
+            <w:noProof/>
+            <w:webHidden/>
+            <w:rtl/>
+          </w:rPr>
+        </w:r>
+        <w:r>
+          <w:rPr>
+            <w:noProof/>
+            <w:webHidden/>
             <w:rtl/>
           </w:rPr>
           <w:fldChar w:fldCharType="separate"/>
@@ -1700,8 +1700,8 @@
         </w:r>
         <w:r>
           <w:rPr>
-            <w:rStyle w:val="Hyperlink"/>
-            <w:noProof/>
+            <w:noProof/>
+            <w:webHidden/>
             <w:rtl/>
           </w:rPr>
           <w:fldChar w:fldCharType="end"/>
@@ -1723,7 +1723,7 @@
           <w:rtl/>
         </w:rPr>
       </w:pPr>
-      <w:hyperlink w:anchor="_Toc169375154" w:history="1">
+      <w:hyperlink w:anchor="_Toc170319409" w:history="1">
         <w:r>
           <w:rPr>
             <w:rStyle w:val="Hyperlink"/>
@@ -1733,7 +1733,7 @@
             <w:noProof/>
             <w:rtl/>
           </w:rPr>
-          <w:t>شکل ‏0</w:t>
+          <w:t>شکل ‏1</w:t>
         </w:r>
         <w:r>
           <w:rPr>
@@ -1745,7 +1745,7 @@
             <w:rtl/>
           </w:rPr>
           <w:noBreakHyphen/>
-          <w:t>1- نمودار موارد کاربرد</w:t>
+          <w:t>2- نمودار موارد کاربرد</w:t>
         </w:r>
         <w:r>
           <w:rPr>
@@ -1800,8 +1800,8 @@
         </w:r>
         <w:r>
           <w:rPr>
-            <w:rStyle w:val="Hyperlink"/>
-            <w:noProof/>
+            <w:noProof/>
+            <w:webHidden/>
             <w:rtl/>
           </w:rPr>
           <w:fldChar w:fldCharType="begin"/>
@@ -1834,7 +1834,7 @@
             <w:noProof/>
             <w:webHidden/>
           </w:rPr>
-          <w:instrText>Toc169375154 \h</w:instrText>
+          <w:instrText>Toc170319409 \h</w:instrText>
         </w:r>
         <w:r>
           <w:rPr>
@@ -1846,15 +1846,15 @@
         </w:r>
         <w:r>
           <w:rPr>
-            <w:rStyle w:val="Hyperlink"/>
-            <w:noProof/>
-            <w:rtl/>
-          </w:rPr>
-        </w:r>
-        <w:r>
-          <w:rPr>
-            <w:rStyle w:val="Hyperlink"/>
-            <w:noProof/>
+            <w:noProof/>
+            <w:webHidden/>
+            <w:rtl/>
+          </w:rPr>
+        </w:r>
+        <w:r>
+          <w:rPr>
+            <w:noProof/>
+            <w:webHidden/>
             <w:rtl/>
           </w:rPr>
           <w:fldChar w:fldCharType="separate"/>
@@ -1869,8 +1869,8 @@
         </w:r>
         <w:r>
           <w:rPr>
-            <w:rStyle w:val="Hyperlink"/>
-            <w:noProof/>
+            <w:noProof/>
+            <w:webHidden/>
             <w:rtl/>
           </w:rPr>
           <w:fldChar w:fldCharType="end"/>
@@ -1892,7 +1892,7 @@
           <w:rtl/>
         </w:rPr>
       </w:pPr>
-      <w:hyperlink w:anchor="_Toc169375155" w:history="1">
+      <w:hyperlink w:anchor="_Toc170319410" w:history="1">
         <w:r>
           <w:rPr>
             <w:rStyle w:val="Hyperlink"/>
@@ -2002,8 +2002,8 @@
         </w:r>
         <w:r>
           <w:rPr>
-            <w:rStyle w:val="Hyperlink"/>
-            <w:noProof/>
+            <w:noProof/>
+            <w:webHidden/>
             <w:rtl/>
           </w:rPr>
           <w:fldChar w:fldCharType="begin"/>
@@ -2036,7 +2036,7 @@
             <w:noProof/>
             <w:webHidden/>
           </w:rPr>
-          <w:instrText>Toc169375155 \h</w:instrText>
+          <w:instrText>Toc170319410 \h</w:instrText>
         </w:r>
         <w:r>
           <w:rPr>
@@ -2048,15 +2048,15 @@
         </w:r>
         <w:r>
           <w:rPr>
-            <w:rStyle w:val="Hyperlink"/>
-            <w:noProof/>
-            <w:rtl/>
-          </w:rPr>
-        </w:r>
-        <w:r>
-          <w:rPr>
-            <w:rStyle w:val="Hyperlink"/>
-            <w:noProof/>
+            <w:noProof/>
+            <w:webHidden/>
+            <w:rtl/>
+          </w:rPr>
+        </w:r>
+        <w:r>
+          <w:rPr>
+            <w:noProof/>
+            <w:webHidden/>
             <w:rtl/>
           </w:rPr>
           <w:fldChar w:fldCharType="separate"/>
@@ -2071,8 +2071,8 @@
         </w:r>
         <w:r>
           <w:rPr>
-            <w:rStyle w:val="Hyperlink"/>
-            <w:noProof/>
+            <w:noProof/>
+            <w:webHidden/>
             <w:rtl/>
           </w:rPr>
           <w:fldChar w:fldCharType="end"/>
@@ -2094,7 +2094,7 @@
           <w:rtl/>
         </w:rPr>
       </w:pPr>
-      <w:hyperlink w:anchor="_Toc169375156" w:history="1">
+      <w:hyperlink w:anchor="_Toc170319411" w:history="1">
         <w:r>
           <w:rPr>
             <w:rStyle w:val="Hyperlink"/>
@@ -2114,7 +2114,7 @@
             <w:bCs/>
             <w:noProof/>
           </w:rPr>
-          <w:t xml:space="preserve">- </w:t>
+          <w:t xml:space="preserve"> - </w:t>
         </w:r>
         <w:r>
           <w:rPr>
@@ -2295,12 +2295,247 @@
         <w:r>
           <w:rPr>
             <w:rStyle w:val="Hyperlink"/>
+            <w:rFonts w:cs="B Nazanin" w:hint="eastAsia"/>
+            <w:b/>
+            <w:bCs/>
+            <w:noProof/>
+            <w:rtl/>
+          </w:rPr>
+          <w:t>»</w:t>
+        </w:r>
+        <w:r>
+          <w:rPr>
+            <w:noProof/>
+            <w:webHidden/>
+            <w:rtl/>
+          </w:rPr>
+          <w:tab/>
+        </w:r>
+        <w:r>
+          <w:rPr>
+            <w:noProof/>
+            <w:webHidden/>
+            <w:rtl/>
+          </w:rPr>
+          <w:fldChar w:fldCharType="begin"/>
+        </w:r>
+        <w:r>
+          <w:rPr>
+            <w:noProof/>
+            <w:webHidden/>
+            <w:rtl/>
+          </w:rPr>
+          <w:instrText xml:space="preserve"> </w:instrText>
+        </w:r>
+        <w:r>
+          <w:rPr>
+            <w:noProof/>
+            <w:webHidden/>
+          </w:rPr>
+          <w:instrText>PAGEREF</w:instrText>
+        </w:r>
+        <w:r>
+          <w:rPr>
+            <w:noProof/>
+            <w:webHidden/>
+            <w:rtl/>
+          </w:rPr>
+          <w:instrText xml:space="preserve"> _</w:instrText>
+        </w:r>
+        <w:r>
+          <w:rPr>
+            <w:noProof/>
+            <w:webHidden/>
+          </w:rPr>
+          <w:instrText>Toc170319411 \h</w:instrText>
+        </w:r>
+        <w:r>
+          <w:rPr>
+            <w:noProof/>
+            <w:webHidden/>
+            <w:rtl/>
+          </w:rPr>
+          <w:instrText xml:space="preserve"> </w:instrText>
+        </w:r>
+        <w:r>
+          <w:rPr>
+            <w:noProof/>
+            <w:webHidden/>
+            <w:rtl/>
+          </w:rPr>
+        </w:r>
+        <w:r>
+          <w:rPr>
+            <w:noProof/>
+            <w:webHidden/>
+            <w:rtl/>
+          </w:rPr>
+          <w:fldChar w:fldCharType="separate"/>
+        </w:r>
+        <w:r>
+          <w:rPr>
+            <w:noProof/>
+            <w:webHidden/>
+            <w:rtl/>
+          </w:rPr>
+          <w:t>12</w:t>
+        </w:r>
+        <w:r>
+          <w:rPr>
+            <w:noProof/>
+            <w:webHidden/>
+            <w:rtl/>
+          </w:rPr>
+          <w:fldChar w:fldCharType="end"/>
+        </w:r>
+      </w:hyperlink>
+    </w:p>
+    <w:p>
+      <w:pPr>
+        <w:pStyle w:val="TableofFigures"/>
+        <w:tabs>
+          <w:tab w:val="right" w:leader="dot" w:pos="10456"/>
+        </w:tabs>
+        <w:rPr>
+          <w:rFonts w:eastAsiaTheme="minorEastAsia" w:cstheme="minorBidi"/>
+          <w:smallCaps w:val="0"/>
+          <w:noProof/>
+          <w:sz w:val="22"/>
+          <w:szCs w:val="22"/>
+          <w:rtl/>
+        </w:rPr>
+      </w:pPr>
+      <w:hyperlink w:anchor="_Toc170319412" w:history="1">
+        <w:r>
+          <w:rPr>
+            <w:rStyle w:val="Hyperlink"/>
             <w:rFonts w:cs="B Nazanin"/>
             <w:b/>
             <w:bCs/>
             <w:noProof/>
             <w:rtl/>
           </w:rPr>
+          <w:t>جدول 5 - سند توص</w:t>
+        </w:r>
+        <w:r>
+          <w:rPr>
+            <w:rStyle w:val="Hyperlink"/>
+            <w:rFonts w:cs="B Nazanin" w:hint="cs"/>
+            <w:b/>
+            <w:bCs/>
+            <w:noProof/>
+            <w:rtl/>
+          </w:rPr>
+          <w:t>ی</w:t>
+        </w:r>
+        <w:r>
+          <w:rPr>
+            <w:rStyle w:val="Hyperlink"/>
+            <w:rFonts w:cs="B Nazanin"/>
+            <w:b/>
+            <w:bCs/>
+            <w:noProof/>
+            <w:rtl/>
+          </w:rPr>
+          <w:t>ف‌گر برا</w:t>
+        </w:r>
+        <w:r>
+          <w:rPr>
+            <w:rStyle w:val="Hyperlink"/>
+            <w:rFonts w:cs="B Nazanin" w:hint="cs"/>
+            <w:b/>
+            <w:bCs/>
+            <w:noProof/>
+            <w:rtl/>
+          </w:rPr>
+          <w:t>ی</w:t>
+        </w:r>
+        <w:r>
+          <w:rPr>
+            <w:rStyle w:val="Hyperlink"/>
+            <w:rFonts w:cs="B Nazanin"/>
+            <w:b/>
+            <w:bCs/>
+            <w:noProof/>
+            <w:rtl/>
+          </w:rPr>
+          <w:t xml:space="preserve"> مورد کاربر</w:t>
+        </w:r>
+        <w:r>
+          <w:rPr>
+            <w:rStyle w:val="Hyperlink"/>
+            <w:rFonts w:cs="B Nazanin" w:hint="cs"/>
+            <w:b/>
+            <w:bCs/>
+            <w:noProof/>
+            <w:rtl/>
+          </w:rPr>
+          <w:t>ی</w:t>
+        </w:r>
+        <w:r>
+          <w:rPr>
+            <w:rStyle w:val="Hyperlink"/>
+            <w:rFonts w:cs="B Nazanin"/>
+            <w:b/>
+            <w:bCs/>
+            <w:noProof/>
+            <w:rtl/>
+          </w:rPr>
+          <w:t xml:space="preserve"> «ثبت تراکنش خر</w:t>
+        </w:r>
+        <w:r>
+          <w:rPr>
+            <w:rStyle w:val="Hyperlink"/>
+            <w:rFonts w:cs="B Nazanin" w:hint="cs"/>
+            <w:b/>
+            <w:bCs/>
+            <w:noProof/>
+            <w:rtl/>
+          </w:rPr>
+          <w:t>ی</w:t>
+        </w:r>
+        <w:r>
+          <w:rPr>
+            <w:rStyle w:val="Hyperlink"/>
+            <w:rFonts w:cs="B Nazanin" w:hint="eastAsia"/>
+            <w:b/>
+            <w:bCs/>
+            <w:noProof/>
+            <w:rtl/>
+          </w:rPr>
+          <w:t>د</w:t>
+        </w:r>
+        <w:r>
+          <w:rPr>
+            <w:rStyle w:val="Hyperlink"/>
+            <w:rFonts w:cs="B Nazanin"/>
+            <w:b/>
+            <w:bCs/>
+            <w:noProof/>
+            <w:rtl/>
+          </w:rPr>
+          <w:t xml:space="preserve"> مشتر</w:t>
+        </w:r>
+        <w:r>
+          <w:rPr>
+            <w:rStyle w:val="Hyperlink"/>
+            <w:rFonts w:cs="B Nazanin" w:hint="cs"/>
+            <w:b/>
+            <w:bCs/>
+            <w:noProof/>
+            <w:rtl/>
+          </w:rPr>
+          <w:t>ی</w:t>
+        </w:r>
+        <w:r>
+          <w:rPr>
+            <w:rStyle w:val="Hyperlink"/>
+            <w:rFonts w:cs="B Nazanin"/>
+            <w:b/>
+            <w:bCs/>
+            <w:noProof/>
+            <w:rtl/>
+          </w:rPr>
           <w:t>»</w:t>
         </w:r>
         <w:r>
@@ -2313,8 +2548,286 @@
         </w:r>
         <w:r>
           <w:rPr>
+            <w:noProof/>
+            <w:webHidden/>
+            <w:rtl/>
+          </w:rPr>
+          <w:fldChar w:fldCharType="begin"/>
+        </w:r>
+        <w:r>
+          <w:rPr>
+            <w:noProof/>
+            <w:webHidden/>
+            <w:rtl/>
+          </w:rPr>
+          <w:instrText xml:space="preserve"> </w:instrText>
+        </w:r>
+        <w:r>
+          <w:rPr>
+            <w:noProof/>
+            <w:webHidden/>
+          </w:rPr>
+          <w:instrText>PAGEREF</w:instrText>
+        </w:r>
+        <w:r>
+          <w:rPr>
+            <w:noProof/>
+            <w:webHidden/>
+            <w:rtl/>
+          </w:rPr>
+          <w:instrText xml:space="preserve"> _</w:instrText>
+        </w:r>
+        <w:r>
+          <w:rPr>
+            <w:noProof/>
+            <w:webHidden/>
+          </w:rPr>
+          <w:instrText>Toc170319412 \h</w:instrText>
+        </w:r>
+        <w:r>
+          <w:rPr>
+            <w:noProof/>
+            <w:webHidden/>
+            <w:rtl/>
+          </w:rPr>
+          <w:instrText xml:space="preserve"> </w:instrText>
+        </w:r>
+        <w:r>
+          <w:rPr>
+            <w:noProof/>
+            <w:webHidden/>
+            <w:rtl/>
+          </w:rPr>
+        </w:r>
+        <w:r>
+          <w:rPr>
+            <w:noProof/>
+            <w:webHidden/>
+            <w:rtl/>
+          </w:rPr>
+          <w:fldChar w:fldCharType="separate"/>
+        </w:r>
+        <w:r>
+          <w:rPr>
+            <w:noProof/>
+            <w:webHidden/>
+            <w:rtl/>
+          </w:rPr>
+          <w:t>13</w:t>
+        </w:r>
+        <w:r>
+          <w:rPr>
+            <w:noProof/>
+            <w:webHidden/>
+            <w:rtl/>
+          </w:rPr>
+          <w:fldChar w:fldCharType="end"/>
+        </w:r>
+      </w:hyperlink>
+    </w:p>
+    <w:p>
+      <w:pPr>
+        <w:pStyle w:val="TableofFigures"/>
+        <w:tabs>
+          <w:tab w:val="right" w:leader="dot" w:pos="10456"/>
+        </w:tabs>
+        <w:rPr>
+          <w:rFonts w:eastAsiaTheme="minorEastAsia" w:cstheme="minorBidi"/>
+          <w:smallCaps w:val="0"/>
+          <w:noProof/>
+          <w:sz w:val="22"/>
+          <w:szCs w:val="22"/>
+          <w:rtl/>
+        </w:rPr>
+      </w:pPr>
+      <w:hyperlink w:anchor="_Toc170319413" w:history="1">
+        <w:r>
+          <w:rPr>
             <w:rStyle w:val="Hyperlink"/>
-            <w:noProof/>
+            <w:rFonts w:cs="B Nazanin"/>
+            <w:b/>
+            <w:bCs/>
+            <w:noProof/>
+            <w:rtl/>
+          </w:rPr>
+          <w:t>جدول 6</w:t>
+        </w:r>
+        <w:r>
+          <w:rPr>
+            <w:rStyle w:val="Hyperlink"/>
+            <w:rFonts w:cs="B Nazanin"/>
+            <w:b/>
+            <w:bCs/>
+            <w:noProof/>
+          </w:rPr>
+          <w:t xml:space="preserve"> </w:t>
+        </w:r>
+        <w:r>
+          <w:rPr>
+            <w:rStyle w:val="Hyperlink"/>
+            <w:rFonts w:cs="B Nazanin"/>
+            <w:b/>
+            <w:bCs/>
+            <w:noProof/>
+            <w:rtl/>
+          </w:rPr>
+          <w:t xml:space="preserve"> - سند توص</w:t>
+        </w:r>
+        <w:r>
+          <w:rPr>
+            <w:rStyle w:val="Hyperlink"/>
+            <w:rFonts w:cs="B Nazanin" w:hint="cs"/>
+            <w:b/>
+            <w:bCs/>
+            <w:noProof/>
+            <w:rtl/>
+          </w:rPr>
+          <w:t>ی</w:t>
+        </w:r>
+        <w:r>
+          <w:rPr>
+            <w:rStyle w:val="Hyperlink"/>
+            <w:rFonts w:cs="B Nazanin"/>
+            <w:b/>
+            <w:bCs/>
+            <w:noProof/>
+            <w:rtl/>
+          </w:rPr>
+          <w:t>ف‌گر برا</w:t>
+        </w:r>
+        <w:r>
+          <w:rPr>
+            <w:rStyle w:val="Hyperlink"/>
+            <w:rFonts w:cs="B Nazanin" w:hint="cs"/>
+            <w:b/>
+            <w:bCs/>
+            <w:noProof/>
+            <w:rtl/>
+          </w:rPr>
+          <w:t>ی</w:t>
+        </w:r>
+        <w:r>
+          <w:rPr>
+            <w:rStyle w:val="Hyperlink"/>
+            <w:rFonts w:cs="B Nazanin"/>
+            <w:b/>
+            <w:bCs/>
+            <w:noProof/>
+            <w:rtl/>
+          </w:rPr>
+          <w:t xml:space="preserve"> مورد کاربر</w:t>
+        </w:r>
+        <w:r>
+          <w:rPr>
+            <w:rStyle w:val="Hyperlink"/>
+            <w:rFonts w:cs="B Nazanin" w:hint="cs"/>
+            <w:b/>
+            <w:bCs/>
+            <w:noProof/>
+            <w:rtl/>
+          </w:rPr>
+          <w:t>ی</w:t>
+        </w:r>
+        <w:r>
+          <w:rPr>
+            <w:rStyle w:val="Hyperlink"/>
+            <w:rFonts w:cs="B Nazanin"/>
+            <w:b/>
+            <w:bCs/>
+            <w:noProof/>
+            <w:rtl/>
+          </w:rPr>
+          <w:t xml:space="preserve"> «و</w:t>
+        </w:r>
+        <w:r>
+          <w:rPr>
+            <w:rStyle w:val="Hyperlink"/>
+            <w:rFonts w:cs="B Nazanin" w:hint="cs"/>
+            <w:b/>
+            <w:bCs/>
+            <w:noProof/>
+            <w:rtl/>
+          </w:rPr>
+          <w:t>ی</w:t>
+        </w:r>
+        <w:r>
+          <w:rPr>
+            <w:rStyle w:val="Hyperlink"/>
+            <w:rFonts w:cs="B Nazanin" w:hint="eastAsia"/>
+            <w:b/>
+            <w:bCs/>
+            <w:noProof/>
+            <w:rtl/>
+          </w:rPr>
+          <w:t>را</w:t>
+        </w:r>
+        <w:r>
+          <w:rPr>
+            <w:rStyle w:val="Hyperlink"/>
+            <w:rFonts w:cs="B Nazanin" w:hint="cs"/>
+            <w:b/>
+            <w:bCs/>
+            <w:noProof/>
+            <w:rtl/>
+          </w:rPr>
+          <w:t>ی</w:t>
+        </w:r>
+        <w:r>
+          <w:rPr>
+            <w:rStyle w:val="Hyperlink"/>
+            <w:rFonts w:cs="B Nazanin" w:hint="eastAsia"/>
+            <w:b/>
+            <w:bCs/>
+            <w:noProof/>
+            <w:rtl/>
+          </w:rPr>
+          <w:t>ش</w:t>
+        </w:r>
+        <w:r>
+          <w:rPr>
+            <w:rStyle w:val="Hyperlink"/>
+            <w:rFonts w:cs="B Nazanin"/>
+            <w:b/>
+            <w:bCs/>
+            <w:noProof/>
+            <w:rtl/>
+          </w:rPr>
+          <w:t xml:space="preserve"> موجود</w:t>
+        </w:r>
+        <w:r>
+          <w:rPr>
+            <w:rStyle w:val="Hyperlink"/>
+            <w:rFonts w:cs="B Nazanin" w:hint="cs"/>
+            <w:b/>
+            <w:bCs/>
+            <w:noProof/>
+            <w:rtl/>
+          </w:rPr>
+          <w:t>ی</w:t>
+        </w:r>
+        <w:r>
+          <w:rPr>
+            <w:rStyle w:val="Hyperlink"/>
+            <w:rFonts w:cs="B Nazanin"/>
+            <w:b/>
+            <w:bCs/>
+            <w:noProof/>
+            <w:rtl/>
+          </w:rPr>
+          <w:t xml:space="preserve"> کالاها»</w:t>
+        </w:r>
+        <w:r>
+          <w:rPr>
+            <w:noProof/>
+            <w:webHidden/>
+            <w:rtl/>
+          </w:rPr>
+          <w:tab/>
+        </w:r>
+        <w:r>
+          <w:rPr>
+            <w:noProof/>
+            <w:webHidden/>
             <w:rtl/>
           </w:rPr>
           <w:fldChar w:fldCharType="begin"/>
@@ -2347,7 +2860,7 @@
             <w:noProof/>
             <w:webHidden/>
           </w:rPr>
-          <w:instrText>Toc169375156 \h</w:instrText>
+          <w:instrText>Toc170319413 \h</w:instrText>
         </w:r>
         <w:r>
           <w:rPr>
@@ -2359,15 +2872,250 @@
         </w:r>
         <w:r>
           <w:rPr>
+            <w:noProof/>
+            <w:webHidden/>
+            <w:rtl/>
+          </w:rPr>
+        </w:r>
+        <w:r>
+          <w:rPr>
+            <w:noProof/>
+            <w:webHidden/>
+            <w:rtl/>
+          </w:rPr>
+          <w:fldChar w:fldCharType="separate"/>
+        </w:r>
+        <w:r>
+          <w:rPr>
+            <w:noProof/>
+            <w:webHidden/>
+            <w:rtl/>
+          </w:rPr>
+          <w:t>14</w:t>
+        </w:r>
+        <w:r>
+          <w:rPr>
+            <w:noProof/>
+            <w:webHidden/>
+            <w:rtl/>
+          </w:rPr>
+          <w:fldChar w:fldCharType="end"/>
+        </w:r>
+      </w:hyperlink>
+    </w:p>
+    <w:p>
+      <w:pPr>
+        <w:pStyle w:val="TableofFigures"/>
+        <w:tabs>
+          <w:tab w:val="right" w:leader="dot" w:pos="10456"/>
+        </w:tabs>
+        <w:rPr>
+          <w:rFonts w:eastAsiaTheme="minorEastAsia" w:cstheme="minorBidi"/>
+          <w:smallCaps w:val="0"/>
+          <w:noProof/>
+          <w:sz w:val="22"/>
+          <w:szCs w:val="22"/>
+          <w:rtl/>
+        </w:rPr>
+      </w:pPr>
+      <w:hyperlink w:anchor="_Toc170319414" w:history="1">
+        <w:r>
+          <w:rPr>
             <w:rStyle w:val="Hyperlink"/>
-            <w:noProof/>
-            <w:rtl/>
-          </w:rPr>
+            <w:rFonts w:cs="B Nazanin"/>
+            <w:b/>
+            <w:bCs/>
+            <w:noProof/>
+            <w:rtl/>
+          </w:rPr>
+          <w:t>جدول 7 - سند توص</w:t>
         </w:r>
         <w:r>
           <w:rPr>
             <w:rStyle w:val="Hyperlink"/>
-            <w:noProof/>
+            <w:rFonts w:cs="B Nazanin" w:hint="cs"/>
+            <w:b/>
+            <w:bCs/>
+            <w:noProof/>
+            <w:rtl/>
+          </w:rPr>
+          <w:t>ی</w:t>
+        </w:r>
+        <w:r>
+          <w:rPr>
+            <w:rStyle w:val="Hyperlink"/>
+            <w:rFonts w:cs="B Nazanin"/>
+            <w:b/>
+            <w:bCs/>
+            <w:noProof/>
+            <w:rtl/>
+          </w:rPr>
+          <w:t>ف‌گر برا</w:t>
+        </w:r>
+        <w:r>
+          <w:rPr>
+            <w:rStyle w:val="Hyperlink"/>
+            <w:rFonts w:cs="B Nazanin" w:hint="cs"/>
+            <w:b/>
+            <w:bCs/>
+            <w:noProof/>
+            <w:rtl/>
+          </w:rPr>
+          <w:t>ی</w:t>
+        </w:r>
+        <w:r>
+          <w:rPr>
+            <w:rStyle w:val="Hyperlink"/>
+            <w:rFonts w:cs="B Nazanin"/>
+            <w:b/>
+            <w:bCs/>
+            <w:noProof/>
+            <w:rtl/>
+          </w:rPr>
+          <w:t xml:space="preserve"> مورد کاربر</w:t>
+        </w:r>
+        <w:r>
+          <w:rPr>
+            <w:rStyle w:val="Hyperlink"/>
+            <w:rFonts w:cs="B Nazanin" w:hint="cs"/>
+            <w:b/>
+            <w:bCs/>
+            <w:noProof/>
+            <w:rtl/>
+          </w:rPr>
+          <w:t>ی</w:t>
+        </w:r>
+        <w:r>
+          <w:rPr>
+            <w:rStyle w:val="Hyperlink"/>
+            <w:rFonts w:cs="B Nazanin"/>
+            <w:b/>
+            <w:bCs/>
+            <w:noProof/>
+            <w:rtl/>
+          </w:rPr>
+          <w:t xml:space="preserve"> «مشاهده سوابق خر</w:t>
+        </w:r>
+        <w:r>
+          <w:rPr>
+            <w:rStyle w:val="Hyperlink"/>
+            <w:rFonts w:cs="B Nazanin" w:hint="cs"/>
+            <w:b/>
+            <w:bCs/>
+            <w:noProof/>
+            <w:rtl/>
+          </w:rPr>
+          <w:t>ی</w:t>
+        </w:r>
+        <w:r>
+          <w:rPr>
+            <w:rStyle w:val="Hyperlink"/>
+            <w:rFonts w:cs="B Nazanin" w:hint="eastAsia"/>
+            <w:b/>
+            <w:bCs/>
+            <w:noProof/>
+            <w:rtl/>
+          </w:rPr>
+          <w:t>د</w:t>
+        </w:r>
+        <w:r>
+          <w:rPr>
+            <w:rStyle w:val="Hyperlink"/>
+            <w:rFonts w:cs="B Nazanin"/>
+            <w:b/>
+            <w:bCs/>
+            <w:noProof/>
+            <w:rtl/>
+          </w:rPr>
+          <w:t xml:space="preserve"> مشتر</w:t>
+        </w:r>
+        <w:r>
+          <w:rPr>
+            <w:rStyle w:val="Hyperlink"/>
+            <w:rFonts w:cs="B Nazanin" w:hint="cs"/>
+            <w:b/>
+            <w:bCs/>
+            <w:noProof/>
+            <w:rtl/>
+          </w:rPr>
+          <w:t>ی</w:t>
+        </w:r>
+        <w:r>
+          <w:rPr>
+            <w:rStyle w:val="Hyperlink"/>
+            <w:rFonts w:cs="B Nazanin"/>
+            <w:b/>
+            <w:bCs/>
+            <w:noProof/>
+            <w:rtl/>
+          </w:rPr>
+          <w:t>»</w:t>
+        </w:r>
+        <w:r>
+          <w:rPr>
+            <w:noProof/>
+            <w:webHidden/>
+            <w:rtl/>
+          </w:rPr>
+          <w:tab/>
+        </w:r>
+        <w:r>
+          <w:rPr>
+            <w:noProof/>
+            <w:webHidden/>
+            <w:rtl/>
+          </w:rPr>
+          <w:fldChar w:fldCharType="begin"/>
+        </w:r>
+        <w:r>
+          <w:rPr>
+            <w:noProof/>
+            <w:webHidden/>
+            <w:rtl/>
+          </w:rPr>
+          <w:instrText xml:space="preserve"> </w:instrText>
+        </w:r>
+        <w:r>
+          <w:rPr>
+            <w:noProof/>
+            <w:webHidden/>
+          </w:rPr>
+          <w:instrText>PAGEREF</w:instrText>
+        </w:r>
+        <w:r>
+          <w:rPr>
+            <w:noProof/>
+            <w:webHidden/>
+            <w:rtl/>
+          </w:rPr>
+          <w:instrText xml:space="preserve"> _</w:instrText>
+        </w:r>
+        <w:r>
+          <w:rPr>
+            <w:noProof/>
+            <w:webHidden/>
+          </w:rPr>
+          <w:instrText>Toc170319414 \h</w:instrText>
+        </w:r>
+        <w:r>
+          <w:rPr>
+            <w:noProof/>
+            <w:webHidden/>
+            <w:rtl/>
+          </w:rPr>
+          <w:instrText xml:space="preserve"> </w:instrText>
+        </w:r>
+        <w:r>
+          <w:rPr>
+            <w:noProof/>
+            <w:webHidden/>
+            <w:rtl/>
+          </w:rPr>
+        </w:r>
+        <w:r>
+          <w:rPr>
+            <w:noProof/>
+            <w:webHidden/>
             <w:rtl/>
           </w:rPr>
           <w:fldChar w:fldCharType="separate"/>
@@ -2378,12 +3126,803 @@
             <w:webHidden/>
             <w:rtl/>
           </w:rPr>
-          <w:t>12</w:t>
-        </w:r>
+          <w:t>15</w:t>
+        </w:r>
+        <w:r>
+          <w:rPr>
+            <w:noProof/>
+            <w:webHidden/>
+            <w:rtl/>
+          </w:rPr>
+          <w:fldChar w:fldCharType="end"/>
+        </w:r>
+      </w:hyperlink>
+    </w:p>
+    <w:p>
+      <w:pPr>
+        <w:pStyle w:val="TableofFigures"/>
+        <w:tabs>
+          <w:tab w:val="right" w:leader="dot" w:pos="10456"/>
+        </w:tabs>
+        <w:rPr>
+          <w:rFonts w:eastAsiaTheme="minorEastAsia" w:cstheme="minorBidi"/>
+          <w:smallCaps w:val="0"/>
+          <w:noProof/>
+          <w:sz w:val="22"/>
+          <w:szCs w:val="22"/>
+          <w:rtl/>
+        </w:rPr>
+      </w:pPr>
+      <w:hyperlink w:anchor="_Toc170319415" w:history="1">
         <w:r>
           <w:rPr>
             <w:rStyle w:val="Hyperlink"/>
-            <w:noProof/>
+            <w:rFonts w:cs="B Nazanin"/>
+            <w:b/>
+            <w:bCs/>
+            <w:noProof/>
+            <w:rtl/>
+          </w:rPr>
+          <w:t>جدول 8</w:t>
+        </w:r>
+        <w:r>
+          <w:rPr>
+            <w:rStyle w:val="Hyperlink"/>
+            <w:rFonts w:cs="B Nazanin"/>
+            <w:b/>
+            <w:bCs/>
+            <w:noProof/>
+          </w:rPr>
+          <w:t xml:space="preserve"> </w:t>
+        </w:r>
+        <w:r>
+          <w:rPr>
+            <w:rStyle w:val="Hyperlink"/>
+            <w:rFonts w:cs="B Nazanin"/>
+            <w:b/>
+            <w:bCs/>
+            <w:noProof/>
+            <w:rtl/>
+          </w:rPr>
+          <w:t xml:space="preserve"> - سند توص</w:t>
+        </w:r>
+        <w:r>
+          <w:rPr>
+            <w:rStyle w:val="Hyperlink"/>
+            <w:rFonts w:cs="B Nazanin" w:hint="cs"/>
+            <w:b/>
+            <w:bCs/>
+            <w:noProof/>
+            <w:rtl/>
+          </w:rPr>
+          <w:t>ی</w:t>
+        </w:r>
+        <w:r>
+          <w:rPr>
+            <w:rStyle w:val="Hyperlink"/>
+            <w:rFonts w:cs="B Nazanin"/>
+            <w:b/>
+            <w:bCs/>
+            <w:noProof/>
+            <w:rtl/>
+          </w:rPr>
+          <w:t>ف‌گر برا</w:t>
+        </w:r>
+        <w:r>
+          <w:rPr>
+            <w:rStyle w:val="Hyperlink"/>
+            <w:rFonts w:cs="B Nazanin" w:hint="cs"/>
+            <w:b/>
+            <w:bCs/>
+            <w:noProof/>
+            <w:rtl/>
+          </w:rPr>
+          <w:t>ی</w:t>
+        </w:r>
+        <w:r>
+          <w:rPr>
+            <w:rStyle w:val="Hyperlink"/>
+            <w:rFonts w:cs="B Nazanin"/>
+            <w:b/>
+            <w:bCs/>
+            <w:noProof/>
+            <w:rtl/>
+          </w:rPr>
+          <w:t xml:space="preserve"> مورد کاربر</w:t>
+        </w:r>
+        <w:r>
+          <w:rPr>
+            <w:rStyle w:val="Hyperlink"/>
+            <w:rFonts w:cs="B Nazanin" w:hint="cs"/>
+            <w:b/>
+            <w:bCs/>
+            <w:noProof/>
+            <w:rtl/>
+          </w:rPr>
+          <w:t>ی</w:t>
+        </w:r>
+        <w:r>
+          <w:rPr>
+            <w:rStyle w:val="Hyperlink"/>
+            <w:rFonts w:cs="B Nazanin"/>
+            <w:b/>
+            <w:bCs/>
+            <w:noProof/>
+            <w:rtl/>
+          </w:rPr>
+          <w:t xml:space="preserve"> «تع</w:t>
+        </w:r>
+        <w:r>
+          <w:rPr>
+            <w:rStyle w:val="Hyperlink"/>
+            <w:rFonts w:cs="B Nazanin" w:hint="cs"/>
+            <w:b/>
+            <w:bCs/>
+            <w:noProof/>
+            <w:rtl/>
+          </w:rPr>
+          <w:t>یی</w:t>
+        </w:r>
+        <w:r>
+          <w:rPr>
+            <w:rStyle w:val="Hyperlink"/>
+            <w:rFonts w:cs="B Nazanin" w:hint="eastAsia"/>
+            <w:b/>
+            <w:bCs/>
+            <w:noProof/>
+            <w:rtl/>
+          </w:rPr>
+          <w:t>ن</w:t>
+        </w:r>
+        <w:r>
+          <w:rPr>
+            <w:rStyle w:val="Hyperlink"/>
+            <w:rFonts w:cs="B Nazanin"/>
+            <w:b/>
+            <w:bCs/>
+            <w:noProof/>
+            <w:rtl/>
+          </w:rPr>
+          <w:t xml:space="preserve"> نرخ تخف</w:t>
+        </w:r>
+        <w:r>
+          <w:rPr>
+            <w:rStyle w:val="Hyperlink"/>
+            <w:rFonts w:cs="B Nazanin" w:hint="cs"/>
+            <w:b/>
+            <w:bCs/>
+            <w:noProof/>
+            <w:rtl/>
+          </w:rPr>
+          <w:t>ی</w:t>
+        </w:r>
+        <w:r>
+          <w:rPr>
+            <w:rStyle w:val="Hyperlink"/>
+            <w:rFonts w:cs="B Nazanin" w:hint="eastAsia"/>
+            <w:b/>
+            <w:bCs/>
+            <w:noProof/>
+            <w:rtl/>
+          </w:rPr>
+          <w:t>ف</w:t>
+        </w:r>
+        <w:r>
+          <w:rPr>
+            <w:rStyle w:val="Hyperlink"/>
+            <w:rFonts w:cs="B Nazanin"/>
+            <w:b/>
+            <w:bCs/>
+            <w:noProof/>
+            <w:rtl/>
+          </w:rPr>
+          <w:t>»</w:t>
+        </w:r>
+        <w:r>
+          <w:rPr>
+            <w:noProof/>
+            <w:webHidden/>
+            <w:rtl/>
+          </w:rPr>
+          <w:tab/>
+        </w:r>
+        <w:r>
+          <w:rPr>
+            <w:noProof/>
+            <w:webHidden/>
+            <w:rtl/>
+          </w:rPr>
+          <w:fldChar w:fldCharType="begin"/>
+        </w:r>
+        <w:r>
+          <w:rPr>
+            <w:noProof/>
+            <w:webHidden/>
+            <w:rtl/>
+          </w:rPr>
+          <w:instrText xml:space="preserve"> </w:instrText>
+        </w:r>
+        <w:r>
+          <w:rPr>
+            <w:noProof/>
+            <w:webHidden/>
+          </w:rPr>
+          <w:instrText>PAGEREF</w:instrText>
+        </w:r>
+        <w:r>
+          <w:rPr>
+            <w:noProof/>
+            <w:webHidden/>
+            <w:rtl/>
+          </w:rPr>
+          <w:instrText xml:space="preserve"> _</w:instrText>
+        </w:r>
+        <w:r>
+          <w:rPr>
+            <w:noProof/>
+            <w:webHidden/>
+          </w:rPr>
+          <w:instrText>Toc170319415 \h</w:instrText>
+        </w:r>
+        <w:r>
+          <w:rPr>
+            <w:noProof/>
+            <w:webHidden/>
+            <w:rtl/>
+          </w:rPr>
+          <w:instrText xml:space="preserve"> </w:instrText>
+        </w:r>
+        <w:r>
+          <w:rPr>
+            <w:noProof/>
+            <w:webHidden/>
+            <w:rtl/>
+          </w:rPr>
+        </w:r>
+        <w:r>
+          <w:rPr>
+            <w:noProof/>
+            <w:webHidden/>
+            <w:rtl/>
+          </w:rPr>
+          <w:fldChar w:fldCharType="separate"/>
+        </w:r>
+        <w:r>
+          <w:rPr>
+            <w:noProof/>
+            <w:webHidden/>
+            <w:rtl/>
+          </w:rPr>
+          <w:t>16</w:t>
+        </w:r>
+        <w:r>
+          <w:rPr>
+            <w:noProof/>
+            <w:webHidden/>
+            <w:rtl/>
+          </w:rPr>
+          <w:fldChar w:fldCharType="end"/>
+        </w:r>
+      </w:hyperlink>
+    </w:p>
+    <w:p>
+      <w:pPr>
+        <w:pStyle w:val="TableofFigures"/>
+        <w:tabs>
+          <w:tab w:val="right" w:leader="dot" w:pos="10456"/>
+        </w:tabs>
+        <w:rPr>
+          <w:rFonts w:eastAsiaTheme="minorEastAsia" w:cstheme="minorBidi"/>
+          <w:smallCaps w:val="0"/>
+          <w:noProof/>
+          <w:sz w:val="22"/>
+          <w:szCs w:val="22"/>
+          <w:rtl/>
+        </w:rPr>
+      </w:pPr>
+      <w:hyperlink w:anchor="_Toc170319416" w:history="1">
+        <w:r>
+          <w:rPr>
+            <w:rStyle w:val="Hyperlink"/>
+            <w:rFonts w:cs="B Nazanin"/>
+            <w:b/>
+            <w:bCs/>
+            <w:noProof/>
+            <w:rtl/>
+          </w:rPr>
+          <w:t>جدول 9 - سند توص</w:t>
+        </w:r>
+        <w:r>
+          <w:rPr>
+            <w:rStyle w:val="Hyperlink"/>
+            <w:rFonts w:cs="B Nazanin" w:hint="cs"/>
+            <w:b/>
+            <w:bCs/>
+            <w:noProof/>
+            <w:rtl/>
+          </w:rPr>
+          <w:t>ی</w:t>
+        </w:r>
+        <w:r>
+          <w:rPr>
+            <w:rStyle w:val="Hyperlink"/>
+            <w:rFonts w:cs="B Nazanin"/>
+            <w:b/>
+            <w:bCs/>
+            <w:noProof/>
+            <w:rtl/>
+          </w:rPr>
+          <w:t>ف‌گر برا</w:t>
+        </w:r>
+        <w:r>
+          <w:rPr>
+            <w:rStyle w:val="Hyperlink"/>
+            <w:rFonts w:cs="B Nazanin" w:hint="cs"/>
+            <w:b/>
+            <w:bCs/>
+            <w:noProof/>
+            <w:rtl/>
+          </w:rPr>
+          <w:t>ی</w:t>
+        </w:r>
+        <w:r>
+          <w:rPr>
+            <w:rStyle w:val="Hyperlink"/>
+            <w:rFonts w:cs="B Nazanin"/>
+            <w:b/>
+            <w:bCs/>
+            <w:noProof/>
+            <w:rtl/>
+          </w:rPr>
+          <w:t xml:space="preserve"> مورد کاربر</w:t>
+        </w:r>
+        <w:r>
+          <w:rPr>
+            <w:rStyle w:val="Hyperlink"/>
+            <w:rFonts w:cs="B Nazanin" w:hint="cs"/>
+            <w:b/>
+            <w:bCs/>
+            <w:noProof/>
+            <w:rtl/>
+          </w:rPr>
+          <w:t>ی</w:t>
+        </w:r>
+        <w:r>
+          <w:rPr>
+            <w:rStyle w:val="Hyperlink"/>
+            <w:rFonts w:cs="B Nazanin"/>
+            <w:b/>
+            <w:bCs/>
+            <w:noProof/>
+            <w:rtl/>
+          </w:rPr>
+          <w:t xml:space="preserve"> «مد</w:t>
+        </w:r>
+        <w:r>
+          <w:rPr>
+            <w:rStyle w:val="Hyperlink"/>
+            <w:rFonts w:cs="B Nazanin" w:hint="cs"/>
+            <w:b/>
+            <w:bCs/>
+            <w:noProof/>
+            <w:rtl/>
+          </w:rPr>
+          <w:t>ی</w:t>
+        </w:r>
+        <w:r>
+          <w:rPr>
+            <w:rStyle w:val="Hyperlink"/>
+            <w:rFonts w:cs="B Nazanin" w:hint="eastAsia"/>
+            <w:b/>
+            <w:bCs/>
+            <w:noProof/>
+            <w:rtl/>
+          </w:rPr>
+          <w:t>ر</w:t>
+        </w:r>
+        <w:r>
+          <w:rPr>
+            <w:rStyle w:val="Hyperlink"/>
+            <w:rFonts w:cs="B Nazanin" w:hint="cs"/>
+            <w:b/>
+            <w:bCs/>
+            <w:noProof/>
+            <w:rtl/>
+          </w:rPr>
+          <w:t>ی</w:t>
+        </w:r>
+        <w:r>
+          <w:rPr>
+            <w:rStyle w:val="Hyperlink"/>
+            <w:rFonts w:cs="B Nazanin" w:hint="eastAsia"/>
+            <w:b/>
+            <w:bCs/>
+            <w:noProof/>
+            <w:rtl/>
+          </w:rPr>
+          <w:t>ت</w:t>
+        </w:r>
+        <w:r>
+          <w:rPr>
+            <w:rStyle w:val="Hyperlink"/>
+            <w:rFonts w:cs="B Nazanin"/>
+            <w:b/>
+            <w:bCs/>
+            <w:noProof/>
+            <w:rtl/>
+          </w:rPr>
+          <w:t xml:space="preserve"> انبار»</w:t>
+        </w:r>
+        <w:r>
+          <w:rPr>
+            <w:noProof/>
+            <w:webHidden/>
+            <w:rtl/>
+          </w:rPr>
+          <w:tab/>
+        </w:r>
+        <w:r>
+          <w:rPr>
+            <w:noProof/>
+            <w:webHidden/>
+            <w:rtl/>
+          </w:rPr>
+          <w:fldChar w:fldCharType="begin"/>
+        </w:r>
+        <w:r>
+          <w:rPr>
+            <w:noProof/>
+            <w:webHidden/>
+            <w:rtl/>
+          </w:rPr>
+          <w:instrText xml:space="preserve"> </w:instrText>
+        </w:r>
+        <w:r>
+          <w:rPr>
+            <w:noProof/>
+            <w:webHidden/>
+          </w:rPr>
+          <w:instrText>PAGEREF</w:instrText>
+        </w:r>
+        <w:r>
+          <w:rPr>
+            <w:noProof/>
+            <w:webHidden/>
+            <w:rtl/>
+          </w:rPr>
+          <w:instrText xml:space="preserve"> _</w:instrText>
+        </w:r>
+        <w:r>
+          <w:rPr>
+            <w:noProof/>
+            <w:webHidden/>
+          </w:rPr>
+          <w:instrText>Toc170319416 \h</w:instrText>
+        </w:r>
+        <w:r>
+          <w:rPr>
+            <w:noProof/>
+            <w:webHidden/>
+            <w:rtl/>
+          </w:rPr>
+          <w:instrText xml:space="preserve"> </w:instrText>
+        </w:r>
+        <w:r>
+          <w:rPr>
+            <w:noProof/>
+            <w:webHidden/>
+            <w:rtl/>
+          </w:rPr>
+        </w:r>
+        <w:r>
+          <w:rPr>
+            <w:noProof/>
+            <w:webHidden/>
+            <w:rtl/>
+          </w:rPr>
+          <w:fldChar w:fldCharType="separate"/>
+        </w:r>
+        <w:r>
+          <w:rPr>
+            <w:noProof/>
+            <w:webHidden/>
+            <w:rtl/>
+          </w:rPr>
+          <w:t>17</w:t>
+        </w:r>
+        <w:r>
+          <w:rPr>
+            <w:noProof/>
+            <w:webHidden/>
+            <w:rtl/>
+          </w:rPr>
+          <w:fldChar w:fldCharType="end"/>
+        </w:r>
+      </w:hyperlink>
+    </w:p>
+    <w:p>
+      <w:pPr>
+        <w:pStyle w:val="TableofFigures"/>
+        <w:tabs>
+          <w:tab w:val="right" w:leader="dot" w:pos="10456"/>
+        </w:tabs>
+        <w:rPr>
+          <w:rFonts w:eastAsiaTheme="minorEastAsia" w:cstheme="minorBidi"/>
+          <w:smallCaps w:val="0"/>
+          <w:noProof/>
+          <w:sz w:val="22"/>
+          <w:szCs w:val="22"/>
+          <w:rtl/>
+        </w:rPr>
+      </w:pPr>
+      <w:hyperlink w:anchor="_Toc170319417" w:history="1">
+        <w:r>
+          <w:rPr>
+            <w:rStyle w:val="Hyperlink"/>
+            <w:rFonts w:cs="B Nazanin"/>
+            <w:b/>
+            <w:bCs/>
+            <w:noProof/>
+            <w:rtl/>
+          </w:rPr>
+          <w:t xml:space="preserve">جدول </w:t>
+        </w:r>
+        <w:r>
+          <w:rPr>
+            <w:rStyle w:val="Hyperlink"/>
+            <w:rFonts w:cs="B Nazanin"/>
+            <w:b/>
+            <w:bCs/>
+            <w:noProof/>
+          </w:rPr>
+          <w:t xml:space="preserve">10 </w:t>
+        </w:r>
+        <w:r>
+          <w:rPr>
+            <w:rStyle w:val="Hyperlink"/>
+            <w:rFonts w:cs="B Nazanin"/>
+            <w:b/>
+            <w:bCs/>
+            <w:noProof/>
+            <w:rtl/>
+          </w:rPr>
+          <w:t xml:space="preserve"> - سند توص</w:t>
+        </w:r>
+        <w:r>
+          <w:rPr>
+            <w:rStyle w:val="Hyperlink"/>
+            <w:rFonts w:cs="B Nazanin" w:hint="cs"/>
+            <w:b/>
+            <w:bCs/>
+            <w:noProof/>
+            <w:rtl/>
+          </w:rPr>
+          <w:t>ی</w:t>
+        </w:r>
+        <w:r>
+          <w:rPr>
+            <w:rStyle w:val="Hyperlink"/>
+            <w:rFonts w:cs="B Nazanin"/>
+            <w:b/>
+            <w:bCs/>
+            <w:noProof/>
+            <w:rtl/>
+          </w:rPr>
+          <w:t>ف‌گر برا</w:t>
+        </w:r>
+        <w:r>
+          <w:rPr>
+            <w:rStyle w:val="Hyperlink"/>
+            <w:rFonts w:cs="B Nazanin" w:hint="cs"/>
+            <w:b/>
+            <w:bCs/>
+            <w:noProof/>
+            <w:rtl/>
+          </w:rPr>
+          <w:t>ی</w:t>
+        </w:r>
+        <w:r>
+          <w:rPr>
+            <w:rStyle w:val="Hyperlink"/>
+            <w:rFonts w:cs="B Nazanin"/>
+            <w:b/>
+            <w:bCs/>
+            <w:noProof/>
+            <w:rtl/>
+          </w:rPr>
+          <w:t xml:space="preserve"> مورد کاربر</w:t>
+        </w:r>
+        <w:r>
+          <w:rPr>
+            <w:rStyle w:val="Hyperlink"/>
+            <w:rFonts w:cs="B Nazanin" w:hint="cs"/>
+            <w:b/>
+            <w:bCs/>
+            <w:noProof/>
+            <w:rtl/>
+          </w:rPr>
+          <w:t>ی</w:t>
+        </w:r>
+        <w:r>
+          <w:rPr>
+            <w:rStyle w:val="Hyperlink"/>
+            <w:rFonts w:cs="B Nazanin"/>
+            <w:b/>
+            <w:bCs/>
+            <w:noProof/>
+            <w:rtl/>
+          </w:rPr>
+          <w:t xml:space="preserve"> «درخواست تحو</w:t>
+        </w:r>
+        <w:r>
+          <w:rPr>
+            <w:rStyle w:val="Hyperlink"/>
+            <w:rFonts w:cs="B Nazanin" w:hint="cs"/>
+            <w:b/>
+            <w:bCs/>
+            <w:noProof/>
+            <w:rtl/>
+          </w:rPr>
+          <w:t>ی</w:t>
+        </w:r>
+        <w:r>
+          <w:rPr>
+            <w:rStyle w:val="Hyperlink"/>
+            <w:rFonts w:cs="B Nazanin" w:hint="eastAsia"/>
+            <w:b/>
+            <w:bCs/>
+            <w:noProof/>
+            <w:rtl/>
+          </w:rPr>
+          <w:t>ل</w:t>
+        </w:r>
+        <w:r>
+          <w:rPr>
+            <w:rStyle w:val="Hyperlink"/>
+            <w:rFonts w:cs="B Nazanin"/>
+            <w:b/>
+            <w:bCs/>
+            <w:noProof/>
+            <w:rtl/>
+          </w:rPr>
+          <w:t xml:space="preserve"> کالا</w:t>
+        </w:r>
+        <w:r>
+          <w:rPr>
+            <w:rStyle w:val="Hyperlink"/>
+            <w:rFonts w:cs="B Nazanin" w:hint="cs"/>
+            <w:b/>
+            <w:bCs/>
+            <w:noProof/>
+            <w:rtl/>
+          </w:rPr>
+          <w:t>ی</w:t>
+        </w:r>
+        <w:r>
+          <w:rPr>
+            <w:rStyle w:val="Hyperlink"/>
+            <w:rFonts w:cs="B Nazanin"/>
+            <w:b/>
+            <w:bCs/>
+            <w:noProof/>
+            <w:rtl/>
+          </w:rPr>
+          <w:t xml:space="preserve"> جد</w:t>
+        </w:r>
+        <w:r>
+          <w:rPr>
+            <w:rStyle w:val="Hyperlink"/>
+            <w:rFonts w:cs="B Nazanin" w:hint="cs"/>
+            <w:b/>
+            <w:bCs/>
+            <w:noProof/>
+            <w:rtl/>
+          </w:rPr>
+          <w:t>ی</w:t>
+        </w:r>
+        <w:r>
+          <w:rPr>
+            <w:rStyle w:val="Hyperlink"/>
+            <w:rFonts w:cs="B Nazanin" w:hint="eastAsia"/>
+            <w:b/>
+            <w:bCs/>
+            <w:noProof/>
+            <w:rtl/>
+          </w:rPr>
+          <w:t>د</w:t>
+        </w:r>
+        <w:r>
+          <w:rPr>
+            <w:rStyle w:val="Hyperlink"/>
+            <w:rFonts w:cs="B Nazanin"/>
+            <w:b/>
+            <w:bCs/>
+            <w:noProof/>
+            <w:rtl/>
+          </w:rPr>
+          <w:t>»</w:t>
+        </w:r>
+        <w:r>
+          <w:rPr>
+            <w:noProof/>
+            <w:webHidden/>
+            <w:rtl/>
+          </w:rPr>
+          <w:tab/>
+        </w:r>
+        <w:r>
+          <w:rPr>
+            <w:noProof/>
+            <w:webHidden/>
+            <w:rtl/>
+          </w:rPr>
+          <w:fldChar w:fldCharType="begin"/>
+        </w:r>
+        <w:r>
+          <w:rPr>
+            <w:noProof/>
+            <w:webHidden/>
+            <w:rtl/>
+          </w:rPr>
+          <w:instrText xml:space="preserve"> </w:instrText>
+        </w:r>
+        <w:r>
+          <w:rPr>
+            <w:noProof/>
+            <w:webHidden/>
+          </w:rPr>
+          <w:instrText>PAGEREF</w:instrText>
+        </w:r>
+        <w:r>
+          <w:rPr>
+            <w:noProof/>
+            <w:webHidden/>
+            <w:rtl/>
+          </w:rPr>
+          <w:instrText xml:space="preserve"> _</w:instrText>
+        </w:r>
+        <w:r>
+          <w:rPr>
+            <w:noProof/>
+            <w:webHidden/>
+          </w:rPr>
+          <w:instrText>Toc170319417 \h</w:instrText>
+        </w:r>
+        <w:r>
+          <w:rPr>
+            <w:noProof/>
+            <w:webHidden/>
+            <w:rtl/>
+          </w:rPr>
+          <w:instrText xml:space="preserve"> </w:instrText>
+        </w:r>
+        <w:r>
+          <w:rPr>
+            <w:noProof/>
+            <w:webHidden/>
+            <w:rtl/>
+          </w:rPr>
+        </w:r>
+        <w:r>
+          <w:rPr>
+            <w:noProof/>
+            <w:webHidden/>
+            <w:rtl/>
+          </w:rPr>
+          <w:fldChar w:fldCharType="separate"/>
+        </w:r>
+        <w:r>
+          <w:rPr>
+            <w:noProof/>
+            <w:webHidden/>
+            <w:rtl/>
+          </w:rPr>
+          <w:t>18</w:t>
+        </w:r>
+        <w:r>
+          <w:rPr>
+            <w:noProof/>
+            <w:webHidden/>
             <w:rtl/>
           </w:rPr>
           <w:fldChar w:fldCharType="end"/>
@@ -2558,7 +4097,6 @@
           <w:szCs w:val="28"/>
           <w:rtl/>
         </w:rPr>
-        <w:lastRenderedPageBreak/>
         <w:t>پیش‌درآمدی بر ایده نرم‌افزاری (سناریوی کلی)</w:t>
       </w:r>
       <w:bookmarkEnd w:id="1"/>
@@ -2942,6 +4480,7 @@
           <w:sz w:val="28"/>
           <w:szCs w:val="28"/>
         </w:rPr>
+        <w:lastRenderedPageBreak/>
         <w:t>6. Reporting: Generate reports on sales, popular products, and revenue trends.</w:t>
       </w:r>
     </w:p>
@@ -3040,7 +4579,6 @@
           <w:sz w:val="28"/>
           <w:szCs w:val="28"/>
         </w:rPr>
-        <w:lastRenderedPageBreak/>
         <w:t>3. User documentation detailing system features, usage instructions, and maintenance guidelines.</w:t>
       </w:r>
     </w:p>
@@ -3366,7 +4904,7 @@
           <w:szCs w:val="28"/>
           <w:rtl/>
         </w:rPr>
-        <w:t xml:space="preserve">تا صندوقدار به صورت دستی، بارکد یا نام محصول را جستجو کرده و رکورد درست را انتخاب کند. پس از اتمام وارد کردن اطلاعات محصولات مشتری، قیمت کل محاسبه می‌شود. در این حین، از مشتری سؤال می‌شود که آیا عضو باشگاه مشتریان فروشگاه زنجیره‌ای می‌باشد یا خیر. اگر بود، از ایشان کد عضویت در باشگاه سؤال می‌شود. در صورت تطبیق چهره/سایر اطلاعات هویتی، با توجه به سوابق خرید قبلی مشتری، به قیمت نهایی تخفیفی مناسب توسط سامانه تعلق می‌گردد. اگر مشتری عضو باشگاه نبود، از او خواسته می‌شود در صورت تمایل در باشگاه ثبت‌نام کرده و از هدایای ارزشمند فروشگاه بهره‌مند شود. </w:t>
+        <w:t xml:space="preserve">تا صندوقدار به صورت </w:t>
       </w:r>
       <w:r>
         <w:rPr>
@@ -3375,7 +4913,8 @@
           <w:szCs w:val="28"/>
           <w:rtl/>
         </w:rPr>
-        <w:t xml:space="preserve">اگر تمایل داشت، کارت ملی/شناسنامه از مشتری تقاضا و اطلاعات هویتی وارد نرم‌افزار شده و رکورد جدید توسط نرم‌افزار برای مشتری ایجاد می‌شود، </w:t>
+        <w:lastRenderedPageBreak/>
+        <w:t xml:space="preserve">دستی، بارکد یا نام محصول را جستجو کرده و رکورد درست را انتخاب کند. پس از اتمام وارد کردن اطلاعات محصولات مشتری، قیمت کل محاسبه می‌شود. در این حین، از مشتری سؤال می‌شود که آیا عضو باشگاه مشتریان فروشگاه زنجیره‌ای می‌باشد یا خیر. اگر بود، از ایشان کد عضویت در باشگاه سؤال می‌شود. در صورت تطبیق چهره/سایر اطلاعات هویتی، با توجه به سوابق خرید قبلی مشتری، به قیمت نهایی تخفیفی مناسب توسط سامانه تعلق می‌گردد. اگر مشتری عضو باشگاه نبود، از او خواسته می‌شود در صورت تمایل در باشگاه ثبت‌نام کرده و از هدایای ارزشمند فروشگاه بهره‌مند شود. </w:t>
       </w:r>
       <w:r>
         <w:rPr>
@@ -3384,8 +4923,7 @@
           <w:szCs w:val="28"/>
           <w:rtl/>
         </w:rPr>
-        <w:lastRenderedPageBreak/>
-        <w:t>که کد عضویت باشگاه برای مشتری جدید به ایشان اعلام می‌‌گردد. اگر به هر دلیلی مشتری نخواست در باشگاه ثبت‌نام کند، یا از تخفیف‌ها بهره‌مند شود، نوبت به مرحله پرینت فاکتور می‌رسد. سپس از مشتری تقاضا می‌شود نحوه پرداخت را انتخاب کند (کارت به کارت/</w:t>
+        <w:t>اگر تمایل داشت، کارت ملی/شناسنامه از مشتری تقاضا و اطلاعات هویتی وارد نرم‌افزار شده و رکورد جدید توسط نرم‌افزار برای مشتری ایجاد می‌شود، که کد عضویت باشگاه برای مشتری جدید به ایشان اعلام می‌‌گردد. اگر به هر دلیلی مشتری نخواست در باشگاه ثبت‌نام کند، یا از تخفیف‌ها بهره‌مند شود، نوبت به مرحله پرینت فاکتور می‌رسد. سپس از مشتری تقاضا می‌شود نحوه پرداخت را انتخاب کند (کارت به کارت/</w:t>
       </w:r>
       <w:r>
         <w:rPr>
@@ -4562,7 +6100,7 @@
         </w:rPr>
       </w:pPr>
       <w:bookmarkStart w:id="3" w:name="_Toc169295787"/>
-      <w:bookmarkStart w:id="4" w:name="_Toc169375152"/>
+      <w:bookmarkStart w:id="4" w:name="_Toc170319407"/>
       <w:r>
         <w:rPr>
           <w:rFonts w:cs="B Nazanin"/>
@@ -4745,6 +6283,7 @@
                 <w:szCs w:val="28"/>
                 <w:rtl/>
               </w:rPr>
+              <w:lastRenderedPageBreak/>
               <w:t>ردیف</w:t>
             </w:r>
           </w:p>
@@ -5161,7 +6700,6 @@
                 <w:szCs w:val="32"/>
                 <w:rtl/>
               </w:rPr>
-              <w:lastRenderedPageBreak/>
               <w:t>4</w:t>
             </w:r>
           </w:p>
@@ -6080,7 +7618,7 @@
         </w:rPr>
       </w:pPr>
       <w:bookmarkStart w:id="5" w:name="_Toc169295788"/>
-      <w:bookmarkStart w:id="6" w:name="_Toc169375153"/>
+      <w:bookmarkStart w:id="6" w:name="_Toc170319408"/>
       <w:r>
         <w:rPr>
           <w:rFonts w:cs="B Nazanin"/>
@@ -6488,7 +8026,7 @@
         </w:rPr>
       </w:pPr>
       <w:bookmarkStart w:id="8" w:name="_Toc169295703"/>
-      <w:bookmarkStart w:id="9" w:name="_Toc169375154"/>
+      <w:bookmarkStart w:id="9" w:name="_Toc170319409"/>
       <w:r>
         <w:rPr>
           <w:rFonts w:cs="B Nazanin"/>
@@ -7462,7 +9000,7 @@
           <w:rtl/>
         </w:rPr>
       </w:pPr>
-      <w:bookmarkStart w:id="10" w:name="_Toc169375155"/>
+      <w:bookmarkStart w:id="10" w:name="_Toc170319410"/>
       <w:r>
         <w:rPr>
           <w:rFonts w:cs="B Nazanin"/>
@@ -8737,7 +10275,7 @@
           <w:rtl/>
         </w:rPr>
       </w:pPr>
-      <w:bookmarkStart w:id="11" w:name="_Toc169375156"/>
+      <w:bookmarkStart w:id="11" w:name="_Toc170319411"/>
       <w:r>
         <w:rPr>
           <w:rFonts w:cs="B Nazanin"/>
@@ -9844,6 +11382,7 @@
           <w:rtl/>
         </w:rPr>
       </w:pPr>
+      <w:bookmarkStart w:id="12" w:name="_Toc170319412"/>
       <w:r>
         <w:rPr>
           <w:rFonts w:cs="B Nazanin"/>
@@ -10115,6 +11654,7 @@
         </w:rPr>
         <w:t>»</w:t>
       </w:r>
+      <w:bookmarkEnd w:id="12"/>
     </w:p>
     <w:p>
       <w:pPr>
@@ -10834,6 +12374,7 @@
           <w:rtl/>
         </w:rPr>
       </w:pPr>
+      <w:bookmarkStart w:id="13" w:name="_Toc170319413"/>
       <w:r>
         <w:rPr>
           <w:rFonts w:cs="B Nazanin"/>
@@ -11117,6 +12658,7 @@
         </w:rPr>
         <w:t>»</w:t>
       </w:r>
+      <w:bookmarkEnd w:id="13"/>
     </w:p>
     <w:p>
       <w:pPr>
@@ -12075,6 +13617,7 @@
           <w:rtl/>
         </w:rPr>
       </w:pPr>
+      <w:bookmarkStart w:id="14" w:name="_Toc170319414"/>
       <w:r>
         <w:rPr>
           <w:rFonts w:cs="B Nazanin"/>
@@ -12346,6 +13889,7 @@
         </w:rPr>
         <w:t>»</w:t>
       </w:r>
+      <w:bookmarkEnd w:id="14"/>
     </w:p>
     <w:p>
       <w:pPr>
@@ -13226,6 +14770,7 @@
           <w:rtl/>
         </w:rPr>
       </w:pPr>
+      <w:bookmarkStart w:id="15" w:name="_Toc170319415"/>
       <w:r>
         <w:rPr>
           <w:rFonts w:cs="B Nazanin"/>
@@ -13509,6 +15054,7 @@
         </w:rPr>
         <w:t>»</w:t>
       </w:r>
+      <w:bookmarkEnd w:id="15"/>
     </w:p>
     <w:p>
       <w:pPr>
@@ -14749,6 +16295,7 @@
           <w:rtl/>
         </w:rPr>
       </w:pPr>
+      <w:bookmarkStart w:id="16" w:name="_Toc170319416"/>
       <w:r>
         <w:rPr>
           <w:rFonts w:cs="B Nazanin"/>
@@ -15020,6 +16567,7 @@
         </w:rPr>
         <w:t>»</w:t>
       </w:r>
+      <w:bookmarkEnd w:id="16"/>
     </w:p>
     <w:p>
       <w:pPr>
@@ -15820,6 +17368,7 @@
           <w:rtl/>
         </w:rPr>
       </w:pPr>
+      <w:bookmarkStart w:id="17" w:name="_Toc170319417"/>
       <w:r>
         <w:rPr>
           <w:rFonts w:cs="B Nazanin"/>
@@ -16097,6 +17646,7 @@
         </w:rPr>
         <w:t>»</w:t>
       </w:r>
+      <w:bookmarkEnd w:id="17"/>
     </w:p>
     <w:p>
       <w:pPr>
@@ -16206,7 +17756,7 @@
           <w:szCs w:val="28"/>
         </w:rPr>
       </w:pPr>
-      <w:bookmarkStart w:id="12" w:name="_Toc170165256"/>
+      <w:bookmarkStart w:id="18" w:name="_Toc170165256"/>
       <w:r>
         <w:rPr>
           <w:rFonts w:cs="B Titr" w:hint="cs"/>
@@ -16266,9 +17816,287 @@
         </w:rPr>
         <w:t>)</w:t>
       </w:r>
-      <w:bookmarkEnd w:id="12"/>
-    </w:p>
-    <w:p/>
+      <w:bookmarkEnd w:id="18"/>
+    </w:p>
+    <w:p>
+      <w:pPr>
+        <w:keepNext/>
+      </w:pPr>
+      <w:r>
+        <w:rPr>
+          <w:noProof/>
+        </w:rPr>
+        <w:drawing>
+          <wp:inline distT="0" distB="0" distL="0" distR="0" wp14:anchorId="0B0486E6" wp14:editId="5850A4CA">
+            <wp:extent cx="6637020" cy="8237220"/>
+            <wp:effectExtent l="0" t="0" r="0" b="0"/>
+            <wp:docPr id="724904015" name="Picture 2"/>
+            <wp:cNvGraphicFramePr>
+              <a:graphicFrameLocks xmlns:a="http://schemas.openxmlformats.org/drawingml/2006/main" noChangeAspect="1"/>
+            </wp:cNvGraphicFramePr>
+            <a:graphic xmlns:a="http://schemas.openxmlformats.org/drawingml/2006/main">
+              <a:graphicData uri="http://schemas.openxmlformats.org/drawingml/2006/picture">
+                <pic:pic xmlns:pic="http://schemas.openxmlformats.org/drawingml/2006/picture">
+                  <pic:nvPicPr>
+                    <pic:cNvPr id="0" name="Picture 2"/>
+                    <pic:cNvPicPr>
+                      <a:picLocks noChangeAspect="1" noChangeArrowheads="1"/>
+                    </pic:cNvPicPr>
+                  </pic:nvPicPr>
+                  <pic:blipFill>
+                    <a:blip r:embed="rId10">
+                      <a:extLst>
+                        <a:ext uri="{28A0092B-C50C-407E-A947-70E740481C1C}">
+                          <a14:useLocalDpi xmlns:a14="http://schemas.microsoft.com/office/drawing/2010/main" val="0"/>
+                        </a:ext>
+                      </a:extLst>
+                    </a:blip>
+                    <a:srcRect/>
+                    <a:stretch>
+                      <a:fillRect/>
+                    </a:stretch>
+                  </pic:blipFill>
+                  <pic:spPr bwMode="auto">
+                    <a:xfrm>
+                      <a:off x="0" y="0"/>
+                      <a:ext cx="6637020" cy="8237220"/>
+                    </a:xfrm>
+                    <a:prstGeom prst="rect">
+                      <a:avLst/>
+                    </a:prstGeom>
+                    <a:noFill/>
+                    <a:ln>
+                      <a:noFill/>
+                    </a:ln>
+                  </pic:spPr>
+                </pic:pic>
+              </a:graphicData>
+            </a:graphic>
+          </wp:inline>
+        </w:drawing>
+      </w:r>
+    </w:p>
+    <w:p>
+      <w:pPr>
+        <w:pStyle w:val="Caption"/>
+        <w:jc w:val="center"/>
+        <w:rPr>
+          <w:rFonts w:cs="B Nazanin" w:hint="cs"/>
+          <w:b/>
+          <w:bCs/>
+          <w:noProof/>
+          <w:color w:val="auto"/>
+          <w:sz w:val="24"/>
+          <w:szCs w:val="24"/>
+          <w:rtl/>
+        </w:rPr>
+      </w:pPr>
+      <w:r>
+        <w:rPr>
+          <w:rFonts w:cs="B Nazanin"/>
+          <w:b/>
+          <w:bCs/>
+          <w:noProof/>
+          <w:color w:val="auto"/>
+          <w:sz w:val="24"/>
+          <w:szCs w:val="24"/>
+          <w:rtl/>
+        </w:rPr>
+        <w:t xml:space="preserve">شکل </w:t>
+      </w:r>
+      <w:r>
+        <w:rPr>
+          <w:rFonts w:cs="B Nazanin"/>
+          <w:b/>
+          <w:bCs/>
+          <w:noProof/>
+          <w:color w:val="auto"/>
+          <w:sz w:val="24"/>
+          <w:szCs w:val="24"/>
+          <w:rtl/>
+        </w:rPr>
+        <w:fldChar w:fldCharType="begin"/>
+      </w:r>
+      <w:r>
+        <w:rPr>
+          <w:rFonts w:cs="B Nazanin"/>
+          <w:b/>
+          <w:bCs/>
+          <w:noProof/>
+          <w:color w:val="auto"/>
+          <w:sz w:val="24"/>
+          <w:szCs w:val="24"/>
+          <w:rtl/>
+        </w:rPr>
+        <w:instrText xml:space="preserve"> </w:instrText>
+      </w:r>
+      <w:r>
+        <w:rPr>
+          <w:rFonts w:cs="B Nazanin"/>
+          <w:b/>
+          <w:bCs/>
+          <w:noProof/>
+          <w:color w:val="auto"/>
+          <w:sz w:val="24"/>
+          <w:szCs w:val="24"/>
+        </w:rPr>
+        <w:instrText>STYLEREF</w:instrText>
+      </w:r>
+      <w:r>
+        <w:rPr>
+          <w:rFonts w:cs="B Nazanin"/>
+          <w:b/>
+          <w:bCs/>
+          <w:noProof/>
+          <w:color w:val="auto"/>
+          <w:sz w:val="24"/>
+          <w:szCs w:val="24"/>
+          <w:rtl/>
+        </w:rPr>
+        <w:instrText xml:space="preserve"> 1 \</w:instrText>
+      </w:r>
+      <w:r>
+        <w:rPr>
+          <w:rFonts w:cs="B Nazanin"/>
+          <w:b/>
+          <w:bCs/>
+          <w:noProof/>
+          <w:color w:val="auto"/>
+          <w:sz w:val="24"/>
+          <w:szCs w:val="24"/>
+        </w:rPr>
+        <w:instrText>s</w:instrText>
+      </w:r>
+      <w:r>
+        <w:rPr>
+          <w:rFonts w:cs="B Nazanin"/>
+          <w:b/>
+          <w:bCs/>
+          <w:noProof/>
+          <w:color w:val="auto"/>
+          <w:sz w:val="24"/>
+          <w:szCs w:val="24"/>
+          <w:rtl/>
+        </w:rPr>
+        <w:instrText xml:space="preserve"> </w:instrText>
+      </w:r>
+      <w:r>
+        <w:rPr>
+          <w:rFonts w:cs="B Nazanin"/>
+          <w:b/>
+          <w:bCs/>
+          <w:noProof/>
+          <w:color w:val="auto"/>
+          <w:sz w:val="24"/>
+          <w:szCs w:val="24"/>
+          <w:rtl/>
+        </w:rPr>
+        <w:fldChar w:fldCharType="separate"/>
+      </w:r>
+      <w:r>
+        <w:rPr>
+          <w:rFonts w:cs="B Nazanin"/>
+          <w:b/>
+          <w:bCs/>
+          <w:noProof/>
+          <w:color w:val="auto"/>
+          <w:sz w:val="24"/>
+          <w:szCs w:val="24"/>
+          <w:rtl/>
+        </w:rPr>
+        <w:t>‏</w:t>
+      </w:r>
+      <w:r>
+        <w:rPr>
+          <w:rFonts w:cs="B Nazanin" w:hint="cs"/>
+          <w:b/>
+          <w:bCs/>
+          <w:noProof/>
+          <w:color w:val="auto"/>
+          <w:sz w:val="24"/>
+          <w:szCs w:val="24"/>
+          <w:rtl/>
+        </w:rPr>
+        <w:t>1</w:t>
+      </w:r>
+      <w:r>
+        <w:rPr>
+          <w:rFonts w:cs="B Nazanin"/>
+          <w:b/>
+          <w:bCs/>
+          <w:noProof/>
+          <w:color w:val="auto"/>
+          <w:sz w:val="24"/>
+          <w:szCs w:val="24"/>
+          <w:rtl/>
+        </w:rPr>
+        <w:fldChar w:fldCharType="end"/>
+      </w:r>
+      <w:r>
+        <w:rPr>
+          <w:rFonts w:cs="B Nazanin"/>
+          <w:b/>
+          <w:bCs/>
+          <w:noProof/>
+          <w:color w:val="auto"/>
+          <w:sz w:val="24"/>
+          <w:szCs w:val="24"/>
+          <w:rtl/>
+        </w:rPr>
+        <w:noBreakHyphen/>
+      </w:r>
+      <w:r>
+        <w:rPr>
+          <w:rFonts w:cs="B Nazanin" w:hint="cs"/>
+          <w:b/>
+          <w:bCs/>
+          <w:noProof/>
+          <w:color w:val="auto"/>
+          <w:sz w:val="24"/>
+          <w:szCs w:val="24"/>
+          <w:rtl/>
+        </w:rPr>
+        <w:t>3</w:t>
+      </w:r>
+      <w:r>
+        <w:rPr>
+          <w:rFonts w:cs="B Nazanin"/>
+          <w:b/>
+          <w:bCs/>
+          <w:noProof/>
+          <w:color w:val="auto"/>
+          <w:sz w:val="24"/>
+          <w:szCs w:val="24"/>
+          <w:rtl/>
+        </w:rPr>
+        <w:t xml:space="preserve"> </w:t>
+      </w:r>
+      <w:r>
+        <w:rPr>
+          <w:rFonts w:cs="B Nazanin" w:hint="cs"/>
+          <w:b/>
+          <w:bCs/>
+          <w:noProof/>
+          <w:color w:val="auto"/>
+          <w:sz w:val="24"/>
+          <w:szCs w:val="24"/>
+          <w:rtl/>
+        </w:rPr>
+        <w:t xml:space="preserve">- نمودار کلاس‌ها </w:t>
+      </w:r>
+      <w:r>
+        <w:rPr>
+          <w:rFonts w:asciiTheme="majorBidi" w:hAnsiTheme="majorBidi" w:cstheme="majorBidi"/>
+          <w:b/>
+          <w:bCs/>
+          <w:noProof/>
+          <w:color w:val="auto"/>
+          <w:sz w:val="24"/>
+          <w:szCs w:val="24"/>
+        </w:rPr>
+        <w:t>Class Diagram</w:t>
+      </w:r>
+    </w:p>
     <w:p>
       <w:pPr>
         <w:rPr>
@@ -16277,8 +18105,8 @@
       </w:pPr>
     </w:p>
     <w:sectPr>
-      <w:headerReference w:type="default" r:id="rId10"/>
-      <w:footerReference w:type="default" r:id="rId11"/>
+      <w:headerReference w:type="default" r:id="rId11"/>
+      <w:footerReference w:type="default" r:id="rId12"/>
       <w:pgSz w:w="11906" w:h="16838"/>
       <w:pgMar w:top="720" w:right="720" w:bottom="720" w:left="720" w:header="708" w:footer="708" w:gutter="0"/>
       <w:cols w:space="708"/>
@@ -16588,11 +18416,19 @@
         <w:rtl/>
       </w:rPr>
     </w:pPr>
+    <w:proofErr w:type="spellStart"/>
     <w:r>
       <w:rPr>
         <w:rFonts w:asciiTheme="majorBidi" w:hAnsiTheme="majorBidi" w:cstheme="majorBidi"/>
       </w:rPr>
-      <w:t>Mehrbod Molla Kazemi – Cashier Management Application – Official Documentation</w:t>
+      <w:t>Mehrbod</w:t>
+    </w:r>
+    <w:proofErr w:type="spellEnd"/>
+    <w:r>
+      <w:rPr>
+        <w:rFonts w:asciiTheme="majorBidi" w:hAnsiTheme="majorBidi" w:cstheme="majorBidi"/>
+      </w:rPr>
+      <w:t xml:space="preserve"> Molla Kazemi – Cashier Management Application – Official Documentation</w:t>
     </w:r>
   </w:p>
   <w:p>

</xml_diff>

<commit_message>
Updated CRUDE matrix in documentation.
</commit_message>
<xml_diff>
--- a/MMK_OSD_CashierApp/Documentations/MMK OSD - Cashier App Documentation.docx
+++ b/MMK_OSD_CashierApp/Documentations/MMK OSD - Cashier App Documentation.docx
@@ -6,7 +6,7 @@
       <w:pPr>
         <w:jc w:val="center"/>
         <w:rPr>
-          <w:rFonts w:ascii="IranNastaliq" w:hAnsi="IranNastaliq" w:cs="IranNastaliq"/>
+          <w:rFonts w:ascii="IranNastaliq" w:hAnsi="IranNastaliq" w:cs="IranNastaliq" w:hint="cs"/>
           <w:sz w:val="220"/>
           <w:szCs w:val="220"/>
           <w:rtl/>
@@ -17,7 +17,7 @@
       <w:pPr>
         <w:jc w:val="center"/>
         <w:rPr>
-          <w:rFonts w:ascii="IranNastaliq" w:hAnsi="IranNastaliq" w:cs="IranNastaliq" w:hint="cs"/>
+          <w:rFonts w:ascii="IranNastaliq" w:hAnsi="IranNastaliq" w:cs="IranNastaliq"/>
           <w:sz w:val="220"/>
           <w:szCs w:val="220"/>
           <w:rtl/>
@@ -1429,7 +1429,7 @@
         </w:rPr>
         <w:fldChar w:fldCharType="separate"/>
       </w:r>
-      <w:hyperlink w:anchor="_Toc170319407" w:history="1">
+      <w:hyperlink w:anchor="_Toc171464885" w:history="1">
         <w:r>
           <w:rPr>
             <w:rStyle w:val="Hyperlink"/>
@@ -1495,77 +1495,77 @@
         </w:r>
         <w:r>
           <w:rPr>
+            <w:rStyle w:val="Hyperlink"/>
+            <w:noProof/>
+            <w:rtl/>
+          </w:rPr>
+          <w:fldChar w:fldCharType="begin"/>
+        </w:r>
+        <w:r>
+          <w:rPr>
             <w:noProof/>
             <w:webHidden/>
             <w:rtl/>
           </w:rPr>
-          <w:fldChar w:fldCharType="begin"/>
+          <w:instrText xml:space="preserve"> </w:instrText>
         </w:r>
         <w:r>
           <w:rPr>
             <w:noProof/>
             <w:webHidden/>
+          </w:rPr>
+          <w:instrText>PAGEREF</w:instrText>
+        </w:r>
+        <w:r>
+          <w:rPr>
+            <w:noProof/>
+            <w:webHidden/>
+            <w:rtl/>
+          </w:rPr>
+          <w:instrText xml:space="preserve"> _</w:instrText>
+        </w:r>
+        <w:r>
+          <w:rPr>
+            <w:noProof/>
+            <w:webHidden/>
+          </w:rPr>
+          <w:instrText>Toc171464885 \h</w:instrText>
+        </w:r>
+        <w:r>
+          <w:rPr>
+            <w:noProof/>
+            <w:webHidden/>
             <w:rtl/>
           </w:rPr>
           <w:instrText xml:space="preserve"> </w:instrText>
         </w:r>
         <w:r>
           <w:rPr>
+            <w:rStyle w:val="Hyperlink"/>
+            <w:noProof/>
+            <w:rtl/>
+          </w:rPr>
+        </w:r>
+        <w:r>
+          <w:rPr>
+            <w:rStyle w:val="Hyperlink"/>
+            <w:noProof/>
+            <w:rtl/>
+          </w:rPr>
+          <w:fldChar w:fldCharType="separate"/>
+        </w:r>
+        <w:r>
+          <w:rPr>
             <w:noProof/>
             <w:webHidden/>
-          </w:rPr>
-          <w:instrText>PAGEREF</w:instrText>
-        </w:r>
-        <w:r>
-          <w:rPr>
-            <w:noProof/>
-            <w:webHidden/>
-            <w:rtl/>
-          </w:rPr>
-          <w:instrText xml:space="preserve"> _</w:instrText>
-        </w:r>
-        <w:r>
-          <w:rPr>
-            <w:noProof/>
-            <w:webHidden/>
-          </w:rPr>
-          <w:instrText>Toc170319407 \h</w:instrText>
-        </w:r>
-        <w:r>
-          <w:rPr>
-            <w:noProof/>
-            <w:webHidden/>
-            <w:rtl/>
-          </w:rPr>
-          <w:instrText xml:space="preserve"> </w:instrText>
-        </w:r>
-        <w:r>
-          <w:rPr>
-            <w:noProof/>
-            <w:webHidden/>
-            <w:rtl/>
-          </w:rPr>
-        </w:r>
-        <w:r>
-          <w:rPr>
-            <w:noProof/>
-            <w:webHidden/>
-            <w:rtl/>
-          </w:rPr>
-          <w:fldChar w:fldCharType="separate"/>
-        </w:r>
-        <w:r>
-          <w:rPr>
-            <w:noProof/>
-            <w:webHidden/>
             <w:rtl/>
           </w:rPr>
           <w:t>7</w:t>
         </w:r>
         <w:r>
           <w:rPr>
-            <w:noProof/>
-            <w:webHidden/>
+            <w:rStyle w:val="Hyperlink"/>
+            <w:noProof/>
             <w:rtl/>
           </w:rPr>
           <w:fldChar w:fldCharType="end"/>
@@ -1587,7 +1587,7 @@
           <w:rtl/>
         </w:rPr>
       </w:pPr>
-      <w:hyperlink w:anchor="_Toc170319408" w:history="1">
+      <w:hyperlink w:anchor="_Toc171464886" w:history="1">
         <w:r>
           <w:rPr>
             <w:rStyle w:val="Hyperlink"/>
@@ -1631,77 +1631,77 @@
         </w:r>
         <w:r>
           <w:rPr>
+            <w:rStyle w:val="Hyperlink"/>
+            <w:noProof/>
+            <w:rtl/>
+          </w:rPr>
+          <w:fldChar w:fldCharType="begin"/>
+        </w:r>
+        <w:r>
+          <w:rPr>
             <w:noProof/>
             <w:webHidden/>
             <w:rtl/>
           </w:rPr>
-          <w:fldChar w:fldCharType="begin"/>
+          <w:instrText xml:space="preserve"> </w:instrText>
         </w:r>
         <w:r>
           <w:rPr>
             <w:noProof/>
             <w:webHidden/>
+          </w:rPr>
+          <w:instrText>PAGEREF</w:instrText>
+        </w:r>
+        <w:r>
+          <w:rPr>
+            <w:noProof/>
+            <w:webHidden/>
+            <w:rtl/>
+          </w:rPr>
+          <w:instrText xml:space="preserve"> _</w:instrText>
+        </w:r>
+        <w:r>
+          <w:rPr>
+            <w:noProof/>
+            <w:webHidden/>
+          </w:rPr>
+          <w:instrText>Toc171464886 \h</w:instrText>
+        </w:r>
+        <w:r>
+          <w:rPr>
+            <w:noProof/>
+            <w:webHidden/>
             <w:rtl/>
           </w:rPr>
           <w:instrText xml:space="preserve"> </w:instrText>
         </w:r>
         <w:r>
           <w:rPr>
+            <w:rStyle w:val="Hyperlink"/>
+            <w:noProof/>
+            <w:rtl/>
+          </w:rPr>
+        </w:r>
+        <w:r>
+          <w:rPr>
+            <w:rStyle w:val="Hyperlink"/>
+            <w:noProof/>
+            <w:rtl/>
+          </w:rPr>
+          <w:fldChar w:fldCharType="separate"/>
+        </w:r>
+        <w:r>
+          <w:rPr>
             <w:noProof/>
             <w:webHidden/>
-          </w:rPr>
-          <w:instrText>PAGEREF</w:instrText>
-        </w:r>
-        <w:r>
-          <w:rPr>
-            <w:noProof/>
-            <w:webHidden/>
-            <w:rtl/>
-          </w:rPr>
-          <w:instrText xml:space="preserve"> _</w:instrText>
-        </w:r>
-        <w:r>
-          <w:rPr>
-            <w:noProof/>
-            <w:webHidden/>
-          </w:rPr>
-          <w:instrText>Toc170319408 \h</w:instrText>
-        </w:r>
-        <w:r>
-          <w:rPr>
-            <w:noProof/>
-            <w:webHidden/>
-            <w:rtl/>
-          </w:rPr>
-          <w:instrText xml:space="preserve"> </w:instrText>
-        </w:r>
-        <w:r>
-          <w:rPr>
-            <w:noProof/>
-            <w:webHidden/>
-            <w:rtl/>
-          </w:rPr>
-        </w:r>
-        <w:r>
-          <w:rPr>
-            <w:noProof/>
-            <w:webHidden/>
-            <w:rtl/>
-          </w:rPr>
-          <w:fldChar w:fldCharType="separate"/>
-        </w:r>
-        <w:r>
-          <w:rPr>
-            <w:noProof/>
-            <w:webHidden/>
             <w:rtl/>
           </w:rPr>
           <w:t>8</w:t>
         </w:r>
         <w:r>
           <w:rPr>
-            <w:noProof/>
-            <w:webHidden/>
+            <w:rStyle w:val="Hyperlink"/>
+            <w:noProof/>
             <w:rtl/>
           </w:rPr>
           <w:fldChar w:fldCharType="end"/>
@@ -1723,7 +1723,7 @@
           <w:rtl/>
         </w:rPr>
       </w:pPr>
-      <w:hyperlink w:anchor="_Toc170319409" w:history="1">
+      <w:hyperlink w:anchor="_Toc171464887" w:history="1">
         <w:r>
           <w:rPr>
             <w:rStyle w:val="Hyperlink"/>
@@ -1800,77 +1800,77 @@
         </w:r>
         <w:r>
           <w:rPr>
+            <w:rStyle w:val="Hyperlink"/>
+            <w:noProof/>
+            <w:rtl/>
+          </w:rPr>
+          <w:fldChar w:fldCharType="begin"/>
+        </w:r>
+        <w:r>
+          <w:rPr>
             <w:noProof/>
             <w:webHidden/>
             <w:rtl/>
           </w:rPr>
-          <w:fldChar w:fldCharType="begin"/>
+          <w:instrText xml:space="preserve"> </w:instrText>
         </w:r>
         <w:r>
           <w:rPr>
             <w:noProof/>
             <w:webHidden/>
+          </w:rPr>
+          <w:instrText>PAGEREF</w:instrText>
+        </w:r>
+        <w:r>
+          <w:rPr>
+            <w:noProof/>
+            <w:webHidden/>
+            <w:rtl/>
+          </w:rPr>
+          <w:instrText xml:space="preserve"> _</w:instrText>
+        </w:r>
+        <w:r>
+          <w:rPr>
+            <w:noProof/>
+            <w:webHidden/>
+          </w:rPr>
+          <w:instrText>Toc171464887 \h</w:instrText>
+        </w:r>
+        <w:r>
+          <w:rPr>
+            <w:noProof/>
+            <w:webHidden/>
             <w:rtl/>
           </w:rPr>
           <w:instrText xml:space="preserve"> </w:instrText>
         </w:r>
         <w:r>
           <w:rPr>
+            <w:rStyle w:val="Hyperlink"/>
+            <w:noProof/>
+            <w:rtl/>
+          </w:rPr>
+        </w:r>
+        <w:r>
+          <w:rPr>
+            <w:rStyle w:val="Hyperlink"/>
+            <w:noProof/>
+            <w:rtl/>
+          </w:rPr>
+          <w:fldChar w:fldCharType="separate"/>
+        </w:r>
+        <w:r>
+          <w:rPr>
             <w:noProof/>
             <w:webHidden/>
-          </w:rPr>
-          <w:instrText>PAGEREF</w:instrText>
-        </w:r>
-        <w:r>
-          <w:rPr>
-            <w:noProof/>
-            <w:webHidden/>
-            <w:rtl/>
-          </w:rPr>
-          <w:instrText xml:space="preserve"> _</w:instrText>
-        </w:r>
-        <w:r>
-          <w:rPr>
-            <w:noProof/>
-            <w:webHidden/>
-          </w:rPr>
-          <w:instrText>Toc170319409 \h</w:instrText>
-        </w:r>
-        <w:r>
-          <w:rPr>
-            <w:noProof/>
-            <w:webHidden/>
-            <w:rtl/>
-          </w:rPr>
-          <w:instrText xml:space="preserve"> </w:instrText>
-        </w:r>
-        <w:r>
-          <w:rPr>
-            <w:noProof/>
-            <w:webHidden/>
-            <w:rtl/>
-          </w:rPr>
-        </w:r>
-        <w:r>
-          <w:rPr>
-            <w:noProof/>
-            <w:webHidden/>
-            <w:rtl/>
-          </w:rPr>
-          <w:fldChar w:fldCharType="separate"/>
-        </w:r>
-        <w:r>
-          <w:rPr>
-            <w:noProof/>
-            <w:webHidden/>
             <w:rtl/>
           </w:rPr>
           <w:t>10</w:t>
         </w:r>
         <w:r>
           <w:rPr>
-            <w:noProof/>
-            <w:webHidden/>
+            <w:rStyle w:val="Hyperlink"/>
+            <w:noProof/>
             <w:rtl/>
           </w:rPr>
           <w:fldChar w:fldCharType="end"/>
@@ -1892,7 +1892,7 @@
           <w:rtl/>
         </w:rPr>
       </w:pPr>
-      <w:hyperlink w:anchor="_Toc170319410" w:history="1">
+      <w:hyperlink w:anchor="_Toc171464888" w:history="1">
         <w:r>
           <w:rPr>
             <w:rStyle w:val="Hyperlink"/>
@@ -2002,77 +2002,77 @@
         </w:r>
         <w:r>
           <w:rPr>
+            <w:rStyle w:val="Hyperlink"/>
+            <w:noProof/>
+            <w:rtl/>
+          </w:rPr>
+          <w:fldChar w:fldCharType="begin"/>
+        </w:r>
+        <w:r>
+          <w:rPr>
             <w:noProof/>
             <w:webHidden/>
             <w:rtl/>
           </w:rPr>
-          <w:fldChar w:fldCharType="begin"/>
+          <w:instrText xml:space="preserve"> </w:instrText>
         </w:r>
         <w:r>
           <w:rPr>
             <w:noProof/>
             <w:webHidden/>
+          </w:rPr>
+          <w:instrText>PAGEREF</w:instrText>
+        </w:r>
+        <w:r>
+          <w:rPr>
+            <w:noProof/>
+            <w:webHidden/>
+            <w:rtl/>
+          </w:rPr>
+          <w:instrText xml:space="preserve"> _</w:instrText>
+        </w:r>
+        <w:r>
+          <w:rPr>
+            <w:noProof/>
+            <w:webHidden/>
+          </w:rPr>
+          <w:instrText>Toc171464888 \h</w:instrText>
+        </w:r>
+        <w:r>
+          <w:rPr>
+            <w:noProof/>
+            <w:webHidden/>
             <w:rtl/>
           </w:rPr>
           <w:instrText xml:space="preserve"> </w:instrText>
         </w:r>
         <w:r>
           <w:rPr>
+            <w:rStyle w:val="Hyperlink"/>
+            <w:noProof/>
+            <w:rtl/>
+          </w:rPr>
+        </w:r>
+        <w:r>
+          <w:rPr>
+            <w:rStyle w:val="Hyperlink"/>
+            <w:noProof/>
+            <w:rtl/>
+          </w:rPr>
+          <w:fldChar w:fldCharType="separate"/>
+        </w:r>
+        <w:r>
+          <w:rPr>
             <w:noProof/>
             <w:webHidden/>
-          </w:rPr>
-          <w:instrText>PAGEREF</w:instrText>
-        </w:r>
-        <w:r>
-          <w:rPr>
-            <w:noProof/>
-            <w:webHidden/>
-            <w:rtl/>
-          </w:rPr>
-          <w:instrText xml:space="preserve"> _</w:instrText>
-        </w:r>
-        <w:r>
-          <w:rPr>
-            <w:noProof/>
-            <w:webHidden/>
-          </w:rPr>
-          <w:instrText>Toc170319410 \h</w:instrText>
-        </w:r>
-        <w:r>
-          <w:rPr>
-            <w:noProof/>
-            <w:webHidden/>
-            <w:rtl/>
-          </w:rPr>
-          <w:instrText xml:space="preserve"> </w:instrText>
-        </w:r>
-        <w:r>
-          <w:rPr>
-            <w:noProof/>
-            <w:webHidden/>
-            <w:rtl/>
-          </w:rPr>
-        </w:r>
-        <w:r>
-          <w:rPr>
-            <w:noProof/>
-            <w:webHidden/>
-            <w:rtl/>
-          </w:rPr>
-          <w:fldChar w:fldCharType="separate"/>
-        </w:r>
-        <w:r>
-          <w:rPr>
-            <w:noProof/>
-            <w:webHidden/>
             <w:rtl/>
           </w:rPr>
           <w:t>11</w:t>
         </w:r>
         <w:r>
           <w:rPr>
-            <w:noProof/>
-            <w:webHidden/>
+            <w:rStyle w:val="Hyperlink"/>
+            <w:noProof/>
             <w:rtl/>
           </w:rPr>
           <w:fldChar w:fldCharType="end"/>
@@ -2094,7 +2094,7 @@
           <w:rtl/>
         </w:rPr>
       </w:pPr>
-      <w:hyperlink w:anchor="_Toc170319411" w:history="1">
+      <w:hyperlink w:anchor="_Toc171464889" w:history="1">
         <w:r>
           <w:rPr>
             <w:rStyle w:val="Hyperlink"/>
@@ -2313,77 +2313,77 @@
         </w:r>
         <w:r>
           <w:rPr>
+            <w:rStyle w:val="Hyperlink"/>
+            <w:noProof/>
+            <w:rtl/>
+          </w:rPr>
+          <w:fldChar w:fldCharType="begin"/>
+        </w:r>
+        <w:r>
+          <w:rPr>
             <w:noProof/>
             <w:webHidden/>
             <w:rtl/>
           </w:rPr>
-          <w:fldChar w:fldCharType="begin"/>
+          <w:instrText xml:space="preserve"> </w:instrText>
         </w:r>
         <w:r>
           <w:rPr>
             <w:noProof/>
             <w:webHidden/>
+          </w:rPr>
+          <w:instrText>PAGEREF</w:instrText>
+        </w:r>
+        <w:r>
+          <w:rPr>
+            <w:noProof/>
+            <w:webHidden/>
+            <w:rtl/>
+          </w:rPr>
+          <w:instrText xml:space="preserve"> _</w:instrText>
+        </w:r>
+        <w:r>
+          <w:rPr>
+            <w:noProof/>
+            <w:webHidden/>
+          </w:rPr>
+          <w:instrText>Toc171464889 \h</w:instrText>
+        </w:r>
+        <w:r>
+          <w:rPr>
+            <w:noProof/>
+            <w:webHidden/>
             <w:rtl/>
           </w:rPr>
           <w:instrText xml:space="preserve"> </w:instrText>
         </w:r>
         <w:r>
           <w:rPr>
+            <w:rStyle w:val="Hyperlink"/>
+            <w:noProof/>
+            <w:rtl/>
+          </w:rPr>
+        </w:r>
+        <w:r>
+          <w:rPr>
+            <w:rStyle w:val="Hyperlink"/>
+            <w:noProof/>
+            <w:rtl/>
+          </w:rPr>
+          <w:fldChar w:fldCharType="separate"/>
+        </w:r>
+        <w:r>
+          <w:rPr>
             <w:noProof/>
             <w:webHidden/>
-          </w:rPr>
-          <w:instrText>PAGEREF</w:instrText>
-        </w:r>
-        <w:r>
-          <w:rPr>
-            <w:noProof/>
-            <w:webHidden/>
-            <w:rtl/>
-          </w:rPr>
-          <w:instrText xml:space="preserve"> _</w:instrText>
-        </w:r>
-        <w:r>
-          <w:rPr>
-            <w:noProof/>
-            <w:webHidden/>
-          </w:rPr>
-          <w:instrText>Toc170319411 \h</w:instrText>
-        </w:r>
-        <w:r>
-          <w:rPr>
-            <w:noProof/>
-            <w:webHidden/>
-            <w:rtl/>
-          </w:rPr>
-          <w:instrText xml:space="preserve"> </w:instrText>
-        </w:r>
-        <w:r>
-          <w:rPr>
-            <w:noProof/>
-            <w:webHidden/>
-            <w:rtl/>
-          </w:rPr>
-        </w:r>
-        <w:r>
-          <w:rPr>
-            <w:noProof/>
-            <w:webHidden/>
-            <w:rtl/>
-          </w:rPr>
-          <w:fldChar w:fldCharType="separate"/>
-        </w:r>
-        <w:r>
-          <w:rPr>
-            <w:noProof/>
-            <w:webHidden/>
             <w:rtl/>
           </w:rPr>
           <w:t>12</w:t>
         </w:r>
         <w:r>
           <w:rPr>
-            <w:noProof/>
-            <w:webHidden/>
+            <w:rStyle w:val="Hyperlink"/>
+            <w:noProof/>
             <w:rtl/>
           </w:rPr>
           <w:fldChar w:fldCharType="end"/>
@@ -2405,7 +2405,7 @@
           <w:rtl/>
         </w:rPr>
       </w:pPr>
-      <w:hyperlink w:anchor="_Toc170319412" w:history="1">
+      <w:hyperlink w:anchor="_Toc171464890" w:history="1">
         <w:r>
           <w:rPr>
             <w:rStyle w:val="Hyperlink"/>
@@ -2548,77 +2548,77 @@
         </w:r>
         <w:r>
           <w:rPr>
+            <w:rStyle w:val="Hyperlink"/>
+            <w:noProof/>
+            <w:rtl/>
+          </w:rPr>
+          <w:fldChar w:fldCharType="begin"/>
+        </w:r>
+        <w:r>
+          <w:rPr>
             <w:noProof/>
             <w:webHidden/>
             <w:rtl/>
           </w:rPr>
-          <w:fldChar w:fldCharType="begin"/>
+          <w:instrText xml:space="preserve"> </w:instrText>
         </w:r>
         <w:r>
           <w:rPr>
             <w:noProof/>
             <w:webHidden/>
+          </w:rPr>
+          <w:instrText>PAGEREF</w:instrText>
+        </w:r>
+        <w:r>
+          <w:rPr>
+            <w:noProof/>
+            <w:webHidden/>
+            <w:rtl/>
+          </w:rPr>
+          <w:instrText xml:space="preserve"> _</w:instrText>
+        </w:r>
+        <w:r>
+          <w:rPr>
+            <w:noProof/>
+            <w:webHidden/>
+          </w:rPr>
+          <w:instrText>Toc171464890 \h</w:instrText>
+        </w:r>
+        <w:r>
+          <w:rPr>
+            <w:noProof/>
+            <w:webHidden/>
             <w:rtl/>
           </w:rPr>
           <w:instrText xml:space="preserve"> </w:instrText>
         </w:r>
         <w:r>
           <w:rPr>
+            <w:rStyle w:val="Hyperlink"/>
+            <w:noProof/>
+            <w:rtl/>
+          </w:rPr>
+        </w:r>
+        <w:r>
+          <w:rPr>
+            <w:rStyle w:val="Hyperlink"/>
+            <w:noProof/>
+            <w:rtl/>
+          </w:rPr>
+          <w:fldChar w:fldCharType="separate"/>
+        </w:r>
+        <w:r>
+          <w:rPr>
             <w:noProof/>
             <w:webHidden/>
-          </w:rPr>
-          <w:instrText>PAGEREF</w:instrText>
-        </w:r>
-        <w:r>
-          <w:rPr>
-            <w:noProof/>
-            <w:webHidden/>
-            <w:rtl/>
-          </w:rPr>
-          <w:instrText xml:space="preserve"> _</w:instrText>
-        </w:r>
-        <w:r>
-          <w:rPr>
-            <w:noProof/>
-            <w:webHidden/>
-          </w:rPr>
-          <w:instrText>Toc170319412 \h</w:instrText>
-        </w:r>
-        <w:r>
-          <w:rPr>
-            <w:noProof/>
-            <w:webHidden/>
-            <w:rtl/>
-          </w:rPr>
-          <w:instrText xml:space="preserve"> </w:instrText>
-        </w:r>
-        <w:r>
-          <w:rPr>
-            <w:noProof/>
-            <w:webHidden/>
-            <w:rtl/>
-          </w:rPr>
-        </w:r>
-        <w:r>
-          <w:rPr>
-            <w:noProof/>
-            <w:webHidden/>
-            <w:rtl/>
-          </w:rPr>
-          <w:fldChar w:fldCharType="separate"/>
-        </w:r>
-        <w:r>
-          <w:rPr>
-            <w:noProof/>
-            <w:webHidden/>
             <w:rtl/>
           </w:rPr>
           <w:t>13</w:t>
         </w:r>
         <w:r>
           <w:rPr>
-            <w:noProof/>
-            <w:webHidden/>
+            <w:rStyle w:val="Hyperlink"/>
+            <w:noProof/>
             <w:rtl/>
           </w:rPr>
           <w:fldChar w:fldCharType="end"/>
@@ -2640,7 +2640,7 @@
           <w:rtl/>
         </w:rPr>
       </w:pPr>
-      <w:hyperlink w:anchor="_Toc170319413" w:history="1">
+      <w:hyperlink w:anchor="_Toc171464891" w:history="1">
         <w:r>
           <w:rPr>
             <w:rStyle w:val="Hyperlink"/>
@@ -2826,77 +2826,77 @@
         </w:r>
         <w:r>
           <w:rPr>
+            <w:rStyle w:val="Hyperlink"/>
+            <w:noProof/>
+            <w:rtl/>
+          </w:rPr>
+          <w:fldChar w:fldCharType="begin"/>
+        </w:r>
+        <w:r>
+          <w:rPr>
             <w:noProof/>
             <w:webHidden/>
             <w:rtl/>
           </w:rPr>
-          <w:fldChar w:fldCharType="begin"/>
+          <w:instrText xml:space="preserve"> </w:instrText>
         </w:r>
         <w:r>
           <w:rPr>
             <w:noProof/>
             <w:webHidden/>
+          </w:rPr>
+          <w:instrText>PAGEREF</w:instrText>
+        </w:r>
+        <w:r>
+          <w:rPr>
+            <w:noProof/>
+            <w:webHidden/>
+            <w:rtl/>
+          </w:rPr>
+          <w:instrText xml:space="preserve"> _</w:instrText>
+        </w:r>
+        <w:r>
+          <w:rPr>
+            <w:noProof/>
+            <w:webHidden/>
+          </w:rPr>
+          <w:instrText>Toc171464891 \h</w:instrText>
+        </w:r>
+        <w:r>
+          <w:rPr>
+            <w:noProof/>
+            <w:webHidden/>
             <w:rtl/>
           </w:rPr>
           <w:instrText xml:space="preserve"> </w:instrText>
         </w:r>
         <w:r>
           <w:rPr>
+            <w:rStyle w:val="Hyperlink"/>
+            <w:noProof/>
+            <w:rtl/>
+          </w:rPr>
+        </w:r>
+        <w:r>
+          <w:rPr>
+            <w:rStyle w:val="Hyperlink"/>
+            <w:noProof/>
+            <w:rtl/>
+          </w:rPr>
+          <w:fldChar w:fldCharType="separate"/>
+        </w:r>
+        <w:r>
+          <w:rPr>
             <w:noProof/>
             <w:webHidden/>
-          </w:rPr>
-          <w:instrText>PAGEREF</w:instrText>
-        </w:r>
-        <w:r>
-          <w:rPr>
-            <w:noProof/>
-            <w:webHidden/>
-            <w:rtl/>
-          </w:rPr>
-          <w:instrText xml:space="preserve"> _</w:instrText>
-        </w:r>
-        <w:r>
-          <w:rPr>
-            <w:noProof/>
-            <w:webHidden/>
-          </w:rPr>
-          <w:instrText>Toc170319413 \h</w:instrText>
-        </w:r>
-        <w:r>
-          <w:rPr>
-            <w:noProof/>
-            <w:webHidden/>
-            <w:rtl/>
-          </w:rPr>
-          <w:instrText xml:space="preserve"> </w:instrText>
-        </w:r>
-        <w:r>
-          <w:rPr>
-            <w:noProof/>
-            <w:webHidden/>
-            <w:rtl/>
-          </w:rPr>
-        </w:r>
-        <w:r>
-          <w:rPr>
-            <w:noProof/>
-            <w:webHidden/>
-            <w:rtl/>
-          </w:rPr>
-          <w:fldChar w:fldCharType="separate"/>
-        </w:r>
-        <w:r>
-          <w:rPr>
-            <w:noProof/>
-            <w:webHidden/>
             <w:rtl/>
           </w:rPr>
           <w:t>14</w:t>
         </w:r>
         <w:r>
           <w:rPr>
-            <w:noProof/>
-            <w:webHidden/>
+            <w:rStyle w:val="Hyperlink"/>
+            <w:noProof/>
             <w:rtl/>
           </w:rPr>
           <w:fldChar w:fldCharType="end"/>
@@ -2918,7 +2918,7 @@
           <w:rtl/>
         </w:rPr>
       </w:pPr>
-      <w:hyperlink w:anchor="_Toc170319414" w:history="1">
+      <w:hyperlink w:anchor="_Toc171464892" w:history="1">
         <w:r>
           <w:rPr>
             <w:rStyle w:val="Hyperlink"/>
@@ -3061,77 +3061,77 @@
         </w:r>
         <w:r>
           <w:rPr>
+            <w:rStyle w:val="Hyperlink"/>
+            <w:noProof/>
+            <w:rtl/>
+          </w:rPr>
+          <w:fldChar w:fldCharType="begin"/>
+        </w:r>
+        <w:r>
+          <w:rPr>
             <w:noProof/>
             <w:webHidden/>
             <w:rtl/>
           </w:rPr>
-          <w:fldChar w:fldCharType="begin"/>
+          <w:instrText xml:space="preserve"> </w:instrText>
         </w:r>
         <w:r>
           <w:rPr>
             <w:noProof/>
             <w:webHidden/>
+          </w:rPr>
+          <w:instrText>PAGEREF</w:instrText>
+        </w:r>
+        <w:r>
+          <w:rPr>
+            <w:noProof/>
+            <w:webHidden/>
+            <w:rtl/>
+          </w:rPr>
+          <w:instrText xml:space="preserve"> _</w:instrText>
+        </w:r>
+        <w:r>
+          <w:rPr>
+            <w:noProof/>
+            <w:webHidden/>
+          </w:rPr>
+          <w:instrText>Toc171464892 \h</w:instrText>
+        </w:r>
+        <w:r>
+          <w:rPr>
+            <w:noProof/>
+            <w:webHidden/>
             <w:rtl/>
           </w:rPr>
           <w:instrText xml:space="preserve"> </w:instrText>
         </w:r>
         <w:r>
           <w:rPr>
+            <w:rStyle w:val="Hyperlink"/>
+            <w:noProof/>
+            <w:rtl/>
+          </w:rPr>
+        </w:r>
+        <w:r>
+          <w:rPr>
+            <w:rStyle w:val="Hyperlink"/>
+            <w:noProof/>
+            <w:rtl/>
+          </w:rPr>
+          <w:fldChar w:fldCharType="separate"/>
+        </w:r>
+        <w:r>
+          <w:rPr>
             <w:noProof/>
             <w:webHidden/>
-          </w:rPr>
-          <w:instrText>PAGEREF</w:instrText>
-        </w:r>
-        <w:r>
-          <w:rPr>
-            <w:noProof/>
-            <w:webHidden/>
-            <w:rtl/>
-          </w:rPr>
-          <w:instrText xml:space="preserve"> _</w:instrText>
-        </w:r>
-        <w:r>
-          <w:rPr>
-            <w:noProof/>
-            <w:webHidden/>
-          </w:rPr>
-          <w:instrText>Toc170319414 \h</w:instrText>
-        </w:r>
-        <w:r>
-          <w:rPr>
-            <w:noProof/>
-            <w:webHidden/>
-            <w:rtl/>
-          </w:rPr>
-          <w:instrText xml:space="preserve"> </w:instrText>
-        </w:r>
-        <w:r>
-          <w:rPr>
-            <w:noProof/>
-            <w:webHidden/>
-            <w:rtl/>
-          </w:rPr>
-        </w:r>
-        <w:r>
-          <w:rPr>
-            <w:noProof/>
-            <w:webHidden/>
-            <w:rtl/>
-          </w:rPr>
-          <w:fldChar w:fldCharType="separate"/>
-        </w:r>
-        <w:r>
-          <w:rPr>
-            <w:noProof/>
-            <w:webHidden/>
             <w:rtl/>
           </w:rPr>
           <w:t>15</w:t>
         </w:r>
         <w:r>
           <w:rPr>
-            <w:noProof/>
-            <w:webHidden/>
+            <w:rStyle w:val="Hyperlink"/>
+            <w:noProof/>
             <w:rtl/>
           </w:rPr>
           <w:fldChar w:fldCharType="end"/>
@@ -3153,7 +3153,7 @@
           <w:rtl/>
         </w:rPr>
       </w:pPr>
-      <w:hyperlink w:anchor="_Toc170319415" w:history="1">
+      <w:hyperlink w:anchor="_Toc171464893" w:history="1">
         <w:r>
           <w:rPr>
             <w:rStyle w:val="Hyperlink"/>
@@ -3328,77 +3328,77 @@
         </w:r>
         <w:r>
           <w:rPr>
+            <w:rStyle w:val="Hyperlink"/>
+            <w:noProof/>
+            <w:rtl/>
+          </w:rPr>
+          <w:fldChar w:fldCharType="begin"/>
+        </w:r>
+        <w:r>
+          <w:rPr>
             <w:noProof/>
             <w:webHidden/>
             <w:rtl/>
           </w:rPr>
-          <w:fldChar w:fldCharType="begin"/>
+          <w:instrText xml:space="preserve"> </w:instrText>
         </w:r>
         <w:r>
           <w:rPr>
             <w:noProof/>
             <w:webHidden/>
+          </w:rPr>
+          <w:instrText>PAGEREF</w:instrText>
+        </w:r>
+        <w:r>
+          <w:rPr>
+            <w:noProof/>
+            <w:webHidden/>
+            <w:rtl/>
+          </w:rPr>
+          <w:instrText xml:space="preserve"> _</w:instrText>
+        </w:r>
+        <w:r>
+          <w:rPr>
+            <w:noProof/>
+            <w:webHidden/>
+          </w:rPr>
+          <w:instrText>Toc171464893 \h</w:instrText>
+        </w:r>
+        <w:r>
+          <w:rPr>
+            <w:noProof/>
+            <w:webHidden/>
             <w:rtl/>
           </w:rPr>
           <w:instrText xml:space="preserve"> </w:instrText>
         </w:r>
         <w:r>
           <w:rPr>
+            <w:rStyle w:val="Hyperlink"/>
+            <w:noProof/>
+            <w:rtl/>
+          </w:rPr>
+        </w:r>
+        <w:r>
+          <w:rPr>
+            <w:rStyle w:val="Hyperlink"/>
+            <w:noProof/>
+            <w:rtl/>
+          </w:rPr>
+          <w:fldChar w:fldCharType="separate"/>
+        </w:r>
+        <w:r>
+          <w:rPr>
             <w:noProof/>
             <w:webHidden/>
-          </w:rPr>
-          <w:instrText>PAGEREF</w:instrText>
-        </w:r>
-        <w:r>
-          <w:rPr>
-            <w:noProof/>
-            <w:webHidden/>
-            <w:rtl/>
-          </w:rPr>
-          <w:instrText xml:space="preserve"> _</w:instrText>
-        </w:r>
-        <w:r>
-          <w:rPr>
-            <w:noProof/>
-            <w:webHidden/>
-          </w:rPr>
-          <w:instrText>Toc170319415 \h</w:instrText>
-        </w:r>
-        <w:r>
-          <w:rPr>
-            <w:noProof/>
-            <w:webHidden/>
-            <w:rtl/>
-          </w:rPr>
-          <w:instrText xml:space="preserve"> </w:instrText>
-        </w:r>
-        <w:r>
-          <w:rPr>
-            <w:noProof/>
-            <w:webHidden/>
-            <w:rtl/>
-          </w:rPr>
-        </w:r>
-        <w:r>
-          <w:rPr>
-            <w:noProof/>
-            <w:webHidden/>
-            <w:rtl/>
-          </w:rPr>
-          <w:fldChar w:fldCharType="separate"/>
-        </w:r>
-        <w:r>
-          <w:rPr>
-            <w:noProof/>
-            <w:webHidden/>
             <w:rtl/>
           </w:rPr>
           <w:t>16</w:t>
         </w:r>
         <w:r>
           <w:rPr>
-            <w:noProof/>
-            <w:webHidden/>
+            <w:rStyle w:val="Hyperlink"/>
+            <w:noProof/>
             <w:rtl/>
           </w:rPr>
           <w:fldChar w:fldCharType="end"/>
@@ -3420,7 +3420,7 @@
           <w:rtl/>
         </w:rPr>
       </w:pPr>
-      <w:hyperlink w:anchor="_Toc170319416" w:history="1">
+      <w:hyperlink w:anchor="_Toc171464894" w:history="1">
         <w:r>
           <w:rPr>
             <w:rStyle w:val="Hyperlink"/>
@@ -3563,77 +3563,77 @@
         </w:r>
         <w:r>
           <w:rPr>
+            <w:rStyle w:val="Hyperlink"/>
+            <w:noProof/>
+            <w:rtl/>
+          </w:rPr>
+          <w:fldChar w:fldCharType="begin"/>
+        </w:r>
+        <w:r>
+          <w:rPr>
             <w:noProof/>
             <w:webHidden/>
             <w:rtl/>
           </w:rPr>
-          <w:fldChar w:fldCharType="begin"/>
+          <w:instrText xml:space="preserve"> </w:instrText>
         </w:r>
         <w:r>
           <w:rPr>
             <w:noProof/>
             <w:webHidden/>
+          </w:rPr>
+          <w:instrText>PAGEREF</w:instrText>
+        </w:r>
+        <w:r>
+          <w:rPr>
+            <w:noProof/>
+            <w:webHidden/>
+            <w:rtl/>
+          </w:rPr>
+          <w:instrText xml:space="preserve"> _</w:instrText>
+        </w:r>
+        <w:r>
+          <w:rPr>
+            <w:noProof/>
+            <w:webHidden/>
+          </w:rPr>
+          <w:instrText>Toc171464894 \h</w:instrText>
+        </w:r>
+        <w:r>
+          <w:rPr>
+            <w:noProof/>
+            <w:webHidden/>
             <w:rtl/>
           </w:rPr>
           <w:instrText xml:space="preserve"> </w:instrText>
         </w:r>
         <w:r>
           <w:rPr>
+            <w:rStyle w:val="Hyperlink"/>
+            <w:noProof/>
+            <w:rtl/>
+          </w:rPr>
+        </w:r>
+        <w:r>
+          <w:rPr>
+            <w:rStyle w:val="Hyperlink"/>
+            <w:noProof/>
+            <w:rtl/>
+          </w:rPr>
+          <w:fldChar w:fldCharType="separate"/>
+        </w:r>
+        <w:r>
+          <w:rPr>
             <w:noProof/>
             <w:webHidden/>
-          </w:rPr>
-          <w:instrText>PAGEREF</w:instrText>
-        </w:r>
-        <w:r>
-          <w:rPr>
-            <w:noProof/>
-            <w:webHidden/>
-            <w:rtl/>
-          </w:rPr>
-          <w:instrText xml:space="preserve"> _</w:instrText>
-        </w:r>
-        <w:r>
-          <w:rPr>
-            <w:noProof/>
-            <w:webHidden/>
-          </w:rPr>
-          <w:instrText>Toc170319416 \h</w:instrText>
-        </w:r>
-        <w:r>
-          <w:rPr>
-            <w:noProof/>
-            <w:webHidden/>
-            <w:rtl/>
-          </w:rPr>
-          <w:instrText xml:space="preserve"> </w:instrText>
-        </w:r>
-        <w:r>
-          <w:rPr>
-            <w:noProof/>
-            <w:webHidden/>
-            <w:rtl/>
-          </w:rPr>
-        </w:r>
-        <w:r>
-          <w:rPr>
-            <w:noProof/>
-            <w:webHidden/>
-            <w:rtl/>
-          </w:rPr>
-          <w:fldChar w:fldCharType="separate"/>
-        </w:r>
-        <w:r>
-          <w:rPr>
-            <w:noProof/>
-            <w:webHidden/>
             <w:rtl/>
           </w:rPr>
           <w:t>17</w:t>
         </w:r>
         <w:r>
           <w:rPr>
-            <w:noProof/>
-            <w:webHidden/>
+            <w:rStyle w:val="Hyperlink"/>
+            <w:noProof/>
             <w:rtl/>
           </w:rPr>
           <w:fldChar w:fldCharType="end"/>
@@ -3655,7 +3655,7 @@
           <w:rtl/>
         </w:rPr>
       </w:pPr>
-      <w:hyperlink w:anchor="_Toc170319417" w:history="1">
+      <w:hyperlink w:anchor="_Toc171464895" w:history="1">
         <w:r>
           <w:rPr>
             <w:rStyle w:val="Hyperlink"/>
@@ -3665,7 +3665,7 @@
             <w:noProof/>
             <w:rtl/>
           </w:rPr>
-          <w:t xml:space="preserve">جدول </w:t>
+          <w:t>جدول 10</w:t>
         </w:r>
         <w:r>
           <w:rPr>
@@ -3675,7 +3675,7 @@
             <w:bCs/>
             <w:noProof/>
           </w:rPr>
-          <w:t xml:space="preserve">10 </w:t>
+          <w:t xml:space="preserve"> </w:t>
         </w:r>
         <w:r>
           <w:rPr>
@@ -3852,10 +3852,146 @@
         </w:r>
         <w:r>
           <w:rPr>
+            <w:rStyle w:val="Hyperlink"/>
+            <w:noProof/>
+            <w:rtl/>
+          </w:rPr>
+          <w:fldChar w:fldCharType="begin"/>
+        </w:r>
+        <w:r>
+          <w:rPr>
             <w:noProof/>
             <w:webHidden/>
             <w:rtl/>
           </w:rPr>
+          <w:instrText xml:space="preserve"> </w:instrText>
+        </w:r>
+        <w:r>
+          <w:rPr>
+            <w:noProof/>
+            <w:webHidden/>
+          </w:rPr>
+          <w:instrText>PAGEREF</w:instrText>
+        </w:r>
+        <w:r>
+          <w:rPr>
+            <w:noProof/>
+            <w:webHidden/>
+            <w:rtl/>
+          </w:rPr>
+          <w:instrText xml:space="preserve"> _</w:instrText>
+        </w:r>
+        <w:r>
+          <w:rPr>
+            <w:noProof/>
+            <w:webHidden/>
+          </w:rPr>
+          <w:instrText>Toc171464895 \h</w:instrText>
+        </w:r>
+        <w:r>
+          <w:rPr>
+            <w:noProof/>
+            <w:webHidden/>
+            <w:rtl/>
+          </w:rPr>
+          <w:instrText xml:space="preserve"> </w:instrText>
+        </w:r>
+        <w:r>
+          <w:rPr>
+            <w:rStyle w:val="Hyperlink"/>
+            <w:noProof/>
+            <w:rtl/>
+          </w:rPr>
+        </w:r>
+        <w:r>
+          <w:rPr>
+            <w:rStyle w:val="Hyperlink"/>
+            <w:noProof/>
+            <w:rtl/>
+          </w:rPr>
+          <w:fldChar w:fldCharType="separate"/>
+        </w:r>
+        <w:r>
+          <w:rPr>
+            <w:noProof/>
+            <w:webHidden/>
+            <w:rtl/>
+          </w:rPr>
+          <w:t>18</w:t>
+        </w:r>
+        <w:r>
+          <w:rPr>
+            <w:rStyle w:val="Hyperlink"/>
+            <w:noProof/>
+            <w:rtl/>
+          </w:rPr>
+          <w:fldChar w:fldCharType="end"/>
+        </w:r>
+      </w:hyperlink>
+    </w:p>
+    <w:p>
+      <w:pPr>
+        <w:pStyle w:val="TableofFigures"/>
+        <w:tabs>
+          <w:tab w:val="right" w:leader="dot" w:pos="10456"/>
+        </w:tabs>
+        <w:rPr>
+          <w:rFonts w:eastAsiaTheme="minorEastAsia" w:cstheme="minorBidi"/>
+          <w:smallCaps w:val="0"/>
+          <w:noProof/>
+          <w:sz w:val="22"/>
+          <w:szCs w:val="22"/>
+          <w:rtl/>
+        </w:rPr>
+      </w:pPr>
+      <w:hyperlink w:anchor="_Toc171464896" w:history="1">
+        <w:r>
+          <w:rPr>
+            <w:rStyle w:val="Hyperlink"/>
+            <w:rFonts w:cs="B Nazanin"/>
+            <w:b/>
+            <w:bCs/>
+            <w:noProof/>
+            <w:rtl/>
+          </w:rPr>
+          <w:t>شکل ‏1</w:t>
+        </w:r>
+        <w:r>
+          <w:rPr>
+            <w:rStyle w:val="Hyperlink"/>
+            <w:rFonts w:cs="B Nazanin"/>
+            <w:b/>
+            <w:bCs/>
+            <w:noProof/>
+            <w:rtl/>
+          </w:rPr>
+          <w:noBreakHyphen/>
+          <w:t xml:space="preserve">3 - نمودار کلاس‌ها </w:t>
+        </w:r>
+        <w:r>
+          <w:rPr>
+            <w:rStyle w:val="Hyperlink"/>
+            <w:rFonts w:asciiTheme="majorBidi" w:hAnsiTheme="majorBidi" w:cstheme="majorBidi"/>
+            <w:b/>
+            <w:bCs/>
+            <w:noProof/>
+          </w:rPr>
+          <w:t>Class Diagram</w:t>
+        </w:r>
+        <w:r>
+          <w:rPr>
+            <w:noProof/>
+            <w:webHidden/>
+            <w:rtl/>
+          </w:rPr>
+          <w:tab/>
+        </w:r>
+        <w:r>
+          <w:rPr>
+            <w:rStyle w:val="Hyperlink"/>
+            <w:noProof/>
+            <w:rtl/>
+          </w:rPr>
           <w:fldChar w:fldCharType="begin"/>
         </w:r>
         <w:r>
@@ -3886,7 +4022,7 @@
             <w:noProof/>
             <w:webHidden/>
           </w:rPr>
-          <w:instrText>Toc170319417 \h</w:instrText>
+          <w:instrText>Toc171464896 \h</w:instrText>
         </w:r>
         <w:r>
           <w:rPr>
@@ -3898,10 +4034,182 @@
         </w:r>
         <w:r>
           <w:rPr>
+            <w:rStyle w:val="Hyperlink"/>
+            <w:noProof/>
+            <w:rtl/>
+          </w:rPr>
+        </w:r>
+        <w:r>
+          <w:rPr>
+            <w:rStyle w:val="Hyperlink"/>
+            <w:noProof/>
+            <w:rtl/>
+          </w:rPr>
+          <w:fldChar w:fldCharType="separate"/>
+        </w:r>
+        <w:r>
+          <w:rPr>
             <w:noProof/>
             <w:webHidden/>
             <w:rtl/>
           </w:rPr>
+          <w:t>19</w:t>
+        </w:r>
+        <w:r>
+          <w:rPr>
+            <w:rStyle w:val="Hyperlink"/>
+            <w:noProof/>
+            <w:rtl/>
+          </w:rPr>
+          <w:fldChar w:fldCharType="end"/>
+        </w:r>
+      </w:hyperlink>
+    </w:p>
+    <w:p>
+      <w:pPr>
+        <w:pStyle w:val="TableofFigures"/>
+        <w:tabs>
+          <w:tab w:val="right" w:leader="dot" w:pos="10456"/>
+        </w:tabs>
+        <w:rPr>
+          <w:rFonts w:eastAsiaTheme="minorEastAsia" w:cstheme="minorBidi"/>
+          <w:smallCaps w:val="0"/>
+          <w:noProof/>
+          <w:sz w:val="22"/>
+          <w:szCs w:val="22"/>
+          <w:rtl/>
+        </w:rPr>
+      </w:pPr>
+      <w:hyperlink w:anchor="_Toc171464897" w:history="1">
+        <w:r>
+          <w:rPr>
+            <w:rStyle w:val="Hyperlink"/>
+            <w:rFonts w:asciiTheme="majorBidi" w:hAnsiTheme="majorBidi" w:cstheme="majorBidi"/>
+            <w:b/>
+            <w:bCs/>
+            <w:noProof/>
+            <w:rtl/>
+          </w:rPr>
+          <w:t>جدول 11</w:t>
+        </w:r>
+        <w:r>
+          <w:rPr>
+            <w:rStyle w:val="Hyperlink"/>
+            <w:rFonts w:asciiTheme="majorBidi" w:hAnsiTheme="majorBidi" w:cstheme="majorBidi"/>
+            <w:b/>
+            <w:bCs/>
+            <w:noProof/>
+          </w:rPr>
+          <w:t xml:space="preserve"> </w:t>
+        </w:r>
+        <w:r>
+          <w:rPr>
+            <w:rStyle w:val="Hyperlink"/>
+            <w:rFonts w:asciiTheme="majorBidi" w:hAnsiTheme="majorBidi" w:cstheme="majorBidi"/>
+            <w:b/>
+            <w:bCs/>
+            <w:noProof/>
+            <w:rtl/>
+          </w:rPr>
+          <w:t xml:space="preserve"> - ماتر</w:t>
+        </w:r>
+        <w:r>
+          <w:rPr>
+            <w:rStyle w:val="Hyperlink"/>
+            <w:rFonts w:asciiTheme="majorBidi" w:hAnsiTheme="majorBidi" w:cstheme="majorBidi" w:hint="cs"/>
+            <w:b/>
+            <w:bCs/>
+            <w:noProof/>
+            <w:rtl/>
+          </w:rPr>
+          <w:t>ی</w:t>
+        </w:r>
+        <w:r>
+          <w:rPr>
+            <w:rStyle w:val="Hyperlink"/>
+            <w:rFonts w:asciiTheme="majorBidi" w:hAnsiTheme="majorBidi" w:cstheme="majorBidi" w:hint="eastAsia"/>
+            <w:b/>
+            <w:bCs/>
+            <w:noProof/>
+            <w:rtl/>
+          </w:rPr>
+          <w:t>س</w:t>
+        </w:r>
+        <w:r>
+          <w:rPr>
+            <w:rStyle w:val="Hyperlink"/>
+            <w:rFonts w:asciiTheme="majorBidi" w:hAnsiTheme="majorBidi" w:cstheme="majorBidi"/>
+            <w:b/>
+            <w:bCs/>
+            <w:noProof/>
+            <w:rtl/>
+          </w:rPr>
+          <w:t xml:space="preserve"> </w:t>
+        </w:r>
+        <w:r>
+          <w:rPr>
+            <w:rStyle w:val="Hyperlink"/>
+            <w:rFonts w:asciiTheme="majorBidi" w:hAnsiTheme="majorBidi" w:cstheme="majorBidi"/>
+            <w:b/>
+            <w:bCs/>
+            <w:noProof/>
+          </w:rPr>
+          <w:t>CRUDE</w:t>
+        </w:r>
+        <w:r>
+          <w:rPr>
+            <w:rStyle w:val="Hyperlink"/>
+            <w:rFonts w:asciiTheme="majorBidi" w:hAnsiTheme="majorBidi" w:cstheme="majorBidi"/>
+            <w:b/>
+            <w:bCs/>
+            <w:noProof/>
+            <w:rtl/>
+          </w:rPr>
+          <w:t xml:space="preserve"> موجود</w:t>
+        </w:r>
+        <w:r>
+          <w:rPr>
+            <w:rStyle w:val="Hyperlink"/>
+            <w:rFonts w:asciiTheme="majorBidi" w:hAnsiTheme="majorBidi" w:cstheme="majorBidi" w:hint="cs"/>
+            <w:b/>
+            <w:bCs/>
+            <w:noProof/>
+            <w:rtl/>
+          </w:rPr>
+          <w:t>ی</w:t>
+        </w:r>
+        <w:r>
+          <w:rPr>
+            <w:rStyle w:val="Hyperlink"/>
+            <w:rFonts w:asciiTheme="majorBidi" w:hAnsiTheme="majorBidi" w:cstheme="majorBidi" w:hint="eastAsia"/>
+            <w:b/>
+            <w:bCs/>
+            <w:noProof/>
+            <w:rtl/>
+          </w:rPr>
+          <w:t>ت‌ها</w:t>
+        </w:r>
+        <w:r>
+          <w:rPr>
+            <w:rStyle w:val="Hyperlink"/>
+            <w:rFonts w:asciiTheme="majorBidi" w:hAnsiTheme="majorBidi" w:cstheme="majorBidi" w:hint="cs"/>
+            <w:b/>
+            <w:bCs/>
+            <w:noProof/>
+            <w:rtl/>
+          </w:rPr>
+          <w:t>ی</w:t>
+        </w:r>
+        <w:r>
+          <w:rPr>
+            <w:rStyle w:val="Hyperlink"/>
+            <w:rFonts w:asciiTheme="majorBidi" w:hAnsiTheme="majorBidi" w:cstheme="majorBidi"/>
+            <w:b/>
+            <w:bCs/>
+            <w:noProof/>
+            <w:rtl/>
+          </w:rPr>
+          <w:t xml:space="preserve"> پروژه</w:t>
         </w:r>
         <w:r>
           <w:rPr>
@@ -3909,6 +4217,67 @@
             <w:webHidden/>
             <w:rtl/>
           </w:rPr>
+          <w:tab/>
+        </w:r>
+        <w:r>
+          <w:rPr>
+            <w:rStyle w:val="Hyperlink"/>
+            <w:noProof/>
+            <w:rtl/>
+          </w:rPr>
+          <w:fldChar w:fldCharType="begin"/>
+        </w:r>
+        <w:r>
+          <w:rPr>
+            <w:noProof/>
+            <w:webHidden/>
+            <w:rtl/>
+          </w:rPr>
+          <w:instrText xml:space="preserve"> </w:instrText>
+        </w:r>
+        <w:r>
+          <w:rPr>
+            <w:noProof/>
+            <w:webHidden/>
+          </w:rPr>
+          <w:instrText>PAGEREF</w:instrText>
+        </w:r>
+        <w:r>
+          <w:rPr>
+            <w:noProof/>
+            <w:webHidden/>
+            <w:rtl/>
+          </w:rPr>
+          <w:instrText xml:space="preserve"> _</w:instrText>
+        </w:r>
+        <w:r>
+          <w:rPr>
+            <w:noProof/>
+            <w:webHidden/>
+          </w:rPr>
+          <w:instrText>Toc171464897 \h</w:instrText>
+        </w:r>
+        <w:r>
+          <w:rPr>
+            <w:noProof/>
+            <w:webHidden/>
+            <w:rtl/>
+          </w:rPr>
+          <w:instrText xml:space="preserve"> </w:instrText>
+        </w:r>
+        <w:r>
+          <w:rPr>
+            <w:rStyle w:val="Hyperlink"/>
+            <w:noProof/>
+            <w:rtl/>
+          </w:rPr>
+        </w:r>
+        <w:r>
+          <w:rPr>
+            <w:rStyle w:val="Hyperlink"/>
+            <w:noProof/>
+            <w:rtl/>
+          </w:rPr>
           <w:fldChar w:fldCharType="separate"/>
         </w:r>
         <w:r>
@@ -3917,12 +4286,12 @@
             <w:webHidden/>
             <w:rtl/>
           </w:rPr>
-          <w:t>18</w:t>
-        </w:r>
-        <w:r>
-          <w:rPr>
-            <w:noProof/>
-            <w:webHidden/>
+          <w:t>20</w:t>
+        </w:r>
+        <w:r>
+          <w:rPr>
+            <w:rStyle w:val="Hyperlink"/>
+            <w:noProof/>
             <w:rtl/>
           </w:rPr>
           <w:fldChar w:fldCharType="end"/>
@@ -3946,36 +4315,6 @@
         </w:rPr>
         <w:fldChar w:fldCharType="end"/>
       </w:r>
-    </w:p>
-    <w:p>
-      <w:pPr>
-        <w:bidi w:val="0"/>
-        <w:rPr>
-          <w:rFonts w:cs="B Titr"/>
-          <w:sz w:val="52"/>
-          <w:szCs w:val="52"/>
-        </w:rPr>
-      </w:pPr>
-    </w:p>
-    <w:p>
-      <w:pPr>
-        <w:bidi w:val="0"/>
-        <w:rPr>
-          <w:rFonts w:cs="B Titr"/>
-          <w:sz w:val="52"/>
-          <w:szCs w:val="52"/>
-        </w:rPr>
-      </w:pPr>
-    </w:p>
-    <w:p>
-      <w:pPr>
-        <w:bidi w:val="0"/>
-        <w:rPr>
-          <w:rFonts w:cs="B Titr"/>
-          <w:sz w:val="52"/>
-          <w:szCs w:val="52"/>
-        </w:rPr>
-      </w:pPr>
     </w:p>
     <w:p>
       <w:pPr>
@@ -4480,7 +4819,6 @@
           <w:sz w:val="28"/>
           <w:szCs w:val="28"/>
         </w:rPr>
-        <w:lastRenderedPageBreak/>
         <w:t>6. Reporting: Generate reports on sales, popular products, and revenue trends.</w:t>
       </w:r>
     </w:p>
@@ -4541,6 +4879,7 @@
           <w:sz w:val="28"/>
           <w:szCs w:val="28"/>
         </w:rPr>
+        <w:lastRenderedPageBreak/>
         <w:t>1. Class diagrams illustrating the object-oriented design of the system.</w:t>
       </w:r>
     </w:p>
@@ -4693,7 +5032,7 @@
     <w:p>
       <w:pPr>
         <w:rPr>
-          <w:rFonts w:cs="B Titr" w:hint="cs"/>
+          <w:rFonts w:cs="B Titr"/>
           <w:sz w:val="52"/>
           <w:szCs w:val="52"/>
           <w:rtl/>
@@ -4904,7 +5243,7 @@
           <w:szCs w:val="28"/>
           <w:rtl/>
         </w:rPr>
-        <w:t xml:space="preserve">تا صندوقدار به صورت </w:t>
+        <w:t xml:space="preserve">تا صندوقدار به صورت دستی، بارکد یا نام محصول را جستجو کرده و رکورد درست را انتخاب کند. پس از اتمام وارد کردن اطلاعات محصولات مشتری، قیمت کل محاسبه می‌شود. در این حین، از مشتری سؤال می‌شود که آیا عضو باشگاه مشتریان فروشگاه زنجیره‌ای می‌باشد یا خیر. اگر بود، از ایشان کد عضویت در باشگاه سؤال می‌شود. در صورت تطبیق چهره/سایر اطلاعات هویتی، با توجه به سوابق خرید قبلی مشتری، به قیمت نهایی تخفیفی مناسب توسط سامانه تعلق می‌گردد. اگر مشتری عضو باشگاه نبود، از او خواسته </w:t>
       </w:r>
       <w:r>
         <w:rPr>
@@ -4914,7 +5253,7 @@
           <w:rtl/>
         </w:rPr>
         <w:lastRenderedPageBreak/>
-        <w:t xml:space="preserve">دستی، بارکد یا نام محصول را جستجو کرده و رکورد درست را انتخاب کند. پس از اتمام وارد کردن اطلاعات محصولات مشتری، قیمت کل محاسبه می‌شود. در این حین، از مشتری سؤال می‌شود که آیا عضو باشگاه مشتریان فروشگاه زنجیره‌ای می‌باشد یا خیر. اگر بود، از ایشان کد عضویت در باشگاه سؤال می‌شود. در صورت تطبیق چهره/سایر اطلاعات هویتی، با توجه به سوابق خرید قبلی مشتری، به قیمت نهایی تخفیفی مناسب توسط سامانه تعلق می‌گردد. اگر مشتری عضو باشگاه نبود، از او خواسته می‌شود در صورت تمایل در باشگاه ثبت‌نام کرده و از هدایای ارزشمند فروشگاه بهره‌مند شود. </w:t>
+        <w:t xml:space="preserve">می‌شود در صورت تمایل در باشگاه ثبت‌نام کرده و از هدایای ارزشمند فروشگاه بهره‌مند شود. </w:t>
       </w:r>
       <w:r>
         <w:rPr>
@@ -6100,7 +6439,7 @@
         </w:rPr>
       </w:pPr>
       <w:bookmarkStart w:id="3" w:name="_Toc169295787"/>
-      <w:bookmarkStart w:id="4" w:name="_Toc170319407"/>
+      <w:bookmarkStart w:id="4" w:name="_Toc171464885"/>
       <w:r>
         <w:rPr>
           <w:rFonts w:cs="B Nazanin"/>
@@ -6283,7 +6622,6 @@
                 <w:szCs w:val="28"/>
                 <w:rtl/>
               </w:rPr>
-              <w:lastRenderedPageBreak/>
               <w:t>ردیف</w:t>
             </w:r>
           </w:p>
@@ -6533,7 +6871,7 @@
             <w:pPr>
               <w:jc w:val="center"/>
               <w:rPr>
-                <w:rFonts w:asciiTheme="majorBidi" w:hAnsiTheme="majorBidi" w:cstheme="majorBidi" w:hint="cs"/>
+                <w:rFonts w:asciiTheme="majorBidi" w:hAnsiTheme="majorBidi" w:cstheme="majorBidi"/>
                 <w:sz w:val="36"/>
                 <w:szCs w:val="36"/>
                 <w:rtl/>
@@ -6597,6 +6935,7 @@
                 <w:szCs w:val="28"/>
                 <w:rtl/>
               </w:rPr>
+              <w:lastRenderedPageBreak/>
               <w:t>3</w:t>
             </w:r>
           </w:p>
@@ -7618,7 +7957,7 @@
         </w:rPr>
       </w:pPr>
       <w:bookmarkStart w:id="5" w:name="_Toc169295788"/>
-      <w:bookmarkStart w:id="6" w:name="_Toc170319408"/>
+      <w:bookmarkStart w:id="6" w:name="_Toc171464886"/>
       <w:r>
         <w:rPr>
           <w:rFonts w:cs="B Nazanin"/>
@@ -8026,7 +8365,7 @@
         </w:rPr>
       </w:pPr>
       <w:bookmarkStart w:id="8" w:name="_Toc169295703"/>
-      <w:bookmarkStart w:id="9" w:name="_Toc170319409"/>
+      <w:bookmarkStart w:id="9" w:name="_Toc171464887"/>
       <w:r>
         <w:rPr>
           <w:rFonts w:cs="B Nazanin"/>
@@ -9000,7 +9339,7 @@
           <w:rtl/>
         </w:rPr>
       </w:pPr>
-      <w:bookmarkStart w:id="10" w:name="_Toc170319410"/>
+      <w:bookmarkStart w:id="10" w:name="_Toc171464888"/>
       <w:r>
         <w:rPr>
           <w:rFonts w:cs="B Nazanin"/>
@@ -10275,7 +10614,7 @@
           <w:rtl/>
         </w:rPr>
       </w:pPr>
-      <w:bookmarkStart w:id="11" w:name="_Toc170319411"/>
+      <w:bookmarkStart w:id="11" w:name="_Toc171464889"/>
       <w:r>
         <w:rPr>
           <w:rFonts w:cs="B Nazanin"/>
@@ -10820,13 +11159,7 @@
               <w:rPr>
                 <w:rFonts w:asciiTheme="majorBidi" w:hAnsiTheme="majorBidi" w:cstheme="majorBidi"/>
               </w:rPr>
-              <w:t xml:space="preserve">                                        This use case enables cashier to </w:t>
-            </w:r>
-            <w:r>
-              <w:rPr>
-                <w:rFonts w:asciiTheme="majorBidi" w:hAnsiTheme="majorBidi" w:cstheme="majorBidi"/>
-              </w:rPr>
-              <w:t>finally submit customer's purchase transaction.</w:t>
+              <w:t xml:space="preserve">                                        This use case enables cashier to finally submit customer's purchase transaction.</w:t>
             </w:r>
           </w:p>
         </w:tc>
@@ -10856,13 +11189,7 @@
               <w:rPr>
                 <w:rFonts w:asciiTheme="majorBidi" w:hAnsiTheme="majorBidi" w:cstheme="majorBidi"/>
               </w:rPr>
-              <w:t xml:space="preserve">                          Cashier</w:t>
-            </w:r>
-            <w:r>
-              <w:rPr>
-                <w:rFonts w:asciiTheme="majorBidi" w:hAnsiTheme="majorBidi" w:cstheme="majorBidi"/>
-              </w:rPr>
-              <w:t xml:space="preserve"> </w:t>
+              <w:t xml:space="preserve">                          Cashier </w:t>
             </w:r>
           </w:p>
           <w:p>
@@ -11382,7 +11709,7 @@
           <w:rtl/>
         </w:rPr>
       </w:pPr>
-      <w:bookmarkStart w:id="12" w:name="_Toc170319412"/>
+      <w:bookmarkStart w:id="12" w:name="_Toc171464890"/>
       <w:r>
         <w:rPr>
           <w:rFonts w:cs="B Nazanin"/>
@@ -11771,7 +12098,6 @@
     <w:p>
       <w:pPr>
         <w:rPr>
-          <w:rFonts w:hint="cs"/>
           <w:rtl/>
         </w:rPr>
       </w:pPr>
@@ -11841,13 +12167,7 @@
               <w:rPr>
                 <w:rFonts w:asciiTheme="majorBidi" w:hAnsiTheme="majorBidi" w:cstheme="majorBidi"/>
               </w:rPr>
-              <w:t xml:space="preserve">          </w:t>
-            </w:r>
-            <w:r>
-              <w:rPr>
-                <w:rFonts w:asciiTheme="majorBidi" w:hAnsiTheme="majorBidi" w:cstheme="majorBidi"/>
-              </w:rPr>
-              <w:t>4</w:t>
+              <w:t xml:space="preserve">          4</w:t>
             </w:r>
           </w:p>
         </w:tc>
@@ -11875,13 +12195,7 @@
               <w:rPr>
                 <w:rFonts w:asciiTheme="majorBidi" w:hAnsiTheme="majorBidi" w:cstheme="majorBidi"/>
               </w:rPr>
-              <w:t xml:space="preserve">          </w:t>
-            </w:r>
-            <w:r>
-              <w:rPr>
-                <w:rFonts w:asciiTheme="majorBidi" w:hAnsiTheme="majorBidi" w:cstheme="majorBidi"/>
-              </w:rPr>
-              <w:t>Update Products' Quantities</w:t>
+              <w:t xml:space="preserve">          Update Products' Quantities</w:t>
             </w:r>
           </w:p>
         </w:tc>
@@ -11979,13 +12293,7 @@
               <w:rPr>
                 <w:rFonts w:asciiTheme="majorBidi" w:hAnsiTheme="majorBidi" w:cstheme="majorBidi"/>
               </w:rPr>
-              <w:t xml:space="preserve">                                        This use case </w:t>
-            </w:r>
-            <w:r>
-              <w:rPr>
-                <w:rFonts w:asciiTheme="majorBidi" w:hAnsiTheme="majorBidi" w:cstheme="majorBidi"/>
-              </w:rPr>
-              <w:t>updates products' quantity which are available in stock.</w:t>
+              <w:t xml:space="preserve">                                        This use case updates products' quantity which are available in stock.</w:t>
             </w:r>
           </w:p>
         </w:tc>
@@ -12067,13 +12375,7 @@
               <w:rPr>
                 <w:rFonts w:asciiTheme="majorBidi" w:hAnsiTheme="majorBidi" w:cstheme="majorBidi"/>
               </w:rPr>
-              <w:t xml:space="preserve">             </w:t>
-            </w:r>
-            <w:r>
-              <w:rPr>
-                <w:rFonts w:asciiTheme="majorBidi" w:hAnsiTheme="majorBidi" w:cstheme="majorBidi"/>
-              </w:rPr>
-              <w:t>Cashier has admitted to Customer's purchase transaction.</w:t>
+              <w:t xml:space="preserve">             Cashier has admitted to Customer's purchase transaction.</w:t>
             </w:r>
           </w:p>
           <w:p>
@@ -12096,13 +12398,7 @@
               <w:rPr>
                 <w:rFonts w:asciiTheme="majorBidi" w:hAnsiTheme="majorBidi" w:cstheme="majorBidi"/>
               </w:rPr>
-              <w:t xml:space="preserve">           </w:t>
-            </w:r>
-            <w:r>
-              <w:rPr>
-                <w:rFonts w:asciiTheme="majorBidi" w:hAnsiTheme="majorBidi" w:cstheme="majorBidi"/>
-              </w:rPr>
-              <w:t>Products' quantity have been updated.</w:t>
+              <w:t xml:space="preserve">           Products' quantity have been updated.</w:t>
             </w:r>
           </w:p>
         </w:tc>
@@ -12374,7 +12670,7 @@
           <w:rtl/>
         </w:rPr>
       </w:pPr>
-      <w:bookmarkStart w:id="13" w:name="_Toc170319413"/>
+      <w:bookmarkStart w:id="13" w:name="_Toc171464891"/>
       <w:r>
         <w:rPr>
           <w:rFonts w:cs="B Nazanin"/>
@@ -13617,7 +13913,7 @@
           <w:rtl/>
         </w:rPr>
       </w:pPr>
-      <w:bookmarkStart w:id="14" w:name="_Toc170319414"/>
+      <w:bookmarkStart w:id="14" w:name="_Toc171464892"/>
       <w:r>
         <w:rPr>
           <w:rFonts w:cs="B Nazanin"/>
@@ -13985,7 +14281,6 @@
     <w:p>
       <w:pPr>
         <w:rPr>
-          <w:rFonts w:hint="cs"/>
           <w:rtl/>
         </w:rPr>
       </w:pPr>
@@ -14061,13 +14356,7 @@
               <w:rPr>
                 <w:rFonts w:asciiTheme="majorBidi" w:hAnsiTheme="majorBidi" w:cstheme="majorBidi"/>
               </w:rPr>
-              <w:t xml:space="preserve">          </w:t>
-            </w:r>
-            <w:r>
-              <w:rPr>
-                <w:rFonts w:asciiTheme="majorBidi" w:hAnsiTheme="majorBidi" w:cstheme="majorBidi"/>
-              </w:rPr>
-              <w:t>6</w:t>
+              <w:t xml:space="preserve">          6</w:t>
             </w:r>
           </w:p>
         </w:tc>
@@ -14095,13 +14384,7 @@
               <w:rPr>
                 <w:rFonts w:asciiTheme="majorBidi" w:hAnsiTheme="majorBidi" w:cstheme="majorBidi"/>
               </w:rPr>
-              <w:t xml:space="preserve">          </w:t>
-            </w:r>
-            <w:r>
-              <w:rPr>
-                <w:rFonts w:asciiTheme="majorBidi" w:hAnsiTheme="majorBidi" w:cstheme="majorBidi"/>
-              </w:rPr>
-              <w:t>Set Discount Rate</w:t>
+              <w:t xml:space="preserve">          Set Discount Rate</w:t>
             </w:r>
           </w:p>
         </w:tc>
@@ -14770,7 +15053,7 @@
           <w:rtl/>
         </w:rPr>
       </w:pPr>
-      <w:bookmarkStart w:id="15" w:name="_Toc170319415"/>
+      <w:bookmarkStart w:id="15" w:name="_Toc171464893"/>
       <w:r>
         <w:rPr>
           <w:rFonts w:cs="B Nazanin"/>
@@ -15143,7 +15426,6 @@
     <w:p>
       <w:pPr>
         <w:rPr>
-          <w:rFonts w:hint="cs"/>
           <w:rtl/>
         </w:rPr>
       </w:pPr>
@@ -15226,13 +15508,7 @@
               <w:rPr>
                 <w:rFonts w:asciiTheme="majorBidi" w:hAnsiTheme="majorBidi" w:cstheme="majorBidi"/>
               </w:rPr>
-              <w:t xml:space="preserve">          </w:t>
-            </w:r>
-            <w:r>
-              <w:rPr>
-                <w:rFonts w:asciiTheme="majorBidi" w:hAnsiTheme="majorBidi" w:cstheme="majorBidi"/>
-              </w:rPr>
-              <w:t>7</w:t>
+              <w:t xml:space="preserve">          7</w:t>
             </w:r>
           </w:p>
         </w:tc>
@@ -15260,13 +15536,7 @@
               <w:rPr>
                 <w:rFonts w:asciiTheme="majorBidi" w:hAnsiTheme="majorBidi" w:cstheme="majorBidi"/>
               </w:rPr>
-              <w:t xml:space="preserve">          </w:t>
-            </w:r>
-            <w:r>
-              <w:rPr>
-                <w:rFonts w:asciiTheme="majorBidi" w:hAnsiTheme="majorBidi" w:cstheme="majorBidi"/>
-              </w:rPr>
-              <w:t>Manage Warehouse</w:t>
+              <w:t xml:space="preserve">          Manage Warehouse</w:t>
             </w:r>
           </w:p>
         </w:tc>
@@ -16295,7 +16565,7 @@
           <w:rtl/>
         </w:rPr>
       </w:pPr>
-      <w:bookmarkStart w:id="16" w:name="_Toc170319416"/>
+      <w:bookmarkStart w:id="16" w:name="_Toc171464894"/>
       <w:r>
         <w:rPr>
           <w:rFonts w:cs="B Nazanin"/>
@@ -16593,7 +16863,6 @@
     <w:p>
       <w:pPr>
         <w:rPr>
-          <w:rFonts w:hint="cs"/>
           <w:rtl/>
         </w:rPr>
       </w:pPr>
@@ -16693,13 +16962,7 @@
               <w:rPr>
                 <w:rFonts w:asciiTheme="majorBidi" w:hAnsiTheme="majorBidi" w:cstheme="majorBidi"/>
               </w:rPr>
-              <w:t xml:space="preserve">          </w:t>
-            </w:r>
-            <w:r>
-              <w:rPr>
-                <w:rFonts w:asciiTheme="majorBidi" w:hAnsiTheme="majorBidi" w:cstheme="majorBidi"/>
-              </w:rPr>
-              <w:t>Request New Product Delivery</w:t>
+              <w:t xml:space="preserve">          Request New Product Delivery</w:t>
             </w:r>
           </w:p>
         </w:tc>
@@ -16991,7 +17254,7 @@
             <w:pPr>
               <w:bidi w:val="0"/>
               <w:rPr>
-                <w:rFonts w:asciiTheme="majorBidi" w:hAnsiTheme="majorBidi" w:cstheme="majorBidi" w:hint="cs"/>
+                <w:rFonts w:asciiTheme="majorBidi" w:hAnsiTheme="majorBidi" w:cstheme="majorBidi"/>
                 <w:rtl/>
               </w:rPr>
             </w:pPr>
@@ -17368,7 +17631,7 @@
           <w:rtl/>
         </w:rPr>
       </w:pPr>
-      <w:bookmarkStart w:id="17" w:name="_Toc170319417"/>
+      <w:bookmarkStart w:id="17" w:name="_Toc171464895"/>
       <w:r>
         <w:rPr>
           <w:rFonts w:cs="B Nazanin"/>
@@ -17391,6 +17654,7 @@
           <w:color w:val="auto"/>
           <w:sz w:val="24"/>
           <w:szCs w:val="24"/>
+          <w:rtl/>
         </w:rPr>
         <w:fldChar w:fldCharType="begin"/>
       </w:r>
@@ -17403,48 +17667,12 @@
           <w:color w:val="auto"/>
           <w:sz w:val="24"/>
           <w:szCs w:val="24"/>
+          <w:rtl/>
         </w:rPr>
         <w:instrText xml:space="preserve"> </w:instrText>
       </w:r>
       <w:r>
         <w:rPr>
-          <w:rFonts w:cs="B Nazanin" w:hint="cs"/>
-          <w:b/>
-          <w:bCs/>
-          <w:noProof/>
-          <w:color w:val="auto"/>
-          <w:sz w:val="24"/>
-          <w:szCs w:val="24"/>
-        </w:rPr>
-        <w:instrText xml:space="preserve">SEQ </w:instrText>
-      </w:r>
-      <w:r>
-        <w:rPr>
-          <w:rFonts w:cs="B Nazanin" w:hint="cs"/>
-          <w:b/>
-          <w:bCs/>
-          <w:noProof/>
-          <w:color w:val="auto"/>
-          <w:sz w:val="24"/>
-          <w:szCs w:val="24"/>
-          <w:rtl/>
-        </w:rPr>
-        <w:instrText>جدول</w:instrText>
-      </w:r>
-      <w:r>
-        <w:rPr>
-          <w:rFonts w:cs="B Nazanin" w:hint="cs"/>
-          <w:b/>
-          <w:bCs/>
-          <w:noProof/>
-          <w:color w:val="auto"/>
-          <w:sz w:val="24"/>
-          <w:szCs w:val="24"/>
-        </w:rPr>
-        <w:instrText xml:space="preserve"> \* ARABIC</w:instrText>
-      </w:r>
-      <w:r>
-        <w:rPr>
           <w:rFonts w:cs="B Nazanin"/>
           <w:b/>
           <w:bCs/>
@@ -17453,6 +17681,44 @@
           <w:sz w:val="24"/>
           <w:szCs w:val="24"/>
         </w:rPr>
+        <w:instrText>SEQ</w:instrText>
+      </w:r>
+      <w:r>
+        <w:rPr>
+          <w:rFonts w:cs="B Nazanin"/>
+          <w:b/>
+          <w:bCs/>
+          <w:noProof/>
+          <w:color w:val="auto"/>
+          <w:sz w:val="24"/>
+          <w:szCs w:val="24"/>
+          <w:rtl/>
+        </w:rPr>
+        <w:instrText xml:space="preserve"> جدول \* </w:instrText>
+      </w:r>
+      <w:r>
+        <w:rPr>
+          <w:rFonts w:cs="B Nazanin"/>
+          <w:b/>
+          <w:bCs/>
+          <w:noProof/>
+          <w:color w:val="auto"/>
+          <w:sz w:val="24"/>
+          <w:szCs w:val="24"/>
+        </w:rPr>
+        <w:instrText>ARABIC</w:instrText>
+      </w:r>
+      <w:r>
+        <w:rPr>
+          <w:rFonts w:cs="B Nazanin"/>
+          <w:b/>
+          <w:bCs/>
+          <w:noProof/>
+          <w:color w:val="auto"/>
+          <w:sz w:val="24"/>
+          <w:szCs w:val="24"/>
+          <w:rtl/>
+        </w:rPr>
         <w:instrText xml:space="preserve"> </w:instrText>
       </w:r>
       <w:r>
@@ -17464,6 +17730,7 @@
           <w:color w:val="auto"/>
           <w:sz w:val="24"/>
           <w:szCs w:val="24"/>
+          <w:rtl/>
         </w:rPr>
         <w:fldChar w:fldCharType="separate"/>
       </w:r>
@@ -17476,6 +17743,7 @@
           <w:color w:val="auto"/>
           <w:sz w:val="24"/>
           <w:szCs w:val="24"/>
+          <w:rtl/>
         </w:rPr>
         <w:t>10</w:t>
       </w:r>
@@ -17488,6 +17756,7 @@
           <w:color w:val="auto"/>
           <w:sz w:val="24"/>
           <w:szCs w:val="24"/>
+          <w:rtl/>
         </w:rPr>
         <w:fldChar w:fldCharType="end"/>
       </w:r>
@@ -17881,6 +18150,134 @@
         <w:pStyle w:val="Caption"/>
         <w:jc w:val="center"/>
         <w:rPr>
+          <w:rFonts w:cs="B Nazanin"/>
+          <w:b/>
+          <w:bCs/>
+          <w:noProof/>
+          <w:color w:val="auto"/>
+          <w:sz w:val="24"/>
+          <w:szCs w:val="24"/>
+          <w:rtl/>
+        </w:rPr>
+      </w:pPr>
+      <w:bookmarkStart w:id="19" w:name="_Toc171464896"/>
+      <w:r>
+        <w:rPr>
+          <w:rFonts w:cs="B Nazanin"/>
+          <w:b/>
+          <w:bCs/>
+          <w:noProof/>
+          <w:color w:val="auto"/>
+          <w:sz w:val="24"/>
+          <w:szCs w:val="24"/>
+          <w:rtl/>
+        </w:rPr>
+        <w:t xml:space="preserve">شکل </w:t>
+      </w:r>
+      <w:r>
+        <w:rPr>
+          <w:rFonts w:cs="B Nazanin"/>
+          <w:b/>
+          <w:bCs/>
+          <w:noProof/>
+          <w:color w:val="auto"/>
+          <w:sz w:val="24"/>
+          <w:szCs w:val="24"/>
+          <w:rtl/>
+        </w:rPr>
+        <w:fldChar w:fldCharType="begin"/>
+      </w:r>
+      <w:r>
+        <w:rPr>
+          <w:rFonts w:cs="B Nazanin"/>
+          <w:b/>
+          <w:bCs/>
+          <w:noProof/>
+          <w:color w:val="auto"/>
+          <w:sz w:val="24"/>
+          <w:szCs w:val="24"/>
+          <w:rtl/>
+        </w:rPr>
+        <w:instrText xml:space="preserve"> </w:instrText>
+      </w:r>
+      <w:r>
+        <w:rPr>
+          <w:rFonts w:cs="B Nazanin"/>
+          <w:b/>
+          <w:bCs/>
+          <w:noProof/>
+          <w:color w:val="auto"/>
+          <w:sz w:val="24"/>
+          <w:szCs w:val="24"/>
+        </w:rPr>
+        <w:instrText>STYLEREF</w:instrText>
+      </w:r>
+      <w:r>
+        <w:rPr>
+          <w:rFonts w:cs="B Nazanin"/>
+          <w:b/>
+          <w:bCs/>
+          <w:noProof/>
+          <w:color w:val="auto"/>
+          <w:sz w:val="24"/>
+          <w:szCs w:val="24"/>
+          <w:rtl/>
+        </w:rPr>
+        <w:instrText xml:space="preserve"> 1 \</w:instrText>
+      </w:r>
+      <w:r>
+        <w:rPr>
+          <w:rFonts w:cs="B Nazanin"/>
+          <w:b/>
+          <w:bCs/>
+          <w:noProof/>
+          <w:color w:val="auto"/>
+          <w:sz w:val="24"/>
+          <w:szCs w:val="24"/>
+        </w:rPr>
+        <w:instrText>s</w:instrText>
+      </w:r>
+      <w:r>
+        <w:rPr>
+          <w:rFonts w:cs="B Nazanin"/>
+          <w:b/>
+          <w:bCs/>
+          <w:noProof/>
+          <w:color w:val="auto"/>
+          <w:sz w:val="24"/>
+          <w:szCs w:val="24"/>
+          <w:rtl/>
+        </w:rPr>
+        <w:instrText xml:space="preserve"> </w:instrText>
+      </w:r>
+      <w:r>
+        <w:rPr>
+          <w:rFonts w:cs="B Nazanin"/>
+          <w:b/>
+          <w:bCs/>
+          <w:noProof/>
+          <w:color w:val="auto"/>
+          <w:sz w:val="24"/>
+          <w:szCs w:val="24"/>
+          <w:rtl/>
+        </w:rPr>
+        <w:fldChar w:fldCharType="separate"/>
+      </w:r>
+      <w:r>
+        <w:rPr>
+          <w:rFonts w:cs="B Nazanin"/>
+          <w:b/>
+          <w:bCs/>
+          <w:noProof/>
+          <w:color w:val="auto"/>
+          <w:sz w:val="24"/>
+          <w:szCs w:val="24"/>
+          <w:rtl/>
+        </w:rPr>
+        <w:t>‏</w:t>
+      </w:r>
+      <w:r>
+        <w:rPr>
           <w:rFonts w:cs="B Nazanin" w:hint="cs"/>
           <w:b/>
           <w:bCs/>
@@ -17890,7 +18287,8 @@
           <w:szCs w:val="24"/>
           <w:rtl/>
         </w:rPr>
-      </w:pPr>
+        <w:t>1</w:t>
+      </w:r>
       <w:r>
         <w:rPr>
           <w:rFonts w:cs="B Nazanin"/>
@@ -17902,7 +18300,7 @@
           <w:szCs w:val="24"/>
           <w:rtl/>
         </w:rPr>
-        <w:t xml:space="preserve">شکل </w:t>
+        <w:fldChar w:fldCharType="end"/>
       </w:r>
       <w:r>
         <w:rPr>
@@ -17915,11 +18313,1846 @@
           <w:szCs w:val="24"/>
           <w:rtl/>
         </w:rPr>
+        <w:noBreakHyphen/>
+      </w:r>
+      <w:r>
+        <w:rPr>
+          <w:rFonts w:cs="B Nazanin" w:hint="cs"/>
+          <w:b/>
+          <w:bCs/>
+          <w:noProof/>
+          <w:color w:val="auto"/>
+          <w:sz w:val="24"/>
+          <w:szCs w:val="24"/>
+          <w:rtl/>
+        </w:rPr>
+        <w:t>3</w:t>
+      </w:r>
+      <w:r>
+        <w:rPr>
+          <w:rFonts w:cs="B Nazanin"/>
+          <w:b/>
+          <w:bCs/>
+          <w:noProof/>
+          <w:color w:val="auto"/>
+          <w:sz w:val="24"/>
+          <w:szCs w:val="24"/>
+          <w:rtl/>
+        </w:rPr>
+        <w:t xml:space="preserve"> </w:t>
+      </w:r>
+      <w:r>
+        <w:rPr>
+          <w:rFonts w:cs="B Nazanin" w:hint="cs"/>
+          <w:b/>
+          <w:bCs/>
+          <w:noProof/>
+          <w:color w:val="auto"/>
+          <w:sz w:val="24"/>
+          <w:szCs w:val="24"/>
+          <w:rtl/>
+        </w:rPr>
+        <w:t xml:space="preserve">- نمودار کلاس‌ها </w:t>
+      </w:r>
+      <w:r>
+        <w:rPr>
+          <w:rFonts w:asciiTheme="majorBidi" w:hAnsiTheme="majorBidi" w:cstheme="majorBidi"/>
+          <w:b/>
+          <w:bCs/>
+          <w:noProof/>
+          <w:color w:val="auto"/>
+          <w:sz w:val="24"/>
+          <w:szCs w:val="24"/>
+        </w:rPr>
+        <w:t>Class Diagram</w:t>
+      </w:r>
+      <w:bookmarkEnd w:id="19"/>
+    </w:p>
+    <w:p>
+      <w:pPr>
+        <w:rPr>
+          <w:rtl/>
+        </w:rPr>
+      </w:pPr>
+    </w:p>
+    <w:p>
+      <w:pPr>
+        <w:pStyle w:val="Heading1"/>
+        <w:rPr>
+          <w:rFonts w:cs="B Titr"/>
+          <w:color w:val="auto"/>
+          <w:sz w:val="28"/>
+          <w:szCs w:val="28"/>
+          <w:rtl/>
+        </w:rPr>
+      </w:pPr>
+      <w:r>
+        <w:rPr>
+          <w:rFonts w:cs="B Titr" w:hint="cs"/>
+          <w:color w:val="auto"/>
+          <w:sz w:val="28"/>
+          <w:szCs w:val="28"/>
+          <w:rtl/>
+        </w:rPr>
+        <w:lastRenderedPageBreak/>
+        <w:t xml:space="preserve">نمای </w:t>
+      </w:r>
+      <w:r>
+        <w:rPr>
+          <w:rFonts w:cs="B Titr" w:hint="cs"/>
+          <w:color w:val="auto"/>
+          <w:sz w:val="28"/>
+          <w:szCs w:val="28"/>
+          <w:rtl/>
+        </w:rPr>
+        <w:t>رفتاری</w:t>
+      </w:r>
+      <w:r>
+        <w:rPr>
+          <w:rFonts w:cs="B Titr" w:hint="cs"/>
+          <w:color w:val="auto"/>
+          <w:sz w:val="28"/>
+          <w:szCs w:val="28"/>
+          <w:rtl/>
+        </w:rPr>
+        <w:t xml:space="preserve"> (</w:t>
+      </w:r>
+      <w:r>
+        <w:rPr>
+          <w:rFonts w:asciiTheme="majorBidi" w:hAnsiTheme="majorBidi"/>
+          <w:color w:val="auto"/>
+          <w:sz w:val="28"/>
+          <w:szCs w:val="28"/>
+        </w:rPr>
+        <w:t>Behavioral</w:t>
+      </w:r>
+      <w:r>
+        <w:rPr>
+          <w:rFonts w:asciiTheme="majorBidi" w:hAnsiTheme="majorBidi"/>
+          <w:color w:val="auto"/>
+          <w:sz w:val="28"/>
+          <w:szCs w:val="28"/>
+        </w:rPr>
+        <w:t xml:space="preserve"> View</w:t>
+      </w:r>
+      <w:r>
+        <w:rPr>
+          <w:rFonts w:cs="B Titr" w:hint="cs"/>
+          <w:color w:val="auto"/>
+          <w:sz w:val="28"/>
+          <w:szCs w:val="28"/>
+          <w:rtl/>
+        </w:rPr>
+        <w:t>)</w:t>
+      </w:r>
+    </w:p>
+    <w:tbl>
+      <w:tblPr>
+        <w:tblStyle w:val="PlainTable1"/>
+        <w:bidiVisual/>
+        <w:tblW w:w="0" w:type="auto"/>
+        <w:tblLook w:val="04A0" w:firstRow="1" w:lastRow="0" w:firstColumn="1" w:lastColumn="0" w:noHBand="0" w:noVBand="1"/>
+      </w:tblPr>
+      <w:tblGrid>
+        <w:gridCol w:w="1072"/>
+        <w:gridCol w:w="1193"/>
+        <w:gridCol w:w="1082"/>
+        <w:gridCol w:w="1154"/>
+        <w:gridCol w:w="1148"/>
+        <w:gridCol w:w="1278"/>
+        <w:gridCol w:w="1071"/>
+        <w:gridCol w:w="1194"/>
+        <w:gridCol w:w="1264"/>
+      </w:tblGrid>
+      <w:tr>
+        <w:trPr>
+          <w:cnfStyle w:val="100000000000" w:firstRow="1" w:lastRow="0" w:firstColumn="0" w:lastColumn="0" w:oddVBand="0" w:evenVBand="0" w:oddHBand="0" w:evenHBand="0" w:firstRowFirstColumn="0" w:firstRowLastColumn="0" w:lastRowFirstColumn="0" w:lastRowLastColumn="0"/>
+        </w:trPr>
+        <w:tc>
+          <w:tcPr>
+            <w:cnfStyle w:val="001000000000" w:firstRow="0" w:lastRow="0" w:firstColumn="1" w:lastColumn="0" w:oddVBand="0" w:evenVBand="0" w:oddHBand="0" w:evenHBand="0" w:firstRowFirstColumn="0" w:firstRowLastColumn="0" w:lastRowFirstColumn="0" w:lastRowLastColumn="0"/>
+            <w:tcW w:w="950" w:type="dxa"/>
+            <w:vAlign w:val="center"/>
+          </w:tcPr>
+          <w:p>
+            <w:pPr>
+              <w:bidi w:val="0"/>
+              <w:jc w:val="center"/>
+              <w:rPr>
+                <w:rFonts w:asciiTheme="majorBidi" w:hAnsiTheme="majorBidi" w:cstheme="majorBidi"/>
+              </w:rPr>
+            </w:pPr>
+            <w:r>
+              <w:rPr>
+                <w:rFonts w:asciiTheme="majorBidi" w:hAnsiTheme="majorBidi" w:cstheme="majorBidi"/>
+              </w:rPr>
+              <w:t>Manager</w:t>
+            </w:r>
+          </w:p>
+        </w:tc>
+        <w:tc>
+          <w:tcPr>
+            <w:tcW w:w="1237" w:type="dxa"/>
+            <w:vAlign w:val="center"/>
+          </w:tcPr>
+          <w:p>
+            <w:pPr>
+              <w:bidi w:val="0"/>
+              <w:jc w:val="center"/>
+              <w:cnfStyle w:val="100000000000" w:firstRow="1" w:lastRow="0" w:firstColumn="0" w:lastColumn="0" w:oddVBand="0" w:evenVBand="0" w:oddHBand="0" w:evenHBand="0" w:firstRowFirstColumn="0" w:firstRowLastColumn="0" w:lastRowFirstColumn="0" w:lastRowLastColumn="0"/>
+              <w:rPr>
+                <w:rFonts w:asciiTheme="majorBidi" w:hAnsiTheme="majorBidi" w:cstheme="majorBidi"/>
+                <w:rtl/>
+              </w:rPr>
+            </w:pPr>
+            <w:r>
+              <w:rPr>
+                <w:rFonts w:asciiTheme="majorBidi" w:hAnsiTheme="majorBidi" w:cstheme="majorBidi"/>
+              </w:rPr>
+              <w:t>Inventory</w:t>
+            </w:r>
+          </w:p>
+        </w:tc>
+        <w:tc>
+          <w:tcPr>
+            <w:tcW w:w="1184" w:type="dxa"/>
+            <w:vAlign w:val="center"/>
+          </w:tcPr>
+          <w:p>
+            <w:pPr>
+              <w:bidi w:val="0"/>
+              <w:jc w:val="center"/>
+              <w:cnfStyle w:val="100000000000" w:firstRow="1" w:lastRow="0" w:firstColumn="0" w:lastColumn="0" w:oddVBand="0" w:evenVBand="0" w:oddHBand="0" w:evenHBand="0" w:firstRowFirstColumn="0" w:firstRowLastColumn="0" w:lastRowFirstColumn="0" w:lastRowLastColumn="0"/>
+              <w:rPr>
+                <w:rFonts w:asciiTheme="majorBidi" w:hAnsiTheme="majorBidi" w:cstheme="majorBidi"/>
+                <w:rtl/>
+              </w:rPr>
+            </w:pPr>
+            <w:r>
+              <w:rPr>
+                <w:rFonts w:asciiTheme="majorBidi" w:hAnsiTheme="majorBidi" w:cstheme="majorBidi"/>
+              </w:rPr>
+              <w:t>Product</w:t>
+            </w:r>
+          </w:p>
+        </w:tc>
+        <w:tc>
+          <w:tcPr>
+            <w:tcW w:w="1220" w:type="dxa"/>
+            <w:vAlign w:val="center"/>
+          </w:tcPr>
+          <w:p>
+            <w:pPr>
+              <w:bidi w:val="0"/>
+              <w:jc w:val="center"/>
+              <w:cnfStyle w:val="100000000000" w:firstRow="1" w:lastRow="0" w:firstColumn="0" w:lastColumn="0" w:oddVBand="0" w:evenVBand="0" w:oddHBand="0" w:evenHBand="0" w:firstRowFirstColumn="0" w:firstRowLastColumn="0" w:lastRowFirstColumn="0" w:lastRowLastColumn="0"/>
+              <w:rPr>
+                <w:rFonts w:asciiTheme="majorBidi" w:hAnsiTheme="majorBidi" w:cstheme="majorBidi"/>
+                <w:rtl/>
+              </w:rPr>
+            </w:pPr>
+            <w:r>
+              <w:rPr>
+                <w:rFonts w:asciiTheme="majorBidi" w:hAnsiTheme="majorBidi" w:cstheme="majorBidi"/>
+              </w:rPr>
+              <w:t>Purchase</w:t>
+            </w:r>
+          </w:p>
+        </w:tc>
+        <w:tc>
+          <w:tcPr>
+            <w:tcW w:w="1217" w:type="dxa"/>
+            <w:vAlign w:val="center"/>
+          </w:tcPr>
+          <w:p>
+            <w:pPr>
+              <w:bidi w:val="0"/>
+              <w:jc w:val="center"/>
+              <w:cnfStyle w:val="100000000000" w:firstRow="1" w:lastRow="0" w:firstColumn="0" w:lastColumn="0" w:oddVBand="0" w:evenVBand="0" w:oddHBand="0" w:evenHBand="0" w:firstRowFirstColumn="0" w:firstRowLastColumn="0" w:lastRowFirstColumn="0" w:lastRowLastColumn="0"/>
+              <w:rPr>
+                <w:rFonts w:asciiTheme="majorBidi" w:hAnsiTheme="majorBidi" w:cstheme="majorBidi"/>
+                <w:rtl/>
+              </w:rPr>
+            </w:pPr>
+            <w:r>
+              <w:rPr>
+                <w:rFonts w:asciiTheme="majorBidi" w:hAnsiTheme="majorBidi" w:cstheme="majorBidi"/>
+              </w:rPr>
+              <w:t>Fund Manager</w:t>
+            </w:r>
+          </w:p>
+        </w:tc>
+        <w:tc>
+          <w:tcPr>
+            <w:tcW w:w="1290" w:type="dxa"/>
+            <w:vAlign w:val="center"/>
+          </w:tcPr>
+          <w:p>
+            <w:pPr>
+              <w:bidi w:val="0"/>
+              <w:jc w:val="center"/>
+              <w:cnfStyle w:val="100000000000" w:firstRow="1" w:lastRow="0" w:firstColumn="0" w:lastColumn="0" w:oddVBand="0" w:evenVBand="0" w:oddHBand="0" w:evenHBand="0" w:firstRowFirstColumn="0" w:firstRowLastColumn="0" w:lastRowFirstColumn="0" w:lastRowLastColumn="0"/>
+              <w:rPr>
+                <w:rFonts w:asciiTheme="majorBidi" w:hAnsiTheme="majorBidi" w:cstheme="majorBidi"/>
+                <w:rtl/>
+              </w:rPr>
+            </w:pPr>
+            <w:r>
+              <w:rPr>
+                <w:rFonts w:asciiTheme="majorBidi" w:hAnsiTheme="majorBidi" w:cstheme="majorBidi"/>
+              </w:rPr>
+              <w:t>Warehouse Keeper</w:t>
+            </w:r>
+          </w:p>
+        </w:tc>
+        <w:tc>
+          <w:tcPr>
+            <w:tcW w:w="1170" w:type="dxa"/>
+            <w:vAlign w:val="center"/>
+          </w:tcPr>
+          <w:p>
+            <w:pPr>
+              <w:bidi w:val="0"/>
+              <w:jc w:val="center"/>
+              <w:cnfStyle w:val="100000000000" w:firstRow="1" w:lastRow="0" w:firstColumn="0" w:lastColumn="0" w:oddVBand="0" w:evenVBand="0" w:oddHBand="0" w:evenHBand="0" w:firstRowFirstColumn="0" w:firstRowLastColumn="0" w:lastRowFirstColumn="0" w:lastRowLastColumn="0"/>
+              <w:rPr>
+                <w:rFonts w:asciiTheme="majorBidi" w:hAnsiTheme="majorBidi" w:cstheme="majorBidi"/>
+                <w:rtl/>
+              </w:rPr>
+            </w:pPr>
+            <w:r>
+              <w:rPr>
+                <w:rFonts w:asciiTheme="majorBidi" w:hAnsiTheme="majorBidi" w:cstheme="majorBidi"/>
+              </w:rPr>
+              <w:t>Cashier</w:t>
+            </w:r>
+          </w:p>
+        </w:tc>
+        <w:tc>
+          <w:tcPr>
+            <w:tcW w:w="1238" w:type="dxa"/>
+            <w:vAlign w:val="center"/>
+          </w:tcPr>
+          <w:p>
+            <w:pPr>
+              <w:bidi w:val="0"/>
+              <w:jc w:val="center"/>
+              <w:cnfStyle w:val="100000000000" w:firstRow="1" w:lastRow="0" w:firstColumn="0" w:lastColumn="0" w:oddVBand="0" w:evenVBand="0" w:oddHBand="0" w:evenHBand="0" w:firstRowFirstColumn="0" w:firstRowLastColumn="0" w:lastRowFirstColumn="0" w:lastRowLastColumn="0"/>
+              <w:rPr>
+                <w:rFonts w:asciiTheme="majorBidi" w:hAnsiTheme="majorBidi" w:cstheme="majorBidi"/>
+                <w:rtl/>
+              </w:rPr>
+            </w:pPr>
+            <w:r>
+              <w:rPr>
+                <w:rFonts w:asciiTheme="majorBidi" w:hAnsiTheme="majorBidi" w:cstheme="majorBidi"/>
+              </w:rPr>
+              <w:t>Customer</w:t>
+            </w:r>
+          </w:p>
+        </w:tc>
+        <w:tc>
+          <w:tcPr>
+            <w:tcW w:w="950" w:type="dxa"/>
+            <w:vAlign w:val="center"/>
+          </w:tcPr>
+          <w:p>
+            <w:pPr>
+              <w:bidi w:val="0"/>
+              <w:jc w:val="center"/>
+              <w:cnfStyle w:val="100000000000" w:firstRow="1" w:lastRow="0" w:firstColumn="0" w:lastColumn="0" w:oddVBand="0" w:evenVBand="0" w:oddHBand="0" w:evenHBand="0" w:firstRowFirstColumn="0" w:firstRowLastColumn="0" w:lastRowFirstColumn="0" w:lastRowLastColumn="0"/>
+              <w:rPr>
+                <w:rFonts w:asciiTheme="majorBidi" w:hAnsiTheme="majorBidi" w:cstheme="majorBidi"/>
+                <w:rtl/>
+              </w:rPr>
+            </w:pPr>
+          </w:p>
+        </w:tc>
+      </w:tr>
+      <w:tr>
+        <w:trPr>
+          <w:cnfStyle w:val="000000100000" w:firstRow="0" w:lastRow="0" w:firstColumn="0" w:lastColumn="0" w:oddVBand="0" w:evenVBand="0" w:oddHBand="1" w:evenHBand="0" w:firstRowFirstColumn="0" w:firstRowLastColumn="0" w:lastRowFirstColumn="0" w:lastRowLastColumn="0"/>
+        </w:trPr>
+        <w:tc>
+          <w:tcPr>
+            <w:cnfStyle w:val="001000000000" w:firstRow="0" w:lastRow="0" w:firstColumn="1" w:lastColumn="0" w:oddVBand="0" w:evenVBand="0" w:oddHBand="0" w:evenHBand="0" w:firstRowFirstColumn="0" w:firstRowLastColumn="0" w:lastRowFirstColumn="0" w:lastRowLastColumn="0"/>
+            <w:tcW w:w="950" w:type="dxa"/>
+            <w:vAlign w:val="center"/>
+          </w:tcPr>
+          <w:p>
+            <w:pPr>
+              <w:bidi w:val="0"/>
+              <w:jc w:val="center"/>
+              <w:rPr>
+                <w:rFonts w:asciiTheme="majorBidi" w:hAnsiTheme="majorBidi" w:cstheme="majorBidi"/>
+                <w:rtl/>
+              </w:rPr>
+            </w:pPr>
+          </w:p>
+        </w:tc>
+        <w:tc>
+          <w:tcPr>
+            <w:tcW w:w="1237" w:type="dxa"/>
+            <w:vAlign w:val="center"/>
+          </w:tcPr>
+          <w:p>
+            <w:pPr>
+              <w:bidi w:val="0"/>
+              <w:jc w:val="center"/>
+              <w:cnfStyle w:val="000000100000" w:firstRow="0" w:lastRow="0" w:firstColumn="0" w:lastColumn="0" w:oddVBand="0" w:evenVBand="0" w:oddHBand="1" w:evenHBand="0" w:firstRowFirstColumn="0" w:firstRowLastColumn="0" w:lastRowFirstColumn="0" w:lastRowLastColumn="0"/>
+              <w:rPr>
+                <w:rFonts w:asciiTheme="majorBidi" w:hAnsiTheme="majorBidi" w:cstheme="majorBidi"/>
+                <w:rtl/>
+              </w:rPr>
+            </w:pPr>
+          </w:p>
+        </w:tc>
+        <w:tc>
+          <w:tcPr>
+            <w:tcW w:w="1184" w:type="dxa"/>
+            <w:vAlign w:val="center"/>
+          </w:tcPr>
+          <w:p>
+            <w:pPr>
+              <w:bidi w:val="0"/>
+              <w:jc w:val="center"/>
+              <w:cnfStyle w:val="000000100000" w:firstRow="0" w:lastRow="0" w:firstColumn="0" w:lastColumn="0" w:oddVBand="0" w:evenVBand="0" w:oddHBand="1" w:evenHBand="0" w:firstRowFirstColumn="0" w:firstRowLastColumn="0" w:lastRowFirstColumn="0" w:lastRowLastColumn="0"/>
+              <w:rPr>
+                <w:rFonts w:asciiTheme="majorBidi" w:hAnsiTheme="majorBidi" w:cstheme="majorBidi"/>
+                <w:rtl/>
+              </w:rPr>
+            </w:pPr>
+            <w:r>
+              <w:rPr>
+                <w:rFonts w:asciiTheme="majorBidi" w:hAnsiTheme="majorBidi" w:cstheme="majorBidi"/>
+              </w:rPr>
+              <w:t>R</w:t>
+            </w:r>
+          </w:p>
+        </w:tc>
+        <w:tc>
+          <w:tcPr>
+            <w:tcW w:w="1220" w:type="dxa"/>
+            <w:vAlign w:val="center"/>
+          </w:tcPr>
+          <w:p>
+            <w:pPr>
+              <w:bidi w:val="0"/>
+              <w:jc w:val="center"/>
+              <w:cnfStyle w:val="000000100000" w:firstRow="0" w:lastRow="0" w:firstColumn="0" w:lastColumn="0" w:oddVBand="0" w:evenVBand="0" w:oddHBand="1" w:evenHBand="0" w:firstRowFirstColumn="0" w:firstRowLastColumn="0" w:lastRowFirstColumn="0" w:lastRowLastColumn="0"/>
+              <w:rPr>
+                <w:rFonts w:asciiTheme="majorBidi" w:hAnsiTheme="majorBidi" w:cstheme="majorBidi"/>
+                <w:rtl/>
+              </w:rPr>
+            </w:pPr>
+            <w:r>
+              <w:rPr>
+                <w:rFonts w:asciiTheme="majorBidi" w:hAnsiTheme="majorBidi" w:cstheme="majorBidi"/>
+              </w:rPr>
+              <w:t>R</w:t>
+            </w:r>
+          </w:p>
+        </w:tc>
+        <w:tc>
+          <w:tcPr>
+            <w:tcW w:w="1217" w:type="dxa"/>
+            <w:vAlign w:val="center"/>
+          </w:tcPr>
+          <w:p>
+            <w:pPr>
+              <w:bidi w:val="0"/>
+              <w:jc w:val="center"/>
+              <w:cnfStyle w:val="000000100000" w:firstRow="0" w:lastRow="0" w:firstColumn="0" w:lastColumn="0" w:oddVBand="0" w:evenVBand="0" w:oddHBand="1" w:evenHBand="0" w:firstRowFirstColumn="0" w:firstRowLastColumn="0" w:lastRowFirstColumn="0" w:lastRowLastColumn="0"/>
+              <w:rPr>
+                <w:rFonts w:asciiTheme="majorBidi" w:hAnsiTheme="majorBidi" w:cstheme="majorBidi"/>
+                <w:rtl/>
+              </w:rPr>
+            </w:pPr>
+          </w:p>
+        </w:tc>
+        <w:tc>
+          <w:tcPr>
+            <w:tcW w:w="1290" w:type="dxa"/>
+            <w:vAlign w:val="center"/>
+          </w:tcPr>
+          <w:p>
+            <w:pPr>
+              <w:bidi w:val="0"/>
+              <w:jc w:val="center"/>
+              <w:cnfStyle w:val="000000100000" w:firstRow="0" w:lastRow="0" w:firstColumn="0" w:lastColumn="0" w:oddVBand="0" w:evenVBand="0" w:oddHBand="1" w:evenHBand="0" w:firstRowFirstColumn="0" w:firstRowLastColumn="0" w:lastRowFirstColumn="0" w:lastRowLastColumn="0"/>
+              <w:rPr>
+                <w:rFonts w:asciiTheme="majorBidi" w:hAnsiTheme="majorBidi" w:cstheme="majorBidi"/>
+                <w:rtl/>
+              </w:rPr>
+            </w:pPr>
+          </w:p>
+        </w:tc>
+        <w:tc>
+          <w:tcPr>
+            <w:tcW w:w="1170" w:type="dxa"/>
+            <w:vAlign w:val="center"/>
+          </w:tcPr>
+          <w:p>
+            <w:pPr>
+              <w:bidi w:val="0"/>
+              <w:jc w:val="center"/>
+              <w:cnfStyle w:val="000000100000" w:firstRow="0" w:lastRow="0" w:firstColumn="0" w:lastColumn="0" w:oddVBand="0" w:evenVBand="0" w:oddHBand="1" w:evenHBand="0" w:firstRowFirstColumn="0" w:firstRowLastColumn="0" w:lastRowFirstColumn="0" w:lastRowLastColumn="0"/>
+              <w:rPr>
+                <w:rFonts w:asciiTheme="majorBidi" w:hAnsiTheme="majorBidi" w:cstheme="majorBidi"/>
+                <w:rtl/>
+              </w:rPr>
+            </w:pPr>
+          </w:p>
+        </w:tc>
+        <w:tc>
+          <w:tcPr>
+            <w:tcW w:w="1238" w:type="dxa"/>
+            <w:vAlign w:val="center"/>
+          </w:tcPr>
+          <w:p>
+            <w:pPr>
+              <w:bidi w:val="0"/>
+              <w:jc w:val="center"/>
+              <w:cnfStyle w:val="000000100000" w:firstRow="0" w:lastRow="0" w:firstColumn="0" w:lastColumn="0" w:oddVBand="0" w:evenVBand="0" w:oddHBand="1" w:evenHBand="0" w:firstRowFirstColumn="0" w:firstRowLastColumn="0" w:lastRowFirstColumn="0" w:lastRowLastColumn="0"/>
+              <w:rPr>
+                <w:rFonts w:asciiTheme="majorBidi" w:hAnsiTheme="majorBidi" w:cstheme="majorBidi"/>
+                <w:rtl/>
+              </w:rPr>
+            </w:pPr>
+          </w:p>
+        </w:tc>
+        <w:tc>
+          <w:tcPr>
+            <w:tcW w:w="950" w:type="dxa"/>
+            <w:vAlign w:val="center"/>
+          </w:tcPr>
+          <w:p>
+            <w:pPr>
+              <w:bidi w:val="0"/>
+              <w:jc w:val="center"/>
+              <w:cnfStyle w:val="000000100000" w:firstRow="0" w:lastRow="0" w:firstColumn="0" w:lastColumn="0" w:oddVBand="0" w:evenVBand="0" w:oddHBand="1" w:evenHBand="0" w:firstRowFirstColumn="0" w:firstRowLastColumn="0" w:lastRowFirstColumn="0" w:lastRowLastColumn="0"/>
+              <w:rPr>
+                <w:rFonts w:asciiTheme="majorBidi" w:hAnsiTheme="majorBidi" w:cstheme="majorBidi"/>
+                <w:b/>
+                <w:bCs/>
+                <w:rtl/>
+              </w:rPr>
+            </w:pPr>
+            <w:r>
+              <w:rPr>
+                <w:rFonts w:asciiTheme="majorBidi" w:hAnsiTheme="majorBidi" w:cstheme="majorBidi"/>
+                <w:b/>
+                <w:bCs/>
+              </w:rPr>
+              <w:t>Customer</w:t>
+            </w:r>
+          </w:p>
+        </w:tc>
+      </w:tr>
+      <w:tr>
+        <w:tc>
+          <w:tcPr>
+            <w:cnfStyle w:val="001000000000" w:firstRow="0" w:lastRow="0" w:firstColumn="1" w:lastColumn="0" w:oddVBand="0" w:evenVBand="0" w:oddHBand="0" w:evenHBand="0" w:firstRowFirstColumn="0" w:firstRowLastColumn="0" w:lastRowFirstColumn="0" w:lastRowLastColumn="0"/>
+            <w:tcW w:w="950" w:type="dxa"/>
+            <w:vAlign w:val="center"/>
+          </w:tcPr>
+          <w:p>
+            <w:pPr>
+              <w:bidi w:val="0"/>
+              <w:jc w:val="center"/>
+              <w:rPr>
+                <w:rFonts w:asciiTheme="majorBidi" w:hAnsiTheme="majorBidi" w:cstheme="majorBidi"/>
+                <w:rtl/>
+              </w:rPr>
+            </w:pPr>
+          </w:p>
+        </w:tc>
+        <w:tc>
+          <w:tcPr>
+            <w:tcW w:w="1237" w:type="dxa"/>
+            <w:vAlign w:val="center"/>
+          </w:tcPr>
+          <w:p>
+            <w:pPr>
+              <w:bidi w:val="0"/>
+              <w:jc w:val="center"/>
+              <w:cnfStyle w:val="000000000000" w:firstRow="0" w:lastRow="0" w:firstColumn="0" w:lastColumn="0" w:oddVBand="0" w:evenVBand="0" w:oddHBand="0" w:evenHBand="0" w:firstRowFirstColumn="0" w:firstRowLastColumn="0" w:lastRowFirstColumn="0" w:lastRowLastColumn="0"/>
+              <w:rPr>
+                <w:rFonts w:asciiTheme="majorBidi" w:hAnsiTheme="majorBidi" w:cstheme="majorBidi"/>
+                <w:rtl/>
+              </w:rPr>
+            </w:pPr>
+            <w:r>
+              <w:rPr>
+                <w:rFonts w:asciiTheme="majorBidi" w:hAnsiTheme="majorBidi" w:cstheme="majorBidi"/>
+              </w:rPr>
+              <w:t>R</w:t>
+            </w:r>
+          </w:p>
+        </w:tc>
+        <w:tc>
+          <w:tcPr>
+            <w:tcW w:w="1184" w:type="dxa"/>
+            <w:vAlign w:val="center"/>
+          </w:tcPr>
+          <w:p>
+            <w:pPr>
+              <w:bidi w:val="0"/>
+              <w:jc w:val="center"/>
+              <w:cnfStyle w:val="000000000000" w:firstRow="0" w:lastRow="0" w:firstColumn="0" w:lastColumn="0" w:oddVBand="0" w:evenVBand="0" w:oddHBand="0" w:evenHBand="0" w:firstRowFirstColumn="0" w:firstRowLastColumn="0" w:lastRowFirstColumn="0" w:lastRowLastColumn="0"/>
+              <w:rPr>
+                <w:rFonts w:asciiTheme="majorBidi" w:hAnsiTheme="majorBidi" w:cstheme="majorBidi"/>
+                <w:rtl/>
+              </w:rPr>
+            </w:pPr>
+            <w:r>
+              <w:rPr>
+                <w:rFonts w:asciiTheme="majorBidi" w:hAnsiTheme="majorBidi" w:cstheme="majorBidi"/>
+              </w:rPr>
+              <w:t>R</w:t>
+            </w:r>
+          </w:p>
+        </w:tc>
+        <w:tc>
+          <w:tcPr>
+            <w:tcW w:w="1220" w:type="dxa"/>
+            <w:vAlign w:val="center"/>
+          </w:tcPr>
+          <w:p>
+            <w:pPr>
+              <w:bidi w:val="0"/>
+              <w:jc w:val="center"/>
+              <w:cnfStyle w:val="000000000000" w:firstRow="0" w:lastRow="0" w:firstColumn="0" w:lastColumn="0" w:oddVBand="0" w:evenVBand="0" w:oddHBand="0" w:evenHBand="0" w:firstRowFirstColumn="0" w:firstRowLastColumn="0" w:lastRowFirstColumn="0" w:lastRowLastColumn="0"/>
+              <w:rPr>
+                <w:rFonts w:asciiTheme="majorBidi" w:hAnsiTheme="majorBidi" w:cstheme="majorBidi"/>
+                <w:rtl/>
+              </w:rPr>
+            </w:pPr>
+            <w:r>
+              <w:rPr>
+                <w:rFonts w:asciiTheme="majorBidi" w:hAnsiTheme="majorBidi" w:cstheme="majorBidi"/>
+              </w:rPr>
+              <w:t>CRU</w:t>
+            </w:r>
+          </w:p>
+        </w:tc>
+        <w:tc>
+          <w:tcPr>
+            <w:tcW w:w="1217" w:type="dxa"/>
+            <w:vAlign w:val="center"/>
+          </w:tcPr>
+          <w:p>
+            <w:pPr>
+              <w:bidi w:val="0"/>
+              <w:jc w:val="center"/>
+              <w:cnfStyle w:val="000000000000" w:firstRow="0" w:lastRow="0" w:firstColumn="0" w:lastColumn="0" w:oddVBand="0" w:evenVBand="0" w:oddHBand="0" w:evenHBand="0" w:firstRowFirstColumn="0" w:firstRowLastColumn="0" w:lastRowFirstColumn="0" w:lastRowLastColumn="0"/>
+              <w:rPr>
+                <w:rFonts w:asciiTheme="majorBidi" w:hAnsiTheme="majorBidi" w:cstheme="majorBidi"/>
+                <w:rtl/>
+              </w:rPr>
+            </w:pPr>
+          </w:p>
+        </w:tc>
+        <w:tc>
+          <w:tcPr>
+            <w:tcW w:w="1290" w:type="dxa"/>
+            <w:vAlign w:val="center"/>
+          </w:tcPr>
+          <w:p>
+            <w:pPr>
+              <w:bidi w:val="0"/>
+              <w:jc w:val="center"/>
+              <w:cnfStyle w:val="000000000000" w:firstRow="0" w:lastRow="0" w:firstColumn="0" w:lastColumn="0" w:oddVBand="0" w:evenVBand="0" w:oddHBand="0" w:evenHBand="0" w:firstRowFirstColumn="0" w:firstRowLastColumn="0" w:lastRowFirstColumn="0" w:lastRowLastColumn="0"/>
+              <w:rPr>
+                <w:rFonts w:asciiTheme="majorBidi" w:hAnsiTheme="majorBidi" w:cstheme="majorBidi"/>
+                <w:rtl/>
+              </w:rPr>
+            </w:pPr>
+          </w:p>
+        </w:tc>
+        <w:tc>
+          <w:tcPr>
+            <w:tcW w:w="1170" w:type="dxa"/>
+            <w:vAlign w:val="center"/>
+          </w:tcPr>
+          <w:p>
+            <w:pPr>
+              <w:bidi w:val="0"/>
+              <w:jc w:val="center"/>
+              <w:cnfStyle w:val="000000000000" w:firstRow="0" w:lastRow="0" w:firstColumn="0" w:lastColumn="0" w:oddVBand="0" w:evenVBand="0" w:oddHBand="0" w:evenHBand="0" w:firstRowFirstColumn="0" w:firstRowLastColumn="0" w:lastRowFirstColumn="0" w:lastRowLastColumn="0"/>
+              <w:rPr>
+                <w:rFonts w:asciiTheme="majorBidi" w:hAnsiTheme="majorBidi" w:cstheme="majorBidi"/>
+                <w:rtl/>
+              </w:rPr>
+            </w:pPr>
+            <w:r>
+              <w:rPr>
+                <w:rFonts w:asciiTheme="majorBidi" w:hAnsiTheme="majorBidi" w:cstheme="majorBidi"/>
+              </w:rPr>
+              <w:t>CRUDE</w:t>
+            </w:r>
+          </w:p>
+        </w:tc>
+        <w:tc>
+          <w:tcPr>
+            <w:tcW w:w="1238" w:type="dxa"/>
+            <w:vAlign w:val="center"/>
+          </w:tcPr>
+          <w:p>
+            <w:pPr>
+              <w:bidi w:val="0"/>
+              <w:jc w:val="center"/>
+              <w:cnfStyle w:val="000000000000" w:firstRow="0" w:lastRow="0" w:firstColumn="0" w:lastColumn="0" w:oddVBand="0" w:evenVBand="0" w:oddHBand="0" w:evenHBand="0" w:firstRowFirstColumn="0" w:firstRowLastColumn="0" w:lastRowFirstColumn="0" w:lastRowLastColumn="0"/>
+              <w:rPr>
+                <w:rFonts w:asciiTheme="majorBidi" w:hAnsiTheme="majorBidi" w:cstheme="majorBidi"/>
+                <w:rtl/>
+              </w:rPr>
+            </w:pPr>
+            <w:r>
+              <w:rPr>
+                <w:rFonts w:asciiTheme="majorBidi" w:hAnsiTheme="majorBidi" w:cstheme="majorBidi"/>
+              </w:rPr>
+              <w:t>CR</w:t>
+            </w:r>
+          </w:p>
+        </w:tc>
+        <w:tc>
+          <w:tcPr>
+            <w:tcW w:w="950" w:type="dxa"/>
+            <w:vAlign w:val="center"/>
+          </w:tcPr>
+          <w:p>
+            <w:pPr>
+              <w:bidi w:val="0"/>
+              <w:jc w:val="center"/>
+              <w:cnfStyle w:val="000000000000" w:firstRow="0" w:lastRow="0" w:firstColumn="0" w:lastColumn="0" w:oddVBand="0" w:evenVBand="0" w:oddHBand="0" w:evenHBand="0" w:firstRowFirstColumn="0" w:firstRowLastColumn="0" w:lastRowFirstColumn="0" w:lastRowLastColumn="0"/>
+              <w:rPr>
+                <w:rFonts w:asciiTheme="majorBidi" w:hAnsiTheme="majorBidi" w:cstheme="majorBidi"/>
+                <w:b/>
+                <w:bCs/>
+                <w:rtl/>
+              </w:rPr>
+            </w:pPr>
+            <w:r>
+              <w:rPr>
+                <w:rFonts w:asciiTheme="majorBidi" w:hAnsiTheme="majorBidi" w:cstheme="majorBidi"/>
+                <w:b/>
+                <w:bCs/>
+              </w:rPr>
+              <w:t>Cashier</w:t>
+            </w:r>
+          </w:p>
+        </w:tc>
+      </w:tr>
+      <w:tr>
+        <w:trPr>
+          <w:cnfStyle w:val="000000100000" w:firstRow="0" w:lastRow="0" w:firstColumn="0" w:lastColumn="0" w:oddVBand="0" w:evenVBand="0" w:oddHBand="1" w:evenHBand="0" w:firstRowFirstColumn="0" w:firstRowLastColumn="0" w:lastRowFirstColumn="0" w:lastRowLastColumn="0"/>
+        </w:trPr>
+        <w:tc>
+          <w:tcPr>
+            <w:cnfStyle w:val="001000000000" w:firstRow="0" w:lastRow="0" w:firstColumn="1" w:lastColumn="0" w:oddVBand="0" w:evenVBand="0" w:oddHBand="0" w:evenHBand="0" w:firstRowFirstColumn="0" w:firstRowLastColumn="0" w:lastRowFirstColumn="0" w:lastRowLastColumn="0"/>
+            <w:tcW w:w="950" w:type="dxa"/>
+            <w:vAlign w:val="center"/>
+          </w:tcPr>
+          <w:p>
+            <w:pPr>
+              <w:bidi w:val="0"/>
+              <w:jc w:val="center"/>
+              <w:rPr>
+                <w:rFonts w:asciiTheme="majorBidi" w:hAnsiTheme="majorBidi" w:cstheme="majorBidi"/>
+                <w:rtl/>
+              </w:rPr>
+            </w:pPr>
+          </w:p>
+        </w:tc>
+        <w:tc>
+          <w:tcPr>
+            <w:tcW w:w="1237" w:type="dxa"/>
+            <w:vAlign w:val="center"/>
+          </w:tcPr>
+          <w:p>
+            <w:pPr>
+              <w:bidi w:val="0"/>
+              <w:jc w:val="center"/>
+              <w:cnfStyle w:val="000000100000" w:firstRow="0" w:lastRow="0" w:firstColumn="0" w:lastColumn="0" w:oddVBand="0" w:evenVBand="0" w:oddHBand="1" w:evenHBand="0" w:firstRowFirstColumn="0" w:firstRowLastColumn="0" w:lastRowFirstColumn="0" w:lastRowLastColumn="0"/>
+              <w:rPr>
+                <w:rFonts w:asciiTheme="majorBidi" w:hAnsiTheme="majorBidi" w:cstheme="majorBidi"/>
+                <w:rtl/>
+              </w:rPr>
+            </w:pPr>
+            <w:r>
+              <w:rPr>
+                <w:rFonts w:asciiTheme="majorBidi" w:hAnsiTheme="majorBidi" w:cstheme="majorBidi"/>
+              </w:rPr>
+              <w:t>CRUDE</w:t>
+            </w:r>
+          </w:p>
+        </w:tc>
+        <w:tc>
+          <w:tcPr>
+            <w:tcW w:w="1184" w:type="dxa"/>
+            <w:vAlign w:val="center"/>
+          </w:tcPr>
+          <w:p>
+            <w:pPr>
+              <w:bidi w:val="0"/>
+              <w:jc w:val="center"/>
+              <w:cnfStyle w:val="000000100000" w:firstRow="0" w:lastRow="0" w:firstColumn="0" w:lastColumn="0" w:oddVBand="0" w:evenVBand="0" w:oddHBand="1" w:evenHBand="0" w:firstRowFirstColumn="0" w:firstRowLastColumn="0" w:lastRowFirstColumn="0" w:lastRowLastColumn="0"/>
+              <w:rPr>
+                <w:rFonts w:asciiTheme="majorBidi" w:hAnsiTheme="majorBidi" w:cstheme="majorBidi"/>
+                <w:rtl/>
+              </w:rPr>
+            </w:pPr>
+            <w:r>
+              <w:rPr>
+                <w:rFonts w:asciiTheme="majorBidi" w:hAnsiTheme="majorBidi" w:cstheme="majorBidi"/>
+              </w:rPr>
+              <w:t>CRUDE</w:t>
+            </w:r>
+          </w:p>
+        </w:tc>
+        <w:tc>
+          <w:tcPr>
+            <w:tcW w:w="1220" w:type="dxa"/>
+            <w:vAlign w:val="center"/>
+          </w:tcPr>
+          <w:p>
+            <w:pPr>
+              <w:bidi w:val="0"/>
+              <w:jc w:val="center"/>
+              <w:cnfStyle w:val="000000100000" w:firstRow="0" w:lastRow="0" w:firstColumn="0" w:lastColumn="0" w:oddVBand="0" w:evenVBand="0" w:oddHBand="1" w:evenHBand="0" w:firstRowFirstColumn="0" w:firstRowLastColumn="0" w:lastRowFirstColumn="0" w:lastRowLastColumn="0"/>
+              <w:rPr>
+                <w:rFonts w:asciiTheme="majorBidi" w:hAnsiTheme="majorBidi" w:cstheme="majorBidi"/>
+                <w:rtl/>
+              </w:rPr>
+            </w:pPr>
+          </w:p>
+        </w:tc>
+        <w:tc>
+          <w:tcPr>
+            <w:tcW w:w="1217" w:type="dxa"/>
+            <w:vAlign w:val="center"/>
+          </w:tcPr>
+          <w:p>
+            <w:pPr>
+              <w:bidi w:val="0"/>
+              <w:jc w:val="center"/>
+              <w:cnfStyle w:val="000000100000" w:firstRow="0" w:lastRow="0" w:firstColumn="0" w:lastColumn="0" w:oddVBand="0" w:evenVBand="0" w:oddHBand="1" w:evenHBand="0" w:firstRowFirstColumn="0" w:firstRowLastColumn="0" w:lastRowFirstColumn="0" w:lastRowLastColumn="0"/>
+              <w:rPr>
+                <w:rFonts w:asciiTheme="majorBidi" w:hAnsiTheme="majorBidi" w:cstheme="majorBidi"/>
+                <w:rtl/>
+              </w:rPr>
+            </w:pPr>
+          </w:p>
+        </w:tc>
+        <w:tc>
+          <w:tcPr>
+            <w:tcW w:w="1290" w:type="dxa"/>
+            <w:vAlign w:val="center"/>
+          </w:tcPr>
+          <w:p>
+            <w:pPr>
+              <w:bidi w:val="0"/>
+              <w:jc w:val="center"/>
+              <w:cnfStyle w:val="000000100000" w:firstRow="0" w:lastRow="0" w:firstColumn="0" w:lastColumn="0" w:oddVBand="0" w:evenVBand="0" w:oddHBand="1" w:evenHBand="0" w:firstRowFirstColumn="0" w:firstRowLastColumn="0" w:lastRowFirstColumn="0" w:lastRowLastColumn="0"/>
+              <w:rPr>
+                <w:rFonts w:asciiTheme="majorBidi" w:hAnsiTheme="majorBidi" w:cstheme="majorBidi"/>
+                <w:rtl/>
+              </w:rPr>
+            </w:pPr>
+            <w:r>
+              <w:rPr>
+                <w:rFonts w:asciiTheme="majorBidi" w:hAnsiTheme="majorBidi" w:cstheme="majorBidi"/>
+              </w:rPr>
+              <w:t>CRUDE</w:t>
+            </w:r>
+          </w:p>
+        </w:tc>
+        <w:tc>
+          <w:tcPr>
+            <w:tcW w:w="1170" w:type="dxa"/>
+            <w:vAlign w:val="center"/>
+          </w:tcPr>
+          <w:p>
+            <w:pPr>
+              <w:bidi w:val="0"/>
+              <w:jc w:val="center"/>
+              <w:cnfStyle w:val="000000100000" w:firstRow="0" w:lastRow="0" w:firstColumn="0" w:lastColumn="0" w:oddVBand="0" w:evenVBand="0" w:oddHBand="1" w:evenHBand="0" w:firstRowFirstColumn="0" w:firstRowLastColumn="0" w:lastRowFirstColumn="0" w:lastRowLastColumn="0"/>
+              <w:rPr>
+                <w:rFonts w:asciiTheme="majorBidi" w:hAnsiTheme="majorBidi" w:cstheme="majorBidi"/>
+                <w:rtl/>
+              </w:rPr>
+            </w:pPr>
+          </w:p>
+        </w:tc>
+        <w:tc>
+          <w:tcPr>
+            <w:tcW w:w="1238" w:type="dxa"/>
+            <w:vAlign w:val="center"/>
+          </w:tcPr>
+          <w:p>
+            <w:pPr>
+              <w:bidi w:val="0"/>
+              <w:jc w:val="center"/>
+              <w:cnfStyle w:val="000000100000" w:firstRow="0" w:lastRow="0" w:firstColumn="0" w:lastColumn="0" w:oddVBand="0" w:evenVBand="0" w:oddHBand="1" w:evenHBand="0" w:firstRowFirstColumn="0" w:firstRowLastColumn="0" w:lastRowFirstColumn="0" w:lastRowLastColumn="0"/>
+              <w:rPr>
+                <w:rFonts w:asciiTheme="majorBidi" w:hAnsiTheme="majorBidi" w:cstheme="majorBidi"/>
+                <w:rtl/>
+              </w:rPr>
+            </w:pPr>
+          </w:p>
+        </w:tc>
+        <w:tc>
+          <w:tcPr>
+            <w:tcW w:w="950" w:type="dxa"/>
+            <w:vAlign w:val="center"/>
+          </w:tcPr>
+          <w:p>
+            <w:pPr>
+              <w:bidi w:val="0"/>
+              <w:jc w:val="center"/>
+              <w:cnfStyle w:val="000000100000" w:firstRow="0" w:lastRow="0" w:firstColumn="0" w:lastColumn="0" w:oddVBand="0" w:evenVBand="0" w:oddHBand="1" w:evenHBand="0" w:firstRowFirstColumn="0" w:firstRowLastColumn="0" w:lastRowFirstColumn="0" w:lastRowLastColumn="0"/>
+              <w:rPr>
+                <w:rFonts w:asciiTheme="majorBidi" w:hAnsiTheme="majorBidi" w:cstheme="majorBidi"/>
+                <w:b/>
+                <w:bCs/>
+                <w:rtl/>
+              </w:rPr>
+            </w:pPr>
+            <w:r>
+              <w:rPr>
+                <w:rFonts w:asciiTheme="majorBidi" w:hAnsiTheme="majorBidi" w:cstheme="majorBidi"/>
+                <w:b/>
+                <w:bCs/>
+              </w:rPr>
+              <w:t>Warehouse Keeper</w:t>
+            </w:r>
+          </w:p>
+        </w:tc>
+      </w:tr>
+      <w:tr>
+        <w:tc>
+          <w:tcPr>
+            <w:cnfStyle w:val="001000000000" w:firstRow="0" w:lastRow="0" w:firstColumn="1" w:lastColumn="0" w:oddVBand="0" w:evenVBand="0" w:oddHBand="0" w:evenHBand="0" w:firstRowFirstColumn="0" w:firstRowLastColumn="0" w:lastRowFirstColumn="0" w:lastRowLastColumn="0"/>
+            <w:tcW w:w="950" w:type="dxa"/>
+            <w:vAlign w:val="center"/>
+          </w:tcPr>
+          <w:p>
+            <w:pPr>
+              <w:bidi w:val="0"/>
+              <w:jc w:val="center"/>
+              <w:rPr>
+                <w:rFonts w:asciiTheme="majorBidi" w:hAnsiTheme="majorBidi" w:cstheme="majorBidi"/>
+                <w:rtl/>
+              </w:rPr>
+            </w:pPr>
+          </w:p>
+        </w:tc>
+        <w:tc>
+          <w:tcPr>
+            <w:tcW w:w="1237" w:type="dxa"/>
+            <w:vAlign w:val="center"/>
+          </w:tcPr>
+          <w:p>
+            <w:pPr>
+              <w:bidi w:val="0"/>
+              <w:jc w:val="center"/>
+              <w:cnfStyle w:val="000000000000" w:firstRow="0" w:lastRow="0" w:firstColumn="0" w:lastColumn="0" w:oddVBand="0" w:evenVBand="0" w:oddHBand="0" w:evenHBand="0" w:firstRowFirstColumn="0" w:firstRowLastColumn="0" w:lastRowFirstColumn="0" w:lastRowLastColumn="0"/>
+              <w:rPr>
+                <w:rFonts w:asciiTheme="majorBidi" w:hAnsiTheme="majorBidi" w:cstheme="majorBidi"/>
+                <w:rtl/>
+              </w:rPr>
+            </w:pPr>
+          </w:p>
+        </w:tc>
+        <w:tc>
+          <w:tcPr>
+            <w:tcW w:w="1184" w:type="dxa"/>
+            <w:vAlign w:val="center"/>
+          </w:tcPr>
+          <w:p>
+            <w:pPr>
+              <w:bidi w:val="0"/>
+              <w:jc w:val="center"/>
+              <w:cnfStyle w:val="000000000000" w:firstRow="0" w:lastRow="0" w:firstColumn="0" w:lastColumn="0" w:oddVBand="0" w:evenVBand="0" w:oddHBand="0" w:evenHBand="0" w:firstRowFirstColumn="0" w:firstRowLastColumn="0" w:lastRowFirstColumn="0" w:lastRowLastColumn="0"/>
+              <w:rPr>
+                <w:rFonts w:asciiTheme="majorBidi" w:hAnsiTheme="majorBidi" w:cstheme="majorBidi"/>
+                <w:rtl/>
+              </w:rPr>
+            </w:pPr>
+          </w:p>
+        </w:tc>
+        <w:tc>
+          <w:tcPr>
+            <w:tcW w:w="1220" w:type="dxa"/>
+            <w:vAlign w:val="center"/>
+          </w:tcPr>
+          <w:p>
+            <w:pPr>
+              <w:bidi w:val="0"/>
+              <w:jc w:val="center"/>
+              <w:cnfStyle w:val="000000000000" w:firstRow="0" w:lastRow="0" w:firstColumn="0" w:lastColumn="0" w:oddVBand="0" w:evenVBand="0" w:oddHBand="0" w:evenHBand="0" w:firstRowFirstColumn="0" w:firstRowLastColumn="0" w:lastRowFirstColumn="0" w:lastRowLastColumn="0"/>
+              <w:rPr>
+                <w:rFonts w:asciiTheme="majorBidi" w:hAnsiTheme="majorBidi" w:cstheme="majorBidi"/>
+                <w:rtl/>
+              </w:rPr>
+            </w:pPr>
+            <w:r>
+              <w:rPr>
+                <w:rFonts w:asciiTheme="majorBidi" w:hAnsiTheme="majorBidi" w:cstheme="majorBidi"/>
+              </w:rPr>
+              <w:t>UE</w:t>
+            </w:r>
+          </w:p>
+        </w:tc>
+        <w:tc>
+          <w:tcPr>
+            <w:tcW w:w="1217" w:type="dxa"/>
+            <w:vAlign w:val="center"/>
+          </w:tcPr>
+          <w:p>
+            <w:pPr>
+              <w:bidi w:val="0"/>
+              <w:jc w:val="center"/>
+              <w:cnfStyle w:val="000000000000" w:firstRow="0" w:lastRow="0" w:firstColumn="0" w:lastColumn="0" w:oddVBand="0" w:evenVBand="0" w:oddHBand="0" w:evenHBand="0" w:firstRowFirstColumn="0" w:firstRowLastColumn="0" w:lastRowFirstColumn="0" w:lastRowLastColumn="0"/>
+              <w:rPr>
+                <w:rFonts w:asciiTheme="majorBidi" w:hAnsiTheme="majorBidi" w:cstheme="majorBidi"/>
+                <w:rtl/>
+              </w:rPr>
+            </w:pPr>
+            <w:r>
+              <w:rPr>
+                <w:rFonts w:asciiTheme="majorBidi" w:hAnsiTheme="majorBidi" w:cstheme="majorBidi"/>
+              </w:rPr>
+              <w:t>CRUDE</w:t>
+            </w:r>
+          </w:p>
+        </w:tc>
+        <w:tc>
+          <w:tcPr>
+            <w:tcW w:w="1290" w:type="dxa"/>
+            <w:vAlign w:val="center"/>
+          </w:tcPr>
+          <w:p>
+            <w:pPr>
+              <w:bidi w:val="0"/>
+              <w:jc w:val="center"/>
+              <w:cnfStyle w:val="000000000000" w:firstRow="0" w:lastRow="0" w:firstColumn="0" w:lastColumn="0" w:oddVBand="0" w:evenVBand="0" w:oddHBand="0" w:evenHBand="0" w:firstRowFirstColumn="0" w:firstRowLastColumn="0" w:lastRowFirstColumn="0" w:lastRowLastColumn="0"/>
+              <w:rPr>
+                <w:rFonts w:asciiTheme="majorBidi" w:hAnsiTheme="majorBidi" w:cstheme="majorBidi"/>
+                <w:rtl/>
+              </w:rPr>
+            </w:pPr>
+          </w:p>
+        </w:tc>
+        <w:tc>
+          <w:tcPr>
+            <w:tcW w:w="1170" w:type="dxa"/>
+            <w:vAlign w:val="center"/>
+          </w:tcPr>
+          <w:p>
+            <w:pPr>
+              <w:bidi w:val="0"/>
+              <w:jc w:val="center"/>
+              <w:cnfStyle w:val="000000000000" w:firstRow="0" w:lastRow="0" w:firstColumn="0" w:lastColumn="0" w:oddVBand="0" w:evenVBand="0" w:oddHBand="0" w:evenHBand="0" w:firstRowFirstColumn="0" w:firstRowLastColumn="0" w:lastRowFirstColumn="0" w:lastRowLastColumn="0"/>
+              <w:rPr>
+                <w:rFonts w:asciiTheme="majorBidi" w:hAnsiTheme="majorBidi" w:cstheme="majorBidi"/>
+                <w:rtl/>
+              </w:rPr>
+            </w:pPr>
+          </w:p>
+        </w:tc>
+        <w:tc>
+          <w:tcPr>
+            <w:tcW w:w="1238" w:type="dxa"/>
+            <w:vAlign w:val="center"/>
+          </w:tcPr>
+          <w:p>
+            <w:pPr>
+              <w:bidi w:val="0"/>
+              <w:jc w:val="center"/>
+              <w:cnfStyle w:val="000000000000" w:firstRow="0" w:lastRow="0" w:firstColumn="0" w:lastColumn="0" w:oddVBand="0" w:evenVBand="0" w:oddHBand="0" w:evenHBand="0" w:firstRowFirstColumn="0" w:firstRowLastColumn="0" w:lastRowFirstColumn="0" w:lastRowLastColumn="0"/>
+              <w:rPr>
+                <w:rFonts w:asciiTheme="majorBidi" w:hAnsiTheme="majorBidi" w:cstheme="majorBidi"/>
+                <w:rtl/>
+              </w:rPr>
+            </w:pPr>
+          </w:p>
+        </w:tc>
+        <w:tc>
+          <w:tcPr>
+            <w:tcW w:w="950" w:type="dxa"/>
+            <w:vAlign w:val="center"/>
+          </w:tcPr>
+          <w:p>
+            <w:pPr>
+              <w:bidi w:val="0"/>
+              <w:jc w:val="center"/>
+              <w:cnfStyle w:val="000000000000" w:firstRow="0" w:lastRow="0" w:firstColumn="0" w:lastColumn="0" w:oddVBand="0" w:evenVBand="0" w:oddHBand="0" w:evenHBand="0" w:firstRowFirstColumn="0" w:firstRowLastColumn="0" w:lastRowFirstColumn="0" w:lastRowLastColumn="0"/>
+              <w:rPr>
+                <w:rFonts w:asciiTheme="majorBidi" w:hAnsiTheme="majorBidi" w:cstheme="majorBidi"/>
+                <w:b/>
+                <w:bCs/>
+                <w:rtl/>
+              </w:rPr>
+            </w:pPr>
+            <w:r>
+              <w:rPr>
+                <w:rFonts w:asciiTheme="majorBidi" w:hAnsiTheme="majorBidi" w:cstheme="majorBidi"/>
+                <w:b/>
+                <w:bCs/>
+              </w:rPr>
+              <w:t>Fund Manager</w:t>
+            </w:r>
+          </w:p>
+        </w:tc>
+      </w:tr>
+      <w:tr>
+        <w:trPr>
+          <w:cnfStyle w:val="000000100000" w:firstRow="0" w:lastRow="0" w:firstColumn="0" w:lastColumn="0" w:oddVBand="0" w:evenVBand="0" w:oddHBand="1" w:evenHBand="0" w:firstRowFirstColumn="0" w:firstRowLastColumn="0" w:lastRowFirstColumn="0" w:lastRowLastColumn="0"/>
+        </w:trPr>
+        <w:tc>
+          <w:tcPr>
+            <w:cnfStyle w:val="001000000000" w:firstRow="0" w:lastRow="0" w:firstColumn="1" w:lastColumn="0" w:oddVBand="0" w:evenVBand="0" w:oddHBand="0" w:evenHBand="0" w:firstRowFirstColumn="0" w:firstRowLastColumn="0" w:lastRowFirstColumn="0" w:lastRowLastColumn="0"/>
+            <w:tcW w:w="950" w:type="dxa"/>
+            <w:vAlign w:val="center"/>
+          </w:tcPr>
+          <w:p>
+            <w:pPr>
+              <w:bidi w:val="0"/>
+              <w:jc w:val="center"/>
+              <w:rPr>
+                <w:rFonts w:asciiTheme="majorBidi" w:hAnsiTheme="majorBidi" w:cstheme="majorBidi"/>
+                <w:rtl/>
+              </w:rPr>
+            </w:pPr>
+          </w:p>
+        </w:tc>
+        <w:tc>
+          <w:tcPr>
+            <w:tcW w:w="1237" w:type="dxa"/>
+            <w:vAlign w:val="center"/>
+          </w:tcPr>
+          <w:p>
+            <w:pPr>
+              <w:bidi w:val="0"/>
+              <w:jc w:val="center"/>
+              <w:cnfStyle w:val="000000100000" w:firstRow="0" w:lastRow="0" w:firstColumn="0" w:lastColumn="0" w:oddVBand="0" w:evenVBand="0" w:oddHBand="1" w:evenHBand="0" w:firstRowFirstColumn="0" w:firstRowLastColumn="0" w:lastRowFirstColumn="0" w:lastRowLastColumn="0"/>
+              <w:rPr>
+                <w:rFonts w:asciiTheme="majorBidi" w:hAnsiTheme="majorBidi" w:cstheme="majorBidi"/>
+                <w:rtl/>
+              </w:rPr>
+            </w:pPr>
+          </w:p>
+        </w:tc>
+        <w:tc>
+          <w:tcPr>
+            <w:tcW w:w="1184" w:type="dxa"/>
+            <w:vAlign w:val="center"/>
+          </w:tcPr>
+          <w:p>
+            <w:pPr>
+              <w:bidi w:val="0"/>
+              <w:jc w:val="center"/>
+              <w:cnfStyle w:val="000000100000" w:firstRow="0" w:lastRow="0" w:firstColumn="0" w:lastColumn="0" w:oddVBand="0" w:evenVBand="0" w:oddHBand="1" w:evenHBand="0" w:firstRowFirstColumn="0" w:firstRowLastColumn="0" w:lastRowFirstColumn="0" w:lastRowLastColumn="0"/>
+              <w:rPr>
+                <w:rFonts w:asciiTheme="majorBidi" w:hAnsiTheme="majorBidi" w:cstheme="majorBidi"/>
+                <w:rtl/>
+              </w:rPr>
+            </w:pPr>
+          </w:p>
+        </w:tc>
+        <w:tc>
+          <w:tcPr>
+            <w:tcW w:w="1220" w:type="dxa"/>
+            <w:vAlign w:val="center"/>
+          </w:tcPr>
+          <w:p>
+            <w:pPr>
+              <w:bidi w:val="0"/>
+              <w:jc w:val="center"/>
+              <w:cnfStyle w:val="000000100000" w:firstRow="0" w:lastRow="0" w:firstColumn="0" w:lastColumn="0" w:oddVBand="0" w:evenVBand="0" w:oddHBand="1" w:evenHBand="0" w:firstRowFirstColumn="0" w:firstRowLastColumn="0" w:lastRowFirstColumn="0" w:lastRowLastColumn="0"/>
+              <w:rPr>
+                <w:rFonts w:asciiTheme="majorBidi" w:hAnsiTheme="majorBidi" w:cstheme="majorBidi"/>
+                <w:rtl/>
+              </w:rPr>
+            </w:pPr>
+          </w:p>
+        </w:tc>
+        <w:tc>
+          <w:tcPr>
+            <w:tcW w:w="1217" w:type="dxa"/>
+            <w:vAlign w:val="center"/>
+          </w:tcPr>
+          <w:p>
+            <w:pPr>
+              <w:bidi w:val="0"/>
+              <w:jc w:val="center"/>
+              <w:cnfStyle w:val="000000100000" w:firstRow="0" w:lastRow="0" w:firstColumn="0" w:lastColumn="0" w:oddVBand="0" w:evenVBand="0" w:oddHBand="1" w:evenHBand="0" w:firstRowFirstColumn="0" w:firstRowLastColumn="0" w:lastRowFirstColumn="0" w:lastRowLastColumn="0"/>
+              <w:rPr>
+                <w:rFonts w:asciiTheme="majorBidi" w:hAnsiTheme="majorBidi" w:cstheme="majorBidi"/>
+                <w:rtl/>
+              </w:rPr>
+            </w:pPr>
+          </w:p>
+        </w:tc>
+        <w:tc>
+          <w:tcPr>
+            <w:tcW w:w="1290" w:type="dxa"/>
+            <w:vAlign w:val="center"/>
+          </w:tcPr>
+          <w:p>
+            <w:pPr>
+              <w:bidi w:val="0"/>
+              <w:jc w:val="center"/>
+              <w:cnfStyle w:val="000000100000" w:firstRow="0" w:lastRow="0" w:firstColumn="0" w:lastColumn="0" w:oddVBand="0" w:evenVBand="0" w:oddHBand="1" w:evenHBand="0" w:firstRowFirstColumn="0" w:firstRowLastColumn="0" w:lastRowFirstColumn="0" w:lastRowLastColumn="0"/>
+              <w:rPr>
+                <w:rFonts w:asciiTheme="majorBidi" w:hAnsiTheme="majorBidi" w:cstheme="majorBidi"/>
+                <w:rtl/>
+              </w:rPr>
+            </w:pPr>
+          </w:p>
+        </w:tc>
+        <w:tc>
+          <w:tcPr>
+            <w:tcW w:w="1170" w:type="dxa"/>
+            <w:vAlign w:val="center"/>
+          </w:tcPr>
+          <w:p>
+            <w:pPr>
+              <w:bidi w:val="0"/>
+              <w:jc w:val="center"/>
+              <w:cnfStyle w:val="000000100000" w:firstRow="0" w:lastRow="0" w:firstColumn="0" w:lastColumn="0" w:oddVBand="0" w:evenVBand="0" w:oddHBand="1" w:evenHBand="0" w:firstRowFirstColumn="0" w:firstRowLastColumn="0" w:lastRowFirstColumn="0" w:lastRowLastColumn="0"/>
+              <w:rPr>
+                <w:rFonts w:asciiTheme="majorBidi" w:hAnsiTheme="majorBidi" w:cstheme="majorBidi"/>
+                <w:rtl/>
+              </w:rPr>
+            </w:pPr>
+          </w:p>
+        </w:tc>
+        <w:tc>
+          <w:tcPr>
+            <w:tcW w:w="1238" w:type="dxa"/>
+            <w:vAlign w:val="center"/>
+          </w:tcPr>
+          <w:p>
+            <w:pPr>
+              <w:bidi w:val="0"/>
+              <w:jc w:val="center"/>
+              <w:cnfStyle w:val="000000100000" w:firstRow="0" w:lastRow="0" w:firstColumn="0" w:lastColumn="0" w:oddVBand="0" w:evenVBand="0" w:oddHBand="1" w:evenHBand="0" w:firstRowFirstColumn="0" w:firstRowLastColumn="0" w:lastRowFirstColumn="0" w:lastRowLastColumn="0"/>
+              <w:rPr>
+                <w:rFonts w:asciiTheme="majorBidi" w:hAnsiTheme="majorBidi" w:cstheme="majorBidi"/>
+                <w:rtl/>
+              </w:rPr>
+            </w:pPr>
+          </w:p>
+        </w:tc>
+        <w:tc>
+          <w:tcPr>
+            <w:tcW w:w="950" w:type="dxa"/>
+            <w:vAlign w:val="center"/>
+          </w:tcPr>
+          <w:p>
+            <w:pPr>
+              <w:bidi w:val="0"/>
+              <w:jc w:val="center"/>
+              <w:cnfStyle w:val="000000100000" w:firstRow="0" w:lastRow="0" w:firstColumn="0" w:lastColumn="0" w:oddVBand="0" w:evenVBand="0" w:oddHBand="1" w:evenHBand="0" w:firstRowFirstColumn="0" w:firstRowLastColumn="0" w:lastRowFirstColumn="0" w:lastRowLastColumn="0"/>
+              <w:rPr>
+                <w:rFonts w:asciiTheme="majorBidi" w:hAnsiTheme="majorBidi" w:cstheme="majorBidi"/>
+                <w:b/>
+                <w:bCs/>
+                <w:rtl/>
+              </w:rPr>
+            </w:pPr>
+            <w:r>
+              <w:rPr>
+                <w:rFonts w:asciiTheme="majorBidi" w:hAnsiTheme="majorBidi" w:cstheme="majorBidi"/>
+                <w:b/>
+                <w:bCs/>
+              </w:rPr>
+              <w:t>Purchase</w:t>
+            </w:r>
+          </w:p>
+        </w:tc>
+      </w:tr>
+      <w:tr>
+        <w:tc>
+          <w:tcPr>
+            <w:cnfStyle w:val="001000000000" w:firstRow="0" w:lastRow="0" w:firstColumn="1" w:lastColumn="0" w:oddVBand="0" w:evenVBand="0" w:oddHBand="0" w:evenHBand="0" w:firstRowFirstColumn="0" w:firstRowLastColumn="0" w:lastRowFirstColumn="0" w:lastRowLastColumn="0"/>
+            <w:tcW w:w="950" w:type="dxa"/>
+            <w:vAlign w:val="center"/>
+          </w:tcPr>
+          <w:p>
+            <w:pPr>
+              <w:bidi w:val="0"/>
+              <w:jc w:val="center"/>
+              <w:rPr>
+                <w:rFonts w:asciiTheme="majorBidi" w:hAnsiTheme="majorBidi" w:cstheme="majorBidi"/>
+                <w:rtl/>
+              </w:rPr>
+            </w:pPr>
+          </w:p>
+        </w:tc>
+        <w:tc>
+          <w:tcPr>
+            <w:tcW w:w="1237" w:type="dxa"/>
+            <w:vAlign w:val="center"/>
+          </w:tcPr>
+          <w:p>
+            <w:pPr>
+              <w:bidi w:val="0"/>
+              <w:jc w:val="center"/>
+              <w:cnfStyle w:val="000000000000" w:firstRow="0" w:lastRow="0" w:firstColumn="0" w:lastColumn="0" w:oddVBand="0" w:evenVBand="0" w:oddHBand="0" w:evenHBand="0" w:firstRowFirstColumn="0" w:firstRowLastColumn="0" w:lastRowFirstColumn="0" w:lastRowLastColumn="0"/>
+              <w:rPr>
+                <w:rFonts w:asciiTheme="majorBidi" w:hAnsiTheme="majorBidi" w:cstheme="majorBidi"/>
+                <w:rtl/>
+              </w:rPr>
+            </w:pPr>
+          </w:p>
+        </w:tc>
+        <w:tc>
+          <w:tcPr>
+            <w:tcW w:w="1184" w:type="dxa"/>
+            <w:vAlign w:val="center"/>
+          </w:tcPr>
+          <w:p>
+            <w:pPr>
+              <w:bidi w:val="0"/>
+              <w:jc w:val="center"/>
+              <w:cnfStyle w:val="000000000000" w:firstRow="0" w:lastRow="0" w:firstColumn="0" w:lastColumn="0" w:oddVBand="0" w:evenVBand="0" w:oddHBand="0" w:evenHBand="0" w:firstRowFirstColumn="0" w:firstRowLastColumn="0" w:lastRowFirstColumn="0" w:lastRowLastColumn="0"/>
+              <w:rPr>
+                <w:rFonts w:asciiTheme="majorBidi" w:hAnsiTheme="majorBidi" w:cstheme="majorBidi"/>
+                <w:rtl/>
+              </w:rPr>
+            </w:pPr>
+          </w:p>
+        </w:tc>
+        <w:tc>
+          <w:tcPr>
+            <w:tcW w:w="1220" w:type="dxa"/>
+            <w:vAlign w:val="center"/>
+          </w:tcPr>
+          <w:p>
+            <w:pPr>
+              <w:bidi w:val="0"/>
+              <w:jc w:val="center"/>
+              <w:cnfStyle w:val="000000000000" w:firstRow="0" w:lastRow="0" w:firstColumn="0" w:lastColumn="0" w:oddVBand="0" w:evenVBand="0" w:oddHBand="0" w:evenHBand="0" w:firstRowFirstColumn="0" w:firstRowLastColumn="0" w:lastRowFirstColumn="0" w:lastRowLastColumn="0"/>
+              <w:rPr>
+                <w:rFonts w:asciiTheme="majorBidi" w:hAnsiTheme="majorBidi" w:cstheme="majorBidi"/>
+                <w:rtl/>
+              </w:rPr>
+            </w:pPr>
+          </w:p>
+        </w:tc>
+        <w:tc>
+          <w:tcPr>
+            <w:tcW w:w="1217" w:type="dxa"/>
+            <w:vAlign w:val="center"/>
+          </w:tcPr>
+          <w:p>
+            <w:pPr>
+              <w:bidi w:val="0"/>
+              <w:jc w:val="center"/>
+              <w:cnfStyle w:val="000000000000" w:firstRow="0" w:lastRow="0" w:firstColumn="0" w:lastColumn="0" w:oddVBand="0" w:evenVBand="0" w:oddHBand="0" w:evenHBand="0" w:firstRowFirstColumn="0" w:firstRowLastColumn="0" w:lastRowFirstColumn="0" w:lastRowLastColumn="0"/>
+              <w:rPr>
+                <w:rFonts w:asciiTheme="majorBidi" w:hAnsiTheme="majorBidi" w:cstheme="majorBidi"/>
+                <w:rtl/>
+              </w:rPr>
+            </w:pPr>
+          </w:p>
+        </w:tc>
+        <w:tc>
+          <w:tcPr>
+            <w:tcW w:w="1290" w:type="dxa"/>
+            <w:vAlign w:val="center"/>
+          </w:tcPr>
+          <w:p>
+            <w:pPr>
+              <w:bidi w:val="0"/>
+              <w:jc w:val="center"/>
+              <w:cnfStyle w:val="000000000000" w:firstRow="0" w:lastRow="0" w:firstColumn="0" w:lastColumn="0" w:oddVBand="0" w:evenVBand="0" w:oddHBand="0" w:evenHBand="0" w:firstRowFirstColumn="0" w:firstRowLastColumn="0" w:lastRowFirstColumn="0" w:lastRowLastColumn="0"/>
+              <w:rPr>
+                <w:rFonts w:asciiTheme="majorBidi" w:hAnsiTheme="majorBidi" w:cstheme="majorBidi"/>
+                <w:rtl/>
+              </w:rPr>
+            </w:pPr>
+          </w:p>
+        </w:tc>
+        <w:tc>
+          <w:tcPr>
+            <w:tcW w:w="1170" w:type="dxa"/>
+            <w:vAlign w:val="center"/>
+          </w:tcPr>
+          <w:p>
+            <w:pPr>
+              <w:bidi w:val="0"/>
+              <w:jc w:val="center"/>
+              <w:cnfStyle w:val="000000000000" w:firstRow="0" w:lastRow="0" w:firstColumn="0" w:lastColumn="0" w:oddVBand="0" w:evenVBand="0" w:oddHBand="0" w:evenHBand="0" w:firstRowFirstColumn="0" w:firstRowLastColumn="0" w:lastRowFirstColumn="0" w:lastRowLastColumn="0"/>
+              <w:rPr>
+                <w:rFonts w:asciiTheme="majorBidi" w:hAnsiTheme="majorBidi" w:cstheme="majorBidi"/>
+                <w:rtl/>
+              </w:rPr>
+            </w:pPr>
+          </w:p>
+        </w:tc>
+        <w:tc>
+          <w:tcPr>
+            <w:tcW w:w="1238" w:type="dxa"/>
+            <w:vAlign w:val="center"/>
+          </w:tcPr>
+          <w:p>
+            <w:pPr>
+              <w:bidi w:val="0"/>
+              <w:jc w:val="center"/>
+              <w:cnfStyle w:val="000000000000" w:firstRow="0" w:lastRow="0" w:firstColumn="0" w:lastColumn="0" w:oddVBand="0" w:evenVBand="0" w:oddHBand="0" w:evenHBand="0" w:firstRowFirstColumn="0" w:firstRowLastColumn="0" w:lastRowFirstColumn="0" w:lastRowLastColumn="0"/>
+              <w:rPr>
+                <w:rFonts w:asciiTheme="majorBidi" w:hAnsiTheme="majorBidi" w:cstheme="majorBidi"/>
+                <w:rtl/>
+              </w:rPr>
+            </w:pPr>
+          </w:p>
+        </w:tc>
+        <w:tc>
+          <w:tcPr>
+            <w:tcW w:w="950" w:type="dxa"/>
+            <w:vAlign w:val="center"/>
+          </w:tcPr>
+          <w:p>
+            <w:pPr>
+              <w:bidi w:val="0"/>
+              <w:jc w:val="center"/>
+              <w:cnfStyle w:val="000000000000" w:firstRow="0" w:lastRow="0" w:firstColumn="0" w:lastColumn="0" w:oddVBand="0" w:evenVBand="0" w:oddHBand="0" w:evenHBand="0" w:firstRowFirstColumn="0" w:firstRowLastColumn="0" w:lastRowFirstColumn="0" w:lastRowLastColumn="0"/>
+              <w:rPr>
+                <w:rFonts w:asciiTheme="majorBidi" w:hAnsiTheme="majorBidi" w:cstheme="majorBidi"/>
+                <w:b/>
+                <w:bCs/>
+                <w:rtl/>
+              </w:rPr>
+            </w:pPr>
+            <w:r>
+              <w:rPr>
+                <w:rFonts w:asciiTheme="majorBidi" w:hAnsiTheme="majorBidi" w:cstheme="majorBidi"/>
+                <w:b/>
+                <w:bCs/>
+              </w:rPr>
+              <w:t>Product</w:t>
+            </w:r>
+          </w:p>
+        </w:tc>
+      </w:tr>
+      <w:tr>
+        <w:trPr>
+          <w:cnfStyle w:val="000000100000" w:firstRow="0" w:lastRow="0" w:firstColumn="0" w:lastColumn="0" w:oddVBand="0" w:evenVBand="0" w:oddHBand="1" w:evenHBand="0" w:firstRowFirstColumn="0" w:firstRowLastColumn="0" w:lastRowFirstColumn="0" w:lastRowLastColumn="0"/>
+        </w:trPr>
+        <w:tc>
+          <w:tcPr>
+            <w:cnfStyle w:val="001000000000" w:firstRow="0" w:lastRow="0" w:firstColumn="1" w:lastColumn="0" w:oddVBand="0" w:evenVBand="0" w:oddHBand="0" w:evenHBand="0" w:firstRowFirstColumn="0" w:firstRowLastColumn="0" w:lastRowFirstColumn="0" w:lastRowLastColumn="0"/>
+            <w:tcW w:w="950" w:type="dxa"/>
+            <w:vAlign w:val="center"/>
+          </w:tcPr>
+          <w:p>
+            <w:pPr>
+              <w:bidi w:val="0"/>
+              <w:jc w:val="center"/>
+              <w:rPr>
+                <w:rFonts w:asciiTheme="majorBidi" w:hAnsiTheme="majorBidi" w:cstheme="majorBidi"/>
+                <w:rtl/>
+              </w:rPr>
+            </w:pPr>
+          </w:p>
+        </w:tc>
+        <w:tc>
+          <w:tcPr>
+            <w:tcW w:w="1237" w:type="dxa"/>
+            <w:vAlign w:val="center"/>
+          </w:tcPr>
+          <w:p>
+            <w:pPr>
+              <w:bidi w:val="0"/>
+              <w:jc w:val="center"/>
+              <w:cnfStyle w:val="000000100000" w:firstRow="0" w:lastRow="0" w:firstColumn="0" w:lastColumn="0" w:oddVBand="0" w:evenVBand="0" w:oddHBand="1" w:evenHBand="0" w:firstRowFirstColumn="0" w:firstRowLastColumn="0" w:lastRowFirstColumn="0" w:lastRowLastColumn="0"/>
+              <w:rPr>
+                <w:rFonts w:asciiTheme="majorBidi" w:hAnsiTheme="majorBidi" w:cstheme="majorBidi"/>
+                <w:rtl/>
+              </w:rPr>
+            </w:pPr>
+          </w:p>
+        </w:tc>
+        <w:tc>
+          <w:tcPr>
+            <w:tcW w:w="1184" w:type="dxa"/>
+            <w:vAlign w:val="center"/>
+          </w:tcPr>
+          <w:p>
+            <w:pPr>
+              <w:bidi w:val="0"/>
+              <w:jc w:val="center"/>
+              <w:cnfStyle w:val="000000100000" w:firstRow="0" w:lastRow="0" w:firstColumn="0" w:lastColumn="0" w:oddVBand="0" w:evenVBand="0" w:oddHBand="1" w:evenHBand="0" w:firstRowFirstColumn="0" w:firstRowLastColumn="0" w:lastRowFirstColumn="0" w:lastRowLastColumn="0"/>
+              <w:rPr>
+                <w:rFonts w:asciiTheme="majorBidi" w:hAnsiTheme="majorBidi" w:cstheme="majorBidi"/>
+                <w:rtl/>
+              </w:rPr>
+            </w:pPr>
+          </w:p>
+        </w:tc>
+        <w:tc>
+          <w:tcPr>
+            <w:tcW w:w="1220" w:type="dxa"/>
+            <w:vAlign w:val="center"/>
+          </w:tcPr>
+          <w:p>
+            <w:pPr>
+              <w:bidi w:val="0"/>
+              <w:jc w:val="center"/>
+              <w:cnfStyle w:val="000000100000" w:firstRow="0" w:lastRow="0" w:firstColumn="0" w:lastColumn="0" w:oddVBand="0" w:evenVBand="0" w:oddHBand="1" w:evenHBand="0" w:firstRowFirstColumn="0" w:firstRowLastColumn="0" w:lastRowFirstColumn="0" w:lastRowLastColumn="0"/>
+              <w:rPr>
+                <w:rFonts w:asciiTheme="majorBidi" w:hAnsiTheme="majorBidi" w:cstheme="majorBidi"/>
+                <w:rtl/>
+              </w:rPr>
+            </w:pPr>
+          </w:p>
+        </w:tc>
+        <w:tc>
+          <w:tcPr>
+            <w:tcW w:w="1217" w:type="dxa"/>
+            <w:vAlign w:val="center"/>
+          </w:tcPr>
+          <w:p>
+            <w:pPr>
+              <w:bidi w:val="0"/>
+              <w:jc w:val="center"/>
+              <w:cnfStyle w:val="000000100000" w:firstRow="0" w:lastRow="0" w:firstColumn="0" w:lastColumn="0" w:oddVBand="0" w:evenVBand="0" w:oddHBand="1" w:evenHBand="0" w:firstRowFirstColumn="0" w:firstRowLastColumn="0" w:lastRowFirstColumn="0" w:lastRowLastColumn="0"/>
+              <w:rPr>
+                <w:rFonts w:asciiTheme="majorBidi" w:hAnsiTheme="majorBidi" w:cstheme="majorBidi"/>
+                <w:rtl/>
+              </w:rPr>
+            </w:pPr>
+          </w:p>
+        </w:tc>
+        <w:tc>
+          <w:tcPr>
+            <w:tcW w:w="1290" w:type="dxa"/>
+            <w:vAlign w:val="center"/>
+          </w:tcPr>
+          <w:p>
+            <w:pPr>
+              <w:bidi w:val="0"/>
+              <w:jc w:val="center"/>
+              <w:cnfStyle w:val="000000100000" w:firstRow="0" w:lastRow="0" w:firstColumn="0" w:lastColumn="0" w:oddVBand="0" w:evenVBand="0" w:oddHBand="1" w:evenHBand="0" w:firstRowFirstColumn="0" w:firstRowLastColumn="0" w:lastRowFirstColumn="0" w:lastRowLastColumn="0"/>
+              <w:rPr>
+                <w:rFonts w:asciiTheme="majorBidi" w:hAnsiTheme="majorBidi" w:cstheme="majorBidi"/>
+                <w:rtl/>
+              </w:rPr>
+            </w:pPr>
+          </w:p>
+        </w:tc>
+        <w:tc>
+          <w:tcPr>
+            <w:tcW w:w="1170" w:type="dxa"/>
+            <w:vAlign w:val="center"/>
+          </w:tcPr>
+          <w:p>
+            <w:pPr>
+              <w:bidi w:val="0"/>
+              <w:jc w:val="center"/>
+              <w:cnfStyle w:val="000000100000" w:firstRow="0" w:lastRow="0" w:firstColumn="0" w:lastColumn="0" w:oddVBand="0" w:evenVBand="0" w:oddHBand="1" w:evenHBand="0" w:firstRowFirstColumn="0" w:firstRowLastColumn="0" w:lastRowFirstColumn="0" w:lastRowLastColumn="0"/>
+              <w:rPr>
+                <w:rFonts w:asciiTheme="majorBidi" w:hAnsiTheme="majorBidi" w:cstheme="majorBidi"/>
+                <w:rtl/>
+              </w:rPr>
+            </w:pPr>
+          </w:p>
+        </w:tc>
+        <w:tc>
+          <w:tcPr>
+            <w:tcW w:w="1238" w:type="dxa"/>
+            <w:vAlign w:val="center"/>
+          </w:tcPr>
+          <w:p>
+            <w:pPr>
+              <w:bidi w:val="0"/>
+              <w:jc w:val="center"/>
+              <w:cnfStyle w:val="000000100000" w:firstRow="0" w:lastRow="0" w:firstColumn="0" w:lastColumn="0" w:oddVBand="0" w:evenVBand="0" w:oddHBand="1" w:evenHBand="0" w:firstRowFirstColumn="0" w:firstRowLastColumn="0" w:lastRowFirstColumn="0" w:lastRowLastColumn="0"/>
+              <w:rPr>
+                <w:rFonts w:asciiTheme="majorBidi" w:hAnsiTheme="majorBidi" w:cstheme="majorBidi"/>
+                <w:rtl/>
+              </w:rPr>
+            </w:pPr>
+          </w:p>
+        </w:tc>
+        <w:tc>
+          <w:tcPr>
+            <w:tcW w:w="950" w:type="dxa"/>
+            <w:vAlign w:val="center"/>
+          </w:tcPr>
+          <w:p>
+            <w:pPr>
+              <w:bidi w:val="0"/>
+              <w:jc w:val="center"/>
+              <w:cnfStyle w:val="000000100000" w:firstRow="0" w:lastRow="0" w:firstColumn="0" w:lastColumn="0" w:oddVBand="0" w:evenVBand="0" w:oddHBand="1" w:evenHBand="0" w:firstRowFirstColumn="0" w:firstRowLastColumn="0" w:lastRowFirstColumn="0" w:lastRowLastColumn="0"/>
+              <w:rPr>
+                <w:rFonts w:asciiTheme="majorBidi" w:hAnsiTheme="majorBidi" w:cstheme="majorBidi"/>
+                <w:b/>
+                <w:bCs/>
+                <w:rtl/>
+              </w:rPr>
+            </w:pPr>
+            <w:r>
+              <w:rPr>
+                <w:rFonts w:asciiTheme="majorBidi" w:hAnsiTheme="majorBidi" w:cstheme="majorBidi"/>
+                <w:b/>
+                <w:bCs/>
+              </w:rPr>
+              <w:t>Inventory</w:t>
+            </w:r>
+          </w:p>
+        </w:tc>
+      </w:tr>
+      <w:tr>
+        <w:tc>
+          <w:tcPr>
+            <w:cnfStyle w:val="001000000000" w:firstRow="0" w:lastRow="0" w:firstColumn="1" w:lastColumn="0" w:oddVBand="0" w:evenVBand="0" w:oddHBand="0" w:evenHBand="0" w:firstRowFirstColumn="0" w:firstRowLastColumn="0" w:lastRowFirstColumn="0" w:lastRowLastColumn="0"/>
+            <w:tcW w:w="950" w:type="dxa"/>
+            <w:vAlign w:val="center"/>
+          </w:tcPr>
+          <w:p>
+            <w:pPr>
+              <w:bidi w:val="0"/>
+              <w:jc w:val="center"/>
+              <w:rPr>
+                <w:rFonts w:asciiTheme="majorBidi" w:hAnsiTheme="majorBidi" w:cstheme="majorBidi"/>
+                <w:b w:val="0"/>
+                <w:bCs w:val="0"/>
+                <w:rtl/>
+              </w:rPr>
+            </w:pPr>
+            <w:r>
+              <w:rPr>
+                <w:rFonts w:asciiTheme="majorBidi" w:hAnsiTheme="majorBidi" w:cstheme="majorBidi"/>
+                <w:b w:val="0"/>
+                <w:bCs w:val="0"/>
+              </w:rPr>
+              <w:t>CRUDE</w:t>
+            </w:r>
+          </w:p>
+        </w:tc>
+        <w:tc>
+          <w:tcPr>
+            <w:tcW w:w="1237" w:type="dxa"/>
+            <w:vAlign w:val="center"/>
+          </w:tcPr>
+          <w:p>
+            <w:pPr>
+              <w:bidi w:val="0"/>
+              <w:jc w:val="center"/>
+              <w:cnfStyle w:val="000000000000" w:firstRow="0" w:lastRow="0" w:firstColumn="0" w:lastColumn="0" w:oddVBand="0" w:evenVBand="0" w:oddHBand="0" w:evenHBand="0" w:firstRowFirstColumn="0" w:firstRowLastColumn="0" w:lastRowFirstColumn="0" w:lastRowLastColumn="0"/>
+              <w:rPr>
+                <w:rFonts w:asciiTheme="majorBidi" w:hAnsiTheme="majorBidi" w:cstheme="majorBidi"/>
+                <w:rtl/>
+              </w:rPr>
+            </w:pPr>
+          </w:p>
+        </w:tc>
+        <w:tc>
+          <w:tcPr>
+            <w:tcW w:w="1184" w:type="dxa"/>
+            <w:vAlign w:val="center"/>
+          </w:tcPr>
+          <w:p>
+            <w:pPr>
+              <w:bidi w:val="0"/>
+              <w:jc w:val="center"/>
+              <w:cnfStyle w:val="000000000000" w:firstRow="0" w:lastRow="0" w:firstColumn="0" w:lastColumn="0" w:oddVBand="0" w:evenVBand="0" w:oddHBand="0" w:evenHBand="0" w:firstRowFirstColumn="0" w:firstRowLastColumn="0" w:lastRowFirstColumn="0" w:lastRowLastColumn="0"/>
+              <w:rPr>
+                <w:rFonts w:asciiTheme="majorBidi" w:hAnsiTheme="majorBidi" w:cstheme="majorBidi"/>
+                <w:rtl/>
+              </w:rPr>
+            </w:pPr>
+          </w:p>
+        </w:tc>
+        <w:tc>
+          <w:tcPr>
+            <w:tcW w:w="1220" w:type="dxa"/>
+            <w:vAlign w:val="center"/>
+          </w:tcPr>
+          <w:p>
+            <w:pPr>
+              <w:bidi w:val="0"/>
+              <w:jc w:val="center"/>
+              <w:cnfStyle w:val="000000000000" w:firstRow="0" w:lastRow="0" w:firstColumn="0" w:lastColumn="0" w:oddVBand="0" w:evenVBand="0" w:oddHBand="0" w:evenHBand="0" w:firstRowFirstColumn="0" w:firstRowLastColumn="0" w:lastRowFirstColumn="0" w:lastRowLastColumn="0"/>
+              <w:rPr>
+                <w:rFonts w:asciiTheme="majorBidi" w:hAnsiTheme="majorBidi" w:cstheme="majorBidi"/>
+                <w:rtl/>
+              </w:rPr>
+            </w:pPr>
+          </w:p>
+        </w:tc>
+        <w:tc>
+          <w:tcPr>
+            <w:tcW w:w="1217" w:type="dxa"/>
+            <w:vAlign w:val="center"/>
+          </w:tcPr>
+          <w:p>
+            <w:pPr>
+              <w:bidi w:val="0"/>
+              <w:jc w:val="center"/>
+              <w:cnfStyle w:val="000000000000" w:firstRow="0" w:lastRow="0" w:firstColumn="0" w:lastColumn="0" w:oddVBand="0" w:evenVBand="0" w:oddHBand="0" w:evenHBand="0" w:firstRowFirstColumn="0" w:firstRowLastColumn="0" w:lastRowFirstColumn="0" w:lastRowLastColumn="0"/>
+              <w:rPr>
+                <w:rFonts w:asciiTheme="majorBidi" w:hAnsiTheme="majorBidi" w:cstheme="majorBidi"/>
+                <w:rtl/>
+              </w:rPr>
+            </w:pPr>
+            <w:r>
+              <w:rPr>
+                <w:rFonts w:asciiTheme="majorBidi" w:hAnsiTheme="majorBidi" w:cstheme="majorBidi"/>
+              </w:rPr>
+              <w:t>CRUDE</w:t>
+            </w:r>
+          </w:p>
+        </w:tc>
+        <w:tc>
+          <w:tcPr>
+            <w:tcW w:w="1290" w:type="dxa"/>
+            <w:vAlign w:val="center"/>
+          </w:tcPr>
+          <w:p>
+            <w:pPr>
+              <w:bidi w:val="0"/>
+              <w:jc w:val="center"/>
+              <w:cnfStyle w:val="000000000000" w:firstRow="0" w:lastRow="0" w:firstColumn="0" w:lastColumn="0" w:oddVBand="0" w:evenVBand="0" w:oddHBand="0" w:evenHBand="0" w:firstRowFirstColumn="0" w:firstRowLastColumn="0" w:lastRowFirstColumn="0" w:lastRowLastColumn="0"/>
+              <w:rPr>
+                <w:rFonts w:asciiTheme="majorBidi" w:hAnsiTheme="majorBidi" w:cstheme="majorBidi"/>
+                <w:rtl/>
+              </w:rPr>
+            </w:pPr>
+            <w:r>
+              <w:rPr>
+                <w:rFonts w:asciiTheme="majorBidi" w:hAnsiTheme="majorBidi" w:cstheme="majorBidi"/>
+              </w:rPr>
+              <w:t>CRUDE</w:t>
+            </w:r>
+          </w:p>
+        </w:tc>
+        <w:tc>
+          <w:tcPr>
+            <w:tcW w:w="1170" w:type="dxa"/>
+            <w:vAlign w:val="center"/>
+          </w:tcPr>
+          <w:p>
+            <w:pPr>
+              <w:bidi w:val="0"/>
+              <w:jc w:val="center"/>
+              <w:cnfStyle w:val="000000000000" w:firstRow="0" w:lastRow="0" w:firstColumn="0" w:lastColumn="0" w:oddVBand="0" w:evenVBand="0" w:oddHBand="0" w:evenHBand="0" w:firstRowFirstColumn="0" w:firstRowLastColumn="0" w:lastRowFirstColumn="0" w:lastRowLastColumn="0"/>
+              <w:rPr>
+                <w:rFonts w:asciiTheme="majorBidi" w:hAnsiTheme="majorBidi" w:cstheme="majorBidi"/>
+                <w:rtl/>
+              </w:rPr>
+            </w:pPr>
+            <w:r>
+              <w:rPr>
+                <w:rFonts w:asciiTheme="majorBidi" w:hAnsiTheme="majorBidi" w:cstheme="majorBidi"/>
+              </w:rPr>
+              <w:t>CRUDE</w:t>
+            </w:r>
+          </w:p>
+        </w:tc>
+        <w:tc>
+          <w:tcPr>
+            <w:tcW w:w="1238" w:type="dxa"/>
+            <w:vAlign w:val="center"/>
+          </w:tcPr>
+          <w:p>
+            <w:pPr>
+              <w:bidi w:val="0"/>
+              <w:jc w:val="center"/>
+              <w:cnfStyle w:val="000000000000" w:firstRow="0" w:lastRow="0" w:firstColumn="0" w:lastColumn="0" w:oddVBand="0" w:evenVBand="0" w:oddHBand="0" w:evenHBand="0" w:firstRowFirstColumn="0" w:firstRowLastColumn="0" w:lastRowFirstColumn="0" w:lastRowLastColumn="0"/>
+              <w:rPr>
+                <w:rFonts w:asciiTheme="majorBidi" w:hAnsiTheme="majorBidi" w:cstheme="majorBidi"/>
+                <w:rtl/>
+              </w:rPr>
+            </w:pPr>
+            <w:r>
+              <w:rPr>
+                <w:rFonts w:asciiTheme="majorBidi" w:hAnsiTheme="majorBidi" w:cstheme="majorBidi"/>
+              </w:rPr>
+              <w:t>CRUDE</w:t>
+            </w:r>
+          </w:p>
+        </w:tc>
+        <w:tc>
+          <w:tcPr>
+            <w:tcW w:w="950" w:type="dxa"/>
+            <w:vAlign w:val="center"/>
+          </w:tcPr>
+          <w:p>
+            <w:pPr>
+              <w:keepNext/>
+              <w:bidi w:val="0"/>
+              <w:jc w:val="center"/>
+              <w:cnfStyle w:val="000000000000" w:firstRow="0" w:lastRow="0" w:firstColumn="0" w:lastColumn="0" w:oddVBand="0" w:evenVBand="0" w:oddHBand="0" w:evenHBand="0" w:firstRowFirstColumn="0" w:firstRowLastColumn="0" w:lastRowFirstColumn="0" w:lastRowLastColumn="0"/>
+              <w:rPr>
+                <w:rFonts w:asciiTheme="majorBidi" w:hAnsiTheme="majorBidi" w:cstheme="majorBidi"/>
+                <w:b/>
+                <w:bCs/>
+                <w:rtl/>
+              </w:rPr>
+            </w:pPr>
+            <w:r>
+              <w:rPr>
+                <w:rFonts w:asciiTheme="majorBidi" w:hAnsiTheme="majorBidi" w:cstheme="majorBidi"/>
+                <w:b/>
+                <w:bCs/>
+              </w:rPr>
+              <w:t>Manager</w:t>
+            </w:r>
+          </w:p>
+        </w:tc>
+      </w:tr>
+    </w:tbl>
+    <w:p>
+      <w:pPr>
+        <w:pStyle w:val="Caption"/>
+        <w:jc w:val="center"/>
+        <w:rPr>
+          <w:rFonts w:asciiTheme="majorBidi" w:hAnsiTheme="majorBidi" w:cstheme="majorBidi"/>
+          <w:b/>
+          <w:bCs/>
+          <w:noProof/>
+          <w:color w:val="auto"/>
+          <w:sz w:val="24"/>
+          <w:szCs w:val="24"/>
+        </w:rPr>
+      </w:pPr>
+      <w:bookmarkStart w:id="20" w:name="_Toc171464897"/>
+      <w:r>
+        <w:rPr>
+          <w:rFonts w:asciiTheme="majorBidi" w:hAnsiTheme="majorBidi" w:cstheme="majorBidi"/>
+          <w:b/>
+          <w:bCs/>
+          <w:noProof/>
+          <w:color w:val="auto"/>
+          <w:sz w:val="24"/>
+          <w:szCs w:val="24"/>
+          <w:rtl/>
+        </w:rPr>
+        <w:t xml:space="preserve">جدول </w:t>
+      </w:r>
+      <w:r>
+        <w:rPr>
+          <w:rFonts w:asciiTheme="majorBidi" w:hAnsiTheme="majorBidi" w:cstheme="majorBidi"/>
+          <w:b/>
+          <w:bCs/>
+          <w:noProof/>
+          <w:color w:val="auto"/>
+          <w:sz w:val="24"/>
+          <w:szCs w:val="24"/>
+          <w:rtl/>
+        </w:rPr>
         <w:fldChar w:fldCharType="begin"/>
       </w:r>
       <w:r>
         <w:rPr>
-          <w:rFonts w:cs="B Nazanin"/>
+          <w:rFonts w:asciiTheme="majorBidi" w:hAnsiTheme="majorBidi" w:cstheme="majorBidi"/>
           <w:b/>
           <w:bCs/>
           <w:noProof/>
@@ -17932,44 +20165,44 @@
       </w:r>
       <w:r>
         <w:rPr>
-          <w:rFonts w:cs="B Nazanin"/>
-          <w:b/>
-          <w:bCs/>
-          <w:noProof/>
-          <w:color w:val="auto"/>
-          <w:sz w:val="24"/>
-          <w:szCs w:val="24"/>
-        </w:rPr>
-        <w:instrText>STYLEREF</w:instrText>
-      </w:r>
-      <w:r>
-        <w:rPr>
-          <w:rFonts w:cs="B Nazanin"/>
-          <w:b/>
-          <w:bCs/>
-          <w:noProof/>
-          <w:color w:val="auto"/>
-          <w:sz w:val="24"/>
-          <w:szCs w:val="24"/>
-          <w:rtl/>
-        </w:rPr>
-        <w:instrText xml:space="preserve"> 1 \</w:instrText>
-      </w:r>
-      <w:r>
-        <w:rPr>
-          <w:rFonts w:cs="B Nazanin"/>
-          <w:b/>
-          <w:bCs/>
-          <w:noProof/>
-          <w:color w:val="auto"/>
-          <w:sz w:val="24"/>
-          <w:szCs w:val="24"/>
-        </w:rPr>
-        <w:instrText>s</w:instrText>
-      </w:r>
-      <w:r>
-        <w:rPr>
-          <w:rFonts w:cs="B Nazanin"/>
+          <w:rFonts w:asciiTheme="majorBidi" w:hAnsiTheme="majorBidi" w:cstheme="majorBidi"/>
+          <w:b/>
+          <w:bCs/>
+          <w:noProof/>
+          <w:color w:val="auto"/>
+          <w:sz w:val="24"/>
+          <w:szCs w:val="24"/>
+        </w:rPr>
+        <w:instrText>SEQ</w:instrText>
+      </w:r>
+      <w:r>
+        <w:rPr>
+          <w:rFonts w:asciiTheme="majorBidi" w:hAnsiTheme="majorBidi" w:cstheme="majorBidi"/>
+          <w:b/>
+          <w:bCs/>
+          <w:noProof/>
+          <w:color w:val="auto"/>
+          <w:sz w:val="24"/>
+          <w:szCs w:val="24"/>
+          <w:rtl/>
+        </w:rPr>
+        <w:instrText xml:space="preserve"> جدول \* </w:instrText>
+      </w:r>
+      <w:r>
+        <w:rPr>
+          <w:rFonts w:asciiTheme="majorBidi" w:hAnsiTheme="majorBidi" w:cstheme="majorBidi"/>
+          <w:b/>
+          <w:bCs/>
+          <w:noProof/>
+          <w:color w:val="auto"/>
+          <w:sz w:val="24"/>
+          <w:szCs w:val="24"/>
+        </w:rPr>
+        <w:instrText>ARABIC</w:instrText>
+      </w:r>
+      <w:r>
+        <w:rPr>
+          <w:rFonts w:asciiTheme="majorBidi" w:hAnsiTheme="majorBidi" w:cstheme="majorBidi"/>
           <w:b/>
           <w:bCs/>
           <w:noProof/>
@@ -17982,7 +20215,7 @@
       </w:r>
       <w:r>
         <w:rPr>
-          <w:rFonts w:cs="B Nazanin"/>
+          <w:rFonts w:asciiTheme="majorBidi" w:hAnsiTheme="majorBidi" w:cstheme="majorBidi"/>
           <w:b/>
           <w:bCs/>
           <w:noProof/>
@@ -17995,33 +20228,20 @@
       </w:r>
       <w:r>
         <w:rPr>
-          <w:rFonts w:cs="B Nazanin"/>
-          <w:b/>
-          <w:bCs/>
-          <w:noProof/>
-          <w:color w:val="auto"/>
-          <w:sz w:val="24"/>
-          <w:szCs w:val="24"/>
-          <w:rtl/>
-        </w:rPr>
-        <w:t>‏</w:t>
-      </w:r>
-      <w:r>
-        <w:rPr>
-          <w:rFonts w:cs="B Nazanin" w:hint="cs"/>
-          <w:b/>
-          <w:bCs/>
-          <w:noProof/>
-          <w:color w:val="auto"/>
-          <w:sz w:val="24"/>
-          <w:szCs w:val="24"/>
-          <w:rtl/>
-        </w:rPr>
-        <w:t>1</w:t>
-      </w:r>
-      <w:r>
-        <w:rPr>
-          <w:rFonts w:cs="B Nazanin"/>
+          <w:rFonts w:asciiTheme="majorBidi" w:hAnsiTheme="majorBidi" w:cstheme="majorBidi"/>
+          <w:b/>
+          <w:bCs/>
+          <w:noProof/>
+          <w:color w:val="auto"/>
+          <w:sz w:val="24"/>
+          <w:szCs w:val="24"/>
+          <w:rtl/>
+        </w:rPr>
+        <w:t>11</w:t>
+      </w:r>
+      <w:r>
+        <w:rPr>
+          <w:rFonts w:asciiTheme="majorBidi" w:hAnsiTheme="majorBidi" w:cstheme="majorBidi"/>
           <w:b/>
           <w:bCs/>
           <w:noProof/>
@@ -18034,55 +20254,28 @@
       </w:r>
       <w:r>
         <w:rPr>
-          <w:rFonts w:cs="B Nazanin"/>
-          <w:b/>
-          <w:bCs/>
-          <w:noProof/>
-          <w:color w:val="auto"/>
-          <w:sz w:val="24"/>
-          <w:szCs w:val="24"/>
-          <w:rtl/>
-        </w:rPr>
-        <w:noBreakHyphen/>
-      </w:r>
-      <w:r>
-        <w:rPr>
-          <w:rFonts w:cs="B Nazanin" w:hint="cs"/>
-          <w:b/>
-          <w:bCs/>
-          <w:noProof/>
-          <w:color w:val="auto"/>
-          <w:sz w:val="24"/>
-          <w:szCs w:val="24"/>
-          <w:rtl/>
-        </w:rPr>
-        <w:t>3</w:t>
-      </w:r>
-      <w:r>
-        <w:rPr>
-          <w:rFonts w:cs="B Nazanin"/>
-          <w:b/>
-          <w:bCs/>
-          <w:noProof/>
-          <w:color w:val="auto"/>
-          <w:sz w:val="24"/>
-          <w:szCs w:val="24"/>
-          <w:rtl/>
+          <w:rFonts w:asciiTheme="majorBidi" w:hAnsiTheme="majorBidi" w:cstheme="majorBidi"/>
+          <w:b/>
+          <w:bCs/>
+          <w:noProof/>
+          <w:color w:val="auto"/>
+          <w:sz w:val="24"/>
+          <w:szCs w:val="24"/>
         </w:rPr>
         <w:t xml:space="preserve"> </w:t>
       </w:r>
       <w:r>
         <w:rPr>
-          <w:rFonts w:cs="B Nazanin" w:hint="cs"/>
-          <w:b/>
-          <w:bCs/>
-          <w:noProof/>
-          <w:color w:val="auto"/>
-          <w:sz w:val="24"/>
-          <w:szCs w:val="24"/>
-          <w:rtl/>
-        </w:rPr>
-        <w:t xml:space="preserve">- نمودار کلاس‌ها </w:t>
+          <w:rFonts w:asciiTheme="majorBidi" w:hAnsiTheme="majorBidi" w:cstheme="majorBidi" w:hint="cs"/>
+          <w:b/>
+          <w:bCs/>
+          <w:noProof/>
+          <w:color w:val="auto"/>
+          <w:sz w:val="24"/>
+          <w:szCs w:val="24"/>
+          <w:rtl/>
+        </w:rPr>
+        <w:t xml:space="preserve"> - ماتریس </w:t>
       </w:r>
       <w:r>
         <w:rPr>
@@ -18094,16 +20287,31 @@
           <w:sz w:val="24"/>
           <w:szCs w:val="24"/>
         </w:rPr>
-        <w:t>Class Diagram</w:t>
-      </w:r>
-    </w:p>
-    <w:p>
-      <w:pPr>
-        <w:rPr>
-          <w:rFonts w:hint="cs"/>
-        </w:rPr>
-      </w:pPr>
-    </w:p>
+        <w:t>CRUDE</w:t>
+      </w:r>
+      <w:r>
+        <w:rPr>
+          <w:rFonts w:asciiTheme="majorBidi" w:hAnsiTheme="majorBidi" w:cstheme="majorBidi" w:hint="cs"/>
+          <w:b/>
+          <w:bCs/>
+          <w:noProof/>
+          <w:color w:val="auto"/>
+          <w:sz w:val="24"/>
+          <w:szCs w:val="24"/>
+          <w:rtl/>
+        </w:rPr>
+        <w:t xml:space="preserve"> موجودیت‌های پروژه</w:t>
+      </w:r>
+      <w:bookmarkEnd w:id="20"/>
+    </w:p>
+    <w:p>
+      <w:pPr>
+        <w:rPr>
+          <w:rtl/>
+        </w:rPr>
+      </w:pPr>
+    </w:p>
+    <w:p/>
     <w:sectPr>
       <w:headerReference w:type="default" r:id="rId11"/>
       <w:footerReference w:type="default" r:id="rId12"/>
@@ -20738,6 +22946,69 @@
       <w:szCs w:val="24"/>
     </w:rPr>
   </w:style>
+  <w:style w:type="table" w:styleId="PlainTable1">
+    <w:name w:val="Plain Table 1"/>
+    <w:basedOn w:val="TableNormal"/>
+    <w:uiPriority w:val="41"/>
+    <w:rsid w:val="00F14C0B"/>
+    <w:pPr>
+      <w:spacing w:after="0" w:line="240" w:lineRule="auto"/>
+    </w:pPr>
+    <w:tblPr>
+      <w:tblStyleRowBandSize w:val="1"/>
+      <w:tblStyleColBandSize w:val="1"/>
+      <w:tblBorders>
+        <w:top w:val="single" w:sz="4" w:space="0" w:color="BFBFBF" w:themeColor="background1" w:themeShade="BF"/>
+        <w:left w:val="single" w:sz="4" w:space="0" w:color="BFBFBF" w:themeColor="background1" w:themeShade="BF"/>
+        <w:bottom w:val="single" w:sz="4" w:space="0" w:color="BFBFBF" w:themeColor="background1" w:themeShade="BF"/>
+        <w:right w:val="single" w:sz="4" w:space="0" w:color="BFBFBF" w:themeColor="background1" w:themeShade="BF"/>
+        <w:insideH w:val="single" w:sz="4" w:space="0" w:color="BFBFBF" w:themeColor="background1" w:themeShade="BF"/>
+        <w:insideV w:val="single" w:sz="4" w:space="0" w:color="BFBFBF" w:themeColor="background1" w:themeShade="BF"/>
+      </w:tblBorders>
+    </w:tblPr>
+    <w:tblStylePr w:type="firstRow">
+      <w:rPr>
+        <w:b/>
+        <w:bCs/>
+      </w:rPr>
+    </w:tblStylePr>
+    <w:tblStylePr w:type="lastRow">
+      <w:rPr>
+        <w:b/>
+        <w:bCs/>
+      </w:rPr>
+      <w:tblPr/>
+      <w:tcPr>
+        <w:tcBorders>
+          <w:top w:val="double" w:sz="4" w:space="0" w:color="BFBFBF" w:themeColor="background1" w:themeShade="BF"/>
+        </w:tcBorders>
+      </w:tcPr>
+    </w:tblStylePr>
+    <w:tblStylePr w:type="firstCol">
+      <w:rPr>
+        <w:b/>
+        <w:bCs/>
+      </w:rPr>
+    </w:tblStylePr>
+    <w:tblStylePr w:type="lastCol">
+      <w:rPr>
+        <w:b/>
+        <w:bCs/>
+      </w:rPr>
+    </w:tblStylePr>
+    <w:tblStylePr w:type="band1Vert">
+      <w:tblPr/>
+      <w:tcPr>
+        <w:shd w:val="clear" w:color="auto" w:fill="F2F2F2" w:themeFill="background1" w:themeFillShade="F2"/>
+      </w:tcPr>
+    </w:tblStylePr>
+    <w:tblStylePr w:type="band1Horz">
+      <w:tblPr/>
+      <w:tcPr>
+        <w:shd w:val="clear" w:color="auto" w:fill="F2F2F2" w:themeFill="background1" w:themeFillShade="F2"/>
+      </w:tcPr>
+    </w:tblStylePr>
+  </w:style>
 </w:styles>
 </file>
 

</xml_diff>

<commit_message>
Calculate true payment (bugfix).
</commit_message>
<xml_diff>
--- a/MMK_OSD_CashierApp/Documentations/MMK OSD - Cashier App Documentation.docx
+++ b/MMK_OSD_CashierApp/Documentations/MMK OSD - Cashier App Documentation.docx
@@ -8479,20 +8479,7 @@
           <w:szCs w:val="24"/>
           <w:rtl/>
         </w:rPr>
-        <w:t>‏</w:t>
-      </w:r>
-      <w:r>
-        <w:rPr>
-          <w:rFonts w:cs="B Nazanin" w:hint="cs"/>
-          <w:b/>
-          <w:bCs/>
-          <w:noProof/>
-          <w:color w:val="auto"/>
-          <w:sz w:val="24"/>
-          <w:szCs w:val="24"/>
-          <w:rtl/>
-        </w:rPr>
-        <w:t>1</w:t>
+        <w:t>‏0</w:t>
       </w:r>
       <w:r>
         <w:rPr>
@@ -18274,20 +18261,7 @@
           <w:szCs w:val="24"/>
           <w:rtl/>
         </w:rPr>
-        <w:t>‏</w:t>
-      </w:r>
-      <w:r>
-        <w:rPr>
-          <w:rFonts w:cs="B Nazanin" w:hint="cs"/>
-          <w:b/>
-          <w:bCs/>
-          <w:noProof/>
-          <w:color w:val="auto"/>
-          <w:sz w:val="24"/>
-          <w:szCs w:val="24"/>
-          <w:rtl/>
-        </w:rPr>
-        <w:t>1</w:t>
+        <w:t>‏0</w:t>
       </w:r>
       <w:r>
         <w:rPr>

</xml_diff>